<commit_message>
Agregado de 1 Introducción y 1.2 Alcance de IEEE-830
</commit_message>
<xml_diff>
--- a/Documentacion/IEEE-830-CabañApp.docx
+++ b/Documentacion/IEEE-830-CabañApp.docx
@@ -1,6 +1,6 @@
 
 <file path=word/document.xml><?xml version="1.0" encoding="utf-8"?>
-<w:document xmlns:wpc="http://schemas.microsoft.com/office/word/2010/wordprocessingCanvas" xmlns:cx="http://schemas.microsoft.com/office/drawing/2014/chartex" xmlns:cx1="http://schemas.microsoft.com/office/drawing/2015/9/8/chartex" xmlns:cx2="http://schemas.microsoft.com/office/drawing/2015/10/21/chartex" xmlns:cx3="http://schemas.microsoft.com/office/drawing/2016/5/9/chartex" xmlns:cx4="http://schemas.microsoft.com/office/drawing/2016/5/10/chartex" xmlns:cx5="http://schemas.microsoft.com/office/drawing/2016/5/11/chartex" xmlns:cx6="http://schemas.microsoft.com/office/drawing/2016/5/12/chartex" xmlns:cx7="http://schemas.microsoft.com/office/drawing/2016/5/13/chartex" xmlns:cx8="http://schemas.microsoft.com/office/drawing/2016/5/14/chartex" xmlns:mc="http://schemas.openxmlformats.org/markup-compatibility/2006" xmlns:aink="http://schemas.microsoft.com/office/drawing/2016/ink" xmlns:am3d="http://schemas.microsoft.com/office/drawing/2017/model3d" xmlns:o="urn:schemas-microsoft-com:office:office" xmlns:oel="http://schemas.microsoft.com/office/2019/extlst" xmlns:r="http://schemas.openxmlformats.org/officeDocument/2006/relationships" xmlns:m="http://schemas.openxmlformats.org/officeDocument/2006/math" xmlns:v="urn:schemas-microsoft-com:vml" xmlns:wp14="http://schemas.microsoft.com/office/word/2010/wordprocessingDrawing" xmlns:wp="http://schemas.openxmlformats.org/drawingml/2006/wordprocessingDrawing" xmlns:w10="urn:schemas-microsoft-com:office:word" xmlns:w="http://schemas.openxmlformats.org/wordprocessingml/2006/main" xmlns:w14="http://schemas.microsoft.com/office/word/2010/wordml" xmlns:w15="http://schemas.microsoft.com/office/word/2012/wordml" xmlns:w16cex="http://schemas.microsoft.com/office/word/2018/wordml/cex" xmlns:w16cid="http://schemas.microsoft.com/office/word/2016/wordml/cid" xmlns:w16="http://schemas.microsoft.com/office/word/2018/wordml" xmlns:w16sdtdh="http://schemas.microsoft.com/office/word/2020/wordml/sdtdatahash" xmlns:w16se="http://schemas.microsoft.com/office/word/2015/wordml/symex" xmlns:wpg="http://schemas.microsoft.com/office/word/2010/wordprocessingGroup" xmlns:wpi="http://schemas.microsoft.com/office/word/2010/wordprocessingInk" xmlns:wne="http://schemas.microsoft.com/office/word/2006/wordml" xmlns:wps="http://schemas.microsoft.com/office/word/2010/wordprocessingShape" mc:Ignorable="w14 w15 w16se w16cid w16 w16cex w16sdtdh wp14">
+<w:document xmlns:wpc="http://schemas.microsoft.com/office/word/2010/wordprocessingCanvas" xmlns:cx="http://schemas.microsoft.com/office/drawing/2014/chartex" xmlns:mc="http://schemas.openxmlformats.org/markup-compatibility/2006" xmlns:o="urn:schemas-microsoft-com:office:office" xmlns:r="http://schemas.openxmlformats.org/officeDocument/2006/relationships" xmlns:m="http://schemas.openxmlformats.org/officeDocument/2006/math" xmlns:v="urn:schemas-microsoft-com:vml" xmlns:wp14="http://schemas.microsoft.com/office/word/2010/wordprocessingDrawing" xmlns:wp="http://schemas.openxmlformats.org/drawingml/2006/wordprocessingDrawing" xmlns:w10="urn:schemas-microsoft-com:office:word" xmlns:w="http://schemas.openxmlformats.org/wordprocessingml/2006/main" xmlns:w14="http://schemas.microsoft.com/office/word/2010/wordml" xmlns:w15="http://schemas.microsoft.com/office/word/2012/wordml" xmlns:w16se="http://schemas.microsoft.com/office/word/2015/wordml/symex" xmlns:wpg="http://schemas.microsoft.com/office/word/2010/wordprocessingGroup" xmlns:wpi="http://schemas.microsoft.com/office/word/2010/wordprocessingInk" xmlns:wne="http://schemas.microsoft.com/office/word/2006/wordml" xmlns:wps="http://schemas.microsoft.com/office/word/2010/wordprocessingShape" mc:Ignorable="w14 w15 w16se wp14">
   <w:body>
     <w:p>
       <w:pPr>
@@ -199,7 +199,190 @@
       <w:r>
         <w:br/>
       </w:r>
+    </w:p>
+    <w:p>
+      <w:pPr>
+        <w:pStyle w:val="NormalWeb"/>
+        <w:spacing w:before="0" w:beforeAutospacing="0" w:after="60" w:afterAutospacing="0"/>
+        <w:ind w:hanging="360"/>
+      </w:pPr>
+    </w:p>
+    <w:p>
+      <w:pPr>
+        <w:pStyle w:val="NormalWeb"/>
+        <w:spacing w:before="0" w:beforeAutospacing="0" w:after="60" w:afterAutospacing="0"/>
+        <w:ind w:hanging="360"/>
+      </w:pPr>
+    </w:p>
+    <w:p>
+      <w:pPr>
+        <w:pStyle w:val="NormalWeb"/>
+        <w:spacing w:before="0" w:beforeAutospacing="0" w:after="60" w:afterAutospacing="0"/>
+        <w:ind w:hanging="360"/>
+      </w:pPr>
+    </w:p>
+    <w:p>
+      <w:pPr>
+        <w:pStyle w:val="NormalWeb"/>
+        <w:spacing w:before="0" w:beforeAutospacing="0" w:after="60" w:afterAutospacing="0"/>
+        <w:ind w:hanging="360"/>
+      </w:pPr>
+    </w:p>
+    <w:p>
+      <w:pPr>
+        <w:pStyle w:val="NormalWeb"/>
+        <w:spacing w:before="0" w:beforeAutospacing="0" w:after="60" w:afterAutospacing="0"/>
+        <w:ind w:hanging="360"/>
+      </w:pPr>
+    </w:p>
+    <w:p>
+      <w:pPr>
+        <w:pStyle w:val="NormalWeb"/>
+        <w:spacing w:before="0" w:beforeAutospacing="0" w:after="60" w:afterAutospacing="0"/>
+        <w:ind w:hanging="360"/>
+      </w:pPr>
+    </w:p>
+    <w:p>
+      <w:pPr>
+        <w:pStyle w:val="NormalWeb"/>
+        <w:spacing w:before="0" w:beforeAutospacing="0" w:after="60" w:afterAutospacing="0"/>
+        <w:ind w:hanging="360"/>
+      </w:pPr>
+    </w:p>
+    <w:p>
+      <w:pPr>
+        <w:pStyle w:val="NormalWeb"/>
+        <w:spacing w:before="0" w:beforeAutospacing="0" w:after="60" w:afterAutospacing="0"/>
+        <w:ind w:hanging="360"/>
+      </w:pPr>
+    </w:p>
+    <w:p>
+      <w:pPr>
+        <w:pStyle w:val="NormalWeb"/>
+        <w:spacing w:before="0" w:beforeAutospacing="0" w:after="60" w:afterAutospacing="0"/>
+        <w:ind w:hanging="360"/>
+      </w:pPr>
+    </w:p>
+    <w:p>
+      <w:pPr>
+        <w:pStyle w:val="NormalWeb"/>
+        <w:spacing w:before="0" w:beforeAutospacing="0" w:after="60" w:afterAutospacing="0"/>
+        <w:ind w:hanging="360"/>
+      </w:pPr>
+    </w:p>
+    <w:p>
+      <w:pPr>
+        <w:pStyle w:val="NormalWeb"/>
+        <w:spacing w:before="0" w:beforeAutospacing="0" w:after="60" w:afterAutospacing="0"/>
+        <w:ind w:hanging="360"/>
+      </w:pPr>
+    </w:p>
+    <w:p>
+      <w:pPr>
+        <w:pStyle w:val="NormalWeb"/>
+        <w:spacing w:before="0" w:beforeAutospacing="0" w:after="60" w:afterAutospacing="0"/>
+        <w:ind w:hanging="360"/>
+      </w:pPr>
+    </w:p>
+    <w:p>
+      <w:pPr>
+        <w:pStyle w:val="NormalWeb"/>
+        <w:spacing w:before="0" w:beforeAutospacing="0" w:after="60" w:afterAutospacing="0"/>
+        <w:ind w:hanging="360"/>
+      </w:pPr>
+    </w:p>
+    <w:p>
+      <w:pPr>
+        <w:pStyle w:val="NormalWeb"/>
+        <w:spacing w:before="0" w:beforeAutospacing="0" w:after="60" w:afterAutospacing="0"/>
+        <w:ind w:hanging="360"/>
+      </w:pPr>
+    </w:p>
+    <w:p>
+      <w:pPr>
+        <w:pStyle w:val="NormalWeb"/>
+        <w:spacing w:before="0" w:beforeAutospacing="0" w:after="60" w:afterAutospacing="0"/>
+        <w:ind w:hanging="360"/>
+      </w:pPr>
+    </w:p>
+    <w:p>
+      <w:pPr>
+        <w:pStyle w:val="NormalWeb"/>
+        <w:spacing w:before="0" w:beforeAutospacing="0" w:after="60" w:afterAutospacing="0"/>
+        <w:ind w:hanging="360"/>
+      </w:pPr>
+    </w:p>
+    <w:p>
+      <w:pPr>
+        <w:pStyle w:val="NormalWeb"/>
+        <w:spacing w:before="0" w:beforeAutospacing="0" w:after="60" w:afterAutospacing="0"/>
+        <w:ind w:hanging="360"/>
+      </w:pPr>
+    </w:p>
+    <w:p>
+      <w:pPr>
+        <w:pStyle w:val="NormalWeb"/>
+        <w:spacing w:before="0" w:beforeAutospacing="0" w:after="60" w:afterAutospacing="0"/>
+        <w:ind w:hanging="360"/>
+      </w:pPr>
+    </w:p>
+    <w:p>
+      <w:pPr>
+        <w:pStyle w:val="NormalWeb"/>
+        <w:spacing w:before="0" w:beforeAutospacing="0" w:after="60" w:afterAutospacing="0"/>
+        <w:ind w:hanging="360"/>
+      </w:pPr>
+    </w:p>
+    <w:p>
+      <w:pPr>
+        <w:pStyle w:val="NormalWeb"/>
+        <w:spacing w:before="0" w:beforeAutospacing="0" w:after="60" w:afterAutospacing="0"/>
+        <w:ind w:hanging="360"/>
+      </w:pPr>
+    </w:p>
+    <w:p>
+      <w:pPr>
+        <w:pStyle w:val="NormalWeb"/>
+        <w:spacing w:before="0" w:beforeAutospacing="0" w:after="60" w:afterAutospacing="0"/>
+        <w:ind w:hanging="360"/>
+      </w:pPr>
+    </w:p>
+    <w:p>
+      <w:pPr>
+        <w:pStyle w:val="NormalWeb"/>
+        <w:spacing w:before="0" w:beforeAutospacing="0" w:after="60" w:afterAutospacing="0"/>
+        <w:ind w:hanging="360"/>
+      </w:pPr>
+    </w:p>
+    <w:p>
+      <w:pPr>
+        <w:pStyle w:val="NormalWeb"/>
+        <w:spacing w:before="0" w:beforeAutospacing="0" w:after="60" w:afterAutospacing="0"/>
+        <w:ind w:hanging="360"/>
+      </w:pPr>
+    </w:p>
+    <w:p>
+      <w:pPr>
+        <w:pStyle w:val="NormalWeb"/>
+        <w:spacing w:before="0" w:beforeAutospacing="0" w:after="60" w:afterAutospacing="0"/>
+        <w:ind w:hanging="360"/>
+      </w:pPr>
+    </w:p>
+    <w:p>
+      <w:pPr>
+        <w:pStyle w:val="NormalWeb"/>
+        <w:spacing w:before="0" w:beforeAutospacing="0" w:after="60" w:afterAutospacing="0"/>
+        <w:ind w:hanging="360"/>
+      </w:pPr>
+    </w:p>
+    <w:p>
+      <w:pPr>
+        <w:pStyle w:val="NormalWeb"/>
+        <w:spacing w:before="0" w:beforeAutospacing="0" w:after="60" w:afterAutospacing="0"/>
+        <w:ind w:hanging="360"/>
+      </w:pPr>
       <w:r>
+        <w:lastRenderedPageBreak/>
         <w:br/>
       </w:r>
       <w:r>
@@ -1078,6 +1261,7 @@
           <w:docPartUnique/>
         </w:docPartObj>
       </w:sdtPr>
+      <w:sdtEndPr/>
       <w:sdtContent>
         <w:p>
           <w:pPr>
@@ -1589,7 +1773,15 @@
               <w:color w:val="0000FF"/>
               <w:u w:val="single"/>
             </w:rPr>
-            <w:t>Referencias</w:t>
+            <w:t>Referen</w:t>
+          </w:r>
+          <w:r>
+            <w:rPr>
+              <w:b/>
+              <w:color w:val="0000FF"/>
+              <w:u w:val="single"/>
+            </w:rPr>
+            <w:t>cias</w:t>
           </w:r>
           <w:r>
             <w:rPr>
@@ -1925,15 +2117,7 @@
               <w:color w:val="0000FF"/>
               <w:u w:val="single"/>
             </w:rPr>
-            <w:t>2.</w:t>
-          </w:r>
-          <w:r>
-            <w:rPr>
-              <w:b/>
-              <w:color w:val="0000FF"/>
-              <w:u w:val="single"/>
-            </w:rPr>
-            <w:t>3</w:t>
+            <w:t>2.3</w:t>
           </w:r>
           <w:hyperlink w:anchor="_2xcytpi">
             <w:r>
@@ -2316,7 +2500,15 @@
               <w:color w:val="0000FF"/>
               <w:u w:val="single"/>
             </w:rPr>
-            <w:t>Sprints</w:t>
+            <w:t>Spri</w:t>
+          </w:r>
+          <w:r>
+            <w:rPr>
+              <w:b/>
+              <w:color w:val="0000FF"/>
+              <w:u w:val="single"/>
+            </w:rPr>
+            <w:t>nts</w:t>
           </w:r>
           <w:r>
             <w:rPr>
@@ -2568,26 +2760,33 @@
         <w:ind w:left="357"/>
         <w:jc w:val="both"/>
         <w:rPr>
+          <w:color w:val="000000"/>
+        </w:rPr>
+      </w:pPr>
+      <w:r>
+        <w:rPr>
           <w:color w:val="365F91"/>
         </w:rPr>
-      </w:pPr>
+        <w:tab/>
+      </w:r>
+      <w:bookmarkStart w:id="3" w:name="_2et92p0" w:colFirst="0" w:colLast="0"/>
+      <w:bookmarkEnd w:id="3"/>
       <w:r>
         <w:rPr>
-          <w:color w:val="365F91"/>
-        </w:rPr>
-        <w:tab/>
+          <w:color w:val="000000"/>
+        </w:rPr>
         <w:t xml:space="preserve">Este documento es una Especificación de Requisitos Software (ERS) para el Sistema de información para la gestión de procesos y control de inventarios. Esta especificación se ha estructurado basándose en las directrices dadas por el estándar IEEE </w:t>
       </w:r>
       <w:r>
         <w:rPr>
-          <w:color w:val="365F91"/>
+          <w:color w:val="000000"/>
           <w:shd w:val="clear" w:color="auto" w:fill="F5F5F5"/>
         </w:rPr>
         <w:t xml:space="preserve">Práctica Recomendada para Especificaciones de Requisitos Software </w:t>
       </w:r>
       <w:r>
         <w:rPr>
-          <w:color w:val="365F91"/>
+          <w:color w:val="000000"/>
         </w:rPr>
         <w:t>ANSI/IEEE 830, 1998.</w:t>
       </w:r>
@@ -2611,8 +2810,6 @@
           <w:color w:val="000000"/>
         </w:rPr>
       </w:pPr>
-      <w:bookmarkStart w:id="3" w:name="_2et92p0" w:colFirst="0" w:colLast="0"/>
-      <w:bookmarkEnd w:id="3"/>
     </w:p>
     <w:p>
       <w:pPr>
@@ -2765,20 +2962,547 @@
     </w:p>
     <w:p>
       <w:pPr>
-        <w:pBdr>
-          <w:top w:val="nil"/>
-          <w:left w:val="nil"/>
-          <w:bottom w:val="nil"/>
-          <w:right w:val="nil"/>
-          <w:between w:val="nil"/>
-        </w:pBdr>
-        <w:ind w:left="600"/>
-        <w:rPr>
-          <w:color w:val="000000"/>
+        <w:numPr>
+          <w:ilvl w:val="0"/>
+          <w:numId w:val="3"/>
+        </w:numPr>
+        <w:spacing w:after="140"/>
+        <w:ind w:left="1440"/>
+        <w:jc w:val="both"/>
+        <w:textAlignment w:val="baseline"/>
+        <w:rPr>
+          <w:rFonts w:eastAsia="Times New Roman"/>
+          <w:color w:val="000000"/>
+          <w:sz w:val="24"/>
+          <w:szCs w:val="24"/>
+          <w:lang w:eastAsia="en-US"/>
         </w:rPr>
       </w:pPr>
       <w:bookmarkStart w:id="5" w:name="3dy6vkm" w:colFirst="0" w:colLast="0"/>
+      <w:bookmarkStart w:id="6" w:name="_1t3h5sf" w:colFirst="0" w:colLast="0"/>
       <w:bookmarkEnd w:id="5"/>
+      <w:bookmarkEnd w:id="6"/>
+      <w:r>
+        <w:rPr>
+          <w:rFonts w:eastAsia="Times New Roman"/>
+          <w:color w:val="000000"/>
+          <w:sz w:val="24"/>
+          <w:szCs w:val="24"/>
+          <w:lang w:eastAsia="en-US"/>
+        </w:rPr>
+        <w:t>Este software llevará el nombre comercial de CABAÑAPP.</w:t>
+      </w:r>
+    </w:p>
+    <w:p>
+      <w:pPr>
+        <w:numPr>
+          <w:ilvl w:val="0"/>
+          <w:numId w:val="3"/>
+        </w:numPr>
+        <w:spacing w:after="140"/>
+        <w:ind w:left="1440"/>
+        <w:jc w:val="both"/>
+        <w:textAlignment w:val="baseline"/>
+        <w:rPr>
+          <w:rFonts w:eastAsia="Times New Roman"/>
+          <w:color w:val="000000"/>
+          <w:sz w:val="24"/>
+          <w:szCs w:val="24"/>
+          <w:lang w:eastAsia="en-US"/>
+        </w:rPr>
+      </w:pPr>
+      <w:r>
+        <w:rPr>
+          <w:rFonts w:eastAsia="Times New Roman"/>
+          <w:color w:val="000000"/>
+          <w:sz w:val="24"/>
+          <w:szCs w:val="24"/>
+          <w:lang w:eastAsia="en-US"/>
+        </w:rPr>
+        <w:t>Se comercializará para la gestión y reserva de cabañas.</w:t>
+      </w:r>
+    </w:p>
+    <w:p>
+      <w:pPr>
+        <w:numPr>
+          <w:ilvl w:val="0"/>
+          <w:numId w:val="3"/>
+        </w:numPr>
+        <w:spacing w:after="140"/>
+        <w:ind w:left="1440"/>
+        <w:jc w:val="both"/>
+        <w:textAlignment w:val="baseline"/>
+        <w:rPr>
+          <w:rFonts w:eastAsia="Times New Roman"/>
+          <w:color w:val="000000"/>
+          <w:sz w:val="24"/>
+          <w:szCs w:val="24"/>
+          <w:lang w:eastAsia="en-US"/>
+        </w:rPr>
+      </w:pPr>
+      <w:r>
+        <w:rPr>
+          <w:rFonts w:eastAsia="Times New Roman"/>
+          <w:color w:val="000000"/>
+          <w:sz w:val="24"/>
+          <w:szCs w:val="24"/>
+          <w:lang w:eastAsia="en-US"/>
+        </w:rPr>
+        <w:t>El sistema será desarrollado como una App Web, con potencial de incorporar una Aplicación Móvil, con el objetivo de facilitar la gestión de complejos de cabañas y la reserva realizada por los clientes gracias a una interfaz.</w:t>
+      </w:r>
+    </w:p>
+    <w:p>
+      <w:pPr>
+        <w:numPr>
+          <w:ilvl w:val="0"/>
+          <w:numId w:val="3"/>
+        </w:numPr>
+        <w:spacing w:after="140"/>
+        <w:ind w:left="1440"/>
+        <w:jc w:val="both"/>
+        <w:textAlignment w:val="baseline"/>
+        <w:rPr>
+          <w:rFonts w:eastAsia="Times New Roman"/>
+          <w:color w:val="000000"/>
+          <w:sz w:val="24"/>
+          <w:szCs w:val="24"/>
+          <w:lang w:eastAsia="en-US"/>
+        </w:rPr>
+      </w:pPr>
+      <w:r>
+        <w:rPr>
+          <w:rFonts w:eastAsia="Times New Roman"/>
+          <w:color w:val="000000"/>
+          <w:sz w:val="24"/>
+          <w:szCs w:val="24"/>
+          <w:lang w:eastAsia="en-US"/>
+        </w:rPr>
+        <w:t>Permitirá que los administradores de complejos tengan un registro de las reservas y pedidos de sus clientes.</w:t>
+      </w:r>
+    </w:p>
+    <w:p>
+      <w:pPr>
+        <w:numPr>
+          <w:ilvl w:val="0"/>
+          <w:numId w:val="3"/>
+        </w:numPr>
+        <w:spacing w:after="140"/>
+        <w:ind w:left="1440"/>
+        <w:jc w:val="both"/>
+        <w:textAlignment w:val="baseline"/>
+        <w:rPr>
+          <w:rFonts w:eastAsia="Times New Roman"/>
+          <w:color w:val="000000"/>
+          <w:sz w:val="24"/>
+          <w:szCs w:val="24"/>
+          <w:lang w:eastAsia="en-US"/>
+        </w:rPr>
+      </w:pPr>
+      <w:r>
+        <w:rPr>
+          <w:rFonts w:eastAsia="Times New Roman"/>
+          <w:color w:val="000000"/>
+          <w:sz w:val="24"/>
+          <w:szCs w:val="24"/>
+          <w:lang w:eastAsia="en-US"/>
+        </w:rPr>
+        <w:t>Contará con un registro de proveedores para diversas compras según la necesidad del administrador y un apartado de gastos provocados por daños o pérdidas emergentes.</w:t>
+      </w:r>
+    </w:p>
+    <w:p>
+      <w:pPr>
+        <w:numPr>
+          <w:ilvl w:val="0"/>
+          <w:numId w:val="3"/>
+        </w:numPr>
+        <w:spacing w:after="140"/>
+        <w:ind w:left="1440"/>
+        <w:jc w:val="both"/>
+        <w:textAlignment w:val="baseline"/>
+        <w:rPr>
+          <w:rFonts w:eastAsia="Times New Roman"/>
+          <w:color w:val="000000"/>
+          <w:sz w:val="24"/>
+          <w:szCs w:val="24"/>
+          <w:lang w:eastAsia="en-US"/>
+        </w:rPr>
+      </w:pPr>
+      <w:r>
+        <w:rPr>
+          <w:rFonts w:eastAsia="Times New Roman"/>
+          <w:color w:val="000000"/>
+          <w:sz w:val="24"/>
+          <w:szCs w:val="24"/>
+          <w:lang w:eastAsia="en-US"/>
+        </w:rPr>
+        <w:t>Los clientes podrán acceder al proceso de reservas online siguiendo estos pasos:</w:t>
+      </w:r>
+    </w:p>
+    <w:p>
+      <w:pPr>
+        <w:numPr>
+          <w:ilvl w:val="0"/>
+          <w:numId w:val="4"/>
+        </w:numPr>
+        <w:ind w:left="2160"/>
+        <w:jc w:val="both"/>
+        <w:textAlignment w:val="baseline"/>
+        <w:rPr>
+          <w:rFonts w:eastAsia="Times New Roman"/>
+          <w:color w:val="000000"/>
+          <w:sz w:val="24"/>
+          <w:szCs w:val="24"/>
+          <w:lang w:val="en-US" w:eastAsia="en-US"/>
+        </w:rPr>
+      </w:pPr>
+      <w:proofErr w:type="spellStart"/>
+      <w:r>
+        <w:rPr>
+          <w:rFonts w:eastAsia="Times New Roman"/>
+          <w:color w:val="000000"/>
+          <w:sz w:val="24"/>
+          <w:szCs w:val="24"/>
+          <w:lang w:val="en-US" w:eastAsia="en-US"/>
+        </w:rPr>
+        <w:t>Seleccionar</w:t>
+      </w:r>
+      <w:proofErr w:type="spellEnd"/>
+      <w:r>
+        <w:rPr>
+          <w:rFonts w:eastAsia="Times New Roman"/>
+          <w:color w:val="000000"/>
+          <w:sz w:val="24"/>
+          <w:szCs w:val="24"/>
+          <w:lang w:val="en-US" w:eastAsia="en-US"/>
+        </w:rPr>
+        <w:t xml:space="preserve"> </w:t>
+      </w:r>
+      <w:proofErr w:type="spellStart"/>
+      <w:r>
+        <w:rPr>
+          <w:rFonts w:eastAsia="Times New Roman"/>
+          <w:color w:val="000000"/>
+          <w:sz w:val="24"/>
+          <w:szCs w:val="24"/>
+          <w:lang w:val="en-US" w:eastAsia="en-US"/>
+        </w:rPr>
+        <w:t>una</w:t>
+      </w:r>
+      <w:proofErr w:type="spellEnd"/>
+      <w:r>
+        <w:rPr>
+          <w:rFonts w:eastAsia="Times New Roman"/>
+          <w:color w:val="000000"/>
+          <w:sz w:val="24"/>
+          <w:szCs w:val="24"/>
+          <w:lang w:val="en-US" w:eastAsia="en-US"/>
+        </w:rPr>
+        <w:t xml:space="preserve"> </w:t>
+      </w:r>
+      <w:proofErr w:type="spellStart"/>
+      <w:r>
+        <w:rPr>
+          <w:rFonts w:eastAsia="Times New Roman"/>
+          <w:color w:val="000000"/>
+          <w:sz w:val="24"/>
+          <w:szCs w:val="24"/>
+          <w:lang w:val="en-US" w:eastAsia="en-US"/>
+        </w:rPr>
+        <w:t>fecha</w:t>
+      </w:r>
+      <w:bookmarkStart w:id="7" w:name="_GoBack"/>
+      <w:bookmarkEnd w:id="7"/>
+      <w:proofErr w:type="spellEnd"/>
+    </w:p>
+    <w:p>
+      <w:pPr>
+        <w:numPr>
+          <w:ilvl w:val="0"/>
+          <w:numId w:val="4"/>
+        </w:numPr>
+        <w:ind w:left="2160"/>
+        <w:jc w:val="both"/>
+        <w:textAlignment w:val="baseline"/>
+        <w:rPr>
+          <w:rFonts w:eastAsia="Times New Roman"/>
+          <w:color w:val="000000"/>
+          <w:sz w:val="24"/>
+          <w:szCs w:val="24"/>
+          <w:lang w:val="en-US" w:eastAsia="en-US"/>
+        </w:rPr>
+      </w:pPr>
+      <w:proofErr w:type="spellStart"/>
+      <w:r>
+        <w:rPr>
+          <w:rFonts w:eastAsia="Times New Roman"/>
+          <w:color w:val="000000"/>
+          <w:sz w:val="24"/>
+          <w:szCs w:val="24"/>
+          <w:lang w:val="en-US" w:eastAsia="en-US"/>
+        </w:rPr>
+        <w:t>Elegir</w:t>
+      </w:r>
+      <w:proofErr w:type="spellEnd"/>
+      <w:r>
+        <w:rPr>
+          <w:rFonts w:eastAsia="Times New Roman"/>
+          <w:color w:val="000000"/>
+          <w:sz w:val="24"/>
+          <w:szCs w:val="24"/>
+          <w:lang w:val="en-US" w:eastAsia="en-US"/>
+        </w:rPr>
+        <w:t xml:space="preserve"> un </w:t>
+      </w:r>
+      <w:proofErr w:type="spellStart"/>
+      <w:r>
+        <w:rPr>
+          <w:rFonts w:eastAsia="Times New Roman"/>
+          <w:color w:val="000000"/>
+          <w:sz w:val="24"/>
+          <w:szCs w:val="24"/>
+          <w:lang w:val="en-US" w:eastAsia="en-US"/>
+        </w:rPr>
+        <w:t>servicio</w:t>
+      </w:r>
+      <w:proofErr w:type="spellEnd"/>
+    </w:p>
+    <w:p>
+      <w:pPr>
+        <w:numPr>
+          <w:ilvl w:val="0"/>
+          <w:numId w:val="4"/>
+        </w:numPr>
+        <w:ind w:left="2160"/>
+        <w:jc w:val="both"/>
+        <w:textAlignment w:val="baseline"/>
+        <w:rPr>
+          <w:rFonts w:eastAsia="Times New Roman"/>
+          <w:color w:val="000000"/>
+          <w:sz w:val="24"/>
+          <w:szCs w:val="24"/>
+          <w:lang w:val="en-US" w:eastAsia="en-US"/>
+        </w:rPr>
+      </w:pPr>
+      <w:proofErr w:type="spellStart"/>
+      <w:r>
+        <w:rPr>
+          <w:rFonts w:eastAsia="Times New Roman"/>
+          <w:color w:val="000000"/>
+          <w:sz w:val="24"/>
+          <w:szCs w:val="24"/>
+          <w:lang w:val="en-US" w:eastAsia="en-US"/>
+        </w:rPr>
+        <w:t>Rellenar</w:t>
+      </w:r>
+      <w:proofErr w:type="spellEnd"/>
+      <w:r>
+        <w:rPr>
+          <w:rFonts w:eastAsia="Times New Roman"/>
+          <w:color w:val="000000"/>
+          <w:sz w:val="24"/>
+          <w:szCs w:val="24"/>
+          <w:lang w:val="en-US" w:eastAsia="en-US"/>
+        </w:rPr>
+        <w:t xml:space="preserve"> </w:t>
+      </w:r>
+      <w:proofErr w:type="spellStart"/>
+      <w:r>
+        <w:rPr>
+          <w:rFonts w:eastAsia="Times New Roman"/>
+          <w:color w:val="000000"/>
+          <w:sz w:val="24"/>
+          <w:szCs w:val="24"/>
+          <w:lang w:val="en-US" w:eastAsia="en-US"/>
+        </w:rPr>
+        <w:t>sus</w:t>
+      </w:r>
+      <w:proofErr w:type="spellEnd"/>
+      <w:r>
+        <w:rPr>
+          <w:rFonts w:eastAsia="Times New Roman"/>
+          <w:color w:val="000000"/>
+          <w:sz w:val="24"/>
+          <w:szCs w:val="24"/>
+          <w:lang w:val="en-US" w:eastAsia="en-US"/>
+        </w:rPr>
+        <w:t xml:space="preserve"> </w:t>
+      </w:r>
+      <w:proofErr w:type="spellStart"/>
+      <w:r>
+        <w:rPr>
+          <w:rFonts w:eastAsia="Times New Roman"/>
+          <w:color w:val="000000"/>
+          <w:sz w:val="24"/>
+          <w:szCs w:val="24"/>
+          <w:lang w:val="en-US" w:eastAsia="en-US"/>
+        </w:rPr>
+        <w:t>datos</w:t>
+      </w:r>
+      <w:proofErr w:type="spellEnd"/>
+      <w:r>
+        <w:rPr>
+          <w:rFonts w:eastAsia="Times New Roman"/>
+          <w:color w:val="000000"/>
+          <w:sz w:val="24"/>
+          <w:szCs w:val="24"/>
+          <w:lang w:val="en-US" w:eastAsia="en-US"/>
+        </w:rPr>
+        <w:t xml:space="preserve"> </w:t>
+      </w:r>
+      <w:proofErr w:type="spellStart"/>
+      <w:r>
+        <w:rPr>
+          <w:rFonts w:eastAsia="Times New Roman"/>
+          <w:color w:val="000000"/>
+          <w:sz w:val="24"/>
+          <w:szCs w:val="24"/>
+          <w:lang w:val="en-US" w:eastAsia="en-US"/>
+        </w:rPr>
+        <w:t>personales</w:t>
+      </w:r>
+      <w:proofErr w:type="spellEnd"/>
+    </w:p>
+    <w:p>
+      <w:pPr>
+        <w:numPr>
+          <w:ilvl w:val="0"/>
+          <w:numId w:val="4"/>
+        </w:numPr>
+        <w:ind w:left="2160"/>
+        <w:jc w:val="both"/>
+        <w:textAlignment w:val="baseline"/>
+        <w:rPr>
+          <w:rFonts w:eastAsia="Times New Roman"/>
+          <w:color w:val="000000"/>
+          <w:sz w:val="24"/>
+          <w:szCs w:val="24"/>
+          <w:lang w:val="en-US" w:eastAsia="en-US"/>
+        </w:rPr>
+      </w:pPr>
+      <w:proofErr w:type="spellStart"/>
+      <w:r>
+        <w:rPr>
+          <w:rFonts w:eastAsia="Times New Roman"/>
+          <w:color w:val="000000"/>
+          <w:sz w:val="24"/>
+          <w:szCs w:val="24"/>
+          <w:lang w:val="en-US" w:eastAsia="en-US"/>
+        </w:rPr>
+        <w:t>Pagar</w:t>
+      </w:r>
+      <w:proofErr w:type="spellEnd"/>
+      <w:r>
+        <w:rPr>
+          <w:rFonts w:eastAsia="Times New Roman"/>
+          <w:color w:val="000000"/>
+          <w:sz w:val="24"/>
+          <w:szCs w:val="24"/>
+          <w:lang w:val="en-US" w:eastAsia="en-US"/>
+        </w:rPr>
+        <w:t xml:space="preserve"> el </w:t>
+      </w:r>
+      <w:proofErr w:type="spellStart"/>
+      <w:r>
+        <w:rPr>
+          <w:rFonts w:eastAsia="Times New Roman"/>
+          <w:color w:val="000000"/>
+          <w:sz w:val="24"/>
+          <w:szCs w:val="24"/>
+          <w:lang w:val="en-US" w:eastAsia="en-US"/>
+        </w:rPr>
+        <w:t>servicio</w:t>
+      </w:r>
+      <w:proofErr w:type="spellEnd"/>
+      <w:r>
+        <w:rPr>
+          <w:rFonts w:eastAsia="Times New Roman"/>
+          <w:color w:val="000000"/>
+          <w:sz w:val="24"/>
+          <w:szCs w:val="24"/>
+          <w:lang w:val="en-US" w:eastAsia="en-US"/>
+        </w:rPr>
+        <w:t xml:space="preserve"> (</w:t>
+      </w:r>
+      <w:proofErr w:type="spellStart"/>
+      <w:r>
+        <w:rPr>
+          <w:rFonts w:eastAsia="Times New Roman"/>
+          <w:color w:val="000000"/>
+          <w:sz w:val="24"/>
+          <w:szCs w:val="24"/>
+          <w:lang w:val="en-US" w:eastAsia="en-US"/>
+        </w:rPr>
+        <w:t>opcional</w:t>
+      </w:r>
+      <w:proofErr w:type="spellEnd"/>
+      <w:r>
+        <w:rPr>
+          <w:rFonts w:eastAsia="Times New Roman"/>
+          <w:color w:val="000000"/>
+          <w:sz w:val="24"/>
+          <w:szCs w:val="24"/>
+          <w:lang w:val="en-US" w:eastAsia="en-US"/>
+        </w:rPr>
+        <w:t>)</w:t>
+      </w:r>
+    </w:p>
+    <w:p>
+      <w:pPr>
+        <w:numPr>
+          <w:ilvl w:val="0"/>
+          <w:numId w:val="5"/>
+        </w:numPr>
+        <w:spacing w:after="140"/>
+        <w:ind w:left="1440"/>
+        <w:jc w:val="both"/>
+        <w:textAlignment w:val="baseline"/>
+        <w:rPr>
+          <w:rFonts w:eastAsia="Times New Roman"/>
+          <w:color w:val="000000"/>
+          <w:sz w:val="24"/>
+          <w:szCs w:val="24"/>
+          <w:lang w:eastAsia="en-US"/>
+        </w:rPr>
+      </w:pPr>
+      <w:r>
+        <w:rPr>
+          <w:rFonts w:eastAsia="Times New Roman"/>
+          <w:color w:val="000000"/>
+          <w:sz w:val="24"/>
+          <w:szCs w:val="24"/>
+          <w:lang w:eastAsia="en-US"/>
+        </w:rPr>
+        <w:t>Quienes realicen reservas podrán tener la opción de Recordatorios, que se realizará mediante el envío de correos electrónicos y mensajes de texto (whatsapp).</w:t>
+      </w:r>
+    </w:p>
+    <w:p>
+      <w:pPr>
+        <w:numPr>
+          <w:ilvl w:val="0"/>
+          <w:numId w:val="5"/>
+        </w:numPr>
+        <w:spacing w:after="140"/>
+        <w:ind w:left="1440"/>
+        <w:jc w:val="both"/>
+        <w:textAlignment w:val="baseline"/>
+        <w:rPr>
+          <w:rFonts w:eastAsia="Times New Roman"/>
+          <w:color w:val="000000"/>
+          <w:sz w:val="24"/>
+          <w:szCs w:val="24"/>
+          <w:lang w:eastAsia="en-US"/>
+        </w:rPr>
+      </w:pPr>
+      <w:r>
+        <w:rPr>
+          <w:rFonts w:eastAsia="Times New Roman"/>
+          <w:color w:val="000000"/>
+          <w:sz w:val="24"/>
+          <w:szCs w:val="24"/>
+          <w:lang w:eastAsia="en-US"/>
+        </w:rPr>
+        <w:t>También el cliente podrá acceder a una suscripción de la página para recibir notificaciones de promociones o fechas disponibles de reservas.  </w:t>
+      </w:r>
     </w:p>
     <w:p>
       <w:pPr>
@@ -2793,36 +3517,9 @@
         <w:ind w:left="601" w:firstLine="106"/>
         <w:jc w:val="both"/>
         <w:rPr>
-          <w:color w:val="365F91"/>
-          <w:highlight w:val="white"/>
-        </w:rPr>
-      </w:pPr>
-      <w:r>
-        <w:rPr>
-          <w:color w:val="365F91"/>
-          <w:highlight w:val="white"/>
-        </w:rPr>
-        <w:t>Esta especificación de requisitos está dirigida al usuario del sistema, ………………</w:t>
-      </w:r>
-    </w:p>
-    <w:p>
-      <w:pPr>
-        <w:widowControl w:val="0"/>
-        <w:pBdr>
-          <w:top w:val="nil"/>
-          <w:left w:val="nil"/>
-          <w:bottom w:val="nil"/>
-          <w:right w:val="nil"/>
-          <w:between w:val="nil"/>
-        </w:pBdr>
-        <w:ind w:left="601" w:firstLine="106"/>
-        <w:jc w:val="both"/>
-        <w:rPr>
           <w:color w:val="FF0000"/>
         </w:rPr>
       </w:pPr>
-      <w:bookmarkStart w:id="6" w:name="_1t3h5sf" w:colFirst="0" w:colLast="0"/>
-      <w:bookmarkEnd w:id="6"/>
     </w:p>
     <w:p>
       <w:pPr>
@@ -3102,6 +3799,7 @@
                 <w:b/>
                 <w:color w:val="000000"/>
               </w:rPr>
+              <w:lastRenderedPageBreak/>
               <w:t>Categoría Profesional</w:t>
             </w:r>
           </w:p>
@@ -3382,8 +4080,8 @@
           <w:color w:val="FF0000"/>
         </w:rPr>
       </w:pPr>
-      <w:bookmarkStart w:id="7" w:name="_4d34og8" w:colFirst="0" w:colLast="0"/>
-      <w:bookmarkEnd w:id="7"/>
+      <w:bookmarkStart w:id="8" w:name="_4d34og8" w:colFirst="0" w:colLast="0"/>
+      <w:bookmarkEnd w:id="8"/>
     </w:p>
     <w:p>
       <w:pPr>
@@ -4181,8 +4879,8 @@
           <w:color w:val="FF0000"/>
         </w:rPr>
       </w:pPr>
-      <w:bookmarkStart w:id="8" w:name="_2s8eyo1" w:colFirst="0" w:colLast="0"/>
-      <w:bookmarkEnd w:id="8"/>
+      <w:bookmarkStart w:id="9" w:name="_2s8eyo1" w:colFirst="0" w:colLast="0"/>
+      <w:bookmarkEnd w:id="9"/>
     </w:p>
     <w:p>
       <w:pPr>
@@ -4456,8 +5154,8 @@
           <w:color w:val="FF0000"/>
         </w:rPr>
       </w:pPr>
-      <w:bookmarkStart w:id="9" w:name="_17dp8vu" w:colFirst="0" w:colLast="0"/>
-      <w:bookmarkEnd w:id="9"/>
+      <w:bookmarkStart w:id="10" w:name="_17dp8vu" w:colFirst="0" w:colLast="0"/>
+      <w:bookmarkEnd w:id="10"/>
     </w:p>
     <w:p>
       <w:pPr>
@@ -4489,7 +5187,6 @@
           <w:sz w:val="28"/>
           <w:szCs w:val="28"/>
         </w:rPr>
-        <w:lastRenderedPageBreak/>
         <w:t>Resumen</w:t>
       </w:r>
     </w:p>
@@ -4507,8 +5204,8 @@
           <w:color w:val="000000"/>
         </w:rPr>
       </w:pPr>
-      <w:bookmarkStart w:id="10" w:name="_3rdcrjn" w:colFirst="0" w:colLast="0"/>
-      <w:bookmarkEnd w:id="10"/>
+      <w:bookmarkStart w:id="11" w:name="_3rdcrjn" w:colFirst="0" w:colLast="0"/>
+      <w:bookmarkEnd w:id="11"/>
     </w:p>
     <w:p>
       <w:pPr>
@@ -4518,8 +5215,8 @@
           <w:color w:val="365F91"/>
         </w:rPr>
       </w:pPr>
-      <w:bookmarkStart w:id="11" w:name="_26in1rg" w:colFirst="0" w:colLast="0"/>
-      <w:bookmarkEnd w:id="11"/>
+      <w:bookmarkStart w:id="12" w:name="_26in1rg" w:colFirst="0" w:colLast="0"/>
+      <w:bookmarkEnd w:id="12"/>
       <w:r>
         <w:rPr>
           <w:color w:val="365F91"/>
@@ -4573,8 +5270,8 @@
           <w:color w:val="000000"/>
         </w:rPr>
       </w:pPr>
-      <w:bookmarkStart w:id="12" w:name="_lnxbz9" w:colFirst="0" w:colLast="0"/>
-      <w:bookmarkEnd w:id="12"/>
+      <w:bookmarkStart w:id="13" w:name="_lnxbz9" w:colFirst="0" w:colLast="0"/>
+      <w:bookmarkEnd w:id="13"/>
     </w:p>
     <w:p>
       <w:pPr>
@@ -4620,7 +5317,13 @@
         <w:rPr>
           <w:color w:val="365F91"/>
         </w:rPr>
-        <w:t>El sistema ……….   será un producto diseñado para trabajar en entornos WEB, lo que permitirá su utilización de forma rápida y eficaz, además ……</w:t>
+        <w:t xml:space="preserve">El </w:t>
+      </w:r>
+      <w:r>
+        <w:rPr>
+          <w:color w:val="365F91"/>
+        </w:rPr>
+        <w:t>sistema ……….   será un producto diseñado para trabajar en entornos WEB, lo que permitirá su utilización de forma rápida y eficaz, además ……</w:t>
       </w:r>
     </w:p>
     <w:p>
@@ -4638,8 +5341,8 @@
           <w:color w:val="FF0000"/>
         </w:rPr>
       </w:pPr>
-      <w:bookmarkStart w:id="13" w:name="_35nkun2" w:colFirst="0" w:colLast="0"/>
-      <w:bookmarkEnd w:id="13"/>
+      <w:bookmarkStart w:id="14" w:name="_35nkun2" w:colFirst="0" w:colLast="0"/>
+      <w:bookmarkEnd w:id="14"/>
     </w:p>
     <w:p>
       <w:pPr>
@@ -5295,13 +5998,14 @@
           <w:color w:val="FF0000"/>
         </w:rPr>
       </w:pPr>
-      <w:bookmarkStart w:id="14" w:name="_1ksv4uv" w:colFirst="0" w:colLast="0"/>
-      <w:bookmarkEnd w:id="14"/>
+      <w:bookmarkStart w:id="15" w:name="_1ksv4uv" w:colFirst="0" w:colLast="0"/>
+      <w:bookmarkEnd w:id="15"/>
       <w:r>
         <w:rPr>
           <w:i/>
           <w:color w:val="FF0000"/>
         </w:rPr>
+        <w:lastRenderedPageBreak/>
         <w:t>.</w:t>
       </w:r>
     </w:p>
@@ -5360,7 +6064,13 @@
         <w:rPr>
           <w:color w:val="365F91"/>
         </w:rPr>
-        <w:t>Interfaz para ser usada con internet (solamente o puede ser de escritorio).</w:t>
+        <w:t xml:space="preserve">Interfaz para ser usada con internet (solamente o puede ser de </w:t>
+      </w:r>
+      <w:r>
+        <w:rPr>
+          <w:color w:val="365F91"/>
+        </w:rPr>
+        <w:t>escritorio).</w:t>
       </w:r>
     </w:p>
     <w:p>
@@ -5465,8 +6175,8 @@
           <w:color w:val="FF0000"/>
         </w:rPr>
       </w:pPr>
-      <w:bookmarkStart w:id="15" w:name="_44sinio" w:colFirst="0" w:colLast="0"/>
-      <w:bookmarkEnd w:id="15"/>
+      <w:bookmarkStart w:id="16" w:name="_44sinio" w:colFirst="0" w:colLast="0"/>
+      <w:bookmarkEnd w:id="16"/>
     </w:p>
     <w:p>
       <w:pPr>
@@ -5549,8 +6259,18 @@
           <w:sz w:val="24"/>
           <w:szCs w:val="24"/>
         </w:rPr>
-        <w:t xml:space="preserve"> Backlog</w:t>
+        <w:t xml:space="preserve"> </w:t>
       </w:r>
+      <w:proofErr w:type="spellStart"/>
+      <w:r>
+        <w:rPr>
+          <w:b/>
+          <w:sz w:val="24"/>
+          <w:szCs w:val="24"/>
+        </w:rPr>
+        <w:t>Backlog</w:t>
+      </w:r>
+      <w:proofErr w:type="spellEnd"/>
     </w:p>
     <w:p/>
     <w:p/>
@@ -5672,21 +6392,12 @@
                 <w:color w:val="000000"/>
               </w:rPr>
             </w:pPr>
-            <w:proofErr w:type="spellStart"/>
             <w:r>
               <w:rPr>
                 <w:b/>
                 <w:color w:val="000000"/>
               </w:rPr>
-              <w:t>N°</w:t>
-            </w:r>
-            <w:proofErr w:type="spellEnd"/>
-            <w:r>
-              <w:rPr>
-                <w:b/>
-                <w:color w:val="000000"/>
-              </w:rPr>
-              <w:t xml:space="preserve"> de sprint</w:t>
+              <w:t>N° de sprint</w:t>
             </w:r>
           </w:p>
         </w:tc>
@@ -6107,7 +6818,7 @@
 </file>
 
 <file path=word/endnotes.xml><?xml version="1.0" encoding="utf-8"?>
-<w:endnotes xmlns:wpc="http://schemas.microsoft.com/office/word/2010/wordprocessingCanvas" xmlns:cx="http://schemas.microsoft.com/office/drawing/2014/chartex" xmlns:cx1="http://schemas.microsoft.com/office/drawing/2015/9/8/chartex" xmlns:cx2="http://schemas.microsoft.com/office/drawing/2015/10/21/chartex" xmlns:cx3="http://schemas.microsoft.com/office/drawing/2016/5/9/chartex" xmlns:cx4="http://schemas.microsoft.com/office/drawing/2016/5/10/chartex" xmlns:cx5="http://schemas.microsoft.com/office/drawing/2016/5/11/chartex" xmlns:cx6="http://schemas.microsoft.com/office/drawing/2016/5/12/chartex" xmlns:cx7="http://schemas.microsoft.com/office/drawing/2016/5/13/chartex" xmlns:cx8="http://schemas.microsoft.com/office/drawing/2016/5/14/chartex" xmlns:mc="http://schemas.openxmlformats.org/markup-compatibility/2006" xmlns:aink="http://schemas.microsoft.com/office/drawing/2016/ink" xmlns:am3d="http://schemas.microsoft.com/office/drawing/2017/model3d" xmlns:o="urn:schemas-microsoft-com:office:office" xmlns:oel="http://schemas.microsoft.com/office/2019/extlst" xmlns:r="http://schemas.openxmlformats.org/officeDocument/2006/relationships" xmlns:m="http://schemas.openxmlformats.org/officeDocument/2006/math" xmlns:v="urn:schemas-microsoft-com:vml" xmlns:wp14="http://schemas.microsoft.com/office/word/2010/wordprocessingDrawing" xmlns:wp="http://schemas.openxmlformats.org/drawingml/2006/wordprocessingDrawing" xmlns:w10="urn:schemas-microsoft-com:office:word" xmlns:w="http://schemas.openxmlformats.org/wordprocessingml/2006/main" xmlns:w14="http://schemas.microsoft.com/office/word/2010/wordml" xmlns:w15="http://schemas.microsoft.com/office/word/2012/wordml" xmlns:w16cex="http://schemas.microsoft.com/office/word/2018/wordml/cex" xmlns:w16cid="http://schemas.microsoft.com/office/word/2016/wordml/cid" xmlns:w16="http://schemas.microsoft.com/office/word/2018/wordml" xmlns:w16sdtdh="http://schemas.microsoft.com/office/word/2020/wordml/sdtdatahash" xmlns:w16se="http://schemas.microsoft.com/office/word/2015/wordml/symex" xmlns:wpg="http://schemas.microsoft.com/office/word/2010/wordprocessingGroup" xmlns:wpi="http://schemas.microsoft.com/office/word/2010/wordprocessingInk" xmlns:wne="http://schemas.microsoft.com/office/word/2006/wordml" xmlns:wps="http://schemas.microsoft.com/office/word/2010/wordprocessingShape" mc:Ignorable="w14 w15 w16se w16cid w16 w16cex w16sdtdh wp14">
+<w:endnotes xmlns:wpc="http://schemas.microsoft.com/office/word/2010/wordprocessingCanvas" xmlns:cx="http://schemas.microsoft.com/office/drawing/2014/chartex" xmlns:mc="http://schemas.openxmlformats.org/markup-compatibility/2006" xmlns:o="urn:schemas-microsoft-com:office:office" xmlns:r="http://schemas.openxmlformats.org/officeDocument/2006/relationships" xmlns:m="http://schemas.openxmlformats.org/officeDocument/2006/math" xmlns:v="urn:schemas-microsoft-com:vml" xmlns:wp14="http://schemas.microsoft.com/office/word/2010/wordprocessingDrawing" xmlns:wp="http://schemas.openxmlformats.org/drawingml/2006/wordprocessingDrawing" xmlns:w10="urn:schemas-microsoft-com:office:word" xmlns:w="http://schemas.openxmlformats.org/wordprocessingml/2006/main" xmlns:w14="http://schemas.microsoft.com/office/word/2010/wordml" xmlns:w15="http://schemas.microsoft.com/office/word/2012/wordml" xmlns:w16se="http://schemas.microsoft.com/office/word/2015/wordml/symex" xmlns:wpg="http://schemas.microsoft.com/office/word/2010/wordprocessingGroup" xmlns:wpi="http://schemas.microsoft.com/office/word/2010/wordprocessingInk" xmlns:wne="http://schemas.microsoft.com/office/word/2006/wordml" xmlns:wps="http://schemas.microsoft.com/office/word/2010/wordprocessingShape" mc:Ignorable="w14 w15 w16se wp14">
   <w:endnote w:type="separator" w:id="-1">
     <w:p>
       <w:r>
@@ -6126,7 +6837,7 @@
 </file>
 
 <file path=word/footer1.xml><?xml version="1.0" encoding="utf-8"?>
-<w:ftr xmlns:wpc="http://schemas.microsoft.com/office/word/2010/wordprocessingCanvas" xmlns:cx="http://schemas.microsoft.com/office/drawing/2014/chartex" xmlns:cx1="http://schemas.microsoft.com/office/drawing/2015/9/8/chartex" xmlns:cx2="http://schemas.microsoft.com/office/drawing/2015/10/21/chartex" xmlns:cx3="http://schemas.microsoft.com/office/drawing/2016/5/9/chartex" xmlns:cx4="http://schemas.microsoft.com/office/drawing/2016/5/10/chartex" xmlns:cx5="http://schemas.microsoft.com/office/drawing/2016/5/11/chartex" xmlns:cx6="http://schemas.microsoft.com/office/drawing/2016/5/12/chartex" xmlns:cx7="http://schemas.microsoft.com/office/drawing/2016/5/13/chartex" xmlns:cx8="http://schemas.microsoft.com/office/drawing/2016/5/14/chartex" xmlns:mc="http://schemas.openxmlformats.org/markup-compatibility/2006" xmlns:aink="http://schemas.microsoft.com/office/drawing/2016/ink" xmlns:am3d="http://schemas.microsoft.com/office/drawing/2017/model3d" xmlns:o="urn:schemas-microsoft-com:office:office" xmlns:oel="http://schemas.microsoft.com/office/2019/extlst" xmlns:r="http://schemas.openxmlformats.org/officeDocument/2006/relationships" xmlns:m="http://schemas.openxmlformats.org/officeDocument/2006/math" xmlns:v="urn:schemas-microsoft-com:vml" xmlns:wp14="http://schemas.microsoft.com/office/word/2010/wordprocessingDrawing" xmlns:wp="http://schemas.openxmlformats.org/drawingml/2006/wordprocessingDrawing" xmlns:w10="urn:schemas-microsoft-com:office:word" xmlns:w="http://schemas.openxmlformats.org/wordprocessingml/2006/main" xmlns:w14="http://schemas.microsoft.com/office/word/2010/wordml" xmlns:w15="http://schemas.microsoft.com/office/word/2012/wordml" xmlns:w16cex="http://schemas.microsoft.com/office/word/2018/wordml/cex" xmlns:w16cid="http://schemas.microsoft.com/office/word/2016/wordml/cid" xmlns:w16="http://schemas.microsoft.com/office/word/2018/wordml" xmlns:w16sdtdh="http://schemas.microsoft.com/office/word/2020/wordml/sdtdatahash" xmlns:w16se="http://schemas.microsoft.com/office/word/2015/wordml/symex" xmlns:wpg="http://schemas.microsoft.com/office/word/2010/wordprocessingGroup" xmlns:wpi="http://schemas.microsoft.com/office/word/2010/wordprocessingInk" xmlns:wne="http://schemas.microsoft.com/office/word/2006/wordml" xmlns:wps="http://schemas.microsoft.com/office/word/2010/wordprocessingShape" mc:Ignorable="w14 w15 w16se w16cid w16 w16cex w16sdtdh wp14">
+<w:ftr xmlns:wpc="http://schemas.microsoft.com/office/word/2010/wordprocessingCanvas" xmlns:cx="http://schemas.microsoft.com/office/drawing/2014/chartex" xmlns:mc="http://schemas.openxmlformats.org/markup-compatibility/2006" xmlns:o="urn:schemas-microsoft-com:office:office" xmlns:r="http://schemas.openxmlformats.org/officeDocument/2006/relationships" xmlns:m="http://schemas.openxmlformats.org/officeDocument/2006/math" xmlns:v="urn:schemas-microsoft-com:vml" xmlns:wp14="http://schemas.microsoft.com/office/word/2010/wordprocessingDrawing" xmlns:wp="http://schemas.openxmlformats.org/drawingml/2006/wordprocessingDrawing" xmlns:w10="urn:schemas-microsoft-com:office:word" xmlns:w="http://schemas.openxmlformats.org/wordprocessingml/2006/main" xmlns:w14="http://schemas.microsoft.com/office/word/2010/wordml" xmlns:w15="http://schemas.microsoft.com/office/word/2012/wordml" xmlns:w16se="http://schemas.microsoft.com/office/word/2015/wordml/symex" xmlns:wpg="http://schemas.microsoft.com/office/word/2010/wordprocessingGroup" xmlns:wpi="http://schemas.microsoft.com/office/word/2010/wordprocessingInk" xmlns:wne="http://schemas.microsoft.com/office/word/2006/wordml" xmlns:wps="http://schemas.microsoft.com/office/word/2010/wordprocessingShape" mc:Ignorable="w14 w15 w16se wp14">
   <w:p>
     <w:pPr>
       <w:pBdr>
@@ -6149,7 +6860,7 @@
 </file>
 
 <file path=word/footnotes.xml><?xml version="1.0" encoding="utf-8"?>
-<w:footnotes xmlns:wpc="http://schemas.microsoft.com/office/word/2010/wordprocessingCanvas" xmlns:cx="http://schemas.microsoft.com/office/drawing/2014/chartex" xmlns:cx1="http://schemas.microsoft.com/office/drawing/2015/9/8/chartex" xmlns:cx2="http://schemas.microsoft.com/office/drawing/2015/10/21/chartex" xmlns:cx3="http://schemas.microsoft.com/office/drawing/2016/5/9/chartex" xmlns:cx4="http://schemas.microsoft.com/office/drawing/2016/5/10/chartex" xmlns:cx5="http://schemas.microsoft.com/office/drawing/2016/5/11/chartex" xmlns:cx6="http://schemas.microsoft.com/office/drawing/2016/5/12/chartex" xmlns:cx7="http://schemas.microsoft.com/office/drawing/2016/5/13/chartex" xmlns:cx8="http://schemas.microsoft.com/office/drawing/2016/5/14/chartex" xmlns:mc="http://schemas.openxmlformats.org/markup-compatibility/2006" xmlns:aink="http://schemas.microsoft.com/office/drawing/2016/ink" xmlns:am3d="http://schemas.microsoft.com/office/drawing/2017/model3d" xmlns:o="urn:schemas-microsoft-com:office:office" xmlns:oel="http://schemas.microsoft.com/office/2019/extlst" xmlns:r="http://schemas.openxmlformats.org/officeDocument/2006/relationships" xmlns:m="http://schemas.openxmlformats.org/officeDocument/2006/math" xmlns:v="urn:schemas-microsoft-com:vml" xmlns:wp14="http://schemas.microsoft.com/office/word/2010/wordprocessingDrawing" xmlns:wp="http://schemas.openxmlformats.org/drawingml/2006/wordprocessingDrawing" xmlns:w10="urn:schemas-microsoft-com:office:word" xmlns:w="http://schemas.openxmlformats.org/wordprocessingml/2006/main" xmlns:w14="http://schemas.microsoft.com/office/word/2010/wordml" xmlns:w15="http://schemas.microsoft.com/office/word/2012/wordml" xmlns:w16cex="http://schemas.microsoft.com/office/word/2018/wordml/cex" xmlns:w16cid="http://schemas.microsoft.com/office/word/2016/wordml/cid" xmlns:w16="http://schemas.microsoft.com/office/word/2018/wordml" xmlns:w16sdtdh="http://schemas.microsoft.com/office/word/2020/wordml/sdtdatahash" xmlns:w16se="http://schemas.microsoft.com/office/word/2015/wordml/symex" xmlns:wpg="http://schemas.microsoft.com/office/word/2010/wordprocessingGroup" xmlns:wpi="http://schemas.microsoft.com/office/word/2010/wordprocessingInk" xmlns:wne="http://schemas.microsoft.com/office/word/2006/wordml" xmlns:wps="http://schemas.microsoft.com/office/word/2010/wordprocessingShape" mc:Ignorable="w14 w15 w16se w16cid w16 w16cex w16sdtdh wp14">
+<w:footnotes xmlns:wpc="http://schemas.microsoft.com/office/word/2010/wordprocessingCanvas" xmlns:cx="http://schemas.microsoft.com/office/drawing/2014/chartex" xmlns:mc="http://schemas.openxmlformats.org/markup-compatibility/2006" xmlns:o="urn:schemas-microsoft-com:office:office" xmlns:r="http://schemas.openxmlformats.org/officeDocument/2006/relationships" xmlns:m="http://schemas.openxmlformats.org/officeDocument/2006/math" xmlns:v="urn:schemas-microsoft-com:vml" xmlns:wp14="http://schemas.microsoft.com/office/word/2010/wordprocessingDrawing" xmlns:wp="http://schemas.openxmlformats.org/drawingml/2006/wordprocessingDrawing" xmlns:w10="urn:schemas-microsoft-com:office:word" xmlns:w="http://schemas.openxmlformats.org/wordprocessingml/2006/main" xmlns:w14="http://schemas.microsoft.com/office/word/2010/wordml" xmlns:w15="http://schemas.microsoft.com/office/word/2012/wordml" xmlns:w16se="http://schemas.microsoft.com/office/word/2015/wordml/symex" xmlns:wpg="http://schemas.microsoft.com/office/word/2010/wordprocessingGroup" xmlns:wpi="http://schemas.microsoft.com/office/word/2010/wordprocessingInk" xmlns:wne="http://schemas.microsoft.com/office/word/2006/wordml" xmlns:wps="http://schemas.microsoft.com/office/word/2010/wordprocessingShape" mc:Ignorable="w14 w15 w16se wp14">
   <w:footnote w:type="separator" w:id="-1">
     <w:p>
       <w:r>
@@ -6168,7 +6879,7 @@
 </file>
 
 <file path=word/header1.xml><?xml version="1.0" encoding="utf-8"?>
-<w:hdr xmlns:wpc="http://schemas.microsoft.com/office/word/2010/wordprocessingCanvas" xmlns:cx="http://schemas.microsoft.com/office/drawing/2014/chartex" xmlns:cx1="http://schemas.microsoft.com/office/drawing/2015/9/8/chartex" xmlns:cx2="http://schemas.microsoft.com/office/drawing/2015/10/21/chartex" xmlns:cx3="http://schemas.microsoft.com/office/drawing/2016/5/9/chartex" xmlns:cx4="http://schemas.microsoft.com/office/drawing/2016/5/10/chartex" xmlns:cx5="http://schemas.microsoft.com/office/drawing/2016/5/11/chartex" xmlns:cx6="http://schemas.microsoft.com/office/drawing/2016/5/12/chartex" xmlns:cx7="http://schemas.microsoft.com/office/drawing/2016/5/13/chartex" xmlns:cx8="http://schemas.microsoft.com/office/drawing/2016/5/14/chartex" xmlns:mc="http://schemas.openxmlformats.org/markup-compatibility/2006" xmlns:aink="http://schemas.microsoft.com/office/drawing/2016/ink" xmlns:am3d="http://schemas.microsoft.com/office/drawing/2017/model3d" xmlns:o="urn:schemas-microsoft-com:office:office" xmlns:oel="http://schemas.microsoft.com/office/2019/extlst" xmlns:r="http://schemas.openxmlformats.org/officeDocument/2006/relationships" xmlns:m="http://schemas.openxmlformats.org/officeDocument/2006/math" xmlns:v="urn:schemas-microsoft-com:vml" xmlns:wp14="http://schemas.microsoft.com/office/word/2010/wordprocessingDrawing" xmlns:wp="http://schemas.openxmlformats.org/drawingml/2006/wordprocessingDrawing" xmlns:w10="urn:schemas-microsoft-com:office:word" xmlns:w="http://schemas.openxmlformats.org/wordprocessingml/2006/main" xmlns:w14="http://schemas.microsoft.com/office/word/2010/wordml" xmlns:w15="http://schemas.microsoft.com/office/word/2012/wordml" xmlns:w16cex="http://schemas.microsoft.com/office/word/2018/wordml/cex" xmlns:w16cid="http://schemas.microsoft.com/office/word/2016/wordml/cid" xmlns:w16="http://schemas.microsoft.com/office/word/2018/wordml" xmlns:w16sdtdh="http://schemas.microsoft.com/office/word/2020/wordml/sdtdatahash" xmlns:w16se="http://schemas.microsoft.com/office/word/2015/wordml/symex" xmlns:wpg="http://schemas.microsoft.com/office/word/2010/wordprocessingGroup" xmlns:wpi="http://schemas.microsoft.com/office/word/2010/wordprocessingInk" xmlns:wne="http://schemas.microsoft.com/office/word/2006/wordml" xmlns:wps="http://schemas.microsoft.com/office/word/2010/wordprocessingShape" mc:Ignorable="w14 w15 w16se w16cid w16 w16cex w16sdtdh wp14">
+<w:hdr xmlns:wpc="http://schemas.microsoft.com/office/word/2010/wordprocessingCanvas" xmlns:cx="http://schemas.microsoft.com/office/drawing/2014/chartex" xmlns:mc="http://schemas.openxmlformats.org/markup-compatibility/2006" xmlns:o="urn:schemas-microsoft-com:office:office" xmlns:r="http://schemas.openxmlformats.org/officeDocument/2006/relationships" xmlns:m="http://schemas.openxmlformats.org/officeDocument/2006/math" xmlns:v="urn:schemas-microsoft-com:vml" xmlns:wp14="http://schemas.microsoft.com/office/word/2010/wordprocessingDrawing" xmlns:wp="http://schemas.openxmlformats.org/drawingml/2006/wordprocessingDrawing" xmlns:w10="urn:schemas-microsoft-com:office:word" xmlns:w="http://schemas.openxmlformats.org/wordprocessingml/2006/main" xmlns:w14="http://schemas.microsoft.com/office/word/2010/wordml" xmlns:w15="http://schemas.microsoft.com/office/word/2012/wordml" xmlns:w16se="http://schemas.microsoft.com/office/word/2015/wordml/symex" xmlns:wpg="http://schemas.microsoft.com/office/word/2010/wordprocessingGroup" xmlns:wpi="http://schemas.microsoft.com/office/word/2010/wordprocessingInk" xmlns:wne="http://schemas.microsoft.com/office/word/2006/wordml" xmlns:wps="http://schemas.microsoft.com/office/word/2010/wordprocessingShape" mc:Ignorable="w14 w15 w16se wp14">
   <w:p>
     <w:pPr>
       <w:widowControl w:val="0"/>
@@ -6239,6 +6950,7 @@
             <w:rPr>
               <w:noProof/>
               <w:color w:val="000000"/>
+              <w:lang w:val="en-US" w:eastAsia="en-US"/>
             </w:rPr>
             <w:drawing>
               <wp:inline distT="0" distB="0" distL="114300" distR="114300" wp14:anchorId="7B3900FD" wp14:editId="54E7E70A">
@@ -6304,7 +7016,7 @@
               <w:sz w:val="24"/>
               <w:szCs w:val="24"/>
             </w:rPr>
-            <w:t>Proyecto Integrador</w:t>
+            <w:t>CABAÑAPP</w:t>
           </w:r>
         </w:p>
         <w:p>
@@ -6323,6 +7035,7 @@
             <w:jc w:val="center"/>
             <w:rPr>
               <w:rFonts w:ascii="Roboto" w:eastAsia="Roboto" w:hAnsi="Roboto" w:cs="Roboto"/>
+              <w:b/>
               <w:color w:val="000000"/>
             </w:rPr>
           </w:pPr>
@@ -6332,8 +7045,27 @@
               <w:b/>
               <w:color w:val="000000"/>
             </w:rPr>
-            <w:t>Especificación de requisitos de software</w:t>
-          </w:r>
+            <w:t>Aplicación Web para Gestión y Reservas de Cabañas</w:t>
+          </w:r>
+        </w:p>
+        <w:p>
+          <w:pPr>
+            <w:pBdr>
+              <w:top w:val="nil"/>
+              <w:left w:val="nil"/>
+              <w:bottom w:val="nil"/>
+              <w:right w:val="nil"/>
+              <w:between w:val="nil"/>
+            </w:pBdr>
+            <w:tabs>
+              <w:tab w:val="center" w:pos="4252"/>
+              <w:tab w:val="right" w:pos="8504"/>
+            </w:tabs>
+            <w:rPr>
+              <w:rFonts w:ascii="Roboto" w:eastAsia="Roboto" w:hAnsi="Roboto" w:cs="Roboto"/>
+              <w:color w:val="000000"/>
+            </w:rPr>
+          </w:pPr>
         </w:p>
       </w:tc>
       <w:tc>
@@ -6390,7 +7122,7 @@
 </file>
 
 <file path=word/header2.xml><?xml version="1.0" encoding="utf-8"?>
-<w:hdr xmlns:wpc="http://schemas.microsoft.com/office/word/2010/wordprocessingCanvas" xmlns:cx="http://schemas.microsoft.com/office/drawing/2014/chartex" xmlns:cx1="http://schemas.microsoft.com/office/drawing/2015/9/8/chartex" xmlns:cx2="http://schemas.microsoft.com/office/drawing/2015/10/21/chartex" xmlns:cx3="http://schemas.microsoft.com/office/drawing/2016/5/9/chartex" xmlns:cx4="http://schemas.microsoft.com/office/drawing/2016/5/10/chartex" xmlns:cx5="http://schemas.microsoft.com/office/drawing/2016/5/11/chartex" xmlns:cx6="http://schemas.microsoft.com/office/drawing/2016/5/12/chartex" xmlns:cx7="http://schemas.microsoft.com/office/drawing/2016/5/13/chartex" xmlns:cx8="http://schemas.microsoft.com/office/drawing/2016/5/14/chartex" xmlns:mc="http://schemas.openxmlformats.org/markup-compatibility/2006" xmlns:aink="http://schemas.microsoft.com/office/drawing/2016/ink" xmlns:am3d="http://schemas.microsoft.com/office/drawing/2017/model3d" xmlns:o="urn:schemas-microsoft-com:office:office" xmlns:oel="http://schemas.microsoft.com/office/2019/extlst" xmlns:r="http://schemas.openxmlformats.org/officeDocument/2006/relationships" xmlns:m="http://schemas.openxmlformats.org/officeDocument/2006/math" xmlns:v="urn:schemas-microsoft-com:vml" xmlns:wp14="http://schemas.microsoft.com/office/word/2010/wordprocessingDrawing" xmlns:wp="http://schemas.openxmlformats.org/drawingml/2006/wordprocessingDrawing" xmlns:w10="urn:schemas-microsoft-com:office:word" xmlns:w="http://schemas.openxmlformats.org/wordprocessingml/2006/main" xmlns:w14="http://schemas.microsoft.com/office/word/2010/wordml" xmlns:w15="http://schemas.microsoft.com/office/word/2012/wordml" xmlns:w16cex="http://schemas.microsoft.com/office/word/2018/wordml/cex" xmlns:w16cid="http://schemas.microsoft.com/office/word/2016/wordml/cid" xmlns:w16="http://schemas.microsoft.com/office/word/2018/wordml" xmlns:w16sdtdh="http://schemas.microsoft.com/office/word/2020/wordml/sdtdatahash" xmlns:w16se="http://schemas.microsoft.com/office/word/2015/wordml/symex" xmlns:wpg="http://schemas.microsoft.com/office/word/2010/wordprocessingGroup" xmlns:wpi="http://schemas.microsoft.com/office/word/2010/wordprocessingInk" xmlns:wne="http://schemas.microsoft.com/office/word/2006/wordml" xmlns:wps="http://schemas.microsoft.com/office/word/2010/wordprocessingShape" mc:Ignorable="w14 w15 w16se w16cid w16 w16cex w16sdtdh wp14">
+<w:hdr xmlns:wpc="http://schemas.microsoft.com/office/word/2010/wordprocessingCanvas" xmlns:cx="http://schemas.microsoft.com/office/drawing/2014/chartex" xmlns:mc="http://schemas.openxmlformats.org/markup-compatibility/2006" xmlns:o="urn:schemas-microsoft-com:office:office" xmlns:r="http://schemas.openxmlformats.org/officeDocument/2006/relationships" xmlns:m="http://schemas.openxmlformats.org/officeDocument/2006/math" xmlns:v="urn:schemas-microsoft-com:vml" xmlns:wp14="http://schemas.microsoft.com/office/word/2010/wordprocessingDrawing" xmlns:wp="http://schemas.openxmlformats.org/drawingml/2006/wordprocessingDrawing" xmlns:w10="urn:schemas-microsoft-com:office:word" xmlns:w="http://schemas.openxmlformats.org/wordprocessingml/2006/main" xmlns:w14="http://schemas.microsoft.com/office/word/2010/wordml" xmlns:w15="http://schemas.microsoft.com/office/word/2012/wordml" xmlns:w16se="http://schemas.microsoft.com/office/word/2015/wordml/symex" xmlns:wpg="http://schemas.microsoft.com/office/word/2010/wordprocessingGroup" xmlns:wpi="http://schemas.microsoft.com/office/word/2010/wordprocessingInk" xmlns:wne="http://schemas.microsoft.com/office/word/2006/wordml" xmlns:wps="http://schemas.microsoft.com/office/word/2010/wordprocessingShape" mc:Ignorable="w14 w15 w16se wp14">
   <w:p>
     <w:pPr>
       <w:pBdr>
@@ -6414,7 +7146,7 @@
 </file>
 
 <file path=word/header3.xml><?xml version="1.0" encoding="utf-8"?>
-<w:hdr xmlns:wpc="http://schemas.microsoft.com/office/word/2010/wordprocessingCanvas" xmlns:cx="http://schemas.microsoft.com/office/drawing/2014/chartex" xmlns:cx1="http://schemas.microsoft.com/office/drawing/2015/9/8/chartex" xmlns:cx2="http://schemas.microsoft.com/office/drawing/2015/10/21/chartex" xmlns:cx3="http://schemas.microsoft.com/office/drawing/2016/5/9/chartex" xmlns:cx4="http://schemas.microsoft.com/office/drawing/2016/5/10/chartex" xmlns:cx5="http://schemas.microsoft.com/office/drawing/2016/5/11/chartex" xmlns:cx6="http://schemas.microsoft.com/office/drawing/2016/5/12/chartex" xmlns:cx7="http://schemas.microsoft.com/office/drawing/2016/5/13/chartex" xmlns:cx8="http://schemas.microsoft.com/office/drawing/2016/5/14/chartex" xmlns:mc="http://schemas.openxmlformats.org/markup-compatibility/2006" xmlns:aink="http://schemas.microsoft.com/office/drawing/2016/ink" xmlns:am3d="http://schemas.microsoft.com/office/drawing/2017/model3d" xmlns:o="urn:schemas-microsoft-com:office:office" xmlns:oel="http://schemas.microsoft.com/office/2019/extlst" xmlns:r="http://schemas.openxmlformats.org/officeDocument/2006/relationships" xmlns:m="http://schemas.openxmlformats.org/officeDocument/2006/math" xmlns:v="urn:schemas-microsoft-com:vml" xmlns:wp14="http://schemas.microsoft.com/office/word/2010/wordprocessingDrawing" xmlns:wp="http://schemas.openxmlformats.org/drawingml/2006/wordprocessingDrawing" xmlns:w10="urn:schemas-microsoft-com:office:word" xmlns:w="http://schemas.openxmlformats.org/wordprocessingml/2006/main" xmlns:w14="http://schemas.microsoft.com/office/word/2010/wordml" xmlns:w15="http://schemas.microsoft.com/office/word/2012/wordml" xmlns:w16cex="http://schemas.microsoft.com/office/word/2018/wordml/cex" xmlns:w16cid="http://schemas.microsoft.com/office/word/2016/wordml/cid" xmlns:w16="http://schemas.microsoft.com/office/word/2018/wordml" xmlns:w16sdtdh="http://schemas.microsoft.com/office/word/2020/wordml/sdtdatahash" xmlns:w16se="http://schemas.microsoft.com/office/word/2015/wordml/symex" xmlns:wpg="http://schemas.microsoft.com/office/word/2010/wordprocessingGroup" xmlns:wpi="http://schemas.microsoft.com/office/word/2010/wordprocessingInk" xmlns:wne="http://schemas.microsoft.com/office/word/2006/wordml" xmlns:wps="http://schemas.microsoft.com/office/word/2010/wordprocessingShape" mc:Ignorable="w14 w15 w16se w16cid w16 w16cex w16sdtdh wp14">
+<w:hdr xmlns:wpc="http://schemas.microsoft.com/office/word/2010/wordprocessingCanvas" xmlns:cx="http://schemas.microsoft.com/office/drawing/2014/chartex" xmlns:mc="http://schemas.openxmlformats.org/markup-compatibility/2006" xmlns:o="urn:schemas-microsoft-com:office:office" xmlns:r="http://schemas.openxmlformats.org/officeDocument/2006/relationships" xmlns:m="http://schemas.openxmlformats.org/officeDocument/2006/math" xmlns:v="urn:schemas-microsoft-com:vml" xmlns:wp14="http://schemas.microsoft.com/office/word/2010/wordprocessingDrawing" xmlns:wp="http://schemas.openxmlformats.org/drawingml/2006/wordprocessingDrawing" xmlns:w10="urn:schemas-microsoft-com:office:word" xmlns:w="http://schemas.openxmlformats.org/wordprocessingml/2006/main" xmlns:w14="http://schemas.microsoft.com/office/word/2010/wordml" xmlns:w15="http://schemas.microsoft.com/office/word/2012/wordml" xmlns:w16se="http://schemas.microsoft.com/office/word/2015/wordml/symex" xmlns:wpg="http://schemas.microsoft.com/office/word/2010/wordprocessingGroup" xmlns:wpi="http://schemas.microsoft.com/office/word/2010/wordprocessingInk" xmlns:wne="http://schemas.microsoft.com/office/word/2006/wordml" xmlns:wps="http://schemas.microsoft.com/office/word/2010/wordprocessingShape" mc:Ignorable="w14 w15 w16se wp14">
   <w:p>
     <w:pPr>
       <w:widowControl w:val="0"/>
@@ -6485,6 +7217,7 @@
               <w:b/>
               <w:noProof/>
               <w:color w:val="241A61"/>
+              <w:lang w:val="en-US" w:eastAsia="en-US"/>
             </w:rPr>
             <w:drawing>
               <wp:inline distT="0" distB="0" distL="114300" distR="114300" wp14:anchorId="5F9751A8" wp14:editId="4B2490DE">
@@ -6653,12 +7386,6 @@
             <w:rPr>
               <w:color w:val="241A61"/>
             </w:rPr>
-            <w:fldChar w:fldCharType="separate"/>
-          </w:r>
-          <w:r>
-            <w:rPr>
-              <w:color w:val="241A61"/>
-            </w:rPr>
             <w:fldChar w:fldCharType="end"/>
           </w:r>
         </w:p>
@@ -6688,8 +7415,270 @@
 </file>
 
 <file path=word/numbering.xml><?xml version="1.0" encoding="utf-8"?>
-<w:numbering xmlns:wpc="http://schemas.microsoft.com/office/word/2010/wordprocessingCanvas" xmlns:cx="http://schemas.microsoft.com/office/drawing/2014/chartex" xmlns:cx1="http://schemas.microsoft.com/office/drawing/2015/9/8/chartex" xmlns:cx2="http://schemas.microsoft.com/office/drawing/2015/10/21/chartex" xmlns:cx3="http://schemas.microsoft.com/office/drawing/2016/5/9/chartex" xmlns:cx4="http://schemas.microsoft.com/office/drawing/2016/5/10/chartex" xmlns:cx5="http://schemas.microsoft.com/office/drawing/2016/5/11/chartex" xmlns:cx6="http://schemas.microsoft.com/office/drawing/2016/5/12/chartex" xmlns:cx7="http://schemas.microsoft.com/office/drawing/2016/5/13/chartex" xmlns:cx8="http://schemas.microsoft.com/office/drawing/2016/5/14/chartex" xmlns:mc="http://schemas.openxmlformats.org/markup-compatibility/2006" xmlns:aink="http://schemas.microsoft.com/office/drawing/2016/ink" xmlns:am3d="http://schemas.microsoft.com/office/drawing/2017/model3d" xmlns:o="urn:schemas-microsoft-com:office:office" xmlns:oel="http://schemas.microsoft.com/office/2019/extlst" xmlns:r="http://schemas.openxmlformats.org/officeDocument/2006/relationships" xmlns:m="http://schemas.openxmlformats.org/officeDocument/2006/math" xmlns:v="urn:schemas-microsoft-com:vml" xmlns:wp14="http://schemas.microsoft.com/office/word/2010/wordprocessingDrawing" xmlns:wp="http://schemas.openxmlformats.org/drawingml/2006/wordprocessingDrawing" xmlns:w10="urn:schemas-microsoft-com:office:word" xmlns:w="http://schemas.openxmlformats.org/wordprocessingml/2006/main" xmlns:w14="http://schemas.microsoft.com/office/word/2010/wordml" xmlns:w15="http://schemas.microsoft.com/office/word/2012/wordml" xmlns:w16cex="http://schemas.microsoft.com/office/word/2018/wordml/cex" xmlns:w16cid="http://schemas.microsoft.com/office/word/2016/wordml/cid" xmlns:w16="http://schemas.microsoft.com/office/word/2018/wordml" xmlns:w16sdtdh="http://schemas.microsoft.com/office/word/2020/wordml/sdtdatahash" xmlns:w16se="http://schemas.microsoft.com/office/word/2015/wordml/symex" xmlns:wpg="http://schemas.microsoft.com/office/word/2010/wordprocessingGroup" xmlns:wpi="http://schemas.microsoft.com/office/word/2010/wordprocessingInk" xmlns:wne="http://schemas.microsoft.com/office/word/2006/wordml" xmlns:wps="http://schemas.microsoft.com/office/word/2010/wordprocessingShape" mc:Ignorable="w14 w15 w16se w16cid w16 w16cex w16sdtdh wp14">
+<w:numbering xmlns:wpc="http://schemas.microsoft.com/office/word/2010/wordprocessingCanvas" xmlns:cx="http://schemas.microsoft.com/office/drawing/2014/chartex" xmlns:mc="http://schemas.openxmlformats.org/markup-compatibility/2006" xmlns:o="urn:schemas-microsoft-com:office:office" xmlns:r="http://schemas.openxmlformats.org/officeDocument/2006/relationships" xmlns:m="http://schemas.openxmlformats.org/officeDocument/2006/math" xmlns:v="urn:schemas-microsoft-com:vml" xmlns:wp14="http://schemas.microsoft.com/office/word/2010/wordprocessingDrawing" xmlns:wp="http://schemas.openxmlformats.org/drawingml/2006/wordprocessingDrawing" xmlns:w10="urn:schemas-microsoft-com:office:word" xmlns:w="http://schemas.openxmlformats.org/wordprocessingml/2006/main" xmlns:w14="http://schemas.microsoft.com/office/word/2010/wordml" xmlns:w15="http://schemas.microsoft.com/office/word/2012/wordml" xmlns:w16se="http://schemas.microsoft.com/office/word/2015/wordml/symex" xmlns:wpg="http://schemas.microsoft.com/office/word/2010/wordprocessingGroup" xmlns:wpi="http://schemas.microsoft.com/office/word/2010/wordprocessingInk" xmlns:wne="http://schemas.microsoft.com/office/word/2006/wordml" xmlns:wps="http://schemas.microsoft.com/office/word/2010/wordprocessingShape" mc:Ignorable="w14 w15 w16se wp14">
   <w:abstractNum w:abstractNumId="0" w15:restartNumberingAfterBreak="0">
+    <w:nsid w:val="067907AA"/>
+    <w:multiLevelType w:val="multilevel"/>
+    <w:tmpl w:val="8618ACD2"/>
+    <w:lvl w:ilvl="0">
+      <w:start w:val="1"/>
+      <w:numFmt w:val="bullet"/>
+      <w:lvlText w:val=""/>
+      <w:lvlJc w:val="left"/>
+      <w:pPr>
+        <w:tabs>
+          <w:tab w:val="num" w:pos="720"/>
+        </w:tabs>
+        <w:ind w:left="720" w:hanging="360"/>
+      </w:pPr>
+      <w:rPr>
+        <w:rFonts w:ascii="Symbol" w:hAnsi="Symbol" w:hint="default"/>
+        <w:sz w:val="20"/>
+      </w:rPr>
+    </w:lvl>
+    <w:lvl w:ilvl="1" w:tentative="1">
+      <w:start w:val="1"/>
+      <w:numFmt w:val="bullet"/>
+      <w:lvlText w:val="o"/>
+      <w:lvlJc w:val="left"/>
+      <w:pPr>
+        <w:tabs>
+          <w:tab w:val="num" w:pos="1440"/>
+        </w:tabs>
+        <w:ind w:left="1440" w:hanging="360"/>
+      </w:pPr>
+      <w:rPr>
+        <w:rFonts w:ascii="Courier New" w:hAnsi="Courier New" w:hint="default"/>
+        <w:sz w:val="20"/>
+      </w:rPr>
+    </w:lvl>
+    <w:lvl w:ilvl="2" w:tentative="1">
+      <w:start w:val="1"/>
+      <w:numFmt w:val="bullet"/>
+      <w:lvlText w:val=""/>
+      <w:lvlJc w:val="left"/>
+      <w:pPr>
+        <w:tabs>
+          <w:tab w:val="num" w:pos="2160"/>
+        </w:tabs>
+        <w:ind w:left="2160" w:hanging="360"/>
+      </w:pPr>
+      <w:rPr>
+        <w:rFonts w:ascii="Wingdings" w:hAnsi="Wingdings" w:hint="default"/>
+        <w:sz w:val="20"/>
+      </w:rPr>
+    </w:lvl>
+    <w:lvl w:ilvl="3" w:tentative="1">
+      <w:start w:val="1"/>
+      <w:numFmt w:val="bullet"/>
+      <w:lvlText w:val=""/>
+      <w:lvlJc w:val="left"/>
+      <w:pPr>
+        <w:tabs>
+          <w:tab w:val="num" w:pos="2880"/>
+        </w:tabs>
+        <w:ind w:left="2880" w:hanging="360"/>
+      </w:pPr>
+      <w:rPr>
+        <w:rFonts w:ascii="Wingdings" w:hAnsi="Wingdings" w:hint="default"/>
+        <w:sz w:val="20"/>
+      </w:rPr>
+    </w:lvl>
+    <w:lvl w:ilvl="4" w:tentative="1">
+      <w:start w:val="1"/>
+      <w:numFmt w:val="bullet"/>
+      <w:lvlText w:val=""/>
+      <w:lvlJc w:val="left"/>
+      <w:pPr>
+        <w:tabs>
+          <w:tab w:val="num" w:pos="3600"/>
+        </w:tabs>
+        <w:ind w:left="3600" w:hanging="360"/>
+      </w:pPr>
+      <w:rPr>
+        <w:rFonts w:ascii="Wingdings" w:hAnsi="Wingdings" w:hint="default"/>
+        <w:sz w:val="20"/>
+      </w:rPr>
+    </w:lvl>
+    <w:lvl w:ilvl="5" w:tentative="1">
+      <w:start w:val="1"/>
+      <w:numFmt w:val="bullet"/>
+      <w:lvlText w:val=""/>
+      <w:lvlJc w:val="left"/>
+      <w:pPr>
+        <w:tabs>
+          <w:tab w:val="num" w:pos="4320"/>
+        </w:tabs>
+        <w:ind w:left="4320" w:hanging="360"/>
+      </w:pPr>
+      <w:rPr>
+        <w:rFonts w:ascii="Wingdings" w:hAnsi="Wingdings" w:hint="default"/>
+        <w:sz w:val="20"/>
+      </w:rPr>
+    </w:lvl>
+    <w:lvl w:ilvl="6" w:tentative="1">
+      <w:start w:val="1"/>
+      <w:numFmt w:val="bullet"/>
+      <w:lvlText w:val=""/>
+      <w:lvlJc w:val="left"/>
+      <w:pPr>
+        <w:tabs>
+          <w:tab w:val="num" w:pos="5040"/>
+        </w:tabs>
+        <w:ind w:left="5040" w:hanging="360"/>
+      </w:pPr>
+      <w:rPr>
+        <w:rFonts w:ascii="Wingdings" w:hAnsi="Wingdings" w:hint="default"/>
+        <w:sz w:val="20"/>
+      </w:rPr>
+    </w:lvl>
+    <w:lvl w:ilvl="7" w:tentative="1">
+      <w:start w:val="1"/>
+      <w:numFmt w:val="bullet"/>
+      <w:lvlText w:val=""/>
+      <w:lvlJc w:val="left"/>
+      <w:pPr>
+        <w:tabs>
+          <w:tab w:val="num" w:pos="5760"/>
+        </w:tabs>
+        <w:ind w:left="5760" w:hanging="360"/>
+      </w:pPr>
+      <w:rPr>
+        <w:rFonts w:ascii="Wingdings" w:hAnsi="Wingdings" w:hint="default"/>
+        <w:sz w:val="20"/>
+      </w:rPr>
+    </w:lvl>
+    <w:lvl w:ilvl="8" w:tentative="1">
+      <w:start w:val="1"/>
+      <w:numFmt w:val="bullet"/>
+      <w:lvlText w:val=""/>
+      <w:lvlJc w:val="left"/>
+      <w:pPr>
+        <w:tabs>
+          <w:tab w:val="num" w:pos="6480"/>
+        </w:tabs>
+        <w:ind w:left="6480" w:hanging="360"/>
+      </w:pPr>
+      <w:rPr>
+        <w:rFonts w:ascii="Wingdings" w:hAnsi="Wingdings" w:hint="default"/>
+        <w:sz w:val="20"/>
+      </w:rPr>
+    </w:lvl>
+  </w:abstractNum>
+  <w:abstractNum w:abstractNumId="1" w15:restartNumberingAfterBreak="0">
+    <w:nsid w:val="37E75495"/>
+    <w:multiLevelType w:val="multilevel"/>
+    <w:tmpl w:val="44A289BA"/>
+    <w:lvl w:ilvl="0">
+      <w:start w:val="1"/>
+      <w:numFmt w:val="decimal"/>
+      <w:lvlText w:val="%1."/>
+      <w:lvlJc w:val="left"/>
+      <w:pPr>
+        <w:tabs>
+          <w:tab w:val="num" w:pos="720"/>
+        </w:tabs>
+        <w:ind w:left="720" w:hanging="360"/>
+      </w:pPr>
+    </w:lvl>
+    <w:lvl w:ilvl="1" w:tentative="1">
+      <w:start w:val="1"/>
+      <w:numFmt w:val="decimal"/>
+      <w:lvlText w:val="%2."/>
+      <w:lvlJc w:val="left"/>
+      <w:pPr>
+        <w:tabs>
+          <w:tab w:val="num" w:pos="1440"/>
+        </w:tabs>
+        <w:ind w:left="1440" w:hanging="360"/>
+      </w:pPr>
+    </w:lvl>
+    <w:lvl w:ilvl="2" w:tentative="1">
+      <w:start w:val="1"/>
+      <w:numFmt w:val="decimal"/>
+      <w:lvlText w:val="%3."/>
+      <w:lvlJc w:val="left"/>
+      <w:pPr>
+        <w:tabs>
+          <w:tab w:val="num" w:pos="2160"/>
+        </w:tabs>
+        <w:ind w:left="2160" w:hanging="360"/>
+      </w:pPr>
+    </w:lvl>
+    <w:lvl w:ilvl="3" w:tentative="1">
+      <w:start w:val="1"/>
+      <w:numFmt w:val="decimal"/>
+      <w:lvlText w:val="%4."/>
+      <w:lvlJc w:val="left"/>
+      <w:pPr>
+        <w:tabs>
+          <w:tab w:val="num" w:pos="2880"/>
+        </w:tabs>
+        <w:ind w:left="2880" w:hanging="360"/>
+      </w:pPr>
+    </w:lvl>
+    <w:lvl w:ilvl="4" w:tentative="1">
+      <w:start w:val="1"/>
+      <w:numFmt w:val="decimal"/>
+      <w:lvlText w:val="%5."/>
+      <w:lvlJc w:val="left"/>
+      <w:pPr>
+        <w:tabs>
+          <w:tab w:val="num" w:pos="3600"/>
+        </w:tabs>
+        <w:ind w:left="3600" w:hanging="360"/>
+      </w:pPr>
+    </w:lvl>
+    <w:lvl w:ilvl="5" w:tentative="1">
+      <w:start w:val="1"/>
+      <w:numFmt w:val="decimal"/>
+      <w:lvlText w:val="%6."/>
+      <w:lvlJc w:val="left"/>
+      <w:pPr>
+        <w:tabs>
+          <w:tab w:val="num" w:pos="4320"/>
+        </w:tabs>
+        <w:ind w:left="4320" w:hanging="360"/>
+      </w:pPr>
+    </w:lvl>
+    <w:lvl w:ilvl="6" w:tentative="1">
+      <w:start w:val="1"/>
+      <w:numFmt w:val="decimal"/>
+      <w:lvlText w:val="%7."/>
+      <w:lvlJc w:val="left"/>
+      <w:pPr>
+        <w:tabs>
+          <w:tab w:val="num" w:pos="5040"/>
+        </w:tabs>
+        <w:ind w:left="5040" w:hanging="360"/>
+      </w:pPr>
+    </w:lvl>
+    <w:lvl w:ilvl="7" w:tentative="1">
+      <w:start w:val="1"/>
+      <w:numFmt w:val="decimal"/>
+      <w:lvlText w:val="%8."/>
+      <w:lvlJc w:val="left"/>
+      <w:pPr>
+        <w:tabs>
+          <w:tab w:val="num" w:pos="5760"/>
+        </w:tabs>
+        <w:ind w:left="5760" w:hanging="360"/>
+      </w:pPr>
+    </w:lvl>
+    <w:lvl w:ilvl="8" w:tentative="1">
+      <w:start w:val="1"/>
+      <w:numFmt w:val="decimal"/>
+      <w:lvlText w:val="%9."/>
+      <w:lvlJc w:val="left"/>
+      <w:pPr>
+        <w:tabs>
+          <w:tab w:val="num" w:pos="6480"/>
+        </w:tabs>
+        <w:ind w:left="6480" w:hanging="360"/>
+      </w:pPr>
+    </w:lvl>
+  </w:abstractNum>
+  <w:abstractNum w:abstractNumId="2" w15:restartNumberingAfterBreak="0">
     <w:nsid w:val="4D241A56"/>
     <w:multiLevelType w:val="multilevel"/>
     <w:tmpl w:val="2376C5F2"/>
@@ -6802,7 +7791,7 @@
       </w:rPr>
     </w:lvl>
   </w:abstractNum>
-  <w:abstractNum w:abstractNumId="1" w15:restartNumberingAfterBreak="0">
+  <w:abstractNum w:abstractNumId="3" w15:restartNumberingAfterBreak="0">
     <w:nsid w:val="4E9A4050"/>
     <w:multiLevelType w:val="multilevel"/>
     <w:tmpl w:val="1402ED82"/>
@@ -6924,17 +7913,175 @@
       </w:rPr>
     </w:lvl>
   </w:abstractNum>
-  <w:num w:numId="1" w16cid:durableId="455100372">
+  <w:abstractNum w:abstractNumId="4" w15:restartNumberingAfterBreak="0">
+    <w:nsid w:val="530D6C79"/>
+    <w:multiLevelType w:val="multilevel"/>
+    <w:tmpl w:val="3410BC1E"/>
+    <w:lvl w:ilvl="0">
+      <w:start w:val="1"/>
+      <w:numFmt w:val="bullet"/>
+      <w:lvlText w:val=""/>
+      <w:lvlJc w:val="left"/>
+      <w:pPr>
+        <w:tabs>
+          <w:tab w:val="num" w:pos="720"/>
+        </w:tabs>
+        <w:ind w:left="720" w:hanging="360"/>
+      </w:pPr>
+      <w:rPr>
+        <w:rFonts w:ascii="Symbol" w:hAnsi="Symbol" w:hint="default"/>
+        <w:sz w:val="20"/>
+      </w:rPr>
+    </w:lvl>
+    <w:lvl w:ilvl="1" w:tentative="1">
+      <w:start w:val="1"/>
+      <w:numFmt w:val="bullet"/>
+      <w:lvlText w:val="o"/>
+      <w:lvlJc w:val="left"/>
+      <w:pPr>
+        <w:tabs>
+          <w:tab w:val="num" w:pos="1440"/>
+        </w:tabs>
+        <w:ind w:left="1440" w:hanging="360"/>
+      </w:pPr>
+      <w:rPr>
+        <w:rFonts w:ascii="Courier New" w:hAnsi="Courier New" w:hint="default"/>
+        <w:sz w:val="20"/>
+      </w:rPr>
+    </w:lvl>
+    <w:lvl w:ilvl="2" w:tentative="1">
+      <w:start w:val="1"/>
+      <w:numFmt w:val="bullet"/>
+      <w:lvlText w:val=""/>
+      <w:lvlJc w:val="left"/>
+      <w:pPr>
+        <w:tabs>
+          <w:tab w:val="num" w:pos="2160"/>
+        </w:tabs>
+        <w:ind w:left="2160" w:hanging="360"/>
+      </w:pPr>
+      <w:rPr>
+        <w:rFonts w:ascii="Wingdings" w:hAnsi="Wingdings" w:hint="default"/>
+        <w:sz w:val="20"/>
+      </w:rPr>
+    </w:lvl>
+    <w:lvl w:ilvl="3" w:tentative="1">
+      <w:start w:val="1"/>
+      <w:numFmt w:val="bullet"/>
+      <w:lvlText w:val=""/>
+      <w:lvlJc w:val="left"/>
+      <w:pPr>
+        <w:tabs>
+          <w:tab w:val="num" w:pos="2880"/>
+        </w:tabs>
+        <w:ind w:left="2880" w:hanging="360"/>
+      </w:pPr>
+      <w:rPr>
+        <w:rFonts w:ascii="Wingdings" w:hAnsi="Wingdings" w:hint="default"/>
+        <w:sz w:val="20"/>
+      </w:rPr>
+    </w:lvl>
+    <w:lvl w:ilvl="4" w:tentative="1">
+      <w:start w:val="1"/>
+      <w:numFmt w:val="bullet"/>
+      <w:lvlText w:val=""/>
+      <w:lvlJc w:val="left"/>
+      <w:pPr>
+        <w:tabs>
+          <w:tab w:val="num" w:pos="3600"/>
+        </w:tabs>
+        <w:ind w:left="3600" w:hanging="360"/>
+      </w:pPr>
+      <w:rPr>
+        <w:rFonts w:ascii="Wingdings" w:hAnsi="Wingdings" w:hint="default"/>
+        <w:sz w:val="20"/>
+      </w:rPr>
+    </w:lvl>
+    <w:lvl w:ilvl="5" w:tentative="1">
+      <w:start w:val="1"/>
+      <w:numFmt w:val="bullet"/>
+      <w:lvlText w:val=""/>
+      <w:lvlJc w:val="left"/>
+      <w:pPr>
+        <w:tabs>
+          <w:tab w:val="num" w:pos="4320"/>
+        </w:tabs>
+        <w:ind w:left="4320" w:hanging="360"/>
+      </w:pPr>
+      <w:rPr>
+        <w:rFonts w:ascii="Wingdings" w:hAnsi="Wingdings" w:hint="default"/>
+        <w:sz w:val="20"/>
+      </w:rPr>
+    </w:lvl>
+    <w:lvl w:ilvl="6" w:tentative="1">
+      <w:start w:val="1"/>
+      <w:numFmt w:val="bullet"/>
+      <w:lvlText w:val=""/>
+      <w:lvlJc w:val="left"/>
+      <w:pPr>
+        <w:tabs>
+          <w:tab w:val="num" w:pos="5040"/>
+        </w:tabs>
+        <w:ind w:left="5040" w:hanging="360"/>
+      </w:pPr>
+      <w:rPr>
+        <w:rFonts w:ascii="Wingdings" w:hAnsi="Wingdings" w:hint="default"/>
+        <w:sz w:val="20"/>
+      </w:rPr>
+    </w:lvl>
+    <w:lvl w:ilvl="7" w:tentative="1">
+      <w:start w:val="1"/>
+      <w:numFmt w:val="bullet"/>
+      <w:lvlText w:val=""/>
+      <w:lvlJc w:val="left"/>
+      <w:pPr>
+        <w:tabs>
+          <w:tab w:val="num" w:pos="5760"/>
+        </w:tabs>
+        <w:ind w:left="5760" w:hanging="360"/>
+      </w:pPr>
+      <w:rPr>
+        <w:rFonts w:ascii="Wingdings" w:hAnsi="Wingdings" w:hint="default"/>
+        <w:sz w:val="20"/>
+      </w:rPr>
+    </w:lvl>
+    <w:lvl w:ilvl="8" w:tentative="1">
+      <w:start w:val="1"/>
+      <w:numFmt w:val="bullet"/>
+      <w:lvlText w:val=""/>
+      <w:lvlJc w:val="left"/>
+      <w:pPr>
+        <w:tabs>
+          <w:tab w:val="num" w:pos="6480"/>
+        </w:tabs>
+        <w:ind w:left="6480" w:hanging="360"/>
+      </w:pPr>
+      <w:rPr>
+        <w:rFonts w:ascii="Wingdings" w:hAnsi="Wingdings" w:hint="default"/>
+        <w:sz w:val="20"/>
+      </w:rPr>
+    </w:lvl>
+  </w:abstractNum>
+  <w:num w:numId="1">
+    <w:abstractNumId w:val="2"/>
+  </w:num>
+  <w:num w:numId="2">
+    <w:abstractNumId w:val="3"/>
+  </w:num>
+  <w:num w:numId="3">
+    <w:abstractNumId w:val="4"/>
+  </w:num>
+  <w:num w:numId="4">
+    <w:abstractNumId w:val="1"/>
+  </w:num>
+  <w:num w:numId="5">
     <w:abstractNumId w:val="0"/>
-  </w:num>
-  <w:num w:numId="2" w16cid:durableId="1996714567">
-    <w:abstractNumId w:val="1"/>
   </w:num>
 </w:numbering>
 </file>
 
 <file path=word/styles.xml><?xml version="1.0" encoding="utf-8"?>
-<w:styles xmlns:mc="http://schemas.openxmlformats.org/markup-compatibility/2006" xmlns:r="http://schemas.openxmlformats.org/officeDocument/2006/relationships" xmlns:w="http://schemas.openxmlformats.org/wordprocessingml/2006/main" xmlns:w14="http://schemas.microsoft.com/office/word/2010/wordml" xmlns:w15="http://schemas.microsoft.com/office/word/2012/wordml" xmlns:w16cex="http://schemas.microsoft.com/office/word/2018/wordml/cex" xmlns:w16cid="http://schemas.microsoft.com/office/word/2016/wordml/cid" xmlns:w16="http://schemas.microsoft.com/office/word/2018/wordml" xmlns:w16sdtdh="http://schemas.microsoft.com/office/word/2020/wordml/sdtdatahash" xmlns:w16se="http://schemas.microsoft.com/office/word/2015/wordml/symex" mc:Ignorable="w14 w15 w16se w16cid w16 w16cex w16sdtdh">
+<w:styles xmlns:mc="http://schemas.openxmlformats.org/markup-compatibility/2006" xmlns:r="http://schemas.openxmlformats.org/officeDocument/2006/relationships" xmlns:w="http://schemas.openxmlformats.org/wordprocessingml/2006/main" xmlns:w14="http://schemas.microsoft.com/office/word/2010/wordml" xmlns:w15="http://schemas.microsoft.com/office/word/2012/wordml" xmlns:w16se="http://schemas.microsoft.com/office/word/2015/wordml/symex" mc:Ignorable="w14 w15 w16se">
   <w:docDefaults>
     <w:rPrDefault>
       <w:rPr>
@@ -6944,7 +8091,7 @@
     </w:rPrDefault>
     <w:pPrDefault/>
   </w:docDefaults>
-  <w:latentStyles w:defLockedState="0" w:defUIPriority="99" w:defSemiHidden="0" w:defUnhideWhenUsed="0" w:defQFormat="0" w:count="376">
+  <w:latentStyles w:defLockedState="0" w:defUIPriority="99" w:defSemiHidden="0" w:defUnhideWhenUsed="0" w:defQFormat="0" w:count="371">
     <w:lsdException w:name="Normal" w:uiPriority="0" w:qFormat="1"/>
     <w:lsdException w:name="heading 1" w:uiPriority="9" w:qFormat="1"/>
     <w:lsdException w:name="heading 2" w:semiHidden="1" w:uiPriority="9" w:unhideWhenUsed="1" w:qFormat="1"/>
@@ -7316,11 +8463,6 @@
     <w:lsdException w:name="List Table 5 Dark Accent 6" w:uiPriority="50"/>
     <w:lsdException w:name="List Table 6 Colorful Accent 6" w:uiPriority="51"/>
     <w:lsdException w:name="List Table 7 Colorful Accent 6" w:uiPriority="52"/>
-    <w:lsdException w:name="Mention" w:semiHidden="1" w:unhideWhenUsed="1"/>
-    <w:lsdException w:name="Smart Hyperlink" w:semiHidden="1" w:unhideWhenUsed="1"/>
-    <w:lsdException w:name="Hashtag" w:semiHidden="1" w:unhideWhenUsed="1"/>
-    <w:lsdException w:name="Unresolved Mention" w:semiHidden="1" w:unhideWhenUsed="1"/>
-    <w:lsdException w:name="Smart Link" w:semiHidden="1" w:unhideWhenUsed="1"/>
   </w:latentStyles>
   <w:style w:type="paragraph" w:default="1" w:styleId="Normal">
     <w:name w:val="Normal"/>
@@ -7522,9 +8664,7 @@
       <w:tblStyleRowBandSize w:val="1"/>
       <w:tblStyleColBandSize w:val="1"/>
       <w:tblCellMar>
-        <w:top w:w="0" w:type="dxa"/>
         <w:left w:w="70" w:type="dxa"/>
-        <w:bottom w:w="0" w:type="dxa"/>
         <w:right w:w="70" w:type="dxa"/>
       </w:tblCellMar>
     </w:tblPr>
@@ -7535,9 +8675,7 @@
       <w:tblStyleRowBandSize w:val="1"/>
       <w:tblStyleColBandSize w:val="1"/>
       <w:tblCellMar>
-        <w:top w:w="0" w:type="dxa"/>
         <w:left w:w="70" w:type="dxa"/>
-        <w:bottom w:w="0" w:type="dxa"/>
         <w:right w:w="70" w:type="dxa"/>
       </w:tblCellMar>
     </w:tblPr>
@@ -7548,9 +8686,7 @@
       <w:tblStyleRowBandSize w:val="1"/>
       <w:tblStyleColBandSize w:val="1"/>
       <w:tblCellMar>
-        <w:top w:w="0" w:type="dxa"/>
         <w:left w:w="108" w:type="dxa"/>
-        <w:bottom w:w="0" w:type="dxa"/>
         <w:right w:w="108" w:type="dxa"/>
       </w:tblCellMar>
     </w:tblPr>
@@ -7561,9 +8697,7 @@
       <w:tblStyleRowBandSize w:val="1"/>
       <w:tblStyleColBandSize w:val="1"/>
       <w:tblCellMar>
-        <w:top w:w="0" w:type="dxa"/>
         <w:left w:w="10" w:type="dxa"/>
-        <w:bottom w:w="0" w:type="dxa"/>
         <w:right w:w="10" w:type="dxa"/>
       </w:tblCellMar>
     </w:tblPr>
@@ -7574,9 +8708,7 @@
       <w:tblStyleRowBandSize w:val="1"/>
       <w:tblStyleColBandSize w:val="1"/>
       <w:tblCellMar>
-        <w:top w:w="0" w:type="dxa"/>
         <w:left w:w="10" w:type="dxa"/>
-        <w:bottom w:w="0" w:type="dxa"/>
         <w:right w:w="10" w:type="dxa"/>
       </w:tblCellMar>
     </w:tblPr>
@@ -7587,9 +8719,7 @@
       <w:tblStyleRowBandSize w:val="1"/>
       <w:tblStyleColBandSize w:val="1"/>
       <w:tblCellMar>
-        <w:top w:w="0" w:type="dxa"/>
         <w:left w:w="10" w:type="dxa"/>
-        <w:bottom w:w="0" w:type="dxa"/>
         <w:right w:w="10" w:type="dxa"/>
       </w:tblCellMar>
     </w:tblPr>
@@ -7600,9 +8730,7 @@
       <w:tblStyleRowBandSize w:val="1"/>
       <w:tblStyleColBandSize w:val="1"/>
       <w:tblCellMar>
-        <w:top w:w="0" w:type="dxa"/>
         <w:left w:w="70" w:type="dxa"/>
-        <w:bottom w:w="0" w:type="dxa"/>
         <w:right w:w="70" w:type="dxa"/>
       </w:tblCellMar>
     </w:tblPr>
@@ -7613,9 +8741,7 @@
       <w:tblStyleRowBandSize w:val="1"/>
       <w:tblStyleColBandSize w:val="1"/>
       <w:tblCellMar>
-        <w:top w:w="0" w:type="dxa"/>
         <w:left w:w="70" w:type="dxa"/>
-        <w:bottom w:w="0" w:type="dxa"/>
         <w:right w:w="70" w:type="dxa"/>
       </w:tblCellMar>
     </w:tblPr>
@@ -7626,9 +8752,7 @@
       <w:tblStyleRowBandSize w:val="1"/>
       <w:tblStyleColBandSize w:val="1"/>
       <w:tblCellMar>
-        <w:top w:w="0" w:type="dxa"/>
         <w:left w:w="108" w:type="dxa"/>
-        <w:bottom w:w="0" w:type="dxa"/>
         <w:right w:w="108" w:type="dxa"/>
       </w:tblCellMar>
     </w:tblPr>
@@ -7639,9 +8763,7 @@
       <w:tblStyleRowBandSize w:val="1"/>
       <w:tblStyleColBandSize w:val="1"/>
       <w:tblCellMar>
-        <w:top w:w="0" w:type="dxa"/>
         <w:left w:w="70" w:type="dxa"/>
-        <w:bottom w:w="0" w:type="dxa"/>
         <w:right w:w="70" w:type="dxa"/>
       </w:tblCellMar>
     </w:tblPr>
@@ -7652,9 +8774,7 @@
       <w:tblStyleRowBandSize w:val="1"/>
       <w:tblStyleColBandSize w:val="1"/>
       <w:tblCellMar>
-        <w:top w:w="0" w:type="dxa"/>
         <w:left w:w="70" w:type="dxa"/>
-        <w:bottom w:w="0" w:type="dxa"/>
         <w:right w:w="70" w:type="dxa"/>
       </w:tblCellMar>
     </w:tblPr>
@@ -7665,9 +8785,7 @@
       <w:tblStyleRowBandSize w:val="1"/>
       <w:tblStyleColBandSize w:val="1"/>
       <w:tblCellMar>
-        <w:top w:w="0" w:type="dxa"/>
         <w:left w:w="70" w:type="dxa"/>
-        <w:bottom w:w="0" w:type="dxa"/>
         <w:right w:w="70" w:type="dxa"/>
       </w:tblCellMar>
     </w:tblPr>
@@ -7688,6 +8806,48 @@
       <w:szCs w:val="24"/>
       <w:lang w:val="es-AR"/>
     </w:rPr>
+  </w:style>
+  <w:style w:type="paragraph" w:styleId="Encabezado">
+    <w:name w:val="header"/>
+    <w:basedOn w:val="Normal"/>
+    <w:link w:val="EncabezadoCar"/>
+    <w:uiPriority w:val="99"/>
+    <w:unhideWhenUsed/>
+    <w:rsid w:val="00A30AB0"/>
+    <w:pPr>
+      <w:tabs>
+        <w:tab w:val="center" w:pos="4419"/>
+        <w:tab w:val="right" w:pos="8838"/>
+      </w:tabs>
+    </w:pPr>
+  </w:style>
+  <w:style w:type="character" w:customStyle="1" w:styleId="EncabezadoCar">
+    <w:name w:val="Encabezado Car"/>
+    <w:basedOn w:val="Fuentedeprrafopredeter"/>
+    <w:link w:val="Encabezado"/>
+    <w:uiPriority w:val="99"/>
+    <w:rsid w:val="00A30AB0"/>
+  </w:style>
+  <w:style w:type="paragraph" w:styleId="Piedepgina">
+    <w:name w:val="footer"/>
+    <w:basedOn w:val="Normal"/>
+    <w:link w:val="PiedepginaCar"/>
+    <w:uiPriority w:val="99"/>
+    <w:unhideWhenUsed/>
+    <w:rsid w:val="00A30AB0"/>
+    <w:pPr>
+      <w:tabs>
+        <w:tab w:val="center" w:pos="4419"/>
+        <w:tab w:val="right" w:pos="8838"/>
+      </w:tabs>
+    </w:pPr>
+  </w:style>
+  <w:style w:type="character" w:customStyle="1" w:styleId="PiedepginaCar">
+    <w:name w:val="Pie de página Car"/>
+    <w:basedOn w:val="Fuentedeprrafopredeter"/>
+    <w:link w:val="Piedepgina"/>
+    <w:uiPriority w:val="99"/>
+    <w:rsid w:val="00A30AB0"/>
   </w:style>
 </w:styles>
 </file>
@@ -8017,7 +9177,7 @@
 </file>
 
 <file path=customXml/itemProps1.xml><?xml version="1.0" encoding="utf-8"?>
-<ds:datastoreItem xmlns:ds="http://schemas.openxmlformats.org/officeDocument/2006/customXml" ds:itemID="{1C1E2AED-E07D-46C2-AE34-C3E0095CF31C}">
+<ds:datastoreItem xmlns:ds="http://schemas.openxmlformats.org/officeDocument/2006/customXml" ds:itemID="{9A617E56-7FE4-4864-81C5-F5CF54926CE3}">
   <ds:schemaRefs>
     <ds:schemaRef ds:uri="http://schemas.openxmlformats.org/officeDocument/2006/bibliography"/>
   </ds:schemaRefs>

</xml_diff>

<commit_message>
Agregado puntos 1.1 Proposito y 1.3 Personal Involucrado IEEE-830
</commit_message>
<xml_diff>
--- a/Documentacion/IEEE-830-CabañApp.docx
+++ b/Documentacion/IEEE-830-CabañApp.docx
@@ -1,6 +1,6 @@
 
 <file path=word/document.xml><?xml version="1.0" encoding="utf-8"?>
-<w:document xmlns:wpc="http://schemas.microsoft.com/office/word/2010/wordprocessingCanvas" xmlns:cx="http://schemas.microsoft.com/office/drawing/2014/chartex" xmlns:mc="http://schemas.openxmlformats.org/markup-compatibility/2006" xmlns:o="urn:schemas-microsoft-com:office:office" xmlns:r="http://schemas.openxmlformats.org/officeDocument/2006/relationships" xmlns:m="http://schemas.openxmlformats.org/officeDocument/2006/math" xmlns:v="urn:schemas-microsoft-com:vml" xmlns:wp14="http://schemas.microsoft.com/office/word/2010/wordprocessingDrawing" xmlns:wp="http://schemas.openxmlformats.org/drawingml/2006/wordprocessingDrawing" xmlns:w10="urn:schemas-microsoft-com:office:word" xmlns:w="http://schemas.openxmlformats.org/wordprocessingml/2006/main" xmlns:w14="http://schemas.microsoft.com/office/word/2010/wordml" xmlns:w15="http://schemas.microsoft.com/office/word/2012/wordml" xmlns:w16se="http://schemas.microsoft.com/office/word/2015/wordml/symex" xmlns:wpg="http://schemas.microsoft.com/office/word/2010/wordprocessingGroup" xmlns:wpi="http://schemas.microsoft.com/office/word/2010/wordprocessingInk" xmlns:wne="http://schemas.microsoft.com/office/word/2006/wordml" xmlns:wps="http://schemas.microsoft.com/office/word/2010/wordprocessingShape" mc:Ignorable="w14 w15 w16se wp14">
+<w:document xmlns:wpc="http://schemas.microsoft.com/office/word/2010/wordprocessingCanvas" xmlns:cx="http://schemas.microsoft.com/office/drawing/2014/chartex" xmlns:cx1="http://schemas.microsoft.com/office/drawing/2015/9/8/chartex" xmlns:cx2="http://schemas.microsoft.com/office/drawing/2015/10/21/chartex" xmlns:cx3="http://schemas.microsoft.com/office/drawing/2016/5/9/chartex" xmlns:cx4="http://schemas.microsoft.com/office/drawing/2016/5/10/chartex" xmlns:cx5="http://schemas.microsoft.com/office/drawing/2016/5/11/chartex" xmlns:cx6="http://schemas.microsoft.com/office/drawing/2016/5/12/chartex" xmlns:cx7="http://schemas.microsoft.com/office/drawing/2016/5/13/chartex" xmlns:cx8="http://schemas.microsoft.com/office/drawing/2016/5/14/chartex" xmlns:mc="http://schemas.openxmlformats.org/markup-compatibility/2006" xmlns:aink="http://schemas.microsoft.com/office/drawing/2016/ink" xmlns:am3d="http://schemas.microsoft.com/office/drawing/2017/model3d" xmlns:o="urn:schemas-microsoft-com:office:office" xmlns:oel="http://schemas.microsoft.com/office/2019/extlst" xmlns:r="http://schemas.openxmlformats.org/officeDocument/2006/relationships" xmlns:m="http://schemas.openxmlformats.org/officeDocument/2006/math" xmlns:v="urn:schemas-microsoft-com:vml" xmlns:wp14="http://schemas.microsoft.com/office/word/2010/wordprocessingDrawing" xmlns:wp="http://schemas.openxmlformats.org/drawingml/2006/wordprocessingDrawing" xmlns:w10="urn:schemas-microsoft-com:office:word" xmlns:w="http://schemas.openxmlformats.org/wordprocessingml/2006/main" xmlns:w14="http://schemas.microsoft.com/office/word/2010/wordml" xmlns:w15="http://schemas.microsoft.com/office/word/2012/wordml" xmlns:w16cex="http://schemas.microsoft.com/office/word/2018/wordml/cex" xmlns:w16cid="http://schemas.microsoft.com/office/word/2016/wordml/cid" xmlns:w16="http://schemas.microsoft.com/office/word/2018/wordml" xmlns:w16sdtdh="http://schemas.microsoft.com/office/word/2020/wordml/sdtdatahash" xmlns:w16se="http://schemas.microsoft.com/office/word/2015/wordml/symex" xmlns:wpg="http://schemas.microsoft.com/office/word/2010/wordprocessingGroup" xmlns:wpi="http://schemas.microsoft.com/office/word/2010/wordprocessingInk" xmlns:wne="http://schemas.microsoft.com/office/word/2006/wordml" xmlns:wps="http://schemas.microsoft.com/office/word/2010/wordprocessingShape" mc:Ignorable="w14 w15 w16se w16cid w16 w16cex w16sdtdh wp14">
   <w:body>
     <w:p>
       <w:pPr>
@@ -1261,7 +1261,6 @@
           <w:docPartUnique/>
         </w:docPartObj>
       </w:sdtPr>
-      <w:sdtEndPr/>
       <w:sdtContent>
         <w:p>
           <w:pPr>
@@ -1773,15 +1772,7 @@
               <w:color w:val="0000FF"/>
               <w:u w:val="single"/>
             </w:rPr>
-            <w:t>Referen</w:t>
-          </w:r>
-          <w:r>
-            <w:rPr>
-              <w:b/>
-              <w:color w:val="0000FF"/>
-              <w:u w:val="single"/>
-            </w:rPr>
-            <w:t>cias</w:t>
+            <w:t>Referencias</w:t>
           </w:r>
           <w:r>
             <w:rPr>
@@ -2500,15 +2491,7 @@
               <w:color w:val="0000FF"/>
               <w:u w:val="single"/>
             </w:rPr>
-            <w:t>Spri</w:t>
-          </w:r>
-          <w:r>
-            <w:rPr>
-              <w:b/>
-              <w:color w:val="0000FF"/>
-              <w:u w:val="single"/>
-            </w:rPr>
-            <w:t>nts</w:t>
+            <w:t>Sprints</w:t>
           </w:r>
           <w:r>
             <w:rPr>
@@ -2763,12 +2746,6 @@
           <w:color w:val="000000"/>
         </w:rPr>
       </w:pPr>
-      <w:r>
-        <w:rPr>
-          <w:color w:val="365F91"/>
-        </w:rPr>
-        <w:tab/>
-      </w:r>
       <w:bookmarkStart w:id="3" w:name="_2et92p0" w:colFirst="0" w:colLast="0"/>
       <w:bookmarkEnd w:id="3"/>
       <w:r>
@@ -2879,31 +2856,9 @@
       </w:pPr>
       <w:r>
         <w:rPr>
-          <w:color w:val="365F91"/>
-          <w:sz w:val="22"/>
-          <w:szCs w:val="22"/>
-        </w:rPr>
-        <w:tab/>
-      </w:r>
-      <w:r>
-        <w:rPr>
-          <w:color w:val="365F91"/>
-        </w:rPr>
-        <w:t>El presente documento tiene como propósito definir las especificaciones funcionales, para el desarrollo de un sistema de información web que permitirá ……</w:t>
-      </w:r>
-      <w:proofErr w:type="gramStart"/>
-      <w:r>
-        <w:rPr>
-          <w:color w:val="365F91"/>
-        </w:rPr>
-        <w:t>…….</w:t>
-      </w:r>
-      <w:proofErr w:type="gramEnd"/>
-      <w:r>
-        <w:rPr>
-          <w:color w:val="365F91"/>
-        </w:rPr>
-        <w:t>.</w:t>
+          <w:color w:val="000000"/>
+        </w:rPr>
+        <w:t>El presente documento tiene como propósito definir las especificaciones funcionales, para el desarrollo de un sistema de información web que permitirá visualizar, gestionar y reservar cabañas.</w:t>
       </w:r>
     </w:p>
     <w:p>
@@ -3210,8 +3165,6 @@
         </w:rPr>
         <w:t>fecha</w:t>
       </w:r>
-      <w:bookmarkStart w:id="7" w:name="_GoBack"/>
-      <w:bookmarkEnd w:id="7"/>
       <w:proofErr w:type="spellEnd"/>
     </w:p>
     <w:p>
@@ -3303,29 +3256,7 @@
           <w:szCs w:val="24"/>
           <w:lang w:val="en-US" w:eastAsia="en-US"/>
         </w:rPr>
-        <w:t xml:space="preserve"> </w:t>
-      </w:r>
-      <w:proofErr w:type="spellStart"/>
-      <w:r>
-        <w:rPr>
-          <w:rFonts w:eastAsia="Times New Roman"/>
-          <w:color w:val="000000"/>
-          <w:sz w:val="24"/>
-          <w:szCs w:val="24"/>
-          <w:lang w:val="en-US" w:eastAsia="en-US"/>
-        </w:rPr>
-        <w:t>sus</w:t>
-      </w:r>
-      <w:proofErr w:type="spellEnd"/>
-      <w:r>
-        <w:rPr>
-          <w:rFonts w:eastAsia="Times New Roman"/>
-          <w:color w:val="000000"/>
-          <w:sz w:val="24"/>
-          <w:szCs w:val="24"/>
-          <w:lang w:val="en-US" w:eastAsia="en-US"/>
-        </w:rPr>
-        <w:t xml:space="preserve"> </w:t>
+        <w:t xml:space="preserve"> sus </w:t>
       </w:r>
       <w:proofErr w:type="spellStart"/>
       <w:r>
@@ -3399,7 +3330,29 @@
           <w:szCs w:val="24"/>
           <w:lang w:val="en-US" w:eastAsia="en-US"/>
         </w:rPr>
-        <w:t xml:space="preserve"> el </w:t>
+        <w:t xml:space="preserve"> </w:t>
+      </w:r>
+      <w:proofErr w:type="spellStart"/>
+      <w:r>
+        <w:rPr>
+          <w:rFonts w:eastAsia="Times New Roman"/>
+          <w:color w:val="000000"/>
+          <w:sz w:val="24"/>
+          <w:szCs w:val="24"/>
+          <w:lang w:val="en-US" w:eastAsia="en-US"/>
+        </w:rPr>
+        <w:t>el</w:t>
+      </w:r>
+      <w:proofErr w:type="spellEnd"/>
+      <w:r>
+        <w:rPr>
+          <w:rFonts w:eastAsia="Times New Roman"/>
+          <w:color w:val="000000"/>
+          <w:sz w:val="24"/>
+          <w:szCs w:val="24"/>
+          <w:lang w:val="en-US" w:eastAsia="en-US"/>
+        </w:rPr>
+        <w:t xml:space="preserve"> </w:t>
       </w:r>
       <w:proofErr w:type="spellStart"/>
       <w:r>
@@ -3503,6 +3456,57 @@
         </w:rPr>
         <w:t>También el cliente podrá acceder a una suscripción de la página para recibir notificaciones de promociones o fechas disponibles de reservas.  </w:t>
       </w:r>
+    </w:p>
+    <w:p>
+      <w:pPr>
+        <w:widowControl w:val="0"/>
+        <w:pBdr>
+          <w:top w:val="nil"/>
+          <w:left w:val="nil"/>
+          <w:bottom w:val="nil"/>
+          <w:right w:val="nil"/>
+          <w:between w:val="nil"/>
+        </w:pBdr>
+        <w:ind w:left="601" w:firstLine="106"/>
+        <w:jc w:val="both"/>
+        <w:rPr>
+          <w:color w:val="FF0000"/>
+        </w:rPr>
+      </w:pPr>
+    </w:p>
+    <w:p>
+      <w:pPr>
+        <w:widowControl w:val="0"/>
+        <w:pBdr>
+          <w:top w:val="nil"/>
+          <w:left w:val="nil"/>
+          <w:bottom w:val="nil"/>
+          <w:right w:val="nil"/>
+          <w:between w:val="nil"/>
+        </w:pBdr>
+        <w:ind w:left="601" w:firstLine="106"/>
+        <w:jc w:val="both"/>
+        <w:rPr>
+          <w:color w:val="FF0000"/>
+        </w:rPr>
+      </w:pPr>
+    </w:p>
+    <w:p>
+      <w:pPr>
+        <w:widowControl w:val="0"/>
+        <w:pBdr>
+          <w:top w:val="nil"/>
+          <w:left w:val="nil"/>
+          <w:bottom w:val="nil"/>
+          <w:right w:val="nil"/>
+          <w:between w:val="nil"/>
+        </w:pBdr>
+        <w:ind w:left="601" w:firstLine="106"/>
+        <w:jc w:val="both"/>
+        <w:rPr>
+          <w:color w:val="FF0000"/>
+        </w:rPr>
+      </w:pPr>
     </w:p>
     <w:p>
       <w:pPr>
@@ -3551,6 +3555,7 @@
           <w:sz w:val="28"/>
           <w:szCs w:val="28"/>
         </w:rPr>
+        <w:lastRenderedPageBreak/>
         <w:t>Personal involucrado</w:t>
       </w:r>
     </w:p>
@@ -3571,24 +3576,19 @@
     </w:p>
     <w:tbl>
       <w:tblPr>
-        <w:tblStyle w:val="a2"/>
-        <w:tblW w:w="7870" w:type="dxa"/>
+        <w:tblW w:w="0" w:type="auto"/>
         <w:jc w:val="center"/>
-        <w:tblInd w:w="0" w:type="dxa"/>
-        <w:tblBorders>
-          <w:top w:val="single" w:sz="4" w:space="0" w:color="000001"/>
-          <w:left w:val="single" w:sz="4" w:space="0" w:color="000001"/>
-          <w:bottom w:val="single" w:sz="4" w:space="0" w:color="000001"/>
-          <w:right w:val="single" w:sz="4" w:space="0" w:color="000001"/>
-          <w:insideH w:val="nil"/>
-          <w:insideV w:val="nil"/>
-        </w:tblBorders>
-        <w:tblLayout w:type="fixed"/>
-        <w:tblLook w:val="0000" w:firstRow="0" w:lastRow="0" w:firstColumn="0" w:lastColumn="0" w:noHBand="0" w:noVBand="0"/>
+        <w:tblCellMar>
+          <w:top w:w="15" w:type="dxa"/>
+          <w:left w:w="15" w:type="dxa"/>
+          <w:bottom w:w="15" w:type="dxa"/>
+          <w:right w:w="15" w:type="dxa"/>
+        </w:tblCellMar>
+        <w:tblLook w:val="04A0" w:firstRow="1" w:lastRow="0" w:firstColumn="1" w:lastColumn="0" w:noHBand="0" w:noVBand="1"/>
       </w:tblPr>
       <w:tblGrid>
-        <w:gridCol w:w="2626"/>
-        <w:gridCol w:w="5244"/>
+        <w:gridCol w:w="2241"/>
+        <w:gridCol w:w="6253"/>
       </w:tblGrid>
       <w:tr>
         <w:trPr>
@@ -3596,7 +3596,7 @@
         </w:trPr>
         <w:tc>
           <w:tcPr>
-            <w:tcW w:w="2626" w:type="dxa"/>
+            <w:tcW w:w="0" w:type="auto"/>
             <w:tcBorders>
               <w:top w:val="single" w:sz="4" w:space="0" w:color="000001"/>
               <w:left w:val="single" w:sz="4" w:space="0" w:color="000001"/>
@@ -3610,28 +3610,25 @@
               <w:bottom w:w="0" w:type="dxa"/>
               <w:right w:w="108" w:type="dxa"/>
             </w:tcMar>
-          </w:tcPr>
-          <w:p>
-            <w:pPr>
-              <w:pBdr>
-                <w:top w:val="nil"/>
-                <w:left w:val="nil"/>
-                <w:bottom w:val="nil"/>
-                <w:right w:val="nil"/>
-                <w:between w:val="nil"/>
-              </w:pBdr>
-              <w:tabs>
-                <w:tab w:val="left" w:pos="709"/>
-              </w:tabs>
+            <w:hideMark/>
+          </w:tcPr>
+          <w:p>
+            <w:pPr>
               <w:jc w:val="both"/>
               <w:rPr>
-                <w:color w:val="000000"/>
-              </w:rPr>
-            </w:pPr>
-            <w:r>
-              <w:rPr>
+                <w:rFonts w:ascii="Times New Roman" w:eastAsia="Times New Roman" w:hAnsi="Times New Roman" w:cs="Times New Roman"/>
+                <w:sz w:val="24"/>
+                <w:szCs w:val="24"/>
+                <w:lang w:val="es-AR"/>
+              </w:rPr>
+            </w:pPr>
+            <w:r>
+              <w:rPr>
+                <w:rFonts w:eastAsia="Times New Roman"/>
                 <w:b/>
-                <w:color w:val="000000"/>
+                <w:bCs/>
+                <w:color w:val="000000"/>
+                <w:lang w:val="es-AR"/>
               </w:rPr>
               <w:t>Nombre</w:t>
             </w:r>
@@ -3639,7 +3636,7 @@
         </w:tc>
         <w:tc>
           <w:tcPr>
-            <w:tcW w:w="5244" w:type="dxa"/>
+            <w:tcW w:w="0" w:type="auto"/>
             <w:tcBorders>
               <w:top w:val="single" w:sz="4" w:space="0" w:color="000001"/>
               <w:left w:val="single" w:sz="4" w:space="0" w:color="000001"/>
@@ -3652,24 +3649,36 @@
               <w:bottom w:w="0" w:type="dxa"/>
               <w:right w:w="108" w:type="dxa"/>
             </w:tcMar>
-          </w:tcPr>
-          <w:p>
-            <w:pPr>
-              <w:pBdr>
-                <w:top w:val="nil"/>
-                <w:left w:val="nil"/>
-                <w:bottom w:val="nil"/>
-                <w:right w:val="nil"/>
-                <w:between w:val="nil"/>
-              </w:pBdr>
-              <w:tabs>
-                <w:tab w:val="left" w:pos="709"/>
-              </w:tabs>
+            <w:hideMark/>
+          </w:tcPr>
+          <w:p>
+            <w:pPr>
               <w:jc w:val="both"/>
               <w:rPr>
-                <w:color w:val="000000"/>
-              </w:rPr>
-            </w:pPr>
+                <w:rFonts w:ascii="Times New Roman" w:eastAsia="Times New Roman" w:hAnsi="Times New Roman" w:cs="Times New Roman"/>
+                <w:sz w:val="24"/>
+                <w:szCs w:val="24"/>
+                <w:lang w:val="es-AR"/>
+              </w:rPr>
+            </w:pPr>
+            <w:r>
+              <w:rPr>
+                <w:rFonts w:eastAsia="Times New Roman"/>
+                <w:color w:val="000000"/>
+                <w:lang w:val="es-AR"/>
+              </w:rPr>
+              <w:t xml:space="preserve">Federico </w:t>
+            </w:r>
+            <w:proofErr w:type="spellStart"/>
+            <w:r>
+              <w:rPr>
+                <w:rFonts w:eastAsia="Times New Roman"/>
+                <w:color w:val="000000"/>
+                <w:lang w:val="es-AR"/>
+              </w:rPr>
+              <w:t>Bellon</w:t>
+            </w:r>
+            <w:proofErr w:type="spellEnd"/>
           </w:p>
         </w:tc>
       </w:tr>
@@ -3679,7 +3688,7 @@
         </w:trPr>
         <w:tc>
           <w:tcPr>
-            <w:tcW w:w="2626" w:type="dxa"/>
+            <w:tcW w:w="0" w:type="auto"/>
             <w:tcBorders>
               <w:top w:val="single" w:sz="4" w:space="0" w:color="000001"/>
               <w:left w:val="single" w:sz="4" w:space="0" w:color="000001"/>
@@ -3693,28 +3702,25 @@
               <w:bottom w:w="0" w:type="dxa"/>
               <w:right w:w="108" w:type="dxa"/>
             </w:tcMar>
-          </w:tcPr>
-          <w:p>
-            <w:pPr>
-              <w:pBdr>
-                <w:top w:val="nil"/>
-                <w:left w:val="nil"/>
-                <w:bottom w:val="nil"/>
-                <w:right w:val="nil"/>
-                <w:between w:val="nil"/>
-              </w:pBdr>
-              <w:tabs>
-                <w:tab w:val="left" w:pos="709"/>
-              </w:tabs>
+            <w:hideMark/>
+          </w:tcPr>
+          <w:p>
+            <w:pPr>
               <w:jc w:val="both"/>
               <w:rPr>
-                <w:color w:val="000000"/>
-              </w:rPr>
-            </w:pPr>
-            <w:r>
-              <w:rPr>
+                <w:rFonts w:ascii="Times New Roman" w:eastAsia="Times New Roman" w:hAnsi="Times New Roman" w:cs="Times New Roman"/>
+                <w:sz w:val="24"/>
+                <w:szCs w:val="24"/>
+                <w:lang w:val="es-AR"/>
+              </w:rPr>
+            </w:pPr>
+            <w:r>
+              <w:rPr>
+                <w:rFonts w:eastAsia="Times New Roman"/>
                 <w:b/>
-                <w:color w:val="000000"/>
+                <w:bCs/>
+                <w:color w:val="000000"/>
+                <w:lang w:val="es-AR"/>
               </w:rPr>
               <w:t>Rol</w:t>
             </w:r>
@@ -3722,7 +3728,7 @@
         </w:tc>
         <w:tc>
           <w:tcPr>
-            <w:tcW w:w="5244" w:type="dxa"/>
+            <w:tcW w:w="0" w:type="auto"/>
             <w:tcBorders>
               <w:top w:val="single" w:sz="4" w:space="0" w:color="000001"/>
               <w:left w:val="single" w:sz="4" w:space="0" w:color="000001"/>
@@ -3735,24 +3741,26 @@
               <w:bottom w:w="0" w:type="dxa"/>
               <w:right w:w="108" w:type="dxa"/>
             </w:tcMar>
-          </w:tcPr>
-          <w:p>
-            <w:pPr>
-              <w:pBdr>
-                <w:top w:val="nil"/>
-                <w:left w:val="nil"/>
-                <w:bottom w:val="nil"/>
-                <w:right w:val="nil"/>
-                <w:between w:val="nil"/>
-              </w:pBdr>
-              <w:tabs>
-                <w:tab w:val="left" w:pos="709"/>
-              </w:tabs>
+            <w:hideMark/>
+          </w:tcPr>
+          <w:p>
+            <w:pPr>
               <w:jc w:val="both"/>
               <w:rPr>
-                <w:color w:val="000000"/>
-              </w:rPr>
-            </w:pPr>
+                <w:rFonts w:ascii="Times New Roman" w:eastAsia="Times New Roman" w:hAnsi="Times New Roman" w:cs="Times New Roman"/>
+                <w:sz w:val="24"/>
+                <w:szCs w:val="24"/>
+                <w:lang w:val="es-AR"/>
+              </w:rPr>
+            </w:pPr>
+            <w:r>
+              <w:rPr>
+                <w:rFonts w:eastAsia="Times New Roman"/>
+                <w:color w:val="000000"/>
+                <w:lang w:val="es-AR"/>
+              </w:rPr>
+              <w:t>Scrum Master</w:t>
+            </w:r>
           </w:p>
         </w:tc>
       </w:tr>
@@ -3762,7 +3770,7 @@
         </w:trPr>
         <w:tc>
           <w:tcPr>
-            <w:tcW w:w="2626" w:type="dxa"/>
+            <w:tcW w:w="0" w:type="auto"/>
             <w:tcBorders>
               <w:top w:val="single" w:sz="4" w:space="0" w:color="000001"/>
               <w:left w:val="single" w:sz="4" w:space="0" w:color="000001"/>
@@ -3776,37 +3784,33 @@
               <w:bottom w:w="0" w:type="dxa"/>
               <w:right w:w="108" w:type="dxa"/>
             </w:tcMar>
-          </w:tcPr>
-          <w:p>
-            <w:pPr>
-              <w:pBdr>
-                <w:top w:val="nil"/>
-                <w:left w:val="nil"/>
-                <w:bottom w:val="nil"/>
-                <w:right w:val="nil"/>
-                <w:between w:val="nil"/>
-              </w:pBdr>
-              <w:tabs>
-                <w:tab w:val="left" w:pos="709"/>
-              </w:tabs>
+            <w:hideMark/>
+          </w:tcPr>
+          <w:p>
+            <w:pPr>
               <w:jc w:val="both"/>
               <w:rPr>
-                <w:color w:val="000000"/>
-              </w:rPr>
-            </w:pPr>
-            <w:r>
-              <w:rPr>
+                <w:rFonts w:ascii="Times New Roman" w:eastAsia="Times New Roman" w:hAnsi="Times New Roman" w:cs="Times New Roman"/>
+                <w:sz w:val="24"/>
+                <w:szCs w:val="24"/>
+                <w:lang w:val="es-AR"/>
+              </w:rPr>
+            </w:pPr>
+            <w:r>
+              <w:rPr>
+                <w:rFonts w:eastAsia="Times New Roman"/>
                 <w:b/>
-                <w:color w:val="000000"/>
-              </w:rPr>
-              <w:lastRenderedPageBreak/>
-              <w:t>Categoría Profesional</w:t>
-            </w:r>
-          </w:p>
-        </w:tc>
-        <w:tc>
-          <w:tcPr>
-            <w:tcW w:w="5244" w:type="dxa"/>
+                <w:bCs/>
+                <w:color w:val="000000"/>
+                <w:lang w:val="es-AR"/>
+              </w:rPr>
+              <w:t>Responsabilidad</w:t>
+            </w:r>
+          </w:p>
+        </w:tc>
+        <w:tc>
+          <w:tcPr>
+            <w:tcW w:w="0" w:type="auto"/>
             <w:tcBorders>
               <w:top w:val="single" w:sz="4" w:space="0" w:color="000001"/>
               <w:left w:val="single" w:sz="4" w:space="0" w:color="000001"/>
@@ -3819,24 +3823,26 @@
               <w:bottom w:w="0" w:type="dxa"/>
               <w:right w:w="108" w:type="dxa"/>
             </w:tcMar>
-          </w:tcPr>
-          <w:p>
-            <w:pPr>
-              <w:pBdr>
-                <w:top w:val="nil"/>
-                <w:left w:val="nil"/>
-                <w:bottom w:val="nil"/>
-                <w:right w:val="nil"/>
-                <w:between w:val="nil"/>
-              </w:pBdr>
-              <w:tabs>
-                <w:tab w:val="left" w:pos="709"/>
-              </w:tabs>
+            <w:hideMark/>
+          </w:tcPr>
+          <w:p>
+            <w:pPr>
               <w:jc w:val="both"/>
               <w:rPr>
-                <w:color w:val="000000"/>
-              </w:rPr>
-            </w:pPr>
+                <w:rFonts w:ascii="Times New Roman" w:eastAsia="Times New Roman" w:hAnsi="Times New Roman" w:cs="Times New Roman"/>
+                <w:sz w:val="24"/>
+                <w:szCs w:val="24"/>
+                <w:lang w:val="es-AR"/>
+              </w:rPr>
+            </w:pPr>
+            <w:r>
+              <w:rPr>
+                <w:rFonts w:eastAsia="Times New Roman"/>
+                <w:color w:val="000000"/>
+                <w:lang w:val="es-AR"/>
+              </w:rPr>
+              <w:t>Coordina al equipo de desarrolladores asegurando que el proceso Scrum se lleve correctamente.</w:t>
+            </w:r>
           </w:p>
         </w:tc>
       </w:tr>
@@ -3846,7 +3852,7 @@
         </w:trPr>
         <w:tc>
           <w:tcPr>
-            <w:tcW w:w="2626" w:type="dxa"/>
+            <w:tcW w:w="0" w:type="auto"/>
             <w:tcBorders>
               <w:top w:val="single" w:sz="4" w:space="0" w:color="000001"/>
               <w:left w:val="single" w:sz="4" w:space="0" w:color="000001"/>
@@ -3860,36 +3866,32 @@
               <w:bottom w:w="0" w:type="dxa"/>
               <w:right w:w="108" w:type="dxa"/>
             </w:tcMar>
-          </w:tcPr>
-          <w:p>
-            <w:pPr>
-              <w:pBdr>
-                <w:top w:val="nil"/>
-                <w:left w:val="nil"/>
-                <w:bottom w:val="nil"/>
-                <w:right w:val="nil"/>
-                <w:between w:val="nil"/>
-              </w:pBdr>
-              <w:tabs>
-                <w:tab w:val="left" w:pos="709"/>
-              </w:tabs>
-              <w:jc w:val="both"/>
-              <w:rPr>
-                <w:color w:val="000000"/>
-              </w:rPr>
-            </w:pPr>
-            <w:r>
-              <w:rPr>
+            <w:hideMark/>
+          </w:tcPr>
+          <w:p>
+            <w:pPr>
+              <w:rPr>
+                <w:rFonts w:ascii="Times New Roman" w:eastAsia="Times New Roman" w:hAnsi="Times New Roman" w:cs="Times New Roman"/>
+                <w:sz w:val="24"/>
+                <w:szCs w:val="24"/>
+                <w:lang w:val="es-AR"/>
+              </w:rPr>
+            </w:pPr>
+            <w:r>
+              <w:rPr>
+                <w:rFonts w:eastAsia="Times New Roman"/>
                 <w:b/>
-                <w:color w:val="000000"/>
-              </w:rPr>
-              <w:t>Responsabilidad</w:t>
-            </w:r>
-          </w:p>
-        </w:tc>
-        <w:tc>
-          <w:tcPr>
-            <w:tcW w:w="5244" w:type="dxa"/>
+                <w:bCs/>
+                <w:color w:val="000000"/>
+                <w:lang w:val="es-AR"/>
+              </w:rPr>
+              <w:t>Información de contacto</w:t>
+            </w:r>
+          </w:p>
+        </w:tc>
+        <w:tc>
+          <w:tcPr>
+            <w:tcW w:w="0" w:type="auto"/>
             <w:tcBorders>
               <w:top w:val="single" w:sz="4" w:space="0" w:color="000001"/>
               <w:left w:val="single" w:sz="4" w:space="0" w:color="000001"/>
@@ -3902,24 +3904,136 @@
               <w:bottom w:w="0" w:type="dxa"/>
               <w:right w:w="108" w:type="dxa"/>
             </w:tcMar>
-          </w:tcPr>
-          <w:p>
-            <w:pPr>
-              <w:pBdr>
-                <w:top w:val="nil"/>
-                <w:left w:val="nil"/>
-                <w:bottom w:val="nil"/>
-                <w:right w:val="nil"/>
-                <w:between w:val="nil"/>
-              </w:pBdr>
-              <w:tabs>
-                <w:tab w:val="left" w:pos="709"/>
-              </w:tabs>
+            <w:hideMark/>
+          </w:tcPr>
+          <w:p>
+            <w:pPr>
               <w:jc w:val="both"/>
               <w:rPr>
-                <w:color w:val="000000"/>
-              </w:rPr>
-            </w:pPr>
+                <w:rFonts w:ascii="Times New Roman" w:eastAsia="Times New Roman" w:hAnsi="Times New Roman" w:cs="Times New Roman"/>
+                <w:sz w:val="24"/>
+                <w:szCs w:val="24"/>
+                <w:lang w:val="es-AR"/>
+              </w:rPr>
+            </w:pPr>
+            <w:r>
+              <w:rPr>
+                <w:rFonts w:eastAsia="Times New Roman"/>
+                <w:color w:val="000000"/>
+                <w:lang w:val="es-AR"/>
+              </w:rPr>
+              <w:t>mail: federicobellon@gmail.com</w:t>
+            </w:r>
+          </w:p>
+        </w:tc>
+      </w:tr>
+    </w:tbl>
+    <w:p>
+      <w:pPr>
+        <w:spacing w:after="240"/>
+        <w:rPr>
+          <w:rFonts w:ascii="Times New Roman" w:eastAsia="Times New Roman" w:hAnsi="Times New Roman" w:cs="Times New Roman"/>
+          <w:sz w:val="24"/>
+          <w:szCs w:val="24"/>
+          <w:lang w:val="es-AR"/>
+        </w:rPr>
+      </w:pPr>
+    </w:p>
+    <w:tbl>
+      <w:tblPr>
+        <w:tblW w:w="0" w:type="auto"/>
+        <w:jc w:val="center"/>
+        <w:tblCellMar>
+          <w:top w:w="15" w:type="dxa"/>
+          <w:left w:w="15" w:type="dxa"/>
+          <w:bottom w:w="15" w:type="dxa"/>
+          <w:right w:w="15" w:type="dxa"/>
+        </w:tblCellMar>
+        <w:tblLook w:val="04A0" w:firstRow="1" w:lastRow="0" w:firstColumn="1" w:lastColumn="0" w:noHBand="0" w:noVBand="1"/>
+      </w:tblPr>
+      <w:tblGrid>
+        <w:gridCol w:w="2132"/>
+        <w:gridCol w:w="6362"/>
+      </w:tblGrid>
+      <w:tr>
+        <w:trPr>
+          <w:jc w:val="center"/>
+        </w:trPr>
+        <w:tc>
+          <w:tcPr>
+            <w:tcW w:w="0" w:type="auto"/>
+            <w:tcBorders>
+              <w:top w:val="single" w:sz="4" w:space="0" w:color="000001"/>
+              <w:left w:val="single" w:sz="4" w:space="0" w:color="000001"/>
+              <w:bottom w:val="single" w:sz="4" w:space="0" w:color="000001"/>
+              <w:right w:val="single" w:sz="4" w:space="0" w:color="000001"/>
+            </w:tcBorders>
+            <w:shd w:val="clear" w:color="auto" w:fill="D9D9D9"/>
+            <w:tcMar>
+              <w:top w:w="0" w:type="dxa"/>
+              <w:left w:w="108" w:type="dxa"/>
+              <w:bottom w:w="0" w:type="dxa"/>
+              <w:right w:w="108" w:type="dxa"/>
+            </w:tcMar>
+            <w:hideMark/>
+          </w:tcPr>
+          <w:p>
+            <w:pPr>
+              <w:jc w:val="both"/>
+              <w:rPr>
+                <w:rFonts w:ascii="Times New Roman" w:eastAsia="Times New Roman" w:hAnsi="Times New Roman" w:cs="Times New Roman"/>
+                <w:sz w:val="24"/>
+                <w:szCs w:val="24"/>
+                <w:lang w:val="es-AR"/>
+              </w:rPr>
+            </w:pPr>
+            <w:r>
+              <w:rPr>
+                <w:rFonts w:eastAsia="Times New Roman"/>
+                <w:b/>
+                <w:bCs/>
+                <w:color w:val="000000"/>
+                <w:lang w:val="es-AR"/>
+              </w:rPr>
+              <w:t>Nombre</w:t>
+            </w:r>
+          </w:p>
+        </w:tc>
+        <w:tc>
+          <w:tcPr>
+            <w:tcW w:w="0" w:type="auto"/>
+            <w:tcBorders>
+              <w:top w:val="single" w:sz="4" w:space="0" w:color="000001"/>
+              <w:left w:val="single" w:sz="4" w:space="0" w:color="000001"/>
+              <w:bottom w:val="single" w:sz="4" w:space="0" w:color="000001"/>
+              <w:right w:val="single" w:sz="4" w:space="0" w:color="000001"/>
+            </w:tcBorders>
+            <w:tcMar>
+              <w:top w:w="0" w:type="dxa"/>
+              <w:left w:w="108" w:type="dxa"/>
+              <w:bottom w:w="0" w:type="dxa"/>
+              <w:right w:w="108" w:type="dxa"/>
+            </w:tcMar>
+            <w:hideMark/>
+          </w:tcPr>
+          <w:p>
+            <w:pPr>
+              <w:jc w:val="both"/>
+              <w:rPr>
+                <w:rFonts w:ascii="Times New Roman" w:eastAsia="Times New Roman" w:hAnsi="Times New Roman" w:cs="Times New Roman"/>
+                <w:sz w:val="24"/>
+                <w:szCs w:val="24"/>
+                <w:lang w:val="es-AR"/>
+              </w:rPr>
+            </w:pPr>
+            <w:r>
+              <w:rPr>
+                <w:rFonts w:eastAsia="Times New Roman"/>
+                <w:color w:val="000000"/>
+                <w:lang w:val="es-AR"/>
+              </w:rPr>
+              <w:t>Haydee Dayana Castillo Lamas</w:t>
+            </w:r>
           </w:p>
         </w:tc>
       </w:tr>
@@ -3929,7 +4043,7 @@
         </w:trPr>
         <w:tc>
           <w:tcPr>
-            <w:tcW w:w="2626" w:type="dxa"/>
+            <w:tcW w:w="0" w:type="auto"/>
             <w:tcBorders>
               <w:top w:val="single" w:sz="4" w:space="0" w:color="000001"/>
               <w:left w:val="single" w:sz="4" w:space="0" w:color="000001"/>
@@ -3943,36 +4057,33 @@
               <w:bottom w:w="0" w:type="dxa"/>
               <w:right w:w="108" w:type="dxa"/>
             </w:tcMar>
-          </w:tcPr>
-          <w:p>
-            <w:pPr>
-              <w:pBdr>
-                <w:top w:val="nil"/>
-                <w:left w:val="nil"/>
-                <w:bottom w:val="nil"/>
-                <w:right w:val="nil"/>
-                <w:between w:val="nil"/>
-              </w:pBdr>
-              <w:tabs>
-                <w:tab w:val="left" w:pos="709"/>
-              </w:tabs>
+            <w:hideMark/>
+          </w:tcPr>
+          <w:p>
+            <w:pPr>
               <w:jc w:val="both"/>
               <w:rPr>
-                <w:color w:val="000000"/>
-              </w:rPr>
-            </w:pPr>
-            <w:r>
-              <w:rPr>
+                <w:rFonts w:ascii="Times New Roman" w:eastAsia="Times New Roman" w:hAnsi="Times New Roman" w:cs="Times New Roman"/>
+                <w:sz w:val="24"/>
+                <w:szCs w:val="24"/>
+                <w:lang w:val="es-AR"/>
+              </w:rPr>
+            </w:pPr>
+            <w:r>
+              <w:rPr>
+                <w:rFonts w:eastAsia="Times New Roman"/>
                 <w:b/>
-                <w:color w:val="000000"/>
-              </w:rPr>
-              <w:t>Información de contacto</w:t>
-            </w:r>
-          </w:p>
-        </w:tc>
-        <w:tc>
-          <w:tcPr>
-            <w:tcW w:w="5244" w:type="dxa"/>
+                <w:bCs/>
+                <w:color w:val="000000"/>
+                <w:lang w:val="es-AR"/>
+              </w:rPr>
+              <w:t>Rol</w:t>
+            </w:r>
+          </w:p>
+        </w:tc>
+        <w:tc>
+          <w:tcPr>
+            <w:tcW w:w="0" w:type="auto"/>
             <w:tcBorders>
               <w:top w:val="single" w:sz="4" w:space="0" w:color="000001"/>
               <w:left w:val="single" w:sz="4" w:space="0" w:color="000001"/>
@@ -3985,29 +4096,3239 @@
               <w:bottom w:w="0" w:type="dxa"/>
               <w:right w:w="108" w:type="dxa"/>
             </w:tcMar>
-          </w:tcPr>
-          <w:p>
-            <w:pPr>
-              <w:pBdr>
-                <w:top w:val="nil"/>
-                <w:left w:val="nil"/>
-                <w:bottom w:val="nil"/>
-                <w:right w:val="nil"/>
-                <w:between w:val="nil"/>
-              </w:pBdr>
-              <w:tabs>
-                <w:tab w:val="left" w:pos="709"/>
-              </w:tabs>
+            <w:hideMark/>
+          </w:tcPr>
+          <w:p>
+            <w:pPr>
               <w:jc w:val="both"/>
               <w:rPr>
-                <w:color w:val="000000"/>
-              </w:rPr>
-            </w:pPr>
-            <w:r>
-              <w:rPr>
-                <w:color w:val="000000"/>
-              </w:rPr>
-              <w:t>mail</w:t>
+                <w:rFonts w:ascii="Times New Roman" w:eastAsia="Times New Roman" w:hAnsi="Times New Roman" w:cs="Times New Roman"/>
+                <w:sz w:val="24"/>
+                <w:szCs w:val="24"/>
+                <w:lang w:val="es-AR"/>
+              </w:rPr>
+            </w:pPr>
+            <w:r>
+              <w:rPr>
+                <w:rFonts w:eastAsia="Times New Roman"/>
+                <w:color w:val="000000"/>
+                <w:lang w:val="es-AR"/>
+              </w:rPr>
+              <w:t>Desarrollador</w:t>
+            </w:r>
+          </w:p>
+        </w:tc>
+      </w:tr>
+      <w:tr>
+        <w:trPr>
+          <w:jc w:val="center"/>
+        </w:trPr>
+        <w:tc>
+          <w:tcPr>
+            <w:tcW w:w="0" w:type="auto"/>
+            <w:tcBorders>
+              <w:top w:val="single" w:sz="4" w:space="0" w:color="000001"/>
+              <w:left w:val="single" w:sz="4" w:space="0" w:color="000001"/>
+              <w:bottom w:val="single" w:sz="4" w:space="0" w:color="000001"/>
+              <w:right w:val="single" w:sz="4" w:space="0" w:color="000001"/>
+            </w:tcBorders>
+            <w:shd w:val="clear" w:color="auto" w:fill="D9D9D9"/>
+            <w:tcMar>
+              <w:top w:w="0" w:type="dxa"/>
+              <w:left w:w="108" w:type="dxa"/>
+              <w:bottom w:w="0" w:type="dxa"/>
+              <w:right w:w="108" w:type="dxa"/>
+            </w:tcMar>
+            <w:hideMark/>
+          </w:tcPr>
+          <w:p>
+            <w:pPr>
+              <w:jc w:val="both"/>
+              <w:rPr>
+                <w:rFonts w:ascii="Times New Roman" w:eastAsia="Times New Roman" w:hAnsi="Times New Roman" w:cs="Times New Roman"/>
+                <w:sz w:val="24"/>
+                <w:szCs w:val="24"/>
+                <w:lang w:val="es-AR"/>
+              </w:rPr>
+            </w:pPr>
+            <w:r>
+              <w:rPr>
+                <w:rFonts w:eastAsia="Times New Roman"/>
+                <w:b/>
+                <w:bCs/>
+                <w:color w:val="000000"/>
+                <w:lang w:val="es-AR"/>
+              </w:rPr>
+              <w:t>Responsabilidad</w:t>
+            </w:r>
+          </w:p>
+        </w:tc>
+        <w:tc>
+          <w:tcPr>
+            <w:tcW w:w="0" w:type="auto"/>
+            <w:tcBorders>
+              <w:top w:val="single" w:sz="4" w:space="0" w:color="000001"/>
+              <w:left w:val="single" w:sz="4" w:space="0" w:color="000001"/>
+              <w:bottom w:val="single" w:sz="4" w:space="0" w:color="000001"/>
+              <w:right w:val="single" w:sz="4" w:space="0" w:color="000001"/>
+            </w:tcBorders>
+            <w:tcMar>
+              <w:top w:w="0" w:type="dxa"/>
+              <w:left w:w="108" w:type="dxa"/>
+              <w:bottom w:w="0" w:type="dxa"/>
+              <w:right w:w="108" w:type="dxa"/>
+            </w:tcMar>
+            <w:hideMark/>
+          </w:tcPr>
+          <w:p>
+            <w:pPr>
+              <w:jc w:val="both"/>
+              <w:rPr>
+                <w:rFonts w:ascii="Times New Roman" w:eastAsia="Times New Roman" w:hAnsi="Times New Roman" w:cs="Times New Roman"/>
+                <w:sz w:val="24"/>
+                <w:szCs w:val="24"/>
+                <w:lang w:val="es-AR"/>
+              </w:rPr>
+            </w:pPr>
+            <w:r>
+              <w:rPr>
+                <w:rFonts w:eastAsia="Times New Roman"/>
+                <w:color w:val="000000"/>
+                <w:lang w:val="es-AR"/>
+              </w:rPr>
+              <w:t xml:space="preserve">Desarrolla el producto, </w:t>
+            </w:r>
+            <w:proofErr w:type="spellStart"/>
+            <w:r>
+              <w:rPr>
+                <w:rFonts w:eastAsia="Times New Roman"/>
+                <w:color w:val="000000"/>
+                <w:lang w:val="es-AR"/>
+              </w:rPr>
+              <w:t>auto-organizándose</w:t>
+            </w:r>
+            <w:proofErr w:type="spellEnd"/>
+            <w:r>
+              <w:rPr>
+                <w:rFonts w:eastAsia="Times New Roman"/>
+                <w:color w:val="000000"/>
+                <w:lang w:val="es-AR"/>
+              </w:rPr>
+              <w:t xml:space="preserve"> para conseguir entregar un incremento de software al final del ciclo de desarrollo.</w:t>
+            </w:r>
+          </w:p>
+        </w:tc>
+      </w:tr>
+      <w:tr>
+        <w:trPr>
+          <w:jc w:val="center"/>
+        </w:trPr>
+        <w:tc>
+          <w:tcPr>
+            <w:tcW w:w="0" w:type="auto"/>
+            <w:tcBorders>
+              <w:top w:val="single" w:sz="4" w:space="0" w:color="000001"/>
+              <w:left w:val="single" w:sz="4" w:space="0" w:color="000001"/>
+              <w:bottom w:val="single" w:sz="4" w:space="0" w:color="000001"/>
+              <w:right w:val="single" w:sz="4" w:space="0" w:color="000001"/>
+            </w:tcBorders>
+            <w:shd w:val="clear" w:color="auto" w:fill="D9D9D9"/>
+            <w:tcMar>
+              <w:top w:w="0" w:type="dxa"/>
+              <w:left w:w="108" w:type="dxa"/>
+              <w:bottom w:w="0" w:type="dxa"/>
+              <w:right w:w="108" w:type="dxa"/>
+            </w:tcMar>
+            <w:hideMark/>
+          </w:tcPr>
+          <w:p>
+            <w:pPr>
+              <w:rPr>
+                <w:rFonts w:ascii="Times New Roman" w:eastAsia="Times New Roman" w:hAnsi="Times New Roman" w:cs="Times New Roman"/>
+                <w:sz w:val="24"/>
+                <w:szCs w:val="24"/>
+                <w:lang w:val="es-AR"/>
+              </w:rPr>
+            </w:pPr>
+            <w:r>
+              <w:rPr>
+                <w:rFonts w:eastAsia="Times New Roman"/>
+                <w:b/>
+                <w:bCs/>
+                <w:color w:val="000000"/>
+                <w:lang w:val="es-AR"/>
+              </w:rPr>
+              <w:t>Información de contacto</w:t>
+            </w:r>
+          </w:p>
+        </w:tc>
+        <w:tc>
+          <w:tcPr>
+            <w:tcW w:w="0" w:type="auto"/>
+            <w:tcBorders>
+              <w:top w:val="single" w:sz="4" w:space="0" w:color="000001"/>
+              <w:left w:val="single" w:sz="4" w:space="0" w:color="000001"/>
+              <w:bottom w:val="single" w:sz="4" w:space="0" w:color="000001"/>
+              <w:right w:val="single" w:sz="4" w:space="0" w:color="000001"/>
+            </w:tcBorders>
+            <w:tcMar>
+              <w:top w:w="0" w:type="dxa"/>
+              <w:left w:w="108" w:type="dxa"/>
+              <w:bottom w:w="0" w:type="dxa"/>
+              <w:right w:w="108" w:type="dxa"/>
+            </w:tcMar>
+            <w:hideMark/>
+          </w:tcPr>
+          <w:p>
+            <w:pPr>
+              <w:jc w:val="both"/>
+              <w:rPr>
+                <w:rFonts w:ascii="Times New Roman" w:eastAsia="Times New Roman" w:hAnsi="Times New Roman" w:cs="Times New Roman"/>
+                <w:sz w:val="24"/>
+                <w:szCs w:val="24"/>
+                <w:lang w:val="es-AR"/>
+              </w:rPr>
+            </w:pPr>
+            <w:r>
+              <w:rPr>
+                <w:rFonts w:eastAsia="Times New Roman"/>
+                <w:color w:val="000000"/>
+                <w:lang w:val="es-AR"/>
+              </w:rPr>
+              <w:t>mail: lamasdayana@gmail.com</w:t>
+            </w:r>
+          </w:p>
+        </w:tc>
+      </w:tr>
+    </w:tbl>
+    <w:p>
+      <w:pPr>
+        <w:spacing w:after="240"/>
+        <w:rPr>
+          <w:rFonts w:ascii="Times New Roman" w:eastAsia="Times New Roman" w:hAnsi="Times New Roman" w:cs="Times New Roman"/>
+          <w:sz w:val="24"/>
+          <w:szCs w:val="24"/>
+          <w:lang w:val="es-AR"/>
+        </w:rPr>
+      </w:pPr>
+    </w:p>
+    <w:tbl>
+      <w:tblPr>
+        <w:tblW w:w="0" w:type="auto"/>
+        <w:jc w:val="center"/>
+        <w:tblCellMar>
+          <w:top w:w="15" w:type="dxa"/>
+          <w:left w:w="15" w:type="dxa"/>
+          <w:bottom w:w="15" w:type="dxa"/>
+          <w:right w:w="15" w:type="dxa"/>
+        </w:tblCellMar>
+        <w:tblLook w:val="04A0" w:firstRow="1" w:lastRow="0" w:firstColumn="1" w:lastColumn="0" w:noHBand="0" w:noVBand="1"/>
+      </w:tblPr>
+      <w:tblGrid>
+        <w:gridCol w:w="2122"/>
+        <w:gridCol w:w="6372"/>
+      </w:tblGrid>
+      <w:tr>
+        <w:trPr>
+          <w:jc w:val="center"/>
+        </w:trPr>
+        <w:tc>
+          <w:tcPr>
+            <w:tcW w:w="0" w:type="auto"/>
+            <w:tcBorders>
+              <w:top w:val="single" w:sz="4" w:space="0" w:color="000001"/>
+              <w:left w:val="single" w:sz="4" w:space="0" w:color="000001"/>
+              <w:bottom w:val="single" w:sz="4" w:space="0" w:color="000001"/>
+              <w:right w:val="single" w:sz="4" w:space="0" w:color="000001"/>
+            </w:tcBorders>
+            <w:shd w:val="clear" w:color="auto" w:fill="D9D9D9"/>
+            <w:tcMar>
+              <w:top w:w="0" w:type="dxa"/>
+              <w:left w:w="108" w:type="dxa"/>
+              <w:bottom w:w="0" w:type="dxa"/>
+              <w:right w:w="108" w:type="dxa"/>
+            </w:tcMar>
+            <w:hideMark/>
+          </w:tcPr>
+          <w:p>
+            <w:pPr>
+              <w:jc w:val="both"/>
+              <w:rPr>
+                <w:rFonts w:ascii="Times New Roman" w:eastAsia="Times New Roman" w:hAnsi="Times New Roman" w:cs="Times New Roman"/>
+                <w:sz w:val="24"/>
+                <w:szCs w:val="24"/>
+                <w:lang w:val="es-AR"/>
+              </w:rPr>
+            </w:pPr>
+            <w:r>
+              <w:rPr>
+                <w:rFonts w:eastAsia="Times New Roman"/>
+                <w:b/>
+                <w:bCs/>
+                <w:color w:val="000000"/>
+                <w:lang w:val="es-AR"/>
+              </w:rPr>
+              <w:t>Nombre</w:t>
+            </w:r>
+          </w:p>
+        </w:tc>
+        <w:tc>
+          <w:tcPr>
+            <w:tcW w:w="0" w:type="auto"/>
+            <w:tcBorders>
+              <w:top w:val="single" w:sz="4" w:space="0" w:color="000001"/>
+              <w:left w:val="single" w:sz="4" w:space="0" w:color="000001"/>
+              <w:bottom w:val="single" w:sz="4" w:space="0" w:color="000001"/>
+              <w:right w:val="single" w:sz="4" w:space="0" w:color="000001"/>
+            </w:tcBorders>
+            <w:tcMar>
+              <w:top w:w="0" w:type="dxa"/>
+              <w:left w:w="108" w:type="dxa"/>
+              <w:bottom w:w="0" w:type="dxa"/>
+              <w:right w:w="108" w:type="dxa"/>
+            </w:tcMar>
+            <w:hideMark/>
+          </w:tcPr>
+          <w:p>
+            <w:pPr>
+              <w:jc w:val="both"/>
+              <w:rPr>
+                <w:rFonts w:ascii="Times New Roman" w:eastAsia="Times New Roman" w:hAnsi="Times New Roman" w:cs="Times New Roman"/>
+                <w:sz w:val="24"/>
+                <w:szCs w:val="24"/>
+                <w:lang w:val="es-AR"/>
+              </w:rPr>
+            </w:pPr>
+            <w:r>
+              <w:rPr>
+                <w:rFonts w:eastAsia="Times New Roman"/>
+                <w:color w:val="000000"/>
+                <w:lang w:val="es-AR"/>
+              </w:rPr>
+              <w:t>Gastón Alejandro Scattarella</w:t>
+            </w:r>
+          </w:p>
+        </w:tc>
+      </w:tr>
+      <w:tr>
+        <w:trPr>
+          <w:jc w:val="center"/>
+        </w:trPr>
+        <w:tc>
+          <w:tcPr>
+            <w:tcW w:w="0" w:type="auto"/>
+            <w:tcBorders>
+              <w:top w:val="single" w:sz="4" w:space="0" w:color="000001"/>
+              <w:left w:val="single" w:sz="4" w:space="0" w:color="000001"/>
+              <w:bottom w:val="single" w:sz="4" w:space="0" w:color="000001"/>
+              <w:right w:val="single" w:sz="4" w:space="0" w:color="000001"/>
+            </w:tcBorders>
+            <w:shd w:val="clear" w:color="auto" w:fill="D9D9D9"/>
+            <w:tcMar>
+              <w:top w:w="0" w:type="dxa"/>
+              <w:left w:w="108" w:type="dxa"/>
+              <w:bottom w:w="0" w:type="dxa"/>
+              <w:right w:w="108" w:type="dxa"/>
+            </w:tcMar>
+            <w:hideMark/>
+          </w:tcPr>
+          <w:p>
+            <w:pPr>
+              <w:jc w:val="both"/>
+              <w:rPr>
+                <w:rFonts w:ascii="Times New Roman" w:eastAsia="Times New Roman" w:hAnsi="Times New Roman" w:cs="Times New Roman"/>
+                <w:sz w:val="24"/>
+                <w:szCs w:val="24"/>
+                <w:lang w:val="es-AR"/>
+              </w:rPr>
+            </w:pPr>
+            <w:r>
+              <w:rPr>
+                <w:rFonts w:eastAsia="Times New Roman"/>
+                <w:b/>
+                <w:bCs/>
+                <w:color w:val="000000"/>
+                <w:lang w:val="es-AR"/>
+              </w:rPr>
+              <w:t>Rol</w:t>
+            </w:r>
+          </w:p>
+        </w:tc>
+        <w:tc>
+          <w:tcPr>
+            <w:tcW w:w="0" w:type="auto"/>
+            <w:tcBorders>
+              <w:top w:val="single" w:sz="4" w:space="0" w:color="000001"/>
+              <w:left w:val="single" w:sz="4" w:space="0" w:color="000001"/>
+              <w:bottom w:val="single" w:sz="4" w:space="0" w:color="000001"/>
+              <w:right w:val="single" w:sz="4" w:space="0" w:color="000001"/>
+            </w:tcBorders>
+            <w:tcMar>
+              <w:top w:w="0" w:type="dxa"/>
+              <w:left w:w="108" w:type="dxa"/>
+              <w:bottom w:w="0" w:type="dxa"/>
+              <w:right w:w="108" w:type="dxa"/>
+            </w:tcMar>
+            <w:hideMark/>
+          </w:tcPr>
+          <w:p>
+            <w:pPr>
+              <w:jc w:val="both"/>
+              <w:rPr>
+                <w:rFonts w:ascii="Times New Roman" w:eastAsia="Times New Roman" w:hAnsi="Times New Roman" w:cs="Times New Roman"/>
+                <w:sz w:val="24"/>
+                <w:szCs w:val="24"/>
+                <w:lang w:val="es-AR"/>
+              </w:rPr>
+            </w:pPr>
+            <w:r>
+              <w:rPr>
+                <w:rFonts w:eastAsia="Times New Roman"/>
+                <w:color w:val="000000"/>
+                <w:lang w:val="es-AR"/>
+              </w:rPr>
+              <w:t>Desarrollador</w:t>
+            </w:r>
+          </w:p>
+        </w:tc>
+      </w:tr>
+      <w:tr>
+        <w:trPr>
+          <w:jc w:val="center"/>
+        </w:trPr>
+        <w:tc>
+          <w:tcPr>
+            <w:tcW w:w="0" w:type="auto"/>
+            <w:tcBorders>
+              <w:top w:val="single" w:sz="4" w:space="0" w:color="000001"/>
+              <w:left w:val="single" w:sz="4" w:space="0" w:color="000001"/>
+              <w:bottom w:val="single" w:sz="4" w:space="0" w:color="000001"/>
+              <w:right w:val="single" w:sz="4" w:space="0" w:color="000001"/>
+            </w:tcBorders>
+            <w:shd w:val="clear" w:color="auto" w:fill="D9D9D9"/>
+            <w:tcMar>
+              <w:top w:w="0" w:type="dxa"/>
+              <w:left w:w="108" w:type="dxa"/>
+              <w:bottom w:w="0" w:type="dxa"/>
+              <w:right w:w="108" w:type="dxa"/>
+            </w:tcMar>
+            <w:hideMark/>
+          </w:tcPr>
+          <w:p>
+            <w:pPr>
+              <w:jc w:val="both"/>
+              <w:rPr>
+                <w:rFonts w:ascii="Times New Roman" w:eastAsia="Times New Roman" w:hAnsi="Times New Roman" w:cs="Times New Roman"/>
+                <w:sz w:val="24"/>
+                <w:szCs w:val="24"/>
+                <w:lang w:val="es-AR"/>
+              </w:rPr>
+            </w:pPr>
+            <w:r>
+              <w:rPr>
+                <w:rFonts w:eastAsia="Times New Roman"/>
+                <w:b/>
+                <w:bCs/>
+                <w:color w:val="000000"/>
+                <w:lang w:val="es-AR"/>
+              </w:rPr>
+              <w:t>Responsabilidad</w:t>
+            </w:r>
+          </w:p>
+        </w:tc>
+        <w:tc>
+          <w:tcPr>
+            <w:tcW w:w="0" w:type="auto"/>
+            <w:tcBorders>
+              <w:top w:val="single" w:sz="4" w:space="0" w:color="000001"/>
+              <w:left w:val="single" w:sz="4" w:space="0" w:color="000001"/>
+              <w:bottom w:val="single" w:sz="4" w:space="0" w:color="000001"/>
+              <w:right w:val="single" w:sz="4" w:space="0" w:color="000001"/>
+            </w:tcBorders>
+            <w:tcMar>
+              <w:top w:w="0" w:type="dxa"/>
+              <w:left w:w="108" w:type="dxa"/>
+              <w:bottom w:w="0" w:type="dxa"/>
+              <w:right w:w="108" w:type="dxa"/>
+            </w:tcMar>
+            <w:hideMark/>
+          </w:tcPr>
+          <w:p>
+            <w:pPr>
+              <w:jc w:val="both"/>
+              <w:rPr>
+                <w:rFonts w:ascii="Times New Roman" w:eastAsia="Times New Roman" w:hAnsi="Times New Roman" w:cs="Times New Roman"/>
+                <w:sz w:val="24"/>
+                <w:szCs w:val="24"/>
+                <w:lang w:val="es-AR"/>
+              </w:rPr>
+            </w:pPr>
+            <w:r>
+              <w:rPr>
+                <w:rFonts w:eastAsia="Times New Roman"/>
+                <w:color w:val="000000"/>
+                <w:lang w:val="es-AR"/>
+              </w:rPr>
+              <w:t xml:space="preserve">Desarrolla el producto, </w:t>
+            </w:r>
+            <w:proofErr w:type="spellStart"/>
+            <w:r>
+              <w:rPr>
+                <w:rFonts w:eastAsia="Times New Roman"/>
+                <w:color w:val="000000"/>
+                <w:lang w:val="es-AR"/>
+              </w:rPr>
+              <w:t>auto-organizándose</w:t>
+            </w:r>
+            <w:proofErr w:type="spellEnd"/>
+            <w:r>
+              <w:rPr>
+                <w:rFonts w:eastAsia="Times New Roman"/>
+                <w:color w:val="000000"/>
+                <w:lang w:val="es-AR"/>
+              </w:rPr>
+              <w:t xml:space="preserve"> para conseguir entregar un incremento de software al final del ciclo de desarrollo.</w:t>
+            </w:r>
+          </w:p>
+        </w:tc>
+      </w:tr>
+      <w:tr>
+        <w:trPr>
+          <w:jc w:val="center"/>
+        </w:trPr>
+        <w:tc>
+          <w:tcPr>
+            <w:tcW w:w="0" w:type="auto"/>
+            <w:tcBorders>
+              <w:top w:val="single" w:sz="4" w:space="0" w:color="000001"/>
+              <w:left w:val="single" w:sz="4" w:space="0" w:color="000001"/>
+              <w:bottom w:val="single" w:sz="4" w:space="0" w:color="000001"/>
+              <w:right w:val="single" w:sz="4" w:space="0" w:color="000001"/>
+            </w:tcBorders>
+            <w:shd w:val="clear" w:color="auto" w:fill="D9D9D9"/>
+            <w:tcMar>
+              <w:top w:w="0" w:type="dxa"/>
+              <w:left w:w="108" w:type="dxa"/>
+              <w:bottom w:w="0" w:type="dxa"/>
+              <w:right w:w="108" w:type="dxa"/>
+            </w:tcMar>
+            <w:hideMark/>
+          </w:tcPr>
+          <w:p>
+            <w:pPr>
+              <w:rPr>
+                <w:rFonts w:ascii="Times New Roman" w:eastAsia="Times New Roman" w:hAnsi="Times New Roman" w:cs="Times New Roman"/>
+                <w:sz w:val="24"/>
+                <w:szCs w:val="24"/>
+                <w:lang w:val="es-AR"/>
+              </w:rPr>
+            </w:pPr>
+            <w:r>
+              <w:rPr>
+                <w:rFonts w:eastAsia="Times New Roman"/>
+                <w:b/>
+                <w:bCs/>
+                <w:color w:val="000000"/>
+                <w:lang w:val="es-AR"/>
+              </w:rPr>
+              <w:t>Información de contacto</w:t>
+            </w:r>
+          </w:p>
+        </w:tc>
+        <w:tc>
+          <w:tcPr>
+            <w:tcW w:w="0" w:type="auto"/>
+            <w:tcBorders>
+              <w:top w:val="single" w:sz="4" w:space="0" w:color="000001"/>
+              <w:left w:val="single" w:sz="4" w:space="0" w:color="000001"/>
+              <w:bottom w:val="single" w:sz="4" w:space="0" w:color="000001"/>
+              <w:right w:val="single" w:sz="4" w:space="0" w:color="000001"/>
+            </w:tcBorders>
+            <w:tcMar>
+              <w:top w:w="0" w:type="dxa"/>
+              <w:left w:w="108" w:type="dxa"/>
+              <w:bottom w:w="0" w:type="dxa"/>
+              <w:right w:w="108" w:type="dxa"/>
+            </w:tcMar>
+            <w:hideMark/>
+          </w:tcPr>
+          <w:p>
+            <w:pPr>
+              <w:jc w:val="both"/>
+              <w:rPr>
+                <w:rFonts w:ascii="Times New Roman" w:eastAsia="Times New Roman" w:hAnsi="Times New Roman" w:cs="Times New Roman"/>
+                <w:sz w:val="24"/>
+                <w:szCs w:val="24"/>
+                <w:lang w:val="es-AR"/>
+              </w:rPr>
+            </w:pPr>
+            <w:r>
+              <w:rPr>
+                <w:rFonts w:eastAsia="Times New Roman"/>
+                <w:color w:val="000000"/>
+                <w:lang w:val="es-AR"/>
+              </w:rPr>
+              <w:t>mail: gaston_sca@hotmail.com.ar</w:t>
+            </w:r>
+          </w:p>
+        </w:tc>
+      </w:tr>
+    </w:tbl>
+    <w:p>
+      <w:pPr>
+        <w:spacing w:after="240"/>
+        <w:rPr>
+          <w:rFonts w:ascii="Times New Roman" w:eastAsia="Times New Roman" w:hAnsi="Times New Roman" w:cs="Times New Roman"/>
+          <w:sz w:val="24"/>
+          <w:szCs w:val="24"/>
+          <w:lang w:val="es-AR"/>
+        </w:rPr>
+      </w:pPr>
+    </w:p>
+    <w:tbl>
+      <w:tblPr>
+        <w:tblW w:w="0" w:type="auto"/>
+        <w:jc w:val="center"/>
+        <w:tblCellMar>
+          <w:top w:w="15" w:type="dxa"/>
+          <w:left w:w="15" w:type="dxa"/>
+          <w:bottom w:w="15" w:type="dxa"/>
+          <w:right w:w="15" w:type="dxa"/>
+        </w:tblCellMar>
+        <w:tblLook w:val="04A0" w:firstRow="1" w:lastRow="0" w:firstColumn="1" w:lastColumn="0" w:noHBand="0" w:noVBand="1"/>
+      </w:tblPr>
+      <w:tblGrid>
+        <w:gridCol w:w="2119"/>
+        <w:gridCol w:w="6375"/>
+      </w:tblGrid>
+      <w:tr>
+        <w:trPr>
+          <w:jc w:val="center"/>
+        </w:trPr>
+        <w:tc>
+          <w:tcPr>
+            <w:tcW w:w="0" w:type="auto"/>
+            <w:tcBorders>
+              <w:top w:val="single" w:sz="4" w:space="0" w:color="000001"/>
+              <w:left w:val="single" w:sz="4" w:space="0" w:color="000001"/>
+              <w:bottom w:val="single" w:sz="4" w:space="0" w:color="000001"/>
+              <w:right w:val="single" w:sz="4" w:space="0" w:color="000001"/>
+            </w:tcBorders>
+            <w:shd w:val="clear" w:color="auto" w:fill="D9D9D9"/>
+            <w:tcMar>
+              <w:top w:w="0" w:type="dxa"/>
+              <w:left w:w="108" w:type="dxa"/>
+              <w:bottom w:w="0" w:type="dxa"/>
+              <w:right w:w="108" w:type="dxa"/>
+            </w:tcMar>
+            <w:hideMark/>
+          </w:tcPr>
+          <w:p>
+            <w:pPr>
+              <w:jc w:val="both"/>
+              <w:rPr>
+                <w:rFonts w:ascii="Times New Roman" w:eastAsia="Times New Roman" w:hAnsi="Times New Roman" w:cs="Times New Roman"/>
+                <w:sz w:val="24"/>
+                <w:szCs w:val="24"/>
+                <w:lang w:val="es-AR"/>
+              </w:rPr>
+            </w:pPr>
+            <w:r>
+              <w:rPr>
+                <w:rFonts w:eastAsia="Times New Roman"/>
+                <w:b/>
+                <w:bCs/>
+                <w:color w:val="000000"/>
+                <w:lang w:val="es-AR"/>
+              </w:rPr>
+              <w:t>Nombre</w:t>
+            </w:r>
+          </w:p>
+        </w:tc>
+        <w:tc>
+          <w:tcPr>
+            <w:tcW w:w="0" w:type="auto"/>
+            <w:tcBorders>
+              <w:top w:val="single" w:sz="4" w:space="0" w:color="000001"/>
+              <w:left w:val="single" w:sz="4" w:space="0" w:color="000001"/>
+              <w:bottom w:val="single" w:sz="4" w:space="0" w:color="000001"/>
+              <w:right w:val="single" w:sz="4" w:space="0" w:color="000001"/>
+            </w:tcBorders>
+            <w:tcMar>
+              <w:top w:w="0" w:type="dxa"/>
+              <w:left w:w="108" w:type="dxa"/>
+              <w:bottom w:w="0" w:type="dxa"/>
+              <w:right w:w="108" w:type="dxa"/>
+            </w:tcMar>
+            <w:hideMark/>
+          </w:tcPr>
+          <w:p>
+            <w:pPr>
+              <w:jc w:val="both"/>
+              <w:rPr>
+                <w:rFonts w:ascii="Times New Roman" w:eastAsia="Times New Roman" w:hAnsi="Times New Roman" w:cs="Times New Roman"/>
+                <w:sz w:val="24"/>
+                <w:szCs w:val="24"/>
+                <w:lang w:val="es-AR"/>
+              </w:rPr>
+            </w:pPr>
+            <w:r>
+              <w:rPr>
+                <w:rFonts w:eastAsia="Times New Roman"/>
+                <w:color w:val="000000"/>
+                <w:lang w:val="es-AR"/>
+              </w:rPr>
+              <w:t>Romina Maira Cortez</w:t>
+            </w:r>
+          </w:p>
+        </w:tc>
+      </w:tr>
+      <w:tr>
+        <w:trPr>
+          <w:jc w:val="center"/>
+        </w:trPr>
+        <w:tc>
+          <w:tcPr>
+            <w:tcW w:w="0" w:type="auto"/>
+            <w:tcBorders>
+              <w:top w:val="single" w:sz="4" w:space="0" w:color="000001"/>
+              <w:left w:val="single" w:sz="4" w:space="0" w:color="000001"/>
+              <w:bottom w:val="single" w:sz="4" w:space="0" w:color="000001"/>
+              <w:right w:val="single" w:sz="4" w:space="0" w:color="000001"/>
+            </w:tcBorders>
+            <w:shd w:val="clear" w:color="auto" w:fill="D9D9D9"/>
+            <w:tcMar>
+              <w:top w:w="0" w:type="dxa"/>
+              <w:left w:w="108" w:type="dxa"/>
+              <w:bottom w:w="0" w:type="dxa"/>
+              <w:right w:w="108" w:type="dxa"/>
+            </w:tcMar>
+            <w:hideMark/>
+          </w:tcPr>
+          <w:p>
+            <w:pPr>
+              <w:jc w:val="both"/>
+              <w:rPr>
+                <w:rFonts w:ascii="Times New Roman" w:eastAsia="Times New Roman" w:hAnsi="Times New Roman" w:cs="Times New Roman"/>
+                <w:sz w:val="24"/>
+                <w:szCs w:val="24"/>
+                <w:lang w:val="es-AR"/>
+              </w:rPr>
+            </w:pPr>
+            <w:r>
+              <w:rPr>
+                <w:rFonts w:eastAsia="Times New Roman"/>
+                <w:b/>
+                <w:bCs/>
+                <w:color w:val="000000"/>
+                <w:lang w:val="es-AR"/>
+              </w:rPr>
+              <w:t>Rol</w:t>
+            </w:r>
+          </w:p>
+        </w:tc>
+        <w:tc>
+          <w:tcPr>
+            <w:tcW w:w="0" w:type="auto"/>
+            <w:tcBorders>
+              <w:top w:val="single" w:sz="4" w:space="0" w:color="000001"/>
+              <w:left w:val="single" w:sz="4" w:space="0" w:color="000001"/>
+              <w:bottom w:val="single" w:sz="4" w:space="0" w:color="000001"/>
+              <w:right w:val="single" w:sz="4" w:space="0" w:color="000001"/>
+            </w:tcBorders>
+            <w:tcMar>
+              <w:top w:w="0" w:type="dxa"/>
+              <w:left w:w="108" w:type="dxa"/>
+              <w:bottom w:w="0" w:type="dxa"/>
+              <w:right w:w="108" w:type="dxa"/>
+            </w:tcMar>
+            <w:hideMark/>
+          </w:tcPr>
+          <w:p>
+            <w:pPr>
+              <w:jc w:val="both"/>
+              <w:rPr>
+                <w:rFonts w:ascii="Times New Roman" w:eastAsia="Times New Roman" w:hAnsi="Times New Roman" w:cs="Times New Roman"/>
+                <w:sz w:val="24"/>
+                <w:szCs w:val="24"/>
+                <w:lang w:val="es-AR"/>
+              </w:rPr>
+            </w:pPr>
+            <w:r>
+              <w:rPr>
+                <w:rFonts w:eastAsia="Times New Roman"/>
+                <w:color w:val="000000"/>
+                <w:lang w:val="es-AR"/>
+              </w:rPr>
+              <w:t>Desarrollador</w:t>
+            </w:r>
+          </w:p>
+        </w:tc>
+      </w:tr>
+      <w:tr>
+        <w:trPr>
+          <w:jc w:val="center"/>
+        </w:trPr>
+        <w:tc>
+          <w:tcPr>
+            <w:tcW w:w="0" w:type="auto"/>
+            <w:tcBorders>
+              <w:top w:val="single" w:sz="4" w:space="0" w:color="000001"/>
+              <w:left w:val="single" w:sz="4" w:space="0" w:color="000001"/>
+              <w:bottom w:val="single" w:sz="4" w:space="0" w:color="000001"/>
+              <w:right w:val="single" w:sz="4" w:space="0" w:color="000001"/>
+            </w:tcBorders>
+            <w:shd w:val="clear" w:color="auto" w:fill="D9D9D9"/>
+            <w:tcMar>
+              <w:top w:w="0" w:type="dxa"/>
+              <w:left w:w="108" w:type="dxa"/>
+              <w:bottom w:w="0" w:type="dxa"/>
+              <w:right w:w="108" w:type="dxa"/>
+            </w:tcMar>
+            <w:hideMark/>
+          </w:tcPr>
+          <w:p>
+            <w:pPr>
+              <w:jc w:val="both"/>
+              <w:rPr>
+                <w:rFonts w:ascii="Times New Roman" w:eastAsia="Times New Roman" w:hAnsi="Times New Roman" w:cs="Times New Roman"/>
+                <w:sz w:val="24"/>
+                <w:szCs w:val="24"/>
+                <w:lang w:val="es-AR"/>
+              </w:rPr>
+            </w:pPr>
+            <w:r>
+              <w:rPr>
+                <w:rFonts w:eastAsia="Times New Roman"/>
+                <w:b/>
+                <w:bCs/>
+                <w:color w:val="000000"/>
+                <w:lang w:val="es-AR"/>
+              </w:rPr>
+              <w:t>Responsabilidad</w:t>
+            </w:r>
+          </w:p>
+        </w:tc>
+        <w:tc>
+          <w:tcPr>
+            <w:tcW w:w="0" w:type="auto"/>
+            <w:tcBorders>
+              <w:top w:val="single" w:sz="4" w:space="0" w:color="000001"/>
+              <w:left w:val="single" w:sz="4" w:space="0" w:color="000001"/>
+              <w:bottom w:val="single" w:sz="4" w:space="0" w:color="000001"/>
+              <w:right w:val="single" w:sz="4" w:space="0" w:color="000001"/>
+            </w:tcBorders>
+            <w:tcMar>
+              <w:top w:w="0" w:type="dxa"/>
+              <w:left w:w="108" w:type="dxa"/>
+              <w:bottom w:w="0" w:type="dxa"/>
+              <w:right w:w="108" w:type="dxa"/>
+            </w:tcMar>
+            <w:hideMark/>
+          </w:tcPr>
+          <w:p>
+            <w:pPr>
+              <w:jc w:val="both"/>
+              <w:rPr>
+                <w:rFonts w:ascii="Times New Roman" w:eastAsia="Times New Roman" w:hAnsi="Times New Roman" w:cs="Times New Roman"/>
+                <w:sz w:val="24"/>
+                <w:szCs w:val="24"/>
+                <w:lang w:val="es-AR"/>
+              </w:rPr>
+            </w:pPr>
+            <w:r>
+              <w:rPr>
+                <w:rFonts w:eastAsia="Times New Roman"/>
+                <w:color w:val="000000"/>
+                <w:lang w:val="es-AR"/>
+              </w:rPr>
+              <w:t xml:space="preserve">Desarrolla el producto, </w:t>
+            </w:r>
+            <w:proofErr w:type="spellStart"/>
+            <w:r>
+              <w:rPr>
+                <w:rFonts w:eastAsia="Times New Roman"/>
+                <w:color w:val="000000"/>
+                <w:lang w:val="es-AR"/>
+              </w:rPr>
+              <w:t>auto-organizándose</w:t>
+            </w:r>
+            <w:proofErr w:type="spellEnd"/>
+            <w:r>
+              <w:rPr>
+                <w:rFonts w:eastAsia="Times New Roman"/>
+                <w:color w:val="000000"/>
+                <w:lang w:val="es-AR"/>
+              </w:rPr>
+              <w:t xml:space="preserve"> para conseguir entregar un incremento de software al final del ciclo de desarrollo.</w:t>
+            </w:r>
+          </w:p>
+        </w:tc>
+      </w:tr>
+      <w:tr>
+        <w:trPr>
+          <w:jc w:val="center"/>
+        </w:trPr>
+        <w:tc>
+          <w:tcPr>
+            <w:tcW w:w="0" w:type="auto"/>
+            <w:tcBorders>
+              <w:top w:val="single" w:sz="4" w:space="0" w:color="000001"/>
+              <w:left w:val="single" w:sz="4" w:space="0" w:color="000001"/>
+              <w:bottom w:val="single" w:sz="4" w:space="0" w:color="000001"/>
+              <w:right w:val="single" w:sz="4" w:space="0" w:color="000001"/>
+            </w:tcBorders>
+            <w:shd w:val="clear" w:color="auto" w:fill="D9D9D9"/>
+            <w:tcMar>
+              <w:top w:w="0" w:type="dxa"/>
+              <w:left w:w="108" w:type="dxa"/>
+              <w:bottom w:w="0" w:type="dxa"/>
+              <w:right w:w="108" w:type="dxa"/>
+            </w:tcMar>
+            <w:hideMark/>
+          </w:tcPr>
+          <w:p>
+            <w:pPr>
+              <w:rPr>
+                <w:rFonts w:ascii="Times New Roman" w:eastAsia="Times New Roman" w:hAnsi="Times New Roman" w:cs="Times New Roman"/>
+                <w:sz w:val="24"/>
+                <w:szCs w:val="24"/>
+                <w:lang w:val="es-AR"/>
+              </w:rPr>
+            </w:pPr>
+            <w:r>
+              <w:rPr>
+                <w:rFonts w:eastAsia="Times New Roman"/>
+                <w:b/>
+                <w:bCs/>
+                <w:color w:val="000000"/>
+                <w:lang w:val="es-AR"/>
+              </w:rPr>
+              <w:t>Información de contacto</w:t>
+            </w:r>
+          </w:p>
+        </w:tc>
+        <w:tc>
+          <w:tcPr>
+            <w:tcW w:w="0" w:type="auto"/>
+            <w:tcBorders>
+              <w:top w:val="single" w:sz="4" w:space="0" w:color="000001"/>
+              <w:left w:val="single" w:sz="4" w:space="0" w:color="000001"/>
+              <w:bottom w:val="single" w:sz="4" w:space="0" w:color="000001"/>
+              <w:right w:val="single" w:sz="4" w:space="0" w:color="000001"/>
+            </w:tcBorders>
+            <w:tcMar>
+              <w:top w:w="0" w:type="dxa"/>
+              <w:left w:w="108" w:type="dxa"/>
+              <w:bottom w:w="0" w:type="dxa"/>
+              <w:right w:w="108" w:type="dxa"/>
+            </w:tcMar>
+            <w:hideMark/>
+          </w:tcPr>
+          <w:p>
+            <w:pPr>
+              <w:jc w:val="both"/>
+              <w:rPr>
+                <w:rFonts w:ascii="Times New Roman" w:eastAsia="Times New Roman" w:hAnsi="Times New Roman" w:cs="Times New Roman"/>
+                <w:sz w:val="24"/>
+                <w:szCs w:val="24"/>
+                <w:lang w:val="es-AR"/>
+              </w:rPr>
+            </w:pPr>
+            <w:r>
+              <w:rPr>
+                <w:rFonts w:eastAsia="Times New Roman"/>
+                <w:color w:val="000000"/>
+                <w:lang w:val="es-AR"/>
+              </w:rPr>
+              <w:t>cortezromina005@gmail.com</w:t>
+            </w:r>
+          </w:p>
+        </w:tc>
+      </w:tr>
+    </w:tbl>
+    <w:p>
+      <w:pPr>
+        <w:spacing w:after="240"/>
+        <w:rPr>
+          <w:rFonts w:ascii="Times New Roman" w:eastAsia="Times New Roman" w:hAnsi="Times New Roman" w:cs="Times New Roman"/>
+          <w:sz w:val="24"/>
+          <w:szCs w:val="24"/>
+          <w:lang w:val="es-AR"/>
+        </w:rPr>
+      </w:pPr>
+    </w:p>
+    <w:tbl>
+      <w:tblPr>
+        <w:tblW w:w="0" w:type="auto"/>
+        <w:jc w:val="center"/>
+        <w:tblCellMar>
+          <w:top w:w="15" w:type="dxa"/>
+          <w:left w:w="15" w:type="dxa"/>
+          <w:bottom w:w="15" w:type="dxa"/>
+          <w:right w:w="15" w:type="dxa"/>
+        </w:tblCellMar>
+        <w:tblLook w:val="04A0" w:firstRow="1" w:lastRow="0" w:firstColumn="1" w:lastColumn="0" w:noHBand="0" w:noVBand="1"/>
+      </w:tblPr>
+      <w:tblGrid>
+        <w:gridCol w:w="2147"/>
+        <w:gridCol w:w="6347"/>
+      </w:tblGrid>
+      <w:tr>
+        <w:trPr>
+          <w:jc w:val="center"/>
+        </w:trPr>
+        <w:tc>
+          <w:tcPr>
+            <w:tcW w:w="0" w:type="auto"/>
+            <w:tcBorders>
+              <w:top w:val="single" w:sz="4" w:space="0" w:color="000001"/>
+              <w:left w:val="single" w:sz="4" w:space="0" w:color="000001"/>
+              <w:bottom w:val="single" w:sz="4" w:space="0" w:color="000001"/>
+              <w:right w:val="single" w:sz="4" w:space="0" w:color="000001"/>
+            </w:tcBorders>
+            <w:shd w:val="clear" w:color="auto" w:fill="D9D9D9"/>
+            <w:tcMar>
+              <w:top w:w="0" w:type="dxa"/>
+              <w:left w:w="108" w:type="dxa"/>
+              <w:bottom w:w="0" w:type="dxa"/>
+              <w:right w:w="108" w:type="dxa"/>
+            </w:tcMar>
+            <w:hideMark/>
+          </w:tcPr>
+          <w:p>
+            <w:pPr>
+              <w:jc w:val="both"/>
+              <w:rPr>
+                <w:rFonts w:ascii="Times New Roman" w:eastAsia="Times New Roman" w:hAnsi="Times New Roman" w:cs="Times New Roman"/>
+                <w:sz w:val="24"/>
+                <w:szCs w:val="24"/>
+                <w:lang w:val="es-AR"/>
+              </w:rPr>
+            </w:pPr>
+            <w:r>
+              <w:rPr>
+                <w:rFonts w:eastAsia="Times New Roman"/>
+                <w:b/>
+                <w:bCs/>
+                <w:color w:val="000000"/>
+                <w:lang w:val="es-AR"/>
+              </w:rPr>
+              <w:t>Nombre</w:t>
+            </w:r>
+          </w:p>
+        </w:tc>
+        <w:tc>
+          <w:tcPr>
+            <w:tcW w:w="0" w:type="auto"/>
+            <w:tcBorders>
+              <w:top w:val="single" w:sz="4" w:space="0" w:color="000001"/>
+              <w:left w:val="single" w:sz="4" w:space="0" w:color="000001"/>
+              <w:bottom w:val="single" w:sz="4" w:space="0" w:color="000001"/>
+              <w:right w:val="single" w:sz="4" w:space="0" w:color="000001"/>
+            </w:tcBorders>
+            <w:tcMar>
+              <w:top w:w="0" w:type="dxa"/>
+              <w:left w:w="108" w:type="dxa"/>
+              <w:bottom w:w="0" w:type="dxa"/>
+              <w:right w:w="108" w:type="dxa"/>
+            </w:tcMar>
+            <w:hideMark/>
+          </w:tcPr>
+          <w:p>
+            <w:pPr>
+              <w:jc w:val="both"/>
+              <w:rPr>
+                <w:rFonts w:ascii="Times New Roman" w:eastAsia="Times New Roman" w:hAnsi="Times New Roman" w:cs="Times New Roman"/>
+                <w:sz w:val="24"/>
+                <w:szCs w:val="24"/>
+                <w:lang w:val="es-AR"/>
+              </w:rPr>
+            </w:pPr>
+            <w:r>
+              <w:rPr>
+                <w:rFonts w:eastAsia="Times New Roman"/>
+                <w:color w:val="000000"/>
+                <w:lang w:val="es-AR"/>
+              </w:rPr>
+              <w:t xml:space="preserve">Romina </w:t>
+            </w:r>
+            <w:proofErr w:type="spellStart"/>
+            <w:r>
+              <w:rPr>
+                <w:rFonts w:eastAsia="Times New Roman"/>
+                <w:color w:val="000000"/>
+                <w:lang w:val="es-AR"/>
+              </w:rPr>
+              <w:t>Cattaneo</w:t>
+            </w:r>
+            <w:proofErr w:type="spellEnd"/>
+          </w:p>
+        </w:tc>
+      </w:tr>
+      <w:tr>
+        <w:trPr>
+          <w:jc w:val="center"/>
+        </w:trPr>
+        <w:tc>
+          <w:tcPr>
+            <w:tcW w:w="0" w:type="auto"/>
+            <w:tcBorders>
+              <w:top w:val="single" w:sz="4" w:space="0" w:color="000001"/>
+              <w:left w:val="single" w:sz="4" w:space="0" w:color="000001"/>
+              <w:bottom w:val="single" w:sz="4" w:space="0" w:color="000001"/>
+              <w:right w:val="single" w:sz="4" w:space="0" w:color="000001"/>
+            </w:tcBorders>
+            <w:shd w:val="clear" w:color="auto" w:fill="D9D9D9"/>
+            <w:tcMar>
+              <w:top w:w="0" w:type="dxa"/>
+              <w:left w:w="108" w:type="dxa"/>
+              <w:bottom w:w="0" w:type="dxa"/>
+              <w:right w:w="108" w:type="dxa"/>
+            </w:tcMar>
+            <w:hideMark/>
+          </w:tcPr>
+          <w:p>
+            <w:pPr>
+              <w:jc w:val="both"/>
+              <w:rPr>
+                <w:rFonts w:ascii="Times New Roman" w:eastAsia="Times New Roman" w:hAnsi="Times New Roman" w:cs="Times New Roman"/>
+                <w:sz w:val="24"/>
+                <w:szCs w:val="24"/>
+                <w:lang w:val="es-AR"/>
+              </w:rPr>
+            </w:pPr>
+            <w:r>
+              <w:rPr>
+                <w:rFonts w:eastAsia="Times New Roman"/>
+                <w:b/>
+                <w:bCs/>
+                <w:color w:val="000000"/>
+                <w:lang w:val="es-AR"/>
+              </w:rPr>
+              <w:t>Rol</w:t>
+            </w:r>
+          </w:p>
+        </w:tc>
+        <w:tc>
+          <w:tcPr>
+            <w:tcW w:w="0" w:type="auto"/>
+            <w:tcBorders>
+              <w:top w:val="single" w:sz="4" w:space="0" w:color="000001"/>
+              <w:left w:val="single" w:sz="4" w:space="0" w:color="000001"/>
+              <w:bottom w:val="single" w:sz="4" w:space="0" w:color="000001"/>
+              <w:right w:val="single" w:sz="4" w:space="0" w:color="000001"/>
+            </w:tcBorders>
+            <w:tcMar>
+              <w:top w:w="0" w:type="dxa"/>
+              <w:left w:w="108" w:type="dxa"/>
+              <w:bottom w:w="0" w:type="dxa"/>
+              <w:right w:w="108" w:type="dxa"/>
+            </w:tcMar>
+            <w:hideMark/>
+          </w:tcPr>
+          <w:p>
+            <w:pPr>
+              <w:jc w:val="both"/>
+              <w:rPr>
+                <w:rFonts w:ascii="Times New Roman" w:eastAsia="Times New Roman" w:hAnsi="Times New Roman" w:cs="Times New Roman"/>
+                <w:sz w:val="24"/>
+                <w:szCs w:val="24"/>
+                <w:lang w:val="es-AR"/>
+              </w:rPr>
+            </w:pPr>
+            <w:r>
+              <w:rPr>
+                <w:rFonts w:eastAsia="Times New Roman"/>
+                <w:color w:val="000000"/>
+                <w:lang w:val="es-AR"/>
+              </w:rPr>
+              <w:t>Desarrollador</w:t>
+            </w:r>
+          </w:p>
+        </w:tc>
+      </w:tr>
+      <w:tr>
+        <w:trPr>
+          <w:jc w:val="center"/>
+        </w:trPr>
+        <w:tc>
+          <w:tcPr>
+            <w:tcW w:w="0" w:type="auto"/>
+            <w:tcBorders>
+              <w:top w:val="single" w:sz="4" w:space="0" w:color="000001"/>
+              <w:left w:val="single" w:sz="4" w:space="0" w:color="000001"/>
+              <w:bottom w:val="single" w:sz="4" w:space="0" w:color="000001"/>
+              <w:right w:val="single" w:sz="4" w:space="0" w:color="000001"/>
+            </w:tcBorders>
+            <w:shd w:val="clear" w:color="auto" w:fill="D9D9D9"/>
+            <w:tcMar>
+              <w:top w:w="0" w:type="dxa"/>
+              <w:left w:w="108" w:type="dxa"/>
+              <w:bottom w:w="0" w:type="dxa"/>
+              <w:right w:w="108" w:type="dxa"/>
+            </w:tcMar>
+            <w:hideMark/>
+          </w:tcPr>
+          <w:p>
+            <w:pPr>
+              <w:jc w:val="both"/>
+              <w:rPr>
+                <w:rFonts w:ascii="Times New Roman" w:eastAsia="Times New Roman" w:hAnsi="Times New Roman" w:cs="Times New Roman"/>
+                <w:sz w:val="24"/>
+                <w:szCs w:val="24"/>
+                <w:lang w:val="es-AR"/>
+              </w:rPr>
+            </w:pPr>
+            <w:r>
+              <w:rPr>
+                <w:rFonts w:eastAsia="Times New Roman"/>
+                <w:b/>
+                <w:bCs/>
+                <w:color w:val="000000"/>
+                <w:lang w:val="es-AR"/>
+              </w:rPr>
+              <w:t>Responsabilidad</w:t>
+            </w:r>
+          </w:p>
+        </w:tc>
+        <w:tc>
+          <w:tcPr>
+            <w:tcW w:w="0" w:type="auto"/>
+            <w:tcBorders>
+              <w:top w:val="single" w:sz="4" w:space="0" w:color="000001"/>
+              <w:left w:val="single" w:sz="4" w:space="0" w:color="000001"/>
+              <w:bottom w:val="single" w:sz="4" w:space="0" w:color="000001"/>
+              <w:right w:val="single" w:sz="4" w:space="0" w:color="000001"/>
+            </w:tcBorders>
+            <w:tcMar>
+              <w:top w:w="0" w:type="dxa"/>
+              <w:left w:w="108" w:type="dxa"/>
+              <w:bottom w:w="0" w:type="dxa"/>
+              <w:right w:w="108" w:type="dxa"/>
+            </w:tcMar>
+            <w:hideMark/>
+          </w:tcPr>
+          <w:p>
+            <w:pPr>
+              <w:jc w:val="both"/>
+              <w:rPr>
+                <w:rFonts w:ascii="Times New Roman" w:eastAsia="Times New Roman" w:hAnsi="Times New Roman" w:cs="Times New Roman"/>
+                <w:sz w:val="24"/>
+                <w:szCs w:val="24"/>
+                <w:lang w:val="es-AR"/>
+              </w:rPr>
+            </w:pPr>
+            <w:r>
+              <w:rPr>
+                <w:rFonts w:eastAsia="Times New Roman"/>
+                <w:color w:val="000000"/>
+                <w:lang w:val="es-AR"/>
+              </w:rPr>
+              <w:t xml:space="preserve">Desarrolla el producto, </w:t>
+            </w:r>
+            <w:proofErr w:type="spellStart"/>
+            <w:r>
+              <w:rPr>
+                <w:rFonts w:eastAsia="Times New Roman"/>
+                <w:color w:val="000000"/>
+                <w:lang w:val="es-AR"/>
+              </w:rPr>
+              <w:t>auto-organizándose</w:t>
+            </w:r>
+            <w:proofErr w:type="spellEnd"/>
+            <w:r>
+              <w:rPr>
+                <w:rFonts w:eastAsia="Times New Roman"/>
+                <w:color w:val="000000"/>
+                <w:lang w:val="es-AR"/>
+              </w:rPr>
+              <w:t xml:space="preserve"> para conseguir entregar un incremento de software al final del ciclo de desarrollo.</w:t>
+            </w:r>
+          </w:p>
+        </w:tc>
+      </w:tr>
+      <w:tr>
+        <w:trPr>
+          <w:jc w:val="center"/>
+        </w:trPr>
+        <w:tc>
+          <w:tcPr>
+            <w:tcW w:w="0" w:type="auto"/>
+            <w:tcBorders>
+              <w:top w:val="single" w:sz="4" w:space="0" w:color="000001"/>
+              <w:left w:val="single" w:sz="4" w:space="0" w:color="000001"/>
+              <w:bottom w:val="single" w:sz="4" w:space="0" w:color="000001"/>
+              <w:right w:val="single" w:sz="4" w:space="0" w:color="000001"/>
+            </w:tcBorders>
+            <w:shd w:val="clear" w:color="auto" w:fill="D9D9D9"/>
+            <w:tcMar>
+              <w:top w:w="0" w:type="dxa"/>
+              <w:left w:w="108" w:type="dxa"/>
+              <w:bottom w:w="0" w:type="dxa"/>
+              <w:right w:w="108" w:type="dxa"/>
+            </w:tcMar>
+            <w:hideMark/>
+          </w:tcPr>
+          <w:p>
+            <w:pPr>
+              <w:rPr>
+                <w:rFonts w:ascii="Times New Roman" w:eastAsia="Times New Roman" w:hAnsi="Times New Roman" w:cs="Times New Roman"/>
+                <w:sz w:val="24"/>
+                <w:szCs w:val="24"/>
+                <w:lang w:val="es-AR"/>
+              </w:rPr>
+            </w:pPr>
+            <w:r>
+              <w:rPr>
+                <w:rFonts w:eastAsia="Times New Roman"/>
+                <w:b/>
+                <w:bCs/>
+                <w:color w:val="000000"/>
+                <w:lang w:val="es-AR"/>
+              </w:rPr>
+              <w:t>Información de contacto</w:t>
+            </w:r>
+          </w:p>
+        </w:tc>
+        <w:tc>
+          <w:tcPr>
+            <w:tcW w:w="0" w:type="auto"/>
+            <w:tcBorders>
+              <w:top w:val="single" w:sz="4" w:space="0" w:color="000001"/>
+              <w:left w:val="single" w:sz="4" w:space="0" w:color="000001"/>
+              <w:bottom w:val="single" w:sz="4" w:space="0" w:color="000001"/>
+              <w:right w:val="single" w:sz="4" w:space="0" w:color="000001"/>
+            </w:tcBorders>
+            <w:tcMar>
+              <w:top w:w="0" w:type="dxa"/>
+              <w:left w:w="108" w:type="dxa"/>
+              <w:bottom w:w="0" w:type="dxa"/>
+              <w:right w:w="108" w:type="dxa"/>
+            </w:tcMar>
+            <w:hideMark/>
+          </w:tcPr>
+          <w:p>
+            <w:pPr>
+              <w:jc w:val="both"/>
+              <w:rPr>
+                <w:rFonts w:ascii="Times New Roman" w:eastAsia="Times New Roman" w:hAnsi="Times New Roman" w:cs="Times New Roman"/>
+                <w:sz w:val="24"/>
+                <w:szCs w:val="24"/>
+                <w:lang w:val="es-AR"/>
+              </w:rPr>
+            </w:pPr>
+            <w:r>
+              <w:rPr>
+                <w:rFonts w:eastAsia="Times New Roman"/>
+                <w:color w:val="000000"/>
+                <w:lang w:val="es-AR"/>
+              </w:rPr>
+              <w:t>mail: romica44@gmail.com</w:t>
+            </w:r>
+          </w:p>
+        </w:tc>
+      </w:tr>
+    </w:tbl>
+    <w:p>
+      <w:pPr>
+        <w:spacing w:after="240"/>
+        <w:rPr>
+          <w:rFonts w:ascii="Times New Roman" w:eastAsia="Times New Roman" w:hAnsi="Times New Roman" w:cs="Times New Roman"/>
+          <w:sz w:val="24"/>
+          <w:szCs w:val="24"/>
+          <w:lang w:val="es-AR"/>
+        </w:rPr>
+      </w:pPr>
+    </w:p>
+    <w:tbl>
+      <w:tblPr>
+        <w:tblW w:w="0" w:type="auto"/>
+        <w:jc w:val="center"/>
+        <w:tblCellMar>
+          <w:top w:w="15" w:type="dxa"/>
+          <w:left w:w="15" w:type="dxa"/>
+          <w:bottom w:w="15" w:type="dxa"/>
+          <w:right w:w="15" w:type="dxa"/>
+        </w:tblCellMar>
+        <w:tblLook w:val="04A0" w:firstRow="1" w:lastRow="0" w:firstColumn="1" w:lastColumn="0" w:noHBand="0" w:noVBand="1"/>
+      </w:tblPr>
+      <w:tblGrid>
+        <w:gridCol w:w="2130"/>
+        <w:gridCol w:w="6364"/>
+      </w:tblGrid>
+      <w:tr>
+        <w:trPr>
+          <w:jc w:val="center"/>
+        </w:trPr>
+        <w:tc>
+          <w:tcPr>
+            <w:tcW w:w="0" w:type="auto"/>
+            <w:tcBorders>
+              <w:top w:val="single" w:sz="4" w:space="0" w:color="000001"/>
+              <w:left w:val="single" w:sz="4" w:space="0" w:color="000001"/>
+              <w:bottom w:val="single" w:sz="4" w:space="0" w:color="000001"/>
+              <w:right w:val="single" w:sz="4" w:space="0" w:color="000001"/>
+            </w:tcBorders>
+            <w:shd w:val="clear" w:color="auto" w:fill="D9D9D9"/>
+            <w:tcMar>
+              <w:top w:w="0" w:type="dxa"/>
+              <w:left w:w="108" w:type="dxa"/>
+              <w:bottom w:w="0" w:type="dxa"/>
+              <w:right w:w="108" w:type="dxa"/>
+            </w:tcMar>
+            <w:hideMark/>
+          </w:tcPr>
+          <w:p>
+            <w:pPr>
+              <w:jc w:val="both"/>
+              <w:rPr>
+                <w:rFonts w:ascii="Times New Roman" w:eastAsia="Times New Roman" w:hAnsi="Times New Roman" w:cs="Times New Roman"/>
+                <w:sz w:val="24"/>
+                <w:szCs w:val="24"/>
+                <w:lang w:val="es-AR"/>
+              </w:rPr>
+            </w:pPr>
+            <w:r>
+              <w:rPr>
+                <w:rFonts w:eastAsia="Times New Roman"/>
+                <w:b/>
+                <w:bCs/>
+                <w:color w:val="000000"/>
+                <w:lang w:val="es-AR"/>
+              </w:rPr>
+              <w:t>Nombre</w:t>
+            </w:r>
+          </w:p>
+        </w:tc>
+        <w:tc>
+          <w:tcPr>
+            <w:tcW w:w="0" w:type="auto"/>
+            <w:tcBorders>
+              <w:top w:val="single" w:sz="4" w:space="0" w:color="000001"/>
+              <w:left w:val="single" w:sz="4" w:space="0" w:color="000001"/>
+              <w:bottom w:val="single" w:sz="4" w:space="0" w:color="000001"/>
+              <w:right w:val="single" w:sz="4" w:space="0" w:color="000001"/>
+            </w:tcBorders>
+            <w:tcMar>
+              <w:top w:w="0" w:type="dxa"/>
+              <w:left w:w="108" w:type="dxa"/>
+              <w:bottom w:w="0" w:type="dxa"/>
+              <w:right w:w="108" w:type="dxa"/>
+            </w:tcMar>
+            <w:hideMark/>
+          </w:tcPr>
+          <w:p>
+            <w:pPr>
+              <w:jc w:val="both"/>
+              <w:rPr>
+                <w:rFonts w:ascii="Times New Roman" w:eastAsia="Times New Roman" w:hAnsi="Times New Roman" w:cs="Times New Roman"/>
+                <w:sz w:val="24"/>
+                <w:szCs w:val="24"/>
+                <w:lang w:val="es-AR"/>
+              </w:rPr>
+            </w:pPr>
+            <w:r>
+              <w:rPr>
+                <w:rFonts w:eastAsia="Times New Roman"/>
+                <w:color w:val="000000"/>
+                <w:lang w:val="es-AR"/>
+              </w:rPr>
+              <w:t>Álvarez Jesica</w:t>
+            </w:r>
+          </w:p>
+        </w:tc>
+      </w:tr>
+      <w:tr>
+        <w:trPr>
+          <w:jc w:val="center"/>
+        </w:trPr>
+        <w:tc>
+          <w:tcPr>
+            <w:tcW w:w="0" w:type="auto"/>
+            <w:tcBorders>
+              <w:top w:val="single" w:sz="4" w:space="0" w:color="000001"/>
+              <w:left w:val="single" w:sz="4" w:space="0" w:color="000001"/>
+              <w:bottom w:val="single" w:sz="4" w:space="0" w:color="000001"/>
+              <w:right w:val="single" w:sz="4" w:space="0" w:color="000001"/>
+            </w:tcBorders>
+            <w:shd w:val="clear" w:color="auto" w:fill="D9D9D9"/>
+            <w:tcMar>
+              <w:top w:w="0" w:type="dxa"/>
+              <w:left w:w="108" w:type="dxa"/>
+              <w:bottom w:w="0" w:type="dxa"/>
+              <w:right w:w="108" w:type="dxa"/>
+            </w:tcMar>
+            <w:hideMark/>
+          </w:tcPr>
+          <w:p>
+            <w:pPr>
+              <w:jc w:val="both"/>
+              <w:rPr>
+                <w:rFonts w:ascii="Times New Roman" w:eastAsia="Times New Roman" w:hAnsi="Times New Roman" w:cs="Times New Roman"/>
+                <w:sz w:val="24"/>
+                <w:szCs w:val="24"/>
+                <w:lang w:val="es-AR"/>
+              </w:rPr>
+            </w:pPr>
+            <w:r>
+              <w:rPr>
+                <w:rFonts w:eastAsia="Times New Roman"/>
+                <w:b/>
+                <w:bCs/>
+                <w:color w:val="000000"/>
+                <w:lang w:val="es-AR"/>
+              </w:rPr>
+              <w:t>Rol</w:t>
+            </w:r>
+          </w:p>
+        </w:tc>
+        <w:tc>
+          <w:tcPr>
+            <w:tcW w:w="0" w:type="auto"/>
+            <w:tcBorders>
+              <w:top w:val="single" w:sz="4" w:space="0" w:color="000001"/>
+              <w:left w:val="single" w:sz="4" w:space="0" w:color="000001"/>
+              <w:bottom w:val="single" w:sz="4" w:space="0" w:color="000001"/>
+              <w:right w:val="single" w:sz="4" w:space="0" w:color="000001"/>
+            </w:tcBorders>
+            <w:tcMar>
+              <w:top w:w="0" w:type="dxa"/>
+              <w:left w:w="108" w:type="dxa"/>
+              <w:bottom w:w="0" w:type="dxa"/>
+              <w:right w:w="108" w:type="dxa"/>
+            </w:tcMar>
+            <w:hideMark/>
+          </w:tcPr>
+          <w:p>
+            <w:pPr>
+              <w:jc w:val="both"/>
+              <w:rPr>
+                <w:rFonts w:ascii="Times New Roman" w:eastAsia="Times New Roman" w:hAnsi="Times New Roman" w:cs="Times New Roman"/>
+                <w:sz w:val="24"/>
+                <w:szCs w:val="24"/>
+                <w:lang w:val="es-AR"/>
+              </w:rPr>
+            </w:pPr>
+            <w:r>
+              <w:rPr>
+                <w:rFonts w:eastAsia="Times New Roman"/>
+                <w:color w:val="000000"/>
+                <w:lang w:val="es-AR"/>
+              </w:rPr>
+              <w:t>Desarrollador</w:t>
+            </w:r>
+          </w:p>
+        </w:tc>
+      </w:tr>
+      <w:tr>
+        <w:trPr>
+          <w:jc w:val="center"/>
+        </w:trPr>
+        <w:tc>
+          <w:tcPr>
+            <w:tcW w:w="0" w:type="auto"/>
+            <w:tcBorders>
+              <w:top w:val="single" w:sz="4" w:space="0" w:color="000001"/>
+              <w:left w:val="single" w:sz="4" w:space="0" w:color="000001"/>
+              <w:bottom w:val="single" w:sz="4" w:space="0" w:color="000001"/>
+              <w:right w:val="single" w:sz="4" w:space="0" w:color="000001"/>
+            </w:tcBorders>
+            <w:shd w:val="clear" w:color="auto" w:fill="D9D9D9"/>
+            <w:tcMar>
+              <w:top w:w="0" w:type="dxa"/>
+              <w:left w:w="108" w:type="dxa"/>
+              <w:bottom w:w="0" w:type="dxa"/>
+              <w:right w:w="108" w:type="dxa"/>
+            </w:tcMar>
+            <w:hideMark/>
+          </w:tcPr>
+          <w:p>
+            <w:pPr>
+              <w:jc w:val="both"/>
+              <w:rPr>
+                <w:rFonts w:ascii="Times New Roman" w:eastAsia="Times New Roman" w:hAnsi="Times New Roman" w:cs="Times New Roman"/>
+                <w:sz w:val="24"/>
+                <w:szCs w:val="24"/>
+                <w:lang w:val="es-AR"/>
+              </w:rPr>
+            </w:pPr>
+            <w:r>
+              <w:rPr>
+                <w:rFonts w:eastAsia="Times New Roman"/>
+                <w:b/>
+                <w:bCs/>
+                <w:color w:val="000000"/>
+                <w:lang w:val="es-AR"/>
+              </w:rPr>
+              <w:t>Responsabilidad</w:t>
+            </w:r>
+          </w:p>
+        </w:tc>
+        <w:tc>
+          <w:tcPr>
+            <w:tcW w:w="0" w:type="auto"/>
+            <w:tcBorders>
+              <w:top w:val="single" w:sz="4" w:space="0" w:color="000001"/>
+              <w:left w:val="single" w:sz="4" w:space="0" w:color="000001"/>
+              <w:bottom w:val="single" w:sz="4" w:space="0" w:color="000001"/>
+              <w:right w:val="single" w:sz="4" w:space="0" w:color="000001"/>
+            </w:tcBorders>
+            <w:tcMar>
+              <w:top w:w="0" w:type="dxa"/>
+              <w:left w:w="108" w:type="dxa"/>
+              <w:bottom w:w="0" w:type="dxa"/>
+              <w:right w:w="108" w:type="dxa"/>
+            </w:tcMar>
+            <w:hideMark/>
+          </w:tcPr>
+          <w:p>
+            <w:pPr>
+              <w:jc w:val="both"/>
+              <w:rPr>
+                <w:rFonts w:ascii="Times New Roman" w:eastAsia="Times New Roman" w:hAnsi="Times New Roman" w:cs="Times New Roman"/>
+                <w:sz w:val="24"/>
+                <w:szCs w:val="24"/>
+                <w:lang w:val="es-AR"/>
+              </w:rPr>
+            </w:pPr>
+            <w:r>
+              <w:rPr>
+                <w:rFonts w:eastAsia="Times New Roman"/>
+                <w:color w:val="000000"/>
+                <w:lang w:val="es-AR"/>
+              </w:rPr>
+              <w:t xml:space="preserve">Desarrolla el producto, </w:t>
+            </w:r>
+            <w:proofErr w:type="spellStart"/>
+            <w:r>
+              <w:rPr>
+                <w:rFonts w:eastAsia="Times New Roman"/>
+                <w:color w:val="000000"/>
+                <w:lang w:val="es-AR"/>
+              </w:rPr>
+              <w:t>auto-organizándose</w:t>
+            </w:r>
+            <w:proofErr w:type="spellEnd"/>
+            <w:r>
+              <w:rPr>
+                <w:rFonts w:eastAsia="Times New Roman"/>
+                <w:color w:val="000000"/>
+                <w:lang w:val="es-AR"/>
+              </w:rPr>
+              <w:t xml:space="preserve"> para conseguir entregar un incremento de software al final del ciclo de desarrollo.</w:t>
+            </w:r>
+          </w:p>
+        </w:tc>
+      </w:tr>
+      <w:tr>
+        <w:trPr>
+          <w:jc w:val="center"/>
+        </w:trPr>
+        <w:tc>
+          <w:tcPr>
+            <w:tcW w:w="0" w:type="auto"/>
+            <w:tcBorders>
+              <w:top w:val="single" w:sz="4" w:space="0" w:color="000001"/>
+              <w:left w:val="single" w:sz="4" w:space="0" w:color="000001"/>
+              <w:bottom w:val="single" w:sz="4" w:space="0" w:color="000001"/>
+              <w:right w:val="single" w:sz="4" w:space="0" w:color="000001"/>
+            </w:tcBorders>
+            <w:shd w:val="clear" w:color="auto" w:fill="D9D9D9"/>
+            <w:tcMar>
+              <w:top w:w="0" w:type="dxa"/>
+              <w:left w:w="108" w:type="dxa"/>
+              <w:bottom w:w="0" w:type="dxa"/>
+              <w:right w:w="108" w:type="dxa"/>
+            </w:tcMar>
+            <w:hideMark/>
+          </w:tcPr>
+          <w:p>
+            <w:pPr>
+              <w:rPr>
+                <w:rFonts w:ascii="Times New Roman" w:eastAsia="Times New Roman" w:hAnsi="Times New Roman" w:cs="Times New Roman"/>
+                <w:sz w:val="24"/>
+                <w:szCs w:val="24"/>
+                <w:lang w:val="es-AR"/>
+              </w:rPr>
+            </w:pPr>
+            <w:r>
+              <w:rPr>
+                <w:rFonts w:eastAsia="Times New Roman"/>
+                <w:b/>
+                <w:bCs/>
+                <w:color w:val="000000"/>
+                <w:lang w:val="es-AR"/>
+              </w:rPr>
+              <w:t>Información de contacto</w:t>
+            </w:r>
+          </w:p>
+        </w:tc>
+        <w:tc>
+          <w:tcPr>
+            <w:tcW w:w="0" w:type="auto"/>
+            <w:tcBorders>
+              <w:top w:val="single" w:sz="4" w:space="0" w:color="000001"/>
+              <w:left w:val="single" w:sz="4" w:space="0" w:color="000001"/>
+              <w:bottom w:val="single" w:sz="4" w:space="0" w:color="000001"/>
+              <w:right w:val="single" w:sz="4" w:space="0" w:color="000001"/>
+            </w:tcBorders>
+            <w:tcMar>
+              <w:top w:w="0" w:type="dxa"/>
+              <w:left w:w="108" w:type="dxa"/>
+              <w:bottom w:w="0" w:type="dxa"/>
+              <w:right w:w="108" w:type="dxa"/>
+            </w:tcMar>
+            <w:hideMark/>
+          </w:tcPr>
+          <w:p>
+            <w:pPr>
+              <w:jc w:val="both"/>
+              <w:rPr>
+                <w:rFonts w:ascii="Times New Roman" w:eastAsia="Times New Roman" w:hAnsi="Times New Roman" w:cs="Times New Roman"/>
+                <w:sz w:val="24"/>
+                <w:szCs w:val="24"/>
+                <w:lang w:val="es-AR"/>
+              </w:rPr>
+            </w:pPr>
+            <w:r>
+              <w:rPr>
+                <w:rFonts w:eastAsia="Times New Roman"/>
+                <w:color w:val="000000"/>
+                <w:lang w:val="es-AR"/>
+              </w:rPr>
+              <w:t>mail: alvarezjs1990@gmail.com</w:t>
+            </w:r>
+          </w:p>
+        </w:tc>
+      </w:tr>
+    </w:tbl>
+    <w:p>
+      <w:pPr>
+        <w:spacing w:after="240"/>
+        <w:rPr>
+          <w:rFonts w:ascii="Times New Roman" w:eastAsia="Times New Roman" w:hAnsi="Times New Roman" w:cs="Times New Roman"/>
+          <w:sz w:val="24"/>
+          <w:szCs w:val="24"/>
+          <w:lang w:val="es-AR"/>
+        </w:rPr>
+      </w:pPr>
+      <w:r>
+        <w:rPr>
+          <w:rFonts w:ascii="Times New Roman" w:eastAsia="Times New Roman" w:hAnsi="Times New Roman" w:cs="Times New Roman"/>
+          <w:sz w:val="24"/>
+          <w:szCs w:val="24"/>
+          <w:lang w:val="es-AR"/>
+        </w:rPr>
+        <w:br/>
+      </w:r>
+      <w:r>
+        <w:rPr>
+          <w:rFonts w:ascii="Times New Roman" w:eastAsia="Times New Roman" w:hAnsi="Times New Roman" w:cs="Times New Roman"/>
+          <w:sz w:val="24"/>
+          <w:szCs w:val="24"/>
+          <w:lang w:val="es-AR"/>
+        </w:rPr>
+        <w:br/>
+      </w:r>
+    </w:p>
+    <w:tbl>
+      <w:tblPr>
+        <w:tblW w:w="0" w:type="auto"/>
+        <w:jc w:val="center"/>
+        <w:tblCellMar>
+          <w:top w:w="15" w:type="dxa"/>
+          <w:left w:w="15" w:type="dxa"/>
+          <w:bottom w:w="15" w:type="dxa"/>
+          <w:right w:w="15" w:type="dxa"/>
+        </w:tblCellMar>
+        <w:tblLook w:val="04A0" w:firstRow="1" w:lastRow="0" w:firstColumn="1" w:lastColumn="0" w:noHBand="0" w:noVBand="1"/>
+      </w:tblPr>
+      <w:tblGrid>
+        <w:gridCol w:w="2143"/>
+        <w:gridCol w:w="6351"/>
+      </w:tblGrid>
+      <w:tr>
+        <w:trPr>
+          <w:jc w:val="center"/>
+        </w:trPr>
+        <w:tc>
+          <w:tcPr>
+            <w:tcW w:w="0" w:type="auto"/>
+            <w:tcBorders>
+              <w:top w:val="single" w:sz="4" w:space="0" w:color="000001"/>
+              <w:left w:val="single" w:sz="4" w:space="0" w:color="000001"/>
+              <w:bottom w:val="single" w:sz="4" w:space="0" w:color="000001"/>
+              <w:right w:val="single" w:sz="4" w:space="0" w:color="000001"/>
+            </w:tcBorders>
+            <w:shd w:val="clear" w:color="auto" w:fill="D9D9D9"/>
+            <w:tcMar>
+              <w:top w:w="0" w:type="dxa"/>
+              <w:left w:w="108" w:type="dxa"/>
+              <w:bottom w:w="0" w:type="dxa"/>
+              <w:right w:w="108" w:type="dxa"/>
+            </w:tcMar>
+            <w:hideMark/>
+          </w:tcPr>
+          <w:p>
+            <w:pPr>
+              <w:jc w:val="both"/>
+              <w:rPr>
+                <w:rFonts w:ascii="Times New Roman" w:eastAsia="Times New Roman" w:hAnsi="Times New Roman" w:cs="Times New Roman"/>
+                <w:sz w:val="24"/>
+                <w:szCs w:val="24"/>
+                <w:lang w:val="es-AR"/>
+              </w:rPr>
+            </w:pPr>
+            <w:r>
+              <w:rPr>
+                <w:rFonts w:eastAsia="Times New Roman"/>
+                <w:b/>
+                <w:bCs/>
+                <w:color w:val="000000"/>
+                <w:lang w:val="es-AR"/>
+              </w:rPr>
+              <w:lastRenderedPageBreak/>
+              <w:t>Nombre</w:t>
+            </w:r>
+          </w:p>
+        </w:tc>
+        <w:tc>
+          <w:tcPr>
+            <w:tcW w:w="0" w:type="auto"/>
+            <w:tcBorders>
+              <w:top w:val="single" w:sz="4" w:space="0" w:color="000001"/>
+              <w:left w:val="single" w:sz="4" w:space="0" w:color="000001"/>
+              <w:bottom w:val="single" w:sz="4" w:space="0" w:color="000001"/>
+              <w:right w:val="single" w:sz="4" w:space="0" w:color="000001"/>
+            </w:tcBorders>
+            <w:tcMar>
+              <w:top w:w="0" w:type="dxa"/>
+              <w:left w:w="108" w:type="dxa"/>
+              <w:bottom w:w="0" w:type="dxa"/>
+              <w:right w:w="108" w:type="dxa"/>
+            </w:tcMar>
+            <w:hideMark/>
+          </w:tcPr>
+          <w:p>
+            <w:pPr>
+              <w:jc w:val="both"/>
+              <w:rPr>
+                <w:rFonts w:ascii="Times New Roman" w:eastAsia="Times New Roman" w:hAnsi="Times New Roman" w:cs="Times New Roman"/>
+                <w:sz w:val="24"/>
+                <w:szCs w:val="24"/>
+                <w:lang w:val="es-AR"/>
+              </w:rPr>
+            </w:pPr>
+            <w:proofErr w:type="spellStart"/>
+            <w:r>
+              <w:rPr>
+                <w:rFonts w:eastAsia="Times New Roman"/>
+                <w:color w:val="000000"/>
+                <w:lang w:val="es-AR"/>
+              </w:rPr>
+              <w:t>Analia</w:t>
+            </w:r>
+            <w:proofErr w:type="spellEnd"/>
+            <w:r>
+              <w:rPr>
+                <w:rFonts w:eastAsia="Times New Roman"/>
+                <w:color w:val="000000"/>
+                <w:lang w:val="es-AR"/>
+              </w:rPr>
+              <w:t xml:space="preserve"> Alvarenga</w:t>
+            </w:r>
+          </w:p>
+        </w:tc>
+      </w:tr>
+      <w:tr>
+        <w:trPr>
+          <w:jc w:val="center"/>
+        </w:trPr>
+        <w:tc>
+          <w:tcPr>
+            <w:tcW w:w="0" w:type="auto"/>
+            <w:tcBorders>
+              <w:top w:val="single" w:sz="4" w:space="0" w:color="000001"/>
+              <w:left w:val="single" w:sz="4" w:space="0" w:color="000001"/>
+              <w:bottom w:val="single" w:sz="4" w:space="0" w:color="000001"/>
+              <w:right w:val="single" w:sz="4" w:space="0" w:color="000001"/>
+            </w:tcBorders>
+            <w:shd w:val="clear" w:color="auto" w:fill="D9D9D9"/>
+            <w:tcMar>
+              <w:top w:w="0" w:type="dxa"/>
+              <w:left w:w="108" w:type="dxa"/>
+              <w:bottom w:w="0" w:type="dxa"/>
+              <w:right w:w="108" w:type="dxa"/>
+            </w:tcMar>
+            <w:hideMark/>
+          </w:tcPr>
+          <w:p>
+            <w:pPr>
+              <w:jc w:val="both"/>
+              <w:rPr>
+                <w:rFonts w:ascii="Times New Roman" w:eastAsia="Times New Roman" w:hAnsi="Times New Roman" w:cs="Times New Roman"/>
+                <w:sz w:val="24"/>
+                <w:szCs w:val="24"/>
+                <w:lang w:val="es-AR"/>
+              </w:rPr>
+            </w:pPr>
+            <w:r>
+              <w:rPr>
+                <w:rFonts w:eastAsia="Times New Roman"/>
+                <w:b/>
+                <w:bCs/>
+                <w:color w:val="000000"/>
+                <w:lang w:val="es-AR"/>
+              </w:rPr>
+              <w:t>Rol</w:t>
+            </w:r>
+          </w:p>
+        </w:tc>
+        <w:tc>
+          <w:tcPr>
+            <w:tcW w:w="0" w:type="auto"/>
+            <w:tcBorders>
+              <w:top w:val="single" w:sz="4" w:space="0" w:color="000001"/>
+              <w:left w:val="single" w:sz="4" w:space="0" w:color="000001"/>
+              <w:bottom w:val="single" w:sz="4" w:space="0" w:color="000001"/>
+              <w:right w:val="single" w:sz="4" w:space="0" w:color="000001"/>
+            </w:tcBorders>
+            <w:tcMar>
+              <w:top w:w="0" w:type="dxa"/>
+              <w:left w:w="108" w:type="dxa"/>
+              <w:bottom w:w="0" w:type="dxa"/>
+              <w:right w:w="108" w:type="dxa"/>
+            </w:tcMar>
+            <w:hideMark/>
+          </w:tcPr>
+          <w:p>
+            <w:pPr>
+              <w:jc w:val="both"/>
+              <w:rPr>
+                <w:rFonts w:ascii="Times New Roman" w:eastAsia="Times New Roman" w:hAnsi="Times New Roman" w:cs="Times New Roman"/>
+                <w:sz w:val="24"/>
+                <w:szCs w:val="24"/>
+                <w:lang w:val="es-AR"/>
+              </w:rPr>
+            </w:pPr>
+            <w:r>
+              <w:rPr>
+                <w:rFonts w:eastAsia="Times New Roman"/>
+                <w:color w:val="000000"/>
+                <w:lang w:val="es-AR"/>
+              </w:rPr>
+              <w:t>Desarrollador</w:t>
+            </w:r>
+          </w:p>
+        </w:tc>
+      </w:tr>
+      <w:tr>
+        <w:trPr>
+          <w:jc w:val="center"/>
+        </w:trPr>
+        <w:tc>
+          <w:tcPr>
+            <w:tcW w:w="0" w:type="auto"/>
+            <w:tcBorders>
+              <w:top w:val="single" w:sz="4" w:space="0" w:color="000001"/>
+              <w:left w:val="single" w:sz="4" w:space="0" w:color="000001"/>
+              <w:bottom w:val="single" w:sz="4" w:space="0" w:color="000001"/>
+              <w:right w:val="single" w:sz="4" w:space="0" w:color="000001"/>
+            </w:tcBorders>
+            <w:shd w:val="clear" w:color="auto" w:fill="D9D9D9"/>
+            <w:tcMar>
+              <w:top w:w="0" w:type="dxa"/>
+              <w:left w:w="108" w:type="dxa"/>
+              <w:bottom w:w="0" w:type="dxa"/>
+              <w:right w:w="108" w:type="dxa"/>
+            </w:tcMar>
+            <w:hideMark/>
+          </w:tcPr>
+          <w:p>
+            <w:pPr>
+              <w:jc w:val="both"/>
+              <w:rPr>
+                <w:rFonts w:ascii="Times New Roman" w:eastAsia="Times New Roman" w:hAnsi="Times New Roman" w:cs="Times New Roman"/>
+                <w:sz w:val="24"/>
+                <w:szCs w:val="24"/>
+                <w:lang w:val="es-AR"/>
+              </w:rPr>
+            </w:pPr>
+            <w:r>
+              <w:rPr>
+                <w:rFonts w:eastAsia="Times New Roman"/>
+                <w:b/>
+                <w:bCs/>
+                <w:color w:val="000000"/>
+                <w:lang w:val="es-AR"/>
+              </w:rPr>
+              <w:t>Responsabilidad</w:t>
+            </w:r>
+          </w:p>
+        </w:tc>
+        <w:tc>
+          <w:tcPr>
+            <w:tcW w:w="0" w:type="auto"/>
+            <w:tcBorders>
+              <w:top w:val="single" w:sz="4" w:space="0" w:color="000001"/>
+              <w:left w:val="single" w:sz="4" w:space="0" w:color="000001"/>
+              <w:bottom w:val="single" w:sz="4" w:space="0" w:color="000001"/>
+              <w:right w:val="single" w:sz="4" w:space="0" w:color="000001"/>
+            </w:tcBorders>
+            <w:tcMar>
+              <w:top w:w="0" w:type="dxa"/>
+              <w:left w:w="108" w:type="dxa"/>
+              <w:bottom w:w="0" w:type="dxa"/>
+              <w:right w:w="108" w:type="dxa"/>
+            </w:tcMar>
+            <w:hideMark/>
+          </w:tcPr>
+          <w:p>
+            <w:pPr>
+              <w:jc w:val="both"/>
+              <w:rPr>
+                <w:rFonts w:ascii="Times New Roman" w:eastAsia="Times New Roman" w:hAnsi="Times New Roman" w:cs="Times New Roman"/>
+                <w:sz w:val="24"/>
+                <w:szCs w:val="24"/>
+                <w:lang w:val="es-AR"/>
+              </w:rPr>
+            </w:pPr>
+            <w:r>
+              <w:rPr>
+                <w:rFonts w:eastAsia="Times New Roman"/>
+                <w:color w:val="000000"/>
+                <w:lang w:val="es-AR"/>
+              </w:rPr>
+              <w:t xml:space="preserve">Desarrolla el producto, </w:t>
+            </w:r>
+            <w:proofErr w:type="spellStart"/>
+            <w:r>
+              <w:rPr>
+                <w:rFonts w:eastAsia="Times New Roman"/>
+                <w:color w:val="000000"/>
+                <w:lang w:val="es-AR"/>
+              </w:rPr>
+              <w:t>auto-organizándose</w:t>
+            </w:r>
+            <w:proofErr w:type="spellEnd"/>
+            <w:r>
+              <w:rPr>
+                <w:rFonts w:eastAsia="Times New Roman"/>
+                <w:color w:val="000000"/>
+                <w:lang w:val="es-AR"/>
+              </w:rPr>
+              <w:t xml:space="preserve"> para conseguir entregar un incremento de software al final del ciclo de desarrollo.</w:t>
+            </w:r>
+          </w:p>
+        </w:tc>
+      </w:tr>
+      <w:tr>
+        <w:trPr>
+          <w:jc w:val="center"/>
+        </w:trPr>
+        <w:tc>
+          <w:tcPr>
+            <w:tcW w:w="0" w:type="auto"/>
+            <w:tcBorders>
+              <w:top w:val="single" w:sz="4" w:space="0" w:color="000001"/>
+              <w:left w:val="single" w:sz="4" w:space="0" w:color="000001"/>
+              <w:bottom w:val="single" w:sz="4" w:space="0" w:color="000001"/>
+              <w:right w:val="single" w:sz="4" w:space="0" w:color="000001"/>
+            </w:tcBorders>
+            <w:shd w:val="clear" w:color="auto" w:fill="D9D9D9"/>
+            <w:tcMar>
+              <w:top w:w="0" w:type="dxa"/>
+              <w:left w:w="108" w:type="dxa"/>
+              <w:bottom w:w="0" w:type="dxa"/>
+              <w:right w:w="108" w:type="dxa"/>
+            </w:tcMar>
+            <w:hideMark/>
+          </w:tcPr>
+          <w:p>
+            <w:pPr>
+              <w:rPr>
+                <w:rFonts w:ascii="Times New Roman" w:eastAsia="Times New Roman" w:hAnsi="Times New Roman" w:cs="Times New Roman"/>
+                <w:sz w:val="24"/>
+                <w:szCs w:val="24"/>
+                <w:lang w:val="es-AR"/>
+              </w:rPr>
+            </w:pPr>
+            <w:r>
+              <w:rPr>
+                <w:rFonts w:eastAsia="Times New Roman"/>
+                <w:b/>
+                <w:bCs/>
+                <w:color w:val="000000"/>
+                <w:lang w:val="es-AR"/>
+              </w:rPr>
+              <w:t>Información de contacto</w:t>
+            </w:r>
+          </w:p>
+        </w:tc>
+        <w:tc>
+          <w:tcPr>
+            <w:tcW w:w="0" w:type="auto"/>
+            <w:tcBorders>
+              <w:top w:val="single" w:sz="4" w:space="0" w:color="000001"/>
+              <w:left w:val="single" w:sz="4" w:space="0" w:color="000001"/>
+              <w:bottom w:val="single" w:sz="4" w:space="0" w:color="000001"/>
+              <w:right w:val="single" w:sz="4" w:space="0" w:color="000001"/>
+            </w:tcBorders>
+            <w:tcMar>
+              <w:top w:w="0" w:type="dxa"/>
+              <w:left w:w="108" w:type="dxa"/>
+              <w:bottom w:w="0" w:type="dxa"/>
+              <w:right w:w="108" w:type="dxa"/>
+            </w:tcMar>
+            <w:hideMark/>
+          </w:tcPr>
+          <w:p>
+            <w:pPr>
+              <w:jc w:val="both"/>
+              <w:rPr>
+                <w:rFonts w:ascii="Times New Roman" w:eastAsia="Times New Roman" w:hAnsi="Times New Roman" w:cs="Times New Roman"/>
+                <w:sz w:val="24"/>
+                <w:szCs w:val="24"/>
+                <w:lang w:val="es-AR"/>
+              </w:rPr>
+            </w:pPr>
+            <w:r>
+              <w:rPr>
+                <w:rFonts w:eastAsia="Times New Roman"/>
+                <w:color w:val="000000"/>
+                <w:lang w:val="es-AR"/>
+              </w:rPr>
+              <w:t>mail: rastalunarl@gmail.com</w:t>
+            </w:r>
+          </w:p>
+        </w:tc>
+      </w:tr>
+    </w:tbl>
+    <w:p>
+      <w:pPr>
+        <w:spacing w:after="240"/>
+        <w:rPr>
+          <w:rFonts w:ascii="Times New Roman" w:eastAsia="Times New Roman" w:hAnsi="Times New Roman" w:cs="Times New Roman"/>
+          <w:sz w:val="24"/>
+          <w:szCs w:val="24"/>
+          <w:lang w:val="es-AR"/>
+        </w:rPr>
+      </w:pPr>
+    </w:p>
+    <w:tbl>
+      <w:tblPr>
+        <w:tblW w:w="0" w:type="auto"/>
+        <w:jc w:val="center"/>
+        <w:tblCellMar>
+          <w:top w:w="15" w:type="dxa"/>
+          <w:left w:w="15" w:type="dxa"/>
+          <w:bottom w:w="15" w:type="dxa"/>
+          <w:right w:w="15" w:type="dxa"/>
+        </w:tblCellMar>
+        <w:tblLook w:val="04A0" w:firstRow="1" w:lastRow="0" w:firstColumn="1" w:lastColumn="0" w:noHBand="0" w:noVBand="1"/>
+      </w:tblPr>
+      <w:tblGrid>
+        <w:gridCol w:w="2126"/>
+        <w:gridCol w:w="6368"/>
+      </w:tblGrid>
+      <w:tr>
+        <w:trPr>
+          <w:jc w:val="center"/>
+        </w:trPr>
+        <w:tc>
+          <w:tcPr>
+            <w:tcW w:w="0" w:type="auto"/>
+            <w:tcBorders>
+              <w:top w:val="single" w:sz="4" w:space="0" w:color="000001"/>
+              <w:left w:val="single" w:sz="4" w:space="0" w:color="000001"/>
+              <w:bottom w:val="single" w:sz="4" w:space="0" w:color="000001"/>
+              <w:right w:val="single" w:sz="4" w:space="0" w:color="000001"/>
+            </w:tcBorders>
+            <w:shd w:val="clear" w:color="auto" w:fill="D9D9D9"/>
+            <w:tcMar>
+              <w:top w:w="0" w:type="dxa"/>
+              <w:left w:w="108" w:type="dxa"/>
+              <w:bottom w:w="0" w:type="dxa"/>
+              <w:right w:w="108" w:type="dxa"/>
+            </w:tcMar>
+            <w:hideMark/>
+          </w:tcPr>
+          <w:p>
+            <w:pPr>
+              <w:jc w:val="both"/>
+              <w:rPr>
+                <w:rFonts w:ascii="Times New Roman" w:eastAsia="Times New Roman" w:hAnsi="Times New Roman" w:cs="Times New Roman"/>
+                <w:sz w:val="24"/>
+                <w:szCs w:val="24"/>
+                <w:lang w:val="es-AR"/>
+              </w:rPr>
+            </w:pPr>
+            <w:r>
+              <w:rPr>
+                <w:rFonts w:eastAsia="Times New Roman"/>
+                <w:b/>
+                <w:bCs/>
+                <w:color w:val="000000"/>
+                <w:lang w:val="es-AR"/>
+              </w:rPr>
+              <w:t>Nombre</w:t>
+            </w:r>
+          </w:p>
+        </w:tc>
+        <w:tc>
+          <w:tcPr>
+            <w:tcW w:w="0" w:type="auto"/>
+            <w:tcBorders>
+              <w:top w:val="single" w:sz="4" w:space="0" w:color="000001"/>
+              <w:left w:val="single" w:sz="4" w:space="0" w:color="000001"/>
+              <w:bottom w:val="single" w:sz="4" w:space="0" w:color="000001"/>
+              <w:right w:val="single" w:sz="4" w:space="0" w:color="000001"/>
+            </w:tcBorders>
+            <w:tcMar>
+              <w:top w:w="0" w:type="dxa"/>
+              <w:left w:w="108" w:type="dxa"/>
+              <w:bottom w:w="0" w:type="dxa"/>
+              <w:right w:w="108" w:type="dxa"/>
+            </w:tcMar>
+            <w:hideMark/>
+          </w:tcPr>
+          <w:p>
+            <w:pPr>
+              <w:jc w:val="both"/>
+              <w:rPr>
+                <w:rFonts w:ascii="Times New Roman" w:eastAsia="Times New Roman" w:hAnsi="Times New Roman" w:cs="Times New Roman"/>
+                <w:sz w:val="24"/>
+                <w:szCs w:val="24"/>
+                <w:lang w:val="es-AR"/>
+              </w:rPr>
+            </w:pPr>
+            <w:r>
+              <w:rPr>
+                <w:rFonts w:eastAsia="Times New Roman"/>
+                <w:color w:val="000000"/>
+                <w:lang w:val="es-AR"/>
+              </w:rPr>
+              <w:t xml:space="preserve">Juan Diego </w:t>
+            </w:r>
+            <w:proofErr w:type="spellStart"/>
+            <w:r>
+              <w:rPr>
+                <w:rFonts w:eastAsia="Times New Roman"/>
+                <w:color w:val="000000"/>
+                <w:lang w:val="es-AR"/>
+              </w:rPr>
+              <w:t>Coianiz</w:t>
+            </w:r>
+            <w:proofErr w:type="spellEnd"/>
+          </w:p>
+        </w:tc>
+      </w:tr>
+      <w:tr>
+        <w:trPr>
+          <w:jc w:val="center"/>
+        </w:trPr>
+        <w:tc>
+          <w:tcPr>
+            <w:tcW w:w="0" w:type="auto"/>
+            <w:tcBorders>
+              <w:top w:val="single" w:sz="4" w:space="0" w:color="000001"/>
+              <w:left w:val="single" w:sz="4" w:space="0" w:color="000001"/>
+              <w:bottom w:val="single" w:sz="4" w:space="0" w:color="000001"/>
+              <w:right w:val="single" w:sz="4" w:space="0" w:color="000001"/>
+            </w:tcBorders>
+            <w:shd w:val="clear" w:color="auto" w:fill="D9D9D9"/>
+            <w:tcMar>
+              <w:top w:w="0" w:type="dxa"/>
+              <w:left w:w="108" w:type="dxa"/>
+              <w:bottom w:w="0" w:type="dxa"/>
+              <w:right w:w="108" w:type="dxa"/>
+            </w:tcMar>
+            <w:hideMark/>
+          </w:tcPr>
+          <w:p>
+            <w:pPr>
+              <w:jc w:val="both"/>
+              <w:rPr>
+                <w:rFonts w:ascii="Times New Roman" w:eastAsia="Times New Roman" w:hAnsi="Times New Roman" w:cs="Times New Roman"/>
+                <w:sz w:val="24"/>
+                <w:szCs w:val="24"/>
+                <w:lang w:val="es-AR"/>
+              </w:rPr>
+            </w:pPr>
+            <w:r>
+              <w:rPr>
+                <w:rFonts w:eastAsia="Times New Roman"/>
+                <w:b/>
+                <w:bCs/>
+                <w:color w:val="000000"/>
+                <w:lang w:val="es-AR"/>
+              </w:rPr>
+              <w:t>Rol</w:t>
+            </w:r>
+          </w:p>
+        </w:tc>
+        <w:tc>
+          <w:tcPr>
+            <w:tcW w:w="0" w:type="auto"/>
+            <w:tcBorders>
+              <w:top w:val="single" w:sz="4" w:space="0" w:color="000001"/>
+              <w:left w:val="single" w:sz="4" w:space="0" w:color="000001"/>
+              <w:bottom w:val="single" w:sz="4" w:space="0" w:color="000001"/>
+              <w:right w:val="single" w:sz="4" w:space="0" w:color="000001"/>
+            </w:tcBorders>
+            <w:tcMar>
+              <w:top w:w="0" w:type="dxa"/>
+              <w:left w:w="108" w:type="dxa"/>
+              <w:bottom w:w="0" w:type="dxa"/>
+              <w:right w:w="108" w:type="dxa"/>
+            </w:tcMar>
+            <w:hideMark/>
+          </w:tcPr>
+          <w:p>
+            <w:pPr>
+              <w:jc w:val="both"/>
+              <w:rPr>
+                <w:rFonts w:ascii="Times New Roman" w:eastAsia="Times New Roman" w:hAnsi="Times New Roman" w:cs="Times New Roman"/>
+                <w:sz w:val="24"/>
+                <w:szCs w:val="24"/>
+                <w:lang w:val="es-AR"/>
+              </w:rPr>
+            </w:pPr>
+            <w:r>
+              <w:rPr>
+                <w:rFonts w:eastAsia="Times New Roman"/>
+                <w:color w:val="000000"/>
+                <w:lang w:val="es-AR"/>
+              </w:rPr>
+              <w:t>Desarrollador</w:t>
+            </w:r>
+          </w:p>
+        </w:tc>
+      </w:tr>
+      <w:tr>
+        <w:trPr>
+          <w:jc w:val="center"/>
+        </w:trPr>
+        <w:tc>
+          <w:tcPr>
+            <w:tcW w:w="0" w:type="auto"/>
+            <w:tcBorders>
+              <w:top w:val="single" w:sz="4" w:space="0" w:color="000001"/>
+              <w:left w:val="single" w:sz="4" w:space="0" w:color="000001"/>
+              <w:bottom w:val="single" w:sz="4" w:space="0" w:color="000001"/>
+              <w:right w:val="single" w:sz="4" w:space="0" w:color="000001"/>
+            </w:tcBorders>
+            <w:shd w:val="clear" w:color="auto" w:fill="D9D9D9"/>
+            <w:tcMar>
+              <w:top w:w="0" w:type="dxa"/>
+              <w:left w:w="108" w:type="dxa"/>
+              <w:bottom w:w="0" w:type="dxa"/>
+              <w:right w:w="108" w:type="dxa"/>
+            </w:tcMar>
+            <w:hideMark/>
+          </w:tcPr>
+          <w:p>
+            <w:pPr>
+              <w:jc w:val="both"/>
+              <w:rPr>
+                <w:rFonts w:ascii="Times New Roman" w:eastAsia="Times New Roman" w:hAnsi="Times New Roman" w:cs="Times New Roman"/>
+                <w:sz w:val="24"/>
+                <w:szCs w:val="24"/>
+                <w:lang w:val="es-AR"/>
+              </w:rPr>
+            </w:pPr>
+            <w:r>
+              <w:rPr>
+                <w:rFonts w:eastAsia="Times New Roman"/>
+                <w:b/>
+                <w:bCs/>
+                <w:color w:val="000000"/>
+                <w:lang w:val="es-AR"/>
+              </w:rPr>
+              <w:t>Responsabilidad</w:t>
+            </w:r>
+          </w:p>
+        </w:tc>
+        <w:tc>
+          <w:tcPr>
+            <w:tcW w:w="0" w:type="auto"/>
+            <w:tcBorders>
+              <w:top w:val="single" w:sz="4" w:space="0" w:color="000001"/>
+              <w:left w:val="single" w:sz="4" w:space="0" w:color="000001"/>
+              <w:bottom w:val="single" w:sz="4" w:space="0" w:color="000001"/>
+              <w:right w:val="single" w:sz="4" w:space="0" w:color="000001"/>
+            </w:tcBorders>
+            <w:tcMar>
+              <w:top w:w="0" w:type="dxa"/>
+              <w:left w:w="108" w:type="dxa"/>
+              <w:bottom w:w="0" w:type="dxa"/>
+              <w:right w:w="108" w:type="dxa"/>
+            </w:tcMar>
+            <w:hideMark/>
+          </w:tcPr>
+          <w:p>
+            <w:pPr>
+              <w:jc w:val="both"/>
+              <w:rPr>
+                <w:rFonts w:ascii="Times New Roman" w:eastAsia="Times New Roman" w:hAnsi="Times New Roman" w:cs="Times New Roman"/>
+                <w:sz w:val="24"/>
+                <w:szCs w:val="24"/>
+                <w:lang w:val="es-AR"/>
+              </w:rPr>
+            </w:pPr>
+            <w:r>
+              <w:rPr>
+                <w:rFonts w:eastAsia="Times New Roman"/>
+                <w:color w:val="000000"/>
+                <w:lang w:val="es-AR"/>
+              </w:rPr>
+              <w:t xml:space="preserve">Desarrolla el producto, </w:t>
+            </w:r>
+            <w:proofErr w:type="spellStart"/>
+            <w:r>
+              <w:rPr>
+                <w:rFonts w:eastAsia="Times New Roman"/>
+                <w:color w:val="000000"/>
+                <w:lang w:val="es-AR"/>
+              </w:rPr>
+              <w:t>auto-organizándose</w:t>
+            </w:r>
+            <w:proofErr w:type="spellEnd"/>
+            <w:r>
+              <w:rPr>
+                <w:rFonts w:eastAsia="Times New Roman"/>
+                <w:color w:val="000000"/>
+                <w:lang w:val="es-AR"/>
+              </w:rPr>
+              <w:t xml:space="preserve"> para conseguir entregar un incremento de software al final del ciclo de desarrollo.</w:t>
+            </w:r>
+          </w:p>
+        </w:tc>
+      </w:tr>
+      <w:tr>
+        <w:trPr>
+          <w:jc w:val="center"/>
+        </w:trPr>
+        <w:tc>
+          <w:tcPr>
+            <w:tcW w:w="0" w:type="auto"/>
+            <w:tcBorders>
+              <w:top w:val="single" w:sz="4" w:space="0" w:color="000001"/>
+              <w:left w:val="single" w:sz="4" w:space="0" w:color="000001"/>
+              <w:bottom w:val="single" w:sz="4" w:space="0" w:color="000001"/>
+              <w:right w:val="single" w:sz="4" w:space="0" w:color="000001"/>
+            </w:tcBorders>
+            <w:shd w:val="clear" w:color="auto" w:fill="D9D9D9"/>
+            <w:tcMar>
+              <w:top w:w="0" w:type="dxa"/>
+              <w:left w:w="108" w:type="dxa"/>
+              <w:bottom w:w="0" w:type="dxa"/>
+              <w:right w:w="108" w:type="dxa"/>
+            </w:tcMar>
+            <w:hideMark/>
+          </w:tcPr>
+          <w:p>
+            <w:pPr>
+              <w:rPr>
+                <w:rFonts w:ascii="Times New Roman" w:eastAsia="Times New Roman" w:hAnsi="Times New Roman" w:cs="Times New Roman"/>
+                <w:sz w:val="24"/>
+                <w:szCs w:val="24"/>
+                <w:lang w:val="es-AR"/>
+              </w:rPr>
+            </w:pPr>
+            <w:r>
+              <w:rPr>
+                <w:rFonts w:eastAsia="Times New Roman"/>
+                <w:b/>
+                <w:bCs/>
+                <w:color w:val="000000"/>
+                <w:lang w:val="es-AR"/>
+              </w:rPr>
+              <w:t>Información de contacto</w:t>
+            </w:r>
+          </w:p>
+        </w:tc>
+        <w:tc>
+          <w:tcPr>
+            <w:tcW w:w="0" w:type="auto"/>
+            <w:tcBorders>
+              <w:top w:val="single" w:sz="4" w:space="0" w:color="000001"/>
+              <w:left w:val="single" w:sz="4" w:space="0" w:color="000001"/>
+              <w:bottom w:val="single" w:sz="4" w:space="0" w:color="000001"/>
+              <w:right w:val="single" w:sz="4" w:space="0" w:color="000001"/>
+            </w:tcBorders>
+            <w:tcMar>
+              <w:top w:w="0" w:type="dxa"/>
+              <w:left w:w="108" w:type="dxa"/>
+              <w:bottom w:w="0" w:type="dxa"/>
+              <w:right w:w="108" w:type="dxa"/>
+            </w:tcMar>
+            <w:hideMark/>
+          </w:tcPr>
+          <w:p>
+            <w:pPr>
+              <w:jc w:val="both"/>
+              <w:rPr>
+                <w:rFonts w:ascii="Times New Roman" w:eastAsia="Times New Roman" w:hAnsi="Times New Roman" w:cs="Times New Roman"/>
+                <w:sz w:val="24"/>
+                <w:szCs w:val="24"/>
+                <w:lang w:val="es-AR"/>
+              </w:rPr>
+            </w:pPr>
+            <w:r>
+              <w:rPr>
+                <w:rFonts w:eastAsia="Times New Roman"/>
+                <w:color w:val="000000"/>
+                <w:lang w:val="es-AR"/>
+              </w:rPr>
+              <w:t>mail: diego.c.coianiz@gmail.com</w:t>
+            </w:r>
+          </w:p>
+        </w:tc>
+      </w:tr>
+    </w:tbl>
+    <w:p>
+      <w:pPr>
+        <w:spacing w:after="240"/>
+        <w:rPr>
+          <w:rFonts w:ascii="Times New Roman" w:eastAsia="Times New Roman" w:hAnsi="Times New Roman" w:cs="Times New Roman"/>
+          <w:sz w:val="24"/>
+          <w:szCs w:val="24"/>
+          <w:lang w:val="es-AR"/>
+        </w:rPr>
+      </w:pPr>
+    </w:p>
+    <w:tbl>
+      <w:tblPr>
+        <w:tblW w:w="0" w:type="auto"/>
+        <w:jc w:val="center"/>
+        <w:tblCellMar>
+          <w:top w:w="15" w:type="dxa"/>
+          <w:left w:w="15" w:type="dxa"/>
+          <w:bottom w:w="15" w:type="dxa"/>
+          <w:right w:w="15" w:type="dxa"/>
+        </w:tblCellMar>
+        <w:tblLook w:val="04A0" w:firstRow="1" w:lastRow="0" w:firstColumn="1" w:lastColumn="0" w:noHBand="0" w:noVBand="1"/>
+      </w:tblPr>
+      <w:tblGrid>
+        <w:gridCol w:w="2138"/>
+        <w:gridCol w:w="6356"/>
+      </w:tblGrid>
+      <w:tr>
+        <w:trPr>
+          <w:jc w:val="center"/>
+        </w:trPr>
+        <w:tc>
+          <w:tcPr>
+            <w:tcW w:w="0" w:type="auto"/>
+            <w:tcBorders>
+              <w:top w:val="single" w:sz="4" w:space="0" w:color="000001"/>
+              <w:left w:val="single" w:sz="4" w:space="0" w:color="000001"/>
+              <w:bottom w:val="single" w:sz="4" w:space="0" w:color="000001"/>
+              <w:right w:val="single" w:sz="4" w:space="0" w:color="000001"/>
+            </w:tcBorders>
+            <w:shd w:val="clear" w:color="auto" w:fill="D9D9D9"/>
+            <w:tcMar>
+              <w:top w:w="0" w:type="dxa"/>
+              <w:left w:w="108" w:type="dxa"/>
+              <w:bottom w:w="0" w:type="dxa"/>
+              <w:right w:w="108" w:type="dxa"/>
+            </w:tcMar>
+            <w:hideMark/>
+          </w:tcPr>
+          <w:p>
+            <w:pPr>
+              <w:jc w:val="both"/>
+              <w:rPr>
+                <w:rFonts w:ascii="Times New Roman" w:eastAsia="Times New Roman" w:hAnsi="Times New Roman" w:cs="Times New Roman"/>
+                <w:sz w:val="24"/>
+                <w:szCs w:val="24"/>
+                <w:lang w:val="es-AR"/>
+              </w:rPr>
+            </w:pPr>
+            <w:r>
+              <w:rPr>
+                <w:rFonts w:eastAsia="Times New Roman"/>
+                <w:b/>
+                <w:bCs/>
+                <w:color w:val="000000"/>
+                <w:lang w:val="es-AR"/>
+              </w:rPr>
+              <w:t>Nombre</w:t>
+            </w:r>
+          </w:p>
+        </w:tc>
+        <w:tc>
+          <w:tcPr>
+            <w:tcW w:w="0" w:type="auto"/>
+            <w:tcBorders>
+              <w:top w:val="single" w:sz="4" w:space="0" w:color="000001"/>
+              <w:left w:val="single" w:sz="4" w:space="0" w:color="000001"/>
+              <w:bottom w:val="single" w:sz="4" w:space="0" w:color="000001"/>
+              <w:right w:val="single" w:sz="4" w:space="0" w:color="000001"/>
+            </w:tcBorders>
+            <w:tcMar>
+              <w:top w:w="0" w:type="dxa"/>
+              <w:left w:w="108" w:type="dxa"/>
+              <w:bottom w:w="0" w:type="dxa"/>
+              <w:right w:w="108" w:type="dxa"/>
+            </w:tcMar>
+            <w:hideMark/>
+          </w:tcPr>
+          <w:p>
+            <w:pPr>
+              <w:jc w:val="both"/>
+              <w:rPr>
+                <w:rFonts w:ascii="Times New Roman" w:eastAsia="Times New Roman" w:hAnsi="Times New Roman" w:cs="Times New Roman"/>
+                <w:sz w:val="24"/>
+                <w:szCs w:val="24"/>
+                <w:lang w:val="es-AR"/>
+              </w:rPr>
+            </w:pPr>
+            <w:r>
+              <w:rPr>
+                <w:rFonts w:eastAsia="Times New Roman"/>
+                <w:color w:val="000000"/>
+                <w:lang w:val="es-AR"/>
+              </w:rPr>
+              <w:t>Patricia Ester Castillo</w:t>
+            </w:r>
+          </w:p>
+        </w:tc>
+      </w:tr>
+      <w:tr>
+        <w:trPr>
+          <w:jc w:val="center"/>
+        </w:trPr>
+        <w:tc>
+          <w:tcPr>
+            <w:tcW w:w="0" w:type="auto"/>
+            <w:tcBorders>
+              <w:top w:val="single" w:sz="4" w:space="0" w:color="000001"/>
+              <w:left w:val="single" w:sz="4" w:space="0" w:color="000001"/>
+              <w:bottom w:val="single" w:sz="4" w:space="0" w:color="000001"/>
+              <w:right w:val="single" w:sz="4" w:space="0" w:color="000001"/>
+            </w:tcBorders>
+            <w:shd w:val="clear" w:color="auto" w:fill="D9D9D9"/>
+            <w:tcMar>
+              <w:top w:w="0" w:type="dxa"/>
+              <w:left w:w="108" w:type="dxa"/>
+              <w:bottom w:w="0" w:type="dxa"/>
+              <w:right w:w="108" w:type="dxa"/>
+            </w:tcMar>
+            <w:hideMark/>
+          </w:tcPr>
+          <w:p>
+            <w:pPr>
+              <w:jc w:val="both"/>
+              <w:rPr>
+                <w:rFonts w:ascii="Times New Roman" w:eastAsia="Times New Roman" w:hAnsi="Times New Roman" w:cs="Times New Roman"/>
+                <w:sz w:val="24"/>
+                <w:szCs w:val="24"/>
+                <w:lang w:val="es-AR"/>
+              </w:rPr>
+            </w:pPr>
+            <w:r>
+              <w:rPr>
+                <w:rFonts w:eastAsia="Times New Roman"/>
+                <w:b/>
+                <w:bCs/>
+                <w:color w:val="000000"/>
+                <w:lang w:val="es-AR"/>
+              </w:rPr>
+              <w:t>Rol</w:t>
+            </w:r>
+          </w:p>
+        </w:tc>
+        <w:tc>
+          <w:tcPr>
+            <w:tcW w:w="0" w:type="auto"/>
+            <w:tcBorders>
+              <w:top w:val="single" w:sz="4" w:space="0" w:color="000001"/>
+              <w:left w:val="single" w:sz="4" w:space="0" w:color="000001"/>
+              <w:bottom w:val="single" w:sz="4" w:space="0" w:color="000001"/>
+              <w:right w:val="single" w:sz="4" w:space="0" w:color="000001"/>
+            </w:tcBorders>
+            <w:tcMar>
+              <w:top w:w="0" w:type="dxa"/>
+              <w:left w:w="108" w:type="dxa"/>
+              <w:bottom w:w="0" w:type="dxa"/>
+              <w:right w:w="108" w:type="dxa"/>
+            </w:tcMar>
+            <w:hideMark/>
+          </w:tcPr>
+          <w:p>
+            <w:pPr>
+              <w:jc w:val="both"/>
+              <w:rPr>
+                <w:rFonts w:ascii="Times New Roman" w:eastAsia="Times New Roman" w:hAnsi="Times New Roman" w:cs="Times New Roman"/>
+                <w:sz w:val="24"/>
+                <w:szCs w:val="24"/>
+                <w:lang w:val="es-AR"/>
+              </w:rPr>
+            </w:pPr>
+            <w:r>
+              <w:rPr>
+                <w:rFonts w:eastAsia="Times New Roman"/>
+                <w:color w:val="000000"/>
+                <w:lang w:val="es-AR"/>
+              </w:rPr>
+              <w:t>Desarrollador</w:t>
+            </w:r>
+          </w:p>
+        </w:tc>
+      </w:tr>
+      <w:tr>
+        <w:trPr>
+          <w:jc w:val="center"/>
+        </w:trPr>
+        <w:tc>
+          <w:tcPr>
+            <w:tcW w:w="0" w:type="auto"/>
+            <w:tcBorders>
+              <w:top w:val="single" w:sz="4" w:space="0" w:color="000001"/>
+              <w:left w:val="single" w:sz="4" w:space="0" w:color="000001"/>
+              <w:bottom w:val="single" w:sz="4" w:space="0" w:color="000001"/>
+              <w:right w:val="single" w:sz="4" w:space="0" w:color="000001"/>
+            </w:tcBorders>
+            <w:shd w:val="clear" w:color="auto" w:fill="D9D9D9"/>
+            <w:tcMar>
+              <w:top w:w="0" w:type="dxa"/>
+              <w:left w:w="108" w:type="dxa"/>
+              <w:bottom w:w="0" w:type="dxa"/>
+              <w:right w:w="108" w:type="dxa"/>
+            </w:tcMar>
+            <w:hideMark/>
+          </w:tcPr>
+          <w:p>
+            <w:pPr>
+              <w:jc w:val="both"/>
+              <w:rPr>
+                <w:rFonts w:ascii="Times New Roman" w:eastAsia="Times New Roman" w:hAnsi="Times New Roman" w:cs="Times New Roman"/>
+                <w:sz w:val="24"/>
+                <w:szCs w:val="24"/>
+                <w:lang w:val="es-AR"/>
+              </w:rPr>
+            </w:pPr>
+            <w:r>
+              <w:rPr>
+                <w:rFonts w:eastAsia="Times New Roman"/>
+                <w:b/>
+                <w:bCs/>
+                <w:color w:val="000000"/>
+                <w:lang w:val="es-AR"/>
+              </w:rPr>
+              <w:t>Responsabilidad</w:t>
+            </w:r>
+          </w:p>
+        </w:tc>
+        <w:tc>
+          <w:tcPr>
+            <w:tcW w:w="0" w:type="auto"/>
+            <w:tcBorders>
+              <w:top w:val="single" w:sz="4" w:space="0" w:color="000001"/>
+              <w:left w:val="single" w:sz="4" w:space="0" w:color="000001"/>
+              <w:bottom w:val="single" w:sz="4" w:space="0" w:color="000001"/>
+              <w:right w:val="single" w:sz="4" w:space="0" w:color="000001"/>
+            </w:tcBorders>
+            <w:tcMar>
+              <w:top w:w="0" w:type="dxa"/>
+              <w:left w:w="108" w:type="dxa"/>
+              <w:bottom w:w="0" w:type="dxa"/>
+              <w:right w:w="108" w:type="dxa"/>
+            </w:tcMar>
+            <w:hideMark/>
+          </w:tcPr>
+          <w:p>
+            <w:pPr>
+              <w:jc w:val="both"/>
+              <w:rPr>
+                <w:rFonts w:ascii="Times New Roman" w:eastAsia="Times New Roman" w:hAnsi="Times New Roman" w:cs="Times New Roman"/>
+                <w:sz w:val="24"/>
+                <w:szCs w:val="24"/>
+                <w:lang w:val="es-AR"/>
+              </w:rPr>
+            </w:pPr>
+            <w:r>
+              <w:rPr>
+                <w:rFonts w:eastAsia="Times New Roman"/>
+                <w:color w:val="000000"/>
+                <w:lang w:val="es-AR"/>
+              </w:rPr>
+              <w:t xml:space="preserve">Desarrolla el producto, </w:t>
+            </w:r>
+            <w:proofErr w:type="spellStart"/>
+            <w:r>
+              <w:rPr>
+                <w:rFonts w:eastAsia="Times New Roman"/>
+                <w:color w:val="000000"/>
+                <w:lang w:val="es-AR"/>
+              </w:rPr>
+              <w:t>auto-organizándose</w:t>
+            </w:r>
+            <w:proofErr w:type="spellEnd"/>
+            <w:r>
+              <w:rPr>
+                <w:rFonts w:eastAsia="Times New Roman"/>
+                <w:color w:val="000000"/>
+                <w:lang w:val="es-AR"/>
+              </w:rPr>
+              <w:t xml:space="preserve"> para conseguir entregar un incremento de software al final del ciclo de desarrollo.</w:t>
+            </w:r>
+          </w:p>
+        </w:tc>
+      </w:tr>
+      <w:tr>
+        <w:trPr>
+          <w:jc w:val="center"/>
+        </w:trPr>
+        <w:tc>
+          <w:tcPr>
+            <w:tcW w:w="0" w:type="auto"/>
+            <w:tcBorders>
+              <w:top w:val="single" w:sz="4" w:space="0" w:color="000001"/>
+              <w:left w:val="single" w:sz="4" w:space="0" w:color="000001"/>
+              <w:bottom w:val="single" w:sz="4" w:space="0" w:color="000001"/>
+              <w:right w:val="single" w:sz="4" w:space="0" w:color="000001"/>
+            </w:tcBorders>
+            <w:shd w:val="clear" w:color="auto" w:fill="D9D9D9"/>
+            <w:tcMar>
+              <w:top w:w="0" w:type="dxa"/>
+              <w:left w:w="108" w:type="dxa"/>
+              <w:bottom w:w="0" w:type="dxa"/>
+              <w:right w:w="108" w:type="dxa"/>
+            </w:tcMar>
+            <w:hideMark/>
+          </w:tcPr>
+          <w:p>
+            <w:pPr>
+              <w:rPr>
+                <w:rFonts w:ascii="Times New Roman" w:eastAsia="Times New Roman" w:hAnsi="Times New Roman" w:cs="Times New Roman"/>
+                <w:sz w:val="24"/>
+                <w:szCs w:val="24"/>
+                <w:lang w:val="es-AR"/>
+              </w:rPr>
+            </w:pPr>
+            <w:r>
+              <w:rPr>
+                <w:rFonts w:eastAsia="Times New Roman"/>
+                <w:b/>
+                <w:bCs/>
+                <w:color w:val="000000"/>
+                <w:lang w:val="es-AR"/>
+              </w:rPr>
+              <w:t>Información de contacto</w:t>
+            </w:r>
+          </w:p>
+        </w:tc>
+        <w:tc>
+          <w:tcPr>
+            <w:tcW w:w="0" w:type="auto"/>
+            <w:tcBorders>
+              <w:top w:val="single" w:sz="4" w:space="0" w:color="000001"/>
+              <w:left w:val="single" w:sz="4" w:space="0" w:color="000001"/>
+              <w:bottom w:val="single" w:sz="4" w:space="0" w:color="000001"/>
+              <w:right w:val="single" w:sz="4" w:space="0" w:color="000001"/>
+            </w:tcBorders>
+            <w:tcMar>
+              <w:top w:w="0" w:type="dxa"/>
+              <w:left w:w="108" w:type="dxa"/>
+              <w:bottom w:w="0" w:type="dxa"/>
+              <w:right w:w="108" w:type="dxa"/>
+            </w:tcMar>
+            <w:hideMark/>
+          </w:tcPr>
+          <w:p>
+            <w:pPr>
+              <w:jc w:val="both"/>
+              <w:rPr>
+                <w:rFonts w:ascii="Times New Roman" w:eastAsia="Times New Roman" w:hAnsi="Times New Roman" w:cs="Times New Roman"/>
+                <w:sz w:val="24"/>
+                <w:szCs w:val="24"/>
+                <w:lang w:val="es-AR"/>
+              </w:rPr>
+            </w:pPr>
+            <w:r>
+              <w:rPr>
+                <w:rFonts w:eastAsia="Times New Roman"/>
+                <w:color w:val="000000"/>
+                <w:lang w:val="es-AR"/>
+              </w:rPr>
+              <w:t>mail: Patrycast81@gmail.com</w:t>
+            </w:r>
+          </w:p>
+        </w:tc>
+      </w:tr>
+    </w:tbl>
+    <w:p>
+      <w:pPr>
+        <w:spacing w:after="240"/>
+        <w:rPr>
+          <w:rFonts w:ascii="Times New Roman" w:eastAsia="Times New Roman" w:hAnsi="Times New Roman" w:cs="Times New Roman"/>
+          <w:sz w:val="24"/>
+          <w:szCs w:val="24"/>
+          <w:lang w:val="es-AR"/>
+        </w:rPr>
+      </w:pPr>
+    </w:p>
+    <w:tbl>
+      <w:tblPr>
+        <w:tblW w:w="0" w:type="auto"/>
+        <w:jc w:val="center"/>
+        <w:tblCellMar>
+          <w:top w:w="15" w:type="dxa"/>
+          <w:left w:w="15" w:type="dxa"/>
+          <w:bottom w:w="15" w:type="dxa"/>
+          <w:right w:w="15" w:type="dxa"/>
+        </w:tblCellMar>
+        <w:tblLook w:val="04A0" w:firstRow="1" w:lastRow="0" w:firstColumn="1" w:lastColumn="0" w:noHBand="0" w:noVBand="1"/>
+      </w:tblPr>
+      <w:tblGrid>
+        <w:gridCol w:w="2110"/>
+        <w:gridCol w:w="6384"/>
+      </w:tblGrid>
+      <w:tr>
+        <w:trPr>
+          <w:jc w:val="center"/>
+        </w:trPr>
+        <w:tc>
+          <w:tcPr>
+            <w:tcW w:w="0" w:type="auto"/>
+            <w:tcBorders>
+              <w:top w:val="single" w:sz="4" w:space="0" w:color="000001"/>
+              <w:left w:val="single" w:sz="4" w:space="0" w:color="000001"/>
+              <w:bottom w:val="single" w:sz="4" w:space="0" w:color="000001"/>
+              <w:right w:val="single" w:sz="4" w:space="0" w:color="000001"/>
+            </w:tcBorders>
+            <w:shd w:val="clear" w:color="auto" w:fill="D9D9D9"/>
+            <w:tcMar>
+              <w:top w:w="0" w:type="dxa"/>
+              <w:left w:w="108" w:type="dxa"/>
+              <w:bottom w:w="0" w:type="dxa"/>
+              <w:right w:w="108" w:type="dxa"/>
+            </w:tcMar>
+            <w:hideMark/>
+          </w:tcPr>
+          <w:p>
+            <w:pPr>
+              <w:jc w:val="both"/>
+              <w:rPr>
+                <w:rFonts w:ascii="Times New Roman" w:eastAsia="Times New Roman" w:hAnsi="Times New Roman" w:cs="Times New Roman"/>
+                <w:sz w:val="24"/>
+                <w:szCs w:val="24"/>
+                <w:lang w:val="es-AR"/>
+              </w:rPr>
+            </w:pPr>
+            <w:r>
+              <w:rPr>
+                <w:rFonts w:eastAsia="Times New Roman"/>
+                <w:b/>
+                <w:bCs/>
+                <w:color w:val="000000"/>
+                <w:lang w:val="es-AR"/>
+              </w:rPr>
+              <w:t>Nombre</w:t>
+            </w:r>
+          </w:p>
+        </w:tc>
+        <w:tc>
+          <w:tcPr>
+            <w:tcW w:w="0" w:type="auto"/>
+            <w:tcBorders>
+              <w:top w:val="single" w:sz="4" w:space="0" w:color="000001"/>
+              <w:left w:val="single" w:sz="4" w:space="0" w:color="000001"/>
+              <w:bottom w:val="single" w:sz="4" w:space="0" w:color="000001"/>
+              <w:right w:val="single" w:sz="4" w:space="0" w:color="000001"/>
+            </w:tcBorders>
+            <w:tcMar>
+              <w:top w:w="0" w:type="dxa"/>
+              <w:left w:w="108" w:type="dxa"/>
+              <w:bottom w:w="0" w:type="dxa"/>
+              <w:right w:w="108" w:type="dxa"/>
+            </w:tcMar>
+            <w:hideMark/>
+          </w:tcPr>
+          <w:p>
+            <w:pPr>
+              <w:jc w:val="both"/>
+              <w:rPr>
+                <w:rFonts w:ascii="Times New Roman" w:eastAsia="Times New Roman" w:hAnsi="Times New Roman" w:cs="Times New Roman"/>
+                <w:sz w:val="24"/>
+                <w:szCs w:val="24"/>
+                <w:lang w:val="es-AR"/>
+              </w:rPr>
+            </w:pPr>
+            <w:r>
+              <w:rPr>
+                <w:rFonts w:eastAsia="Times New Roman"/>
+                <w:color w:val="000000"/>
+                <w:lang w:val="es-AR"/>
+              </w:rPr>
+              <w:t>Di Bella Maximiliano Dante</w:t>
+            </w:r>
+          </w:p>
+        </w:tc>
+      </w:tr>
+      <w:tr>
+        <w:trPr>
+          <w:jc w:val="center"/>
+        </w:trPr>
+        <w:tc>
+          <w:tcPr>
+            <w:tcW w:w="0" w:type="auto"/>
+            <w:tcBorders>
+              <w:top w:val="single" w:sz="4" w:space="0" w:color="000001"/>
+              <w:left w:val="single" w:sz="4" w:space="0" w:color="000001"/>
+              <w:bottom w:val="single" w:sz="4" w:space="0" w:color="000001"/>
+              <w:right w:val="single" w:sz="4" w:space="0" w:color="000001"/>
+            </w:tcBorders>
+            <w:shd w:val="clear" w:color="auto" w:fill="D9D9D9"/>
+            <w:tcMar>
+              <w:top w:w="0" w:type="dxa"/>
+              <w:left w:w="108" w:type="dxa"/>
+              <w:bottom w:w="0" w:type="dxa"/>
+              <w:right w:w="108" w:type="dxa"/>
+            </w:tcMar>
+            <w:hideMark/>
+          </w:tcPr>
+          <w:p>
+            <w:pPr>
+              <w:jc w:val="both"/>
+              <w:rPr>
+                <w:rFonts w:ascii="Times New Roman" w:eastAsia="Times New Roman" w:hAnsi="Times New Roman" w:cs="Times New Roman"/>
+                <w:sz w:val="24"/>
+                <w:szCs w:val="24"/>
+                <w:lang w:val="es-AR"/>
+              </w:rPr>
+            </w:pPr>
+            <w:r>
+              <w:rPr>
+                <w:rFonts w:eastAsia="Times New Roman"/>
+                <w:b/>
+                <w:bCs/>
+                <w:color w:val="000000"/>
+                <w:lang w:val="es-AR"/>
+              </w:rPr>
+              <w:t>Rol</w:t>
+            </w:r>
+          </w:p>
+        </w:tc>
+        <w:tc>
+          <w:tcPr>
+            <w:tcW w:w="0" w:type="auto"/>
+            <w:tcBorders>
+              <w:top w:val="single" w:sz="4" w:space="0" w:color="000001"/>
+              <w:left w:val="single" w:sz="4" w:space="0" w:color="000001"/>
+              <w:bottom w:val="single" w:sz="4" w:space="0" w:color="000001"/>
+              <w:right w:val="single" w:sz="4" w:space="0" w:color="000001"/>
+            </w:tcBorders>
+            <w:tcMar>
+              <w:top w:w="0" w:type="dxa"/>
+              <w:left w:w="108" w:type="dxa"/>
+              <w:bottom w:w="0" w:type="dxa"/>
+              <w:right w:w="108" w:type="dxa"/>
+            </w:tcMar>
+            <w:hideMark/>
+          </w:tcPr>
+          <w:p>
+            <w:pPr>
+              <w:jc w:val="both"/>
+              <w:rPr>
+                <w:rFonts w:ascii="Times New Roman" w:eastAsia="Times New Roman" w:hAnsi="Times New Roman" w:cs="Times New Roman"/>
+                <w:sz w:val="24"/>
+                <w:szCs w:val="24"/>
+                <w:lang w:val="es-AR"/>
+              </w:rPr>
+            </w:pPr>
+            <w:r>
+              <w:rPr>
+                <w:rFonts w:eastAsia="Times New Roman"/>
+                <w:color w:val="000000"/>
+                <w:lang w:val="es-AR"/>
+              </w:rPr>
+              <w:t>Desarrollador</w:t>
+            </w:r>
+          </w:p>
+        </w:tc>
+      </w:tr>
+      <w:tr>
+        <w:trPr>
+          <w:jc w:val="center"/>
+        </w:trPr>
+        <w:tc>
+          <w:tcPr>
+            <w:tcW w:w="0" w:type="auto"/>
+            <w:tcBorders>
+              <w:top w:val="single" w:sz="4" w:space="0" w:color="000001"/>
+              <w:left w:val="single" w:sz="4" w:space="0" w:color="000001"/>
+              <w:bottom w:val="single" w:sz="4" w:space="0" w:color="000001"/>
+              <w:right w:val="single" w:sz="4" w:space="0" w:color="000001"/>
+            </w:tcBorders>
+            <w:shd w:val="clear" w:color="auto" w:fill="D9D9D9"/>
+            <w:tcMar>
+              <w:top w:w="0" w:type="dxa"/>
+              <w:left w:w="108" w:type="dxa"/>
+              <w:bottom w:w="0" w:type="dxa"/>
+              <w:right w:w="108" w:type="dxa"/>
+            </w:tcMar>
+            <w:hideMark/>
+          </w:tcPr>
+          <w:p>
+            <w:pPr>
+              <w:jc w:val="both"/>
+              <w:rPr>
+                <w:rFonts w:ascii="Times New Roman" w:eastAsia="Times New Roman" w:hAnsi="Times New Roman" w:cs="Times New Roman"/>
+                <w:sz w:val="24"/>
+                <w:szCs w:val="24"/>
+                <w:lang w:val="es-AR"/>
+              </w:rPr>
+            </w:pPr>
+            <w:r>
+              <w:rPr>
+                <w:rFonts w:eastAsia="Times New Roman"/>
+                <w:b/>
+                <w:bCs/>
+                <w:color w:val="000000"/>
+                <w:lang w:val="es-AR"/>
+              </w:rPr>
+              <w:t>Responsabilidad</w:t>
+            </w:r>
+          </w:p>
+        </w:tc>
+        <w:tc>
+          <w:tcPr>
+            <w:tcW w:w="0" w:type="auto"/>
+            <w:tcBorders>
+              <w:top w:val="single" w:sz="4" w:space="0" w:color="000001"/>
+              <w:left w:val="single" w:sz="4" w:space="0" w:color="000001"/>
+              <w:bottom w:val="single" w:sz="4" w:space="0" w:color="000001"/>
+              <w:right w:val="single" w:sz="4" w:space="0" w:color="000001"/>
+            </w:tcBorders>
+            <w:tcMar>
+              <w:top w:w="0" w:type="dxa"/>
+              <w:left w:w="108" w:type="dxa"/>
+              <w:bottom w:w="0" w:type="dxa"/>
+              <w:right w:w="108" w:type="dxa"/>
+            </w:tcMar>
+            <w:hideMark/>
+          </w:tcPr>
+          <w:p>
+            <w:pPr>
+              <w:jc w:val="both"/>
+              <w:rPr>
+                <w:rFonts w:ascii="Times New Roman" w:eastAsia="Times New Roman" w:hAnsi="Times New Roman" w:cs="Times New Roman"/>
+                <w:sz w:val="24"/>
+                <w:szCs w:val="24"/>
+                <w:lang w:val="es-AR"/>
+              </w:rPr>
+            </w:pPr>
+            <w:r>
+              <w:rPr>
+                <w:rFonts w:eastAsia="Times New Roman"/>
+                <w:color w:val="000000"/>
+                <w:lang w:val="es-AR"/>
+              </w:rPr>
+              <w:t xml:space="preserve">Desarrolla el producto, </w:t>
+            </w:r>
+            <w:proofErr w:type="spellStart"/>
+            <w:r>
+              <w:rPr>
+                <w:rFonts w:eastAsia="Times New Roman"/>
+                <w:color w:val="000000"/>
+                <w:lang w:val="es-AR"/>
+              </w:rPr>
+              <w:t>auto-organizándose</w:t>
+            </w:r>
+            <w:proofErr w:type="spellEnd"/>
+            <w:r>
+              <w:rPr>
+                <w:rFonts w:eastAsia="Times New Roman"/>
+                <w:color w:val="000000"/>
+                <w:lang w:val="es-AR"/>
+              </w:rPr>
+              <w:t xml:space="preserve"> para conseguir entregar un incremento de software al final del ciclo de desarrollo.</w:t>
+            </w:r>
+          </w:p>
+        </w:tc>
+      </w:tr>
+      <w:tr>
+        <w:trPr>
+          <w:jc w:val="center"/>
+        </w:trPr>
+        <w:tc>
+          <w:tcPr>
+            <w:tcW w:w="0" w:type="auto"/>
+            <w:tcBorders>
+              <w:top w:val="single" w:sz="4" w:space="0" w:color="000001"/>
+              <w:left w:val="single" w:sz="4" w:space="0" w:color="000001"/>
+              <w:bottom w:val="single" w:sz="4" w:space="0" w:color="000001"/>
+              <w:right w:val="single" w:sz="4" w:space="0" w:color="000001"/>
+            </w:tcBorders>
+            <w:shd w:val="clear" w:color="auto" w:fill="D9D9D9"/>
+            <w:tcMar>
+              <w:top w:w="0" w:type="dxa"/>
+              <w:left w:w="108" w:type="dxa"/>
+              <w:bottom w:w="0" w:type="dxa"/>
+              <w:right w:w="108" w:type="dxa"/>
+            </w:tcMar>
+            <w:hideMark/>
+          </w:tcPr>
+          <w:p>
+            <w:pPr>
+              <w:rPr>
+                <w:rFonts w:ascii="Times New Roman" w:eastAsia="Times New Roman" w:hAnsi="Times New Roman" w:cs="Times New Roman"/>
+                <w:sz w:val="24"/>
+                <w:szCs w:val="24"/>
+                <w:lang w:val="es-AR"/>
+              </w:rPr>
+            </w:pPr>
+            <w:r>
+              <w:rPr>
+                <w:rFonts w:eastAsia="Times New Roman"/>
+                <w:b/>
+                <w:bCs/>
+                <w:color w:val="000000"/>
+                <w:lang w:val="es-AR"/>
+              </w:rPr>
+              <w:t>Información de contacto</w:t>
+            </w:r>
+          </w:p>
+        </w:tc>
+        <w:tc>
+          <w:tcPr>
+            <w:tcW w:w="0" w:type="auto"/>
+            <w:tcBorders>
+              <w:top w:val="single" w:sz="4" w:space="0" w:color="000001"/>
+              <w:left w:val="single" w:sz="4" w:space="0" w:color="000001"/>
+              <w:bottom w:val="single" w:sz="4" w:space="0" w:color="000001"/>
+              <w:right w:val="single" w:sz="4" w:space="0" w:color="000001"/>
+            </w:tcBorders>
+            <w:tcMar>
+              <w:top w:w="0" w:type="dxa"/>
+              <w:left w:w="108" w:type="dxa"/>
+              <w:bottom w:w="0" w:type="dxa"/>
+              <w:right w:w="108" w:type="dxa"/>
+            </w:tcMar>
+            <w:hideMark/>
+          </w:tcPr>
+          <w:p>
+            <w:pPr>
+              <w:jc w:val="both"/>
+              <w:rPr>
+                <w:rFonts w:ascii="Times New Roman" w:eastAsia="Times New Roman" w:hAnsi="Times New Roman" w:cs="Times New Roman"/>
+                <w:sz w:val="24"/>
+                <w:szCs w:val="24"/>
+                <w:lang w:val="es-AR"/>
+              </w:rPr>
+            </w:pPr>
+            <w:r>
+              <w:rPr>
+                <w:rFonts w:eastAsia="Times New Roman"/>
+                <w:color w:val="000000"/>
+                <w:lang w:val="es-AR"/>
+              </w:rPr>
+              <w:t>mail: dibella.maximiliano@gmail.com</w:t>
             </w:r>
           </w:p>
         </w:tc>
@@ -4024,7 +7345,6 @@
           <w:between w:val="nil"/>
         </w:pBdr>
         <w:ind w:left="708"/>
-        <w:jc w:val="center"/>
         <w:rPr>
           <w:i/>
           <w:color w:val="000000"/>
@@ -4058,30 +7378,13 @@
           <w:right w:val="nil"/>
           <w:between w:val="nil"/>
         </w:pBdr>
-        <w:ind w:left="708"/>
-        <w:rPr>
-          <w:i/>
-          <w:color w:val="000000"/>
-        </w:rPr>
-      </w:pPr>
-    </w:p>
-    <w:p>
-      <w:pPr>
-        <w:widowControl w:val="0"/>
-        <w:pBdr>
-          <w:top w:val="nil"/>
-          <w:left w:val="nil"/>
-          <w:bottom w:val="nil"/>
-          <w:right w:val="nil"/>
-          <w:between w:val="nil"/>
-        </w:pBdr>
         <w:rPr>
           <w:i/>
           <w:color w:val="FF0000"/>
         </w:rPr>
       </w:pPr>
-      <w:bookmarkStart w:id="8" w:name="_4d34og8" w:colFirst="0" w:colLast="0"/>
-      <w:bookmarkEnd w:id="8"/>
+      <w:bookmarkStart w:id="7" w:name="_4d34og8" w:colFirst="0" w:colLast="0"/>
+      <w:bookmarkEnd w:id="7"/>
     </w:p>
     <w:p>
       <w:pPr>
@@ -4879,8 +8182,8 @@
           <w:color w:val="FF0000"/>
         </w:rPr>
       </w:pPr>
-      <w:bookmarkStart w:id="9" w:name="_2s8eyo1" w:colFirst="0" w:colLast="0"/>
-      <w:bookmarkEnd w:id="9"/>
+      <w:bookmarkStart w:id="8" w:name="_2s8eyo1" w:colFirst="0" w:colLast="0"/>
+      <w:bookmarkEnd w:id="8"/>
     </w:p>
     <w:p>
       <w:pPr>
@@ -5092,6 +8395,7 @@
               <w:rPr>
                 <w:color w:val="000000"/>
               </w:rPr>
+              <w:lastRenderedPageBreak/>
               <w:t>Standard IEEE 830 - 1998</w:t>
             </w:r>
           </w:p>
@@ -5154,8 +8458,8 @@
           <w:color w:val="FF0000"/>
         </w:rPr>
       </w:pPr>
-      <w:bookmarkStart w:id="10" w:name="_17dp8vu" w:colFirst="0" w:colLast="0"/>
-      <w:bookmarkEnd w:id="10"/>
+      <w:bookmarkStart w:id="9" w:name="_17dp8vu" w:colFirst="0" w:colLast="0"/>
+      <w:bookmarkEnd w:id="9"/>
     </w:p>
     <w:p>
       <w:pPr>
@@ -5204,8 +8508,8 @@
           <w:color w:val="000000"/>
         </w:rPr>
       </w:pPr>
-      <w:bookmarkStart w:id="11" w:name="_3rdcrjn" w:colFirst="0" w:colLast="0"/>
-      <w:bookmarkEnd w:id="11"/>
+      <w:bookmarkStart w:id="10" w:name="_3rdcrjn" w:colFirst="0" w:colLast="0"/>
+      <w:bookmarkEnd w:id="10"/>
     </w:p>
     <w:p>
       <w:pPr>
@@ -5215,8 +8519,8 @@
           <w:color w:val="365F91"/>
         </w:rPr>
       </w:pPr>
-      <w:bookmarkStart w:id="12" w:name="_26in1rg" w:colFirst="0" w:colLast="0"/>
-      <w:bookmarkEnd w:id="12"/>
+      <w:bookmarkStart w:id="11" w:name="_26in1rg" w:colFirst="0" w:colLast="0"/>
+      <w:bookmarkEnd w:id="11"/>
       <w:r>
         <w:rPr>
           <w:color w:val="365F91"/>
@@ -5270,8 +8574,8 @@
           <w:color w:val="000000"/>
         </w:rPr>
       </w:pPr>
-      <w:bookmarkStart w:id="13" w:name="_lnxbz9" w:colFirst="0" w:colLast="0"/>
-      <w:bookmarkEnd w:id="13"/>
+      <w:bookmarkStart w:id="12" w:name="_lnxbz9" w:colFirst="0" w:colLast="0"/>
+      <w:bookmarkEnd w:id="12"/>
     </w:p>
     <w:p>
       <w:pPr>
@@ -5317,13 +8621,7 @@
         <w:rPr>
           <w:color w:val="365F91"/>
         </w:rPr>
-        <w:t xml:space="preserve">El </w:t>
-      </w:r>
-      <w:r>
-        <w:rPr>
-          <w:color w:val="365F91"/>
-        </w:rPr>
-        <w:t>sistema ……….   será un producto diseñado para trabajar en entornos WEB, lo que permitirá su utilización de forma rápida y eficaz, además ……</w:t>
+        <w:t>El sistema ……….   será un producto diseñado para trabajar en entornos WEB, lo que permitirá su utilización de forma rápida y eficaz, además ……</w:t>
       </w:r>
     </w:p>
     <w:p>
@@ -5341,8 +8639,8 @@
           <w:color w:val="FF0000"/>
         </w:rPr>
       </w:pPr>
-      <w:bookmarkStart w:id="14" w:name="_35nkun2" w:colFirst="0" w:colLast="0"/>
-      <w:bookmarkEnd w:id="14"/>
+      <w:bookmarkStart w:id="13" w:name="_35nkun2" w:colFirst="0" w:colLast="0"/>
+      <w:bookmarkEnd w:id="13"/>
     </w:p>
     <w:p>
       <w:pPr>
@@ -5998,14 +9296,13 @@
           <w:color w:val="FF0000"/>
         </w:rPr>
       </w:pPr>
-      <w:bookmarkStart w:id="15" w:name="_1ksv4uv" w:colFirst="0" w:colLast="0"/>
-      <w:bookmarkEnd w:id="15"/>
+      <w:bookmarkStart w:id="14" w:name="_1ksv4uv" w:colFirst="0" w:colLast="0"/>
+      <w:bookmarkEnd w:id="14"/>
       <w:r>
         <w:rPr>
           <w:i/>
           <w:color w:val="FF0000"/>
         </w:rPr>
-        <w:lastRenderedPageBreak/>
         <w:t>.</w:t>
       </w:r>
     </w:p>
@@ -6064,13 +9361,7 @@
         <w:rPr>
           <w:color w:val="365F91"/>
         </w:rPr>
-        <w:t xml:space="preserve">Interfaz para ser usada con internet (solamente o puede ser de </w:t>
-      </w:r>
-      <w:r>
-        <w:rPr>
-          <w:color w:val="365F91"/>
-        </w:rPr>
-        <w:t>escritorio).</w:t>
+        <w:t>Interfaz para ser usada con internet (solamente o puede ser de escritorio).</w:t>
       </w:r>
     </w:p>
     <w:p>
@@ -6175,8 +9466,8 @@
           <w:color w:val="FF0000"/>
         </w:rPr>
       </w:pPr>
-      <w:bookmarkStart w:id="16" w:name="_44sinio" w:colFirst="0" w:colLast="0"/>
-      <w:bookmarkEnd w:id="16"/>
+      <w:bookmarkStart w:id="15" w:name="_44sinio" w:colFirst="0" w:colLast="0"/>
+      <w:bookmarkEnd w:id="15"/>
     </w:p>
     <w:p>
       <w:pPr>
@@ -6259,18 +9550,8 @@
           <w:sz w:val="24"/>
           <w:szCs w:val="24"/>
         </w:rPr>
-        <w:t xml:space="preserve"> </w:t>
+        <w:t xml:space="preserve"> Backlog</w:t>
       </w:r>
-      <w:proofErr w:type="spellStart"/>
-      <w:r>
-        <w:rPr>
-          <w:b/>
-          <w:sz w:val="24"/>
-          <w:szCs w:val="24"/>
-        </w:rPr>
-        <w:t>Backlog</w:t>
-      </w:r>
-      <w:proofErr w:type="spellEnd"/>
     </w:p>
     <w:p/>
     <w:p/>
@@ -6818,7 +10099,7 @@
 </file>
 
 <file path=word/endnotes.xml><?xml version="1.0" encoding="utf-8"?>
-<w:endnotes xmlns:wpc="http://schemas.microsoft.com/office/word/2010/wordprocessingCanvas" xmlns:cx="http://schemas.microsoft.com/office/drawing/2014/chartex" xmlns:mc="http://schemas.openxmlformats.org/markup-compatibility/2006" xmlns:o="urn:schemas-microsoft-com:office:office" xmlns:r="http://schemas.openxmlformats.org/officeDocument/2006/relationships" xmlns:m="http://schemas.openxmlformats.org/officeDocument/2006/math" xmlns:v="urn:schemas-microsoft-com:vml" xmlns:wp14="http://schemas.microsoft.com/office/word/2010/wordprocessingDrawing" xmlns:wp="http://schemas.openxmlformats.org/drawingml/2006/wordprocessingDrawing" xmlns:w10="urn:schemas-microsoft-com:office:word" xmlns:w="http://schemas.openxmlformats.org/wordprocessingml/2006/main" xmlns:w14="http://schemas.microsoft.com/office/word/2010/wordml" xmlns:w15="http://schemas.microsoft.com/office/word/2012/wordml" xmlns:w16se="http://schemas.microsoft.com/office/word/2015/wordml/symex" xmlns:wpg="http://schemas.microsoft.com/office/word/2010/wordprocessingGroup" xmlns:wpi="http://schemas.microsoft.com/office/word/2010/wordprocessingInk" xmlns:wne="http://schemas.microsoft.com/office/word/2006/wordml" xmlns:wps="http://schemas.microsoft.com/office/word/2010/wordprocessingShape" mc:Ignorable="w14 w15 w16se wp14">
+<w:endnotes xmlns:wpc="http://schemas.microsoft.com/office/word/2010/wordprocessingCanvas" xmlns:cx="http://schemas.microsoft.com/office/drawing/2014/chartex" xmlns:cx1="http://schemas.microsoft.com/office/drawing/2015/9/8/chartex" xmlns:cx2="http://schemas.microsoft.com/office/drawing/2015/10/21/chartex" xmlns:cx3="http://schemas.microsoft.com/office/drawing/2016/5/9/chartex" xmlns:cx4="http://schemas.microsoft.com/office/drawing/2016/5/10/chartex" xmlns:cx5="http://schemas.microsoft.com/office/drawing/2016/5/11/chartex" xmlns:cx6="http://schemas.microsoft.com/office/drawing/2016/5/12/chartex" xmlns:cx7="http://schemas.microsoft.com/office/drawing/2016/5/13/chartex" xmlns:cx8="http://schemas.microsoft.com/office/drawing/2016/5/14/chartex" xmlns:mc="http://schemas.openxmlformats.org/markup-compatibility/2006" xmlns:aink="http://schemas.microsoft.com/office/drawing/2016/ink" xmlns:am3d="http://schemas.microsoft.com/office/drawing/2017/model3d" xmlns:o="urn:schemas-microsoft-com:office:office" xmlns:oel="http://schemas.microsoft.com/office/2019/extlst" xmlns:r="http://schemas.openxmlformats.org/officeDocument/2006/relationships" xmlns:m="http://schemas.openxmlformats.org/officeDocument/2006/math" xmlns:v="urn:schemas-microsoft-com:vml" xmlns:wp14="http://schemas.microsoft.com/office/word/2010/wordprocessingDrawing" xmlns:wp="http://schemas.openxmlformats.org/drawingml/2006/wordprocessingDrawing" xmlns:w10="urn:schemas-microsoft-com:office:word" xmlns:w="http://schemas.openxmlformats.org/wordprocessingml/2006/main" xmlns:w14="http://schemas.microsoft.com/office/word/2010/wordml" xmlns:w15="http://schemas.microsoft.com/office/word/2012/wordml" xmlns:w16cex="http://schemas.microsoft.com/office/word/2018/wordml/cex" xmlns:w16cid="http://schemas.microsoft.com/office/word/2016/wordml/cid" xmlns:w16="http://schemas.microsoft.com/office/word/2018/wordml" xmlns:w16sdtdh="http://schemas.microsoft.com/office/word/2020/wordml/sdtdatahash" xmlns:w16se="http://schemas.microsoft.com/office/word/2015/wordml/symex" xmlns:wpg="http://schemas.microsoft.com/office/word/2010/wordprocessingGroup" xmlns:wpi="http://schemas.microsoft.com/office/word/2010/wordprocessingInk" xmlns:wne="http://schemas.microsoft.com/office/word/2006/wordml" xmlns:wps="http://schemas.microsoft.com/office/word/2010/wordprocessingShape" mc:Ignorable="w14 w15 w16se w16cid w16 w16cex w16sdtdh wp14">
   <w:endnote w:type="separator" w:id="-1">
     <w:p>
       <w:r>
@@ -6837,7 +10118,7 @@
 </file>
 
 <file path=word/footer1.xml><?xml version="1.0" encoding="utf-8"?>
-<w:ftr xmlns:wpc="http://schemas.microsoft.com/office/word/2010/wordprocessingCanvas" xmlns:cx="http://schemas.microsoft.com/office/drawing/2014/chartex" xmlns:mc="http://schemas.openxmlformats.org/markup-compatibility/2006" xmlns:o="urn:schemas-microsoft-com:office:office" xmlns:r="http://schemas.openxmlformats.org/officeDocument/2006/relationships" xmlns:m="http://schemas.openxmlformats.org/officeDocument/2006/math" xmlns:v="urn:schemas-microsoft-com:vml" xmlns:wp14="http://schemas.microsoft.com/office/word/2010/wordprocessingDrawing" xmlns:wp="http://schemas.openxmlformats.org/drawingml/2006/wordprocessingDrawing" xmlns:w10="urn:schemas-microsoft-com:office:word" xmlns:w="http://schemas.openxmlformats.org/wordprocessingml/2006/main" xmlns:w14="http://schemas.microsoft.com/office/word/2010/wordml" xmlns:w15="http://schemas.microsoft.com/office/word/2012/wordml" xmlns:w16se="http://schemas.microsoft.com/office/word/2015/wordml/symex" xmlns:wpg="http://schemas.microsoft.com/office/word/2010/wordprocessingGroup" xmlns:wpi="http://schemas.microsoft.com/office/word/2010/wordprocessingInk" xmlns:wne="http://schemas.microsoft.com/office/word/2006/wordml" xmlns:wps="http://schemas.microsoft.com/office/word/2010/wordprocessingShape" mc:Ignorable="w14 w15 w16se wp14">
+<w:ftr xmlns:wpc="http://schemas.microsoft.com/office/word/2010/wordprocessingCanvas" xmlns:cx="http://schemas.microsoft.com/office/drawing/2014/chartex" xmlns:cx1="http://schemas.microsoft.com/office/drawing/2015/9/8/chartex" xmlns:cx2="http://schemas.microsoft.com/office/drawing/2015/10/21/chartex" xmlns:cx3="http://schemas.microsoft.com/office/drawing/2016/5/9/chartex" xmlns:cx4="http://schemas.microsoft.com/office/drawing/2016/5/10/chartex" xmlns:cx5="http://schemas.microsoft.com/office/drawing/2016/5/11/chartex" xmlns:cx6="http://schemas.microsoft.com/office/drawing/2016/5/12/chartex" xmlns:cx7="http://schemas.microsoft.com/office/drawing/2016/5/13/chartex" xmlns:cx8="http://schemas.microsoft.com/office/drawing/2016/5/14/chartex" xmlns:mc="http://schemas.openxmlformats.org/markup-compatibility/2006" xmlns:aink="http://schemas.microsoft.com/office/drawing/2016/ink" xmlns:am3d="http://schemas.microsoft.com/office/drawing/2017/model3d" xmlns:o="urn:schemas-microsoft-com:office:office" xmlns:oel="http://schemas.microsoft.com/office/2019/extlst" xmlns:r="http://schemas.openxmlformats.org/officeDocument/2006/relationships" xmlns:m="http://schemas.openxmlformats.org/officeDocument/2006/math" xmlns:v="urn:schemas-microsoft-com:vml" xmlns:wp14="http://schemas.microsoft.com/office/word/2010/wordprocessingDrawing" xmlns:wp="http://schemas.openxmlformats.org/drawingml/2006/wordprocessingDrawing" xmlns:w10="urn:schemas-microsoft-com:office:word" xmlns:w="http://schemas.openxmlformats.org/wordprocessingml/2006/main" xmlns:w14="http://schemas.microsoft.com/office/word/2010/wordml" xmlns:w15="http://schemas.microsoft.com/office/word/2012/wordml" xmlns:w16cex="http://schemas.microsoft.com/office/word/2018/wordml/cex" xmlns:w16cid="http://schemas.microsoft.com/office/word/2016/wordml/cid" xmlns:w16="http://schemas.microsoft.com/office/word/2018/wordml" xmlns:w16sdtdh="http://schemas.microsoft.com/office/word/2020/wordml/sdtdatahash" xmlns:w16se="http://schemas.microsoft.com/office/word/2015/wordml/symex" xmlns:wpg="http://schemas.microsoft.com/office/word/2010/wordprocessingGroup" xmlns:wpi="http://schemas.microsoft.com/office/word/2010/wordprocessingInk" xmlns:wne="http://schemas.microsoft.com/office/word/2006/wordml" xmlns:wps="http://schemas.microsoft.com/office/word/2010/wordprocessingShape" mc:Ignorable="w14 w15 w16se w16cid w16 w16cex w16sdtdh wp14">
   <w:p>
     <w:pPr>
       <w:pBdr>
@@ -6860,7 +10141,7 @@
 </file>
 
 <file path=word/footnotes.xml><?xml version="1.0" encoding="utf-8"?>
-<w:footnotes xmlns:wpc="http://schemas.microsoft.com/office/word/2010/wordprocessingCanvas" xmlns:cx="http://schemas.microsoft.com/office/drawing/2014/chartex" xmlns:mc="http://schemas.openxmlformats.org/markup-compatibility/2006" xmlns:o="urn:schemas-microsoft-com:office:office" xmlns:r="http://schemas.openxmlformats.org/officeDocument/2006/relationships" xmlns:m="http://schemas.openxmlformats.org/officeDocument/2006/math" xmlns:v="urn:schemas-microsoft-com:vml" xmlns:wp14="http://schemas.microsoft.com/office/word/2010/wordprocessingDrawing" xmlns:wp="http://schemas.openxmlformats.org/drawingml/2006/wordprocessingDrawing" xmlns:w10="urn:schemas-microsoft-com:office:word" xmlns:w="http://schemas.openxmlformats.org/wordprocessingml/2006/main" xmlns:w14="http://schemas.microsoft.com/office/word/2010/wordml" xmlns:w15="http://schemas.microsoft.com/office/word/2012/wordml" xmlns:w16se="http://schemas.microsoft.com/office/word/2015/wordml/symex" xmlns:wpg="http://schemas.microsoft.com/office/word/2010/wordprocessingGroup" xmlns:wpi="http://schemas.microsoft.com/office/word/2010/wordprocessingInk" xmlns:wne="http://schemas.microsoft.com/office/word/2006/wordml" xmlns:wps="http://schemas.microsoft.com/office/word/2010/wordprocessingShape" mc:Ignorable="w14 w15 w16se wp14">
+<w:footnotes xmlns:wpc="http://schemas.microsoft.com/office/word/2010/wordprocessingCanvas" xmlns:cx="http://schemas.microsoft.com/office/drawing/2014/chartex" xmlns:cx1="http://schemas.microsoft.com/office/drawing/2015/9/8/chartex" xmlns:cx2="http://schemas.microsoft.com/office/drawing/2015/10/21/chartex" xmlns:cx3="http://schemas.microsoft.com/office/drawing/2016/5/9/chartex" xmlns:cx4="http://schemas.microsoft.com/office/drawing/2016/5/10/chartex" xmlns:cx5="http://schemas.microsoft.com/office/drawing/2016/5/11/chartex" xmlns:cx6="http://schemas.microsoft.com/office/drawing/2016/5/12/chartex" xmlns:cx7="http://schemas.microsoft.com/office/drawing/2016/5/13/chartex" xmlns:cx8="http://schemas.microsoft.com/office/drawing/2016/5/14/chartex" xmlns:mc="http://schemas.openxmlformats.org/markup-compatibility/2006" xmlns:aink="http://schemas.microsoft.com/office/drawing/2016/ink" xmlns:am3d="http://schemas.microsoft.com/office/drawing/2017/model3d" xmlns:o="urn:schemas-microsoft-com:office:office" xmlns:oel="http://schemas.microsoft.com/office/2019/extlst" xmlns:r="http://schemas.openxmlformats.org/officeDocument/2006/relationships" xmlns:m="http://schemas.openxmlformats.org/officeDocument/2006/math" xmlns:v="urn:schemas-microsoft-com:vml" xmlns:wp14="http://schemas.microsoft.com/office/word/2010/wordprocessingDrawing" xmlns:wp="http://schemas.openxmlformats.org/drawingml/2006/wordprocessingDrawing" xmlns:w10="urn:schemas-microsoft-com:office:word" xmlns:w="http://schemas.openxmlformats.org/wordprocessingml/2006/main" xmlns:w14="http://schemas.microsoft.com/office/word/2010/wordml" xmlns:w15="http://schemas.microsoft.com/office/word/2012/wordml" xmlns:w16cex="http://schemas.microsoft.com/office/word/2018/wordml/cex" xmlns:w16cid="http://schemas.microsoft.com/office/word/2016/wordml/cid" xmlns:w16="http://schemas.microsoft.com/office/word/2018/wordml" xmlns:w16sdtdh="http://schemas.microsoft.com/office/word/2020/wordml/sdtdatahash" xmlns:w16se="http://schemas.microsoft.com/office/word/2015/wordml/symex" xmlns:wpg="http://schemas.microsoft.com/office/word/2010/wordprocessingGroup" xmlns:wpi="http://schemas.microsoft.com/office/word/2010/wordprocessingInk" xmlns:wne="http://schemas.microsoft.com/office/word/2006/wordml" xmlns:wps="http://schemas.microsoft.com/office/word/2010/wordprocessingShape" mc:Ignorable="w14 w15 w16se w16cid w16 w16cex w16sdtdh wp14">
   <w:footnote w:type="separator" w:id="-1">
     <w:p>
       <w:r>
@@ -6879,7 +10160,7 @@
 </file>
 
 <file path=word/header1.xml><?xml version="1.0" encoding="utf-8"?>
-<w:hdr xmlns:wpc="http://schemas.microsoft.com/office/word/2010/wordprocessingCanvas" xmlns:cx="http://schemas.microsoft.com/office/drawing/2014/chartex" xmlns:mc="http://schemas.openxmlformats.org/markup-compatibility/2006" xmlns:o="urn:schemas-microsoft-com:office:office" xmlns:r="http://schemas.openxmlformats.org/officeDocument/2006/relationships" xmlns:m="http://schemas.openxmlformats.org/officeDocument/2006/math" xmlns:v="urn:schemas-microsoft-com:vml" xmlns:wp14="http://schemas.microsoft.com/office/word/2010/wordprocessingDrawing" xmlns:wp="http://schemas.openxmlformats.org/drawingml/2006/wordprocessingDrawing" xmlns:w10="urn:schemas-microsoft-com:office:word" xmlns:w="http://schemas.openxmlformats.org/wordprocessingml/2006/main" xmlns:w14="http://schemas.microsoft.com/office/word/2010/wordml" xmlns:w15="http://schemas.microsoft.com/office/word/2012/wordml" xmlns:w16se="http://schemas.microsoft.com/office/word/2015/wordml/symex" xmlns:wpg="http://schemas.microsoft.com/office/word/2010/wordprocessingGroup" xmlns:wpi="http://schemas.microsoft.com/office/word/2010/wordprocessingInk" xmlns:wne="http://schemas.microsoft.com/office/word/2006/wordml" xmlns:wps="http://schemas.microsoft.com/office/word/2010/wordprocessingShape" mc:Ignorable="w14 w15 w16se wp14">
+<w:hdr xmlns:wpc="http://schemas.microsoft.com/office/word/2010/wordprocessingCanvas" xmlns:cx="http://schemas.microsoft.com/office/drawing/2014/chartex" xmlns:cx1="http://schemas.microsoft.com/office/drawing/2015/9/8/chartex" xmlns:cx2="http://schemas.microsoft.com/office/drawing/2015/10/21/chartex" xmlns:cx3="http://schemas.microsoft.com/office/drawing/2016/5/9/chartex" xmlns:cx4="http://schemas.microsoft.com/office/drawing/2016/5/10/chartex" xmlns:cx5="http://schemas.microsoft.com/office/drawing/2016/5/11/chartex" xmlns:cx6="http://schemas.microsoft.com/office/drawing/2016/5/12/chartex" xmlns:cx7="http://schemas.microsoft.com/office/drawing/2016/5/13/chartex" xmlns:cx8="http://schemas.microsoft.com/office/drawing/2016/5/14/chartex" xmlns:mc="http://schemas.openxmlformats.org/markup-compatibility/2006" xmlns:aink="http://schemas.microsoft.com/office/drawing/2016/ink" xmlns:am3d="http://schemas.microsoft.com/office/drawing/2017/model3d" xmlns:o="urn:schemas-microsoft-com:office:office" xmlns:oel="http://schemas.microsoft.com/office/2019/extlst" xmlns:r="http://schemas.openxmlformats.org/officeDocument/2006/relationships" xmlns:m="http://schemas.openxmlformats.org/officeDocument/2006/math" xmlns:v="urn:schemas-microsoft-com:vml" xmlns:wp14="http://schemas.microsoft.com/office/word/2010/wordprocessingDrawing" xmlns:wp="http://schemas.openxmlformats.org/drawingml/2006/wordprocessingDrawing" xmlns:w10="urn:schemas-microsoft-com:office:word" xmlns:w="http://schemas.openxmlformats.org/wordprocessingml/2006/main" xmlns:w14="http://schemas.microsoft.com/office/word/2010/wordml" xmlns:w15="http://schemas.microsoft.com/office/word/2012/wordml" xmlns:w16cex="http://schemas.microsoft.com/office/word/2018/wordml/cex" xmlns:w16cid="http://schemas.microsoft.com/office/word/2016/wordml/cid" xmlns:w16="http://schemas.microsoft.com/office/word/2018/wordml" xmlns:w16sdtdh="http://schemas.microsoft.com/office/word/2020/wordml/sdtdatahash" xmlns:w16se="http://schemas.microsoft.com/office/word/2015/wordml/symex" xmlns:wpg="http://schemas.microsoft.com/office/word/2010/wordprocessingGroup" xmlns:wpi="http://schemas.microsoft.com/office/word/2010/wordprocessingInk" xmlns:wne="http://schemas.microsoft.com/office/word/2006/wordml" xmlns:wps="http://schemas.microsoft.com/office/word/2010/wordprocessingShape" mc:Ignorable="w14 w15 w16se w16cid w16 w16cex w16sdtdh wp14">
   <w:p>
     <w:pPr>
       <w:widowControl w:val="0"/>
@@ -7122,7 +10403,7 @@
 </file>
 
 <file path=word/header2.xml><?xml version="1.0" encoding="utf-8"?>
-<w:hdr xmlns:wpc="http://schemas.microsoft.com/office/word/2010/wordprocessingCanvas" xmlns:cx="http://schemas.microsoft.com/office/drawing/2014/chartex" xmlns:mc="http://schemas.openxmlformats.org/markup-compatibility/2006" xmlns:o="urn:schemas-microsoft-com:office:office" xmlns:r="http://schemas.openxmlformats.org/officeDocument/2006/relationships" xmlns:m="http://schemas.openxmlformats.org/officeDocument/2006/math" xmlns:v="urn:schemas-microsoft-com:vml" xmlns:wp14="http://schemas.microsoft.com/office/word/2010/wordprocessingDrawing" xmlns:wp="http://schemas.openxmlformats.org/drawingml/2006/wordprocessingDrawing" xmlns:w10="urn:schemas-microsoft-com:office:word" xmlns:w="http://schemas.openxmlformats.org/wordprocessingml/2006/main" xmlns:w14="http://schemas.microsoft.com/office/word/2010/wordml" xmlns:w15="http://schemas.microsoft.com/office/word/2012/wordml" xmlns:w16se="http://schemas.microsoft.com/office/word/2015/wordml/symex" xmlns:wpg="http://schemas.microsoft.com/office/word/2010/wordprocessingGroup" xmlns:wpi="http://schemas.microsoft.com/office/word/2010/wordprocessingInk" xmlns:wne="http://schemas.microsoft.com/office/word/2006/wordml" xmlns:wps="http://schemas.microsoft.com/office/word/2010/wordprocessingShape" mc:Ignorable="w14 w15 w16se wp14">
+<w:hdr xmlns:wpc="http://schemas.microsoft.com/office/word/2010/wordprocessingCanvas" xmlns:cx="http://schemas.microsoft.com/office/drawing/2014/chartex" xmlns:cx1="http://schemas.microsoft.com/office/drawing/2015/9/8/chartex" xmlns:cx2="http://schemas.microsoft.com/office/drawing/2015/10/21/chartex" xmlns:cx3="http://schemas.microsoft.com/office/drawing/2016/5/9/chartex" xmlns:cx4="http://schemas.microsoft.com/office/drawing/2016/5/10/chartex" xmlns:cx5="http://schemas.microsoft.com/office/drawing/2016/5/11/chartex" xmlns:cx6="http://schemas.microsoft.com/office/drawing/2016/5/12/chartex" xmlns:cx7="http://schemas.microsoft.com/office/drawing/2016/5/13/chartex" xmlns:cx8="http://schemas.microsoft.com/office/drawing/2016/5/14/chartex" xmlns:mc="http://schemas.openxmlformats.org/markup-compatibility/2006" xmlns:aink="http://schemas.microsoft.com/office/drawing/2016/ink" xmlns:am3d="http://schemas.microsoft.com/office/drawing/2017/model3d" xmlns:o="urn:schemas-microsoft-com:office:office" xmlns:oel="http://schemas.microsoft.com/office/2019/extlst" xmlns:r="http://schemas.openxmlformats.org/officeDocument/2006/relationships" xmlns:m="http://schemas.openxmlformats.org/officeDocument/2006/math" xmlns:v="urn:schemas-microsoft-com:vml" xmlns:wp14="http://schemas.microsoft.com/office/word/2010/wordprocessingDrawing" xmlns:wp="http://schemas.openxmlformats.org/drawingml/2006/wordprocessingDrawing" xmlns:w10="urn:schemas-microsoft-com:office:word" xmlns:w="http://schemas.openxmlformats.org/wordprocessingml/2006/main" xmlns:w14="http://schemas.microsoft.com/office/word/2010/wordml" xmlns:w15="http://schemas.microsoft.com/office/word/2012/wordml" xmlns:w16cex="http://schemas.microsoft.com/office/word/2018/wordml/cex" xmlns:w16cid="http://schemas.microsoft.com/office/word/2016/wordml/cid" xmlns:w16="http://schemas.microsoft.com/office/word/2018/wordml" xmlns:w16sdtdh="http://schemas.microsoft.com/office/word/2020/wordml/sdtdatahash" xmlns:w16se="http://schemas.microsoft.com/office/word/2015/wordml/symex" xmlns:wpg="http://schemas.microsoft.com/office/word/2010/wordprocessingGroup" xmlns:wpi="http://schemas.microsoft.com/office/word/2010/wordprocessingInk" xmlns:wne="http://schemas.microsoft.com/office/word/2006/wordml" xmlns:wps="http://schemas.microsoft.com/office/word/2010/wordprocessingShape" mc:Ignorable="w14 w15 w16se w16cid w16 w16cex w16sdtdh wp14">
   <w:p>
     <w:pPr>
       <w:pBdr>
@@ -7146,7 +10427,7 @@
 </file>
 
 <file path=word/header3.xml><?xml version="1.0" encoding="utf-8"?>
-<w:hdr xmlns:wpc="http://schemas.microsoft.com/office/word/2010/wordprocessingCanvas" xmlns:cx="http://schemas.microsoft.com/office/drawing/2014/chartex" xmlns:mc="http://schemas.openxmlformats.org/markup-compatibility/2006" xmlns:o="urn:schemas-microsoft-com:office:office" xmlns:r="http://schemas.openxmlformats.org/officeDocument/2006/relationships" xmlns:m="http://schemas.openxmlformats.org/officeDocument/2006/math" xmlns:v="urn:schemas-microsoft-com:vml" xmlns:wp14="http://schemas.microsoft.com/office/word/2010/wordprocessingDrawing" xmlns:wp="http://schemas.openxmlformats.org/drawingml/2006/wordprocessingDrawing" xmlns:w10="urn:schemas-microsoft-com:office:word" xmlns:w="http://schemas.openxmlformats.org/wordprocessingml/2006/main" xmlns:w14="http://schemas.microsoft.com/office/word/2010/wordml" xmlns:w15="http://schemas.microsoft.com/office/word/2012/wordml" xmlns:w16se="http://schemas.microsoft.com/office/word/2015/wordml/symex" xmlns:wpg="http://schemas.microsoft.com/office/word/2010/wordprocessingGroup" xmlns:wpi="http://schemas.microsoft.com/office/word/2010/wordprocessingInk" xmlns:wne="http://schemas.microsoft.com/office/word/2006/wordml" xmlns:wps="http://schemas.microsoft.com/office/word/2010/wordprocessingShape" mc:Ignorable="w14 w15 w16se wp14">
+<w:hdr xmlns:wpc="http://schemas.microsoft.com/office/word/2010/wordprocessingCanvas" xmlns:cx="http://schemas.microsoft.com/office/drawing/2014/chartex" xmlns:cx1="http://schemas.microsoft.com/office/drawing/2015/9/8/chartex" xmlns:cx2="http://schemas.microsoft.com/office/drawing/2015/10/21/chartex" xmlns:cx3="http://schemas.microsoft.com/office/drawing/2016/5/9/chartex" xmlns:cx4="http://schemas.microsoft.com/office/drawing/2016/5/10/chartex" xmlns:cx5="http://schemas.microsoft.com/office/drawing/2016/5/11/chartex" xmlns:cx6="http://schemas.microsoft.com/office/drawing/2016/5/12/chartex" xmlns:cx7="http://schemas.microsoft.com/office/drawing/2016/5/13/chartex" xmlns:cx8="http://schemas.microsoft.com/office/drawing/2016/5/14/chartex" xmlns:mc="http://schemas.openxmlformats.org/markup-compatibility/2006" xmlns:aink="http://schemas.microsoft.com/office/drawing/2016/ink" xmlns:am3d="http://schemas.microsoft.com/office/drawing/2017/model3d" xmlns:o="urn:schemas-microsoft-com:office:office" xmlns:oel="http://schemas.microsoft.com/office/2019/extlst" xmlns:r="http://schemas.openxmlformats.org/officeDocument/2006/relationships" xmlns:m="http://schemas.openxmlformats.org/officeDocument/2006/math" xmlns:v="urn:schemas-microsoft-com:vml" xmlns:wp14="http://schemas.microsoft.com/office/word/2010/wordprocessingDrawing" xmlns:wp="http://schemas.openxmlformats.org/drawingml/2006/wordprocessingDrawing" xmlns:w10="urn:schemas-microsoft-com:office:word" xmlns:w="http://schemas.openxmlformats.org/wordprocessingml/2006/main" xmlns:w14="http://schemas.microsoft.com/office/word/2010/wordml" xmlns:w15="http://schemas.microsoft.com/office/word/2012/wordml" xmlns:w16cex="http://schemas.microsoft.com/office/word/2018/wordml/cex" xmlns:w16cid="http://schemas.microsoft.com/office/word/2016/wordml/cid" xmlns:w16="http://schemas.microsoft.com/office/word/2018/wordml" xmlns:w16sdtdh="http://schemas.microsoft.com/office/word/2020/wordml/sdtdatahash" xmlns:w16se="http://schemas.microsoft.com/office/word/2015/wordml/symex" xmlns:wpg="http://schemas.microsoft.com/office/word/2010/wordprocessingGroup" xmlns:wpi="http://schemas.microsoft.com/office/word/2010/wordprocessingInk" xmlns:wne="http://schemas.microsoft.com/office/word/2006/wordml" xmlns:wps="http://schemas.microsoft.com/office/word/2010/wordprocessingShape" mc:Ignorable="w14 w15 w16se w16cid w16 w16cex w16sdtdh wp14">
   <w:p>
     <w:pPr>
       <w:widowControl w:val="0"/>
@@ -7415,7 +10696,7 @@
 </file>
 
 <file path=word/numbering.xml><?xml version="1.0" encoding="utf-8"?>
-<w:numbering xmlns:wpc="http://schemas.microsoft.com/office/word/2010/wordprocessingCanvas" xmlns:cx="http://schemas.microsoft.com/office/drawing/2014/chartex" xmlns:mc="http://schemas.openxmlformats.org/markup-compatibility/2006" xmlns:o="urn:schemas-microsoft-com:office:office" xmlns:r="http://schemas.openxmlformats.org/officeDocument/2006/relationships" xmlns:m="http://schemas.openxmlformats.org/officeDocument/2006/math" xmlns:v="urn:schemas-microsoft-com:vml" xmlns:wp14="http://schemas.microsoft.com/office/word/2010/wordprocessingDrawing" xmlns:wp="http://schemas.openxmlformats.org/drawingml/2006/wordprocessingDrawing" xmlns:w10="urn:schemas-microsoft-com:office:word" xmlns:w="http://schemas.openxmlformats.org/wordprocessingml/2006/main" xmlns:w14="http://schemas.microsoft.com/office/word/2010/wordml" xmlns:w15="http://schemas.microsoft.com/office/word/2012/wordml" xmlns:w16se="http://schemas.microsoft.com/office/word/2015/wordml/symex" xmlns:wpg="http://schemas.microsoft.com/office/word/2010/wordprocessingGroup" xmlns:wpi="http://schemas.microsoft.com/office/word/2010/wordprocessingInk" xmlns:wne="http://schemas.microsoft.com/office/word/2006/wordml" xmlns:wps="http://schemas.microsoft.com/office/word/2010/wordprocessingShape" mc:Ignorable="w14 w15 w16se wp14">
+<w:numbering xmlns:wpc="http://schemas.microsoft.com/office/word/2010/wordprocessingCanvas" xmlns:cx="http://schemas.microsoft.com/office/drawing/2014/chartex" xmlns:cx1="http://schemas.microsoft.com/office/drawing/2015/9/8/chartex" xmlns:cx2="http://schemas.microsoft.com/office/drawing/2015/10/21/chartex" xmlns:cx3="http://schemas.microsoft.com/office/drawing/2016/5/9/chartex" xmlns:cx4="http://schemas.microsoft.com/office/drawing/2016/5/10/chartex" xmlns:cx5="http://schemas.microsoft.com/office/drawing/2016/5/11/chartex" xmlns:cx6="http://schemas.microsoft.com/office/drawing/2016/5/12/chartex" xmlns:cx7="http://schemas.microsoft.com/office/drawing/2016/5/13/chartex" xmlns:cx8="http://schemas.microsoft.com/office/drawing/2016/5/14/chartex" xmlns:mc="http://schemas.openxmlformats.org/markup-compatibility/2006" xmlns:aink="http://schemas.microsoft.com/office/drawing/2016/ink" xmlns:am3d="http://schemas.microsoft.com/office/drawing/2017/model3d" xmlns:o="urn:schemas-microsoft-com:office:office" xmlns:oel="http://schemas.microsoft.com/office/2019/extlst" xmlns:r="http://schemas.openxmlformats.org/officeDocument/2006/relationships" xmlns:m="http://schemas.openxmlformats.org/officeDocument/2006/math" xmlns:v="urn:schemas-microsoft-com:vml" xmlns:wp14="http://schemas.microsoft.com/office/word/2010/wordprocessingDrawing" xmlns:wp="http://schemas.openxmlformats.org/drawingml/2006/wordprocessingDrawing" xmlns:w10="urn:schemas-microsoft-com:office:word" xmlns:w="http://schemas.openxmlformats.org/wordprocessingml/2006/main" xmlns:w14="http://schemas.microsoft.com/office/word/2010/wordml" xmlns:w15="http://schemas.microsoft.com/office/word/2012/wordml" xmlns:w16cex="http://schemas.microsoft.com/office/word/2018/wordml/cex" xmlns:w16cid="http://schemas.microsoft.com/office/word/2016/wordml/cid" xmlns:w16="http://schemas.microsoft.com/office/word/2018/wordml" xmlns:w16sdtdh="http://schemas.microsoft.com/office/word/2020/wordml/sdtdatahash" xmlns:w16se="http://schemas.microsoft.com/office/word/2015/wordml/symex" xmlns:wpg="http://schemas.microsoft.com/office/word/2010/wordprocessingGroup" xmlns:wpi="http://schemas.microsoft.com/office/word/2010/wordprocessingInk" xmlns:wne="http://schemas.microsoft.com/office/word/2006/wordml" xmlns:wps="http://schemas.microsoft.com/office/word/2010/wordprocessingShape" mc:Ignorable="w14 w15 w16se w16cid w16 w16cex w16sdtdh wp14">
   <w:abstractNum w:abstractNumId="0" w15:restartNumberingAfterBreak="0">
     <w:nsid w:val="067907AA"/>
     <w:multiLevelType w:val="multilevel"/>
@@ -8062,26 +11343,26 @@
       </w:rPr>
     </w:lvl>
   </w:abstractNum>
-  <w:num w:numId="1">
+  <w:num w:numId="1" w16cid:durableId="744255832">
     <w:abstractNumId w:val="2"/>
   </w:num>
-  <w:num w:numId="2">
+  <w:num w:numId="2" w16cid:durableId="794376000">
     <w:abstractNumId w:val="3"/>
   </w:num>
-  <w:num w:numId="3">
+  <w:num w:numId="3" w16cid:durableId="929316311">
     <w:abstractNumId w:val="4"/>
   </w:num>
-  <w:num w:numId="4">
+  <w:num w:numId="4" w16cid:durableId="1647934592">
     <w:abstractNumId w:val="1"/>
   </w:num>
-  <w:num w:numId="5">
+  <w:num w:numId="5" w16cid:durableId="1537350871">
     <w:abstractNumId w:val="0"/>
   </w:num>
 </w:numbering>
 </file>
 
 <file path=word/styles.xml><?xml version="1.0" encoding="utf-8"?>
-<w:styles xmlns:mc="http://schemas.openxmlformats.org/markup-compatibility/2006" xmlns:r="http://schemas.openxmlformats.org/officeDocument/2006/relationships" xmlns:w="http://schemas.openxmlformats.org/wordprocessingml/2006/main" xmlns:w14="http://schemas.microsoft.com/office/word/2010/wordml" xmlns:w15="http://schemas.microsoft.com/office/word/2012/wordml" xmlns:w16se="http://schemas.microsoft.com/office/word/2015/wordml/symex" mc:Ignorable="w14 w15 w16se">
+<w:styles xmlns:mc="http://schemas.openxmlformats.org/markup-compatibility/2006" xmlns:r="http://schemas.openxmlformats.org/officeDocument/2006/relationships" xmlns:w="http://schemas.openxmlformats.org/wordprocessingml/2006/main" xmlns:w14="http://schemas.microsoft.com/office/word/2010/wordml" xmlns:w15="http://schemas.microsoft.com/office/word/2012/wordml" xmlns:w16cex="http://schemas.microsoft.com/office/word/2018/wordml/cex" xmlns:w16cid="http://schemas.microsoft.com/office/word/2016/wordml/cid" xmlns:w16="http://schemas.microsoft.com/office/word/2018/wordml" xmlns:w16sdtdh="http://schemas.microsoft.com/office/word/2020/wordml/sdtdatahash" xmlns:w16se="http://schemas.microsoft.com/office/word/2015/wordml/symex" mc:Ignorable="w14 w15 w16se w16cid w16 w16cex w16sdtdh">
   <w:docDefaults>
     <w:rPrDefault>
       <w:rPr>
@@ -8091,7 +11372,7 @@
     </w:rPrDefault>
     <w:pPrDefault/>
   </w:docDefaults>
-  <w:latentStyles w:defLockedState="0" w:defUIPriority="99" w:defSemiHidden="0" w:defUnhideWhenUsed="0" w:defQFormat="0" w:count="371">
+  <w:latentStyles w:defLockedState="0" w:defUIPriority="99" w:defSemiHidden="0" w:defUnhideWhenUsed="0" w:defQFormat="0" w:count="376">
     <w:lsdException w:name="Normal" w:uiPriority="0" w:qFormat="1"/>
     <w:lsdException w:name="heading 1" w:uiPriority="9" w:qFormat="1"/>
     <w:lsdException w:name="heading 2" w:semiHidden="1" w:uiPriority="9" w:unhideWhenUsed="1" w:qFormat="1"/>
@@ -8197,7 +11478,6 @@
     <w:lsdException w:name="HTML Sample" w:semiHidden="1" w:unhideWhenUsed="1"/>
     <w:lsdException w:name="HTML Typewriter" w:semiHidden="1" w:unhideWhenUsed="1"/>
     <w:lsdException w:name="HTML Variable" w:semiHidden="1" w:unhideWhenUsed="1"/>
-    <w:lsdException w:name="Normal Table" w:semiHidden="1" w:unhideWhenUsed="1"/>
     <w:lsdException w:name="annotation subject" w:semiHidden="1" w:unhideWhenUsed="1"/>
     <w:lsdException w:name="No List" w:semiHidden="1" w:unhideWhenUsed="1"/>
     <w:lsdException w:name="Outline List 1" w:semiHidden="1" w:unhideWhenUsed="1"/>
@@ -8240,11 +11520,8 @@
     <w:lsdException w:name="Table Contemporary" w:semiHidden="1" w:unhideWhenUsed="1"/>
     <w:lsdException w:name="Table Elegant" w:semiHidden="1" w:unhideWhenUsed="1"/>
     <w:lsdException w:name="Table Professional" w:semiHidden="1" w:unhideWhenUsed="1"/>
-    <w:lsdException w:name="Table Subtle 1" w:semiHidden="1" w:unhideWhenUsed="1"/>
     <w:lsdException w:name="Table Subtle 2" w:semiHidden="1" w:unhideWhenUsed="1"/>
     <w:lsdException w:name="Table Web 1" w:semiHidden="1" w:unhideWhenUsed="1"/>
-    <w:lsdException w:name="Table Web 2" w:semiHidden="1" w:unhideWhenUsed="1"/>
-    <w:lsdException w:name="Table Web 3" w:semiHidden="1" w:unhideWhenUsed="1"/>
     <w:lsdException w:name="Balloon Text" w:semiHidden="1" w:unhideWhenUsed="1"/>
     <w:lsdException w:name="Table Grid" w:uiPriority="39"/>
     <w:lsdException w:name="Table Theme" w:semiHidden="1" w:unhideWhenUsed="1"/>
@@ -8463,6 +11740,11 @@
     <w:lsdException w:name="List Table 5 Dark Accent 6" w:uiPriority="50"/>
     <w:lsdException w:name="List Table 6 Colorful Accent 6" w:uiPriority="51"/>
     <w:lsdException w:name="List Table 7 Colorful Accent 6" w:uiPriority="52"/>
+    <w:lsdException w:name="Mention" w:semiHidden="1" w:unhideWhenUsed="1"/>
+    <w:lsdException w:name="Smart Hyperlink" w:semiHidden="1" w:unhideWhenUsed="1"/>
+    <w:lsdException w:name="Hashtag" w:semiHidden="1" w:unhideWhenUsed="1"/>
+    <w:lsdException w:name="Unresolved Mention" w:semiHidden="1" w:unhideWhenUsed="1"/>
+    <w:lsdException w:name="Smart Link" w:semiHidden="1" w:unhideWhenUsed="1"/>
   </w:latentStyles>
   <w:style w:type="paragraph" w:default="1" w:styleId="Normal">
     <w:name w:val="Normal"/>

</xml_diff>

<commit_message>
Adiciono 1.4 al 1.6 de IEEE-830
</commit_message>
<xml_diff>
--- a/Documentacion/IEEE-830-CabañApp.docx
+++ b/Documentacion/IEEE-830-CabañApp.docx
@@ -1,6 +1,6 @@
 
 <file path=word/document.xml><?xml version="1.0" encoding="utf-8"?>
-<w:document xmlns:wpc="http://schemas.microsoft.com/office/word/2010/wordprocessingCanvas" xmlns:cx="http://schemas.microsoft.com/office/drawing/2014/chartex" xmlns:cx1="http://schemas.microsoft.com/office/drawing/2015/9/8/chartex" xmlns:cx2="http://schemas.microsoft.com/office/drawing/2015/10/21/chartex" xmlns:cx3="http://schemas.microsoft.com/office/drawing/2016/5/9/chartex" xmlns:cx4="http://schemas.microsoft.com/office/drawing/2016/5/10/chartex" xmlns:cx5="http://schemas.microsoft.com/office/drawing/2016/5/11/chartex" xmlns:cx6="http://schemas.microsoft.com/office/drawing/2016/5/12/chartex" xmlns:cx7="http://schemas.microsoft.com/office/drawing/2016/5/13/chartex" xmlns:cx8="http://schemas.microsoft.com/office/drawing/2016/5/14/chartex" xmlns:mc="http://schemas.openxmlformats.org/markup-compatibility/2006" xmlns:aink="http://schemas.microsoft.com/office/drawing/2016/ink" xmlns:am3d="http://schemas.microsoft.com/office/drawing/2017/model3d" xmlns:o="urn:schemas-microsoft-com:office:office" xmlns:oel="http://schemas.microsoft.com/office/2019/extlst" xmlns:r="http://schemas.openxmlformats.org/officeDocument/2006/relationships" xmlns:m="http://schemas.openxmlformats.org/officeDocument/2006/math" xmlns:v="urn:schemas-microsoft-com:vml" xmlns:wp14="http://schemas.microsoft.com/office/word/2010/wordprocessingDrawing" xmlns:wp="http://schemas.openxmlformats.org/drawingml/2006/wordprocessingDrawing" xmlns:w10="urn:schemas-microsoft-com:office:word" xmlns:w="http://schemas.openxmlformats.org/wordprocessingml/2006/main" xmlns:w14="http://schemas.microsoft.com/office/word/2010/wordml" xmlns:w15="http://schemas.microsoft.com/office/word/2012/wordml" xmlns:w16cex="http://schemas.microsoft.com/office/word/2018/wordml/cex" xmlns:w16cid="http://schemas.microsoft.com/office/word/2016/wordml/cid" xmlns:w16="http://schemas.microsoft.com/office/word/2018/wordml" xmlns:w16sdtdh="http://schemas.microsoft.com/office/word/2020/wordml/sdtdatahash" xmlns:w16se="http://schemas.microsoft.com/office/word/2015/wordml/symex" xmlns:wpg="http://schemas.microsoft.com/office/word/2010/wordprocessingGroup" xmlns:wpi="http://schemas.microsoft.com/office/word/2010/wordprocessingInk" xmlns:wne="http://schemas.microsoft.com/office/word/2006/wordml" xmlns:wps="http://schemas.microsoft.com/office/word/2010/wordprocessingShape" mc:Ignorable="w14 w15 w16se w16cid w16 w16cex w16sdtdh wp14">
+<w:document xmlns:wpc="http://schemas.microsoft.com/office/word/2010/wordprocessingCanvas" xmlns:cx="http://schemas.microsoft.com/office/drawing/2014/chartex" xmlns:mc="http://schemas.openxmlformats.org/markup-compatibility/2006" xmlns:o="urn:schemas-microsoft-com:office:office" xmlns:r="http://schemas.openxmlformats.org/officeDocument/2006/relationships" xmlns:m="http://schemas.openxmlformats.org/officeDocument/2006/math" xmlns:v="urn:schemas-microsoft-com:vml" xmlns:wp14="http://schemas.microsoft.com/office/word/2010/wordprocessingDrawing" xmlns:wp="http://schemas.openxmlformats.org/drawingml/2006/wordprocessingDrawing" xmlns:w10="urn:schemas-microsoft-com:office:word" xmlns:w="http://schemas.openxmlformats.org/wordprocessingml/2006/main" xmlns:w14="http://schemas.microsoft.com/office/word/2010/wordml" xmlns:w15="http://schemas.microsoft.com/office/word/2012/wordml" xmlns:w16se="http://schemas.microsoft.com/office/word/2015/wordml/symex" xmlns:wpg="http://schemas.microsoft.com/office/word/2010/wordprocessingGroup" xmlns:wpi="http://schemas.microsoft.com/office/word/2010/wordprocessingInk" xmlns:wne="http://schemas.microsoft.com/office/word/2006/wordml" xmlns:wps="http://schemas.microsoft.com/office/word/2010/wordprocessingShape" mc:Ignorable="w14 w15 w16se wp14">
   <w:body>
     <w:p>
       <w:pPr>
@@ -1261,6 +1261,7 @@
           <w:docPartUnique/>
         </w:docPartObj>
       </w:sdtPr>
+      <w:sdtEndPr/>
       <w:sdtContent>
         <w:p>
           <w:pPr>
@@ -3256,7 +3257,29 @@
           <w:szCs w:val="24"/>
           <w:lang w:val="en-US" w:eastAsia="en-US"/>
         </w:rPr>
-        <w:t xml:space="preserve"> sus </w:t>
+        <w:t xml:space="preserve"> </w:t>
+      </w:r>
+      <w:proofErr w:type="spellStart"/>
+      <w:r>
+        <w:rPr>
+          <w:rFonts w:eastAsia="Times New Roman"/>
+          <w:color w:val="000000"/>
+          <w:sz w:val="24"/>
+          <w:szCs w:val="24"/>
+          <w:lang w:val="en-US" w:eastAsia="en-US"/>
+        </w:rPr>
+        <w:t>sus</w:t>
+      </w:r>
+      <w:proofErr w:type="spellEnd"/>
+      <w:r>
+        <w:rPr>
+          <w:rFonts w:eastAsia="Times New Roman"/>
+          <w:color w:val="000000"/>
+          <w:sz w:val="24"/>
+          <w:szCs w:val="24"/>
+          <w:lang w:val="en-US" w:eastAsia="en-US"/>
+        </w:rPr>
+        <w:t xml:space="preserve"> </w:t>
       </w:r>
       <w:proofErr w:type="spellStart"/>
       <w:r>
@@ -3330,29 +3353,7 @@
           <w:szCs w:val="24"/>
           <w:lang w:val="en-US" w:eastAsia="en-US"/>
         </w:rPr>
-        <w:t xml:space="preserve"> </w:t>
-      </w:r>
-      <w:proofErr w:type="spellStart"/>
-      <w:r>
-        <w:rPr>
-          <w:rFonts w:eastAsia="Times New Roman"/>
-          <w:color w:val="000000"/>
-          <w:sz w:val="24"/>
-          <w:szCs w:val="24"/>
-          <w:lang w:val="en-US" w:eastAsia="en-US"/>
-        </w:rPr>
-        <w:t>el</w:t>
-      </w:r>
-      <w:proofErr w:type="spellEnd"/>
-      <w:r>
-        <w:rPr>
-          <w:rFonts w:eastAsia="Times New Roman"/>
-          <w:color w:val="000000"/>
-          <w:sz w:val="24"/>
-          <w:szCs w:val="24"/>
-          <w:lang w:val="en-US" w:eastAsia="en-US"/>
-        </w:rPr>
-        <w:t xml:space="preserve"> </w:t>
+        <w:t xml:space="preserve"> el </w:t>
       </w:r>
       <w:proofErr w:type="spellStart"/>
       <w:r>
@@ -4196,25 +4197,7 @@
                 <w:color w:val="000000"/>
                 <w:lang w:val="es-AR"/>
               </w:rPr>
-              <w:t xml:space="preserve">Desarrolla el producto, </w:t>
-            </w:r>
-            <w:proofErr w:type="spellStart"/>
-            <w:r>
-              <w:rPr>
-                <w:rFonts w:eastAsia="Times New Roman"/>
-                <w:color w:val="000000"/>
-                <w:lang w:val="es-AR"/>
-              </w:rPr>
-              <w:t>auto-organizándose</w:t>
-            </w:r>
-            <w:proofErr w:type="spellEnd"/>
-            <w:r>
-              <w:rPr>
-                <w:rFonts w:eastAsia="Times New Roman"/>
-                <w:color w:val="000000"/>
-                <w:lang w:val="es-AR"/>
-              </w:rPr>
-              <w:t xml:space="preserve"> para conseguir entregar un incremento de software al final del ciclo de desarrollo.</w:t>
+              <w:t>Desarrolla el producto, auto-organizándose para conseguir entregar un incremento de software al final del ciclo de desarrollo.</w:t>
             </w:r>
           </w:p>
         </w:tc>
@@ -4569,25 +4552,7 @@
                 <w:color w:val="000000"/>
                 <w:lang w:val="es-AR"/>
               </w:rPr>
-              <w:t xml:space="preserve">Desarrolla el producto, </w:t>
-            </w:r>
-            <w:proofErr w:type="spellStart"/>
-            <w:r>
-              <w:rPr>
-                <w:rFonts w:eastAsia="Times New Roman"/>
-                <w:color w:val="000000"/>
-                <w:lang w:val="es-AR"/>
-              </w:rPr>
-              <w:t>auto-organizándose</w:t>
-            </w:r>
-            <w:proofErr w:type="spellEnd"/>
-            <w:r>
-              <w:rPr>
-                <w:rFonts w:eastAsia="Times New Roman"/>
-                <w:color w:val="000000"/>
-                <w:lang w:val="es-AR"/>
-              </w:rPr>
-              <w:t xml:space="preserve"> para conseguir entregar un incremento de software al final del ciclo de desarrollo.</w:t>
+              <w:t>Desarrolla el producto, auto-organizándose para conseguir entregar un incremento de software al final del ciclo de desarrollo.</w:t>
             </w:r>
           </w:p>
         </w:tc>
@@ -4659,14 +4624,14 @@
                 <w:rFonts w:ascii="Times New Roman" w:eastAsia="Times New Roman" w:hAnsi="Times New Roman" w:cs="Times New Roman"/>
                 <w:sz w:val="24"/>
                 <w:szCs w:val="24"/>
-                <w:lang w:val="es-AR"/>
+                <w:lang w:val="en-US"/>
               </w:rPr>
             </w:pPr>
             <w:r>
               <w:rPr>
                 <w:rFonts w:eastAsia="Times New Roman"/>
                 <w:color w:val="000000"/>
-                <w:lang w:val="es-AR"/>
+                <w:lang w:val="en-US"/>
               </w:rPr>
               <w:t>mail: gaston_sca@hotmail.com.ar</w:t>
             </w:r>
@@ -4681,7 +4646,7 @@
           <w:rFonts w:ascii="Times New Roman" w:eastAsia="Times New Roman" w:hAnsi="Times New Roman" w:cs="Times New Roman"/>
           <w:sz w:val="24"/>
           <w:szCs w:val="24"/>
-          <w:lang w:val="es-AR"/>
+          <w:lang w:val="en-US"/>
         </w:rPr>
       </w:pPr>
     </w:p>
@@ -4942,25 +4907,7 @@
                 <w:color w:val="000000"/>
                 <w:lang w:val="es-AR"/>
               </w:rPr>
-              <w:t xml:space="preserve">Desarrolla el producto, </w:t>
-            </w:r>
-            <w:proofErr w:type="spellStart"/>
-            <w:r>
-              <w:rPr>
-                <w:rFonts w:eastAsia="Times New Roman"/>
-                <w:color w:val="000000"/>
-                <w:lang w:val="es-AR"/>
-              </w:rPr>
-              <w:t>auto-organizándose</w:t>
-            </w:r>
-            <w:proofErr w:type="spellEnd"/>
-            <w:r>
-              <w:rPr>
-                <w:rFonts w:eastAsia="Times New Roman"/>
-                <w:color w:val="000000"/>
-                <w:lang w:val="es-AR"/>
-              </w:rPr>
-              <w:t xml:space="preserve"> para conseguir entregar un incremento de software al final del ciclo de desarrollo.</w:t>
+              <w:t>Desarrolla el producto, auto-organizándose para conseguir entregar un incremento de software al final del ciclo de desarrollo.</w:t>
             </w:r>
           </w:p>
         </w:tc>
@@ -5325,25 +5272,7 @@
                 <w:color w:val="000000"/>
                 <w:lang w:val="es-AR"/>
               </w:rPr>
-              <w:t xml:space="preserve">Desarrolla el producto, </w:t>
-            </w:r>
-            <w:proofErr w:type="spellStart"/>
-            <w:r>
-              <w:rPr>
-                <w:rFonts w:eastAsia="Times New Roman"/>
-                <w:color w:val="000000"/>
-                <w:lang w:val="es-AR"/>
-              </w:rPr>
-              <w:t>auto-organizándose</w:t>
-            </w:r>
-            <w:proofErr w:type="spellEnd"/>
-            <w:r>
-              <w:rPr>
-                <w:rFonts w:eastAsia="Times New Roman"/>
-                <w:color w:val="000000"/>
-                <w:lang w:val="es-AR"/>
-              </w:rPr>
-              <w:t xml:space="preserve"> para conseguir entregar un incremento de software al final del ciclo de desarrollo.</w:t>
+              <w:t>Desarrolla el producto, auto-organizándose para conseguir entregar un incremento de software al final del ciclo de desarrollo.</w:t>
             </w:r>
           </w:p>
         </w:tc>
@@ -5698,25 +5627,7 @@
                 <w:color w:val="000000"/>
                 <w:lang w:val="es-AR"/>
               </w:rPr>
-              <w:t xml:space="preserve">Desarrolla el producto, </w:t>
-            </w:r>
-            <w:proofErr w:type="spellStart"/>
-            <w:r>
-              <w:rPr>
-                <w:rFonts w:eastAsia="Times New Roman"/>
-                <w:color w:val="000000"/>
-                <w:lang w:val="es-AR"/>
-              </w:rPr>
-              <w:t>auto-organizándose</w:t>
-            </w:r>
-            <w:proofErr w:type="spellEnd"/>
-            <w:r>
-              <w:rPr>
-                <w:rFonts w:eastAsia="Times New Roman"/>
-                <w:color w:val="000000"/>
-                <w:lang w:val="es-AR"/>
-              </w:rPr>
-              <w:t xml:space="preserve"> para conseguir entregar un incremento de software al final del ciclo de desarrollo.</w:t>
+              <w:t>Desarrolla el producto, auto-organizándose para conseguir entregar un incremento de software al final del ciclo de desarrollo.</w:t>
             </w:r>
           </w:p>
         </w:tc>
@@ -6100,25 +6011,7 @@
                 <w:color w:val="000000"/>
                 <w:lang w:val="es-AR"/>
               </w:rPr>
-              <w:t xml:space="preserve">Desarrolla el producto, </w:t>
-            </w:r>
-            <w:proofErr w:type="spellStart"/>
-            <w:r>
-              <w:rPr>
-                <w:rFonts w:eastAsia="Times New Roman"/>
-                <w:color w:val="000000"/>
-                <w:lang w:val="es-AR"/>
-              </w:rPr>
-              <w:t>auto-organizándose</w:t>
-            </w:r>
-            <w:proofErr w:type="spellEnd"/>
-            <w:r>
-              <w:rPr>
-                <w:rFonts w:eastAsia="Times New Roman"/>
-                <w:color w:val="000000"/>
-                <w:lang w:val="es-AR"/>
-              </w:rPr>
-              <w:t xml:space="preserve"> para conseguir entregar un incremento de software al final del ciclo de desarrollo.</w:t>
+              <w:t>Desarrolla el producto, auto-organizándose para conseguir entregar un incremento de software al final del ciclo de desarrollo.</w:t>
             </w:r>
           </w:p>
         </w:tc>
@@ -6215,6 +6108,8 @@
           <w:lang w:val="es-AR"/>
         </w:rPr>
       </w:pPr>
+      <w:bookmarkStart w:id="7" w:name="_GoBack"/>
+      <w:bookmarkEnd w:id="7"/>
     </w:p>
     <w:tbl>
       <w:tblPr>
@@ -6483,25 +6378,7 @@
                 <w:color w:val="000000"/>
                 <w:lang w:val="es-AR"/>
               </w:rPr>
-              <w:t xml:space="preserve">Desarrolla el producto, </w:t>
-            </w:r>
-            <w:proofErr w:type="spellStart"/>
-            <w:r>
-              <w:rPr>
-                <w:rFonts w:eastAsia="Times New Roman"/>
-                <w:color w:val="000000"/>
-                <w:lang w:val="es-AR"/>
-              </w:rPr>
-              <w:t>auto-organizándose</w:t>
-            </w:r>
-            <w:proofErr w:type="spellEnd"/>
-            <w:r>
-              <w:rPr>
-                <w:rFonts w:eastAsia="Times New Roman"/>
-                <w:color w:val="000000"/>
-                <w:lang w:val="es-AR"/>
-              </w:rPr>
-              <w:t xml:space="preserve"> para conseguir entregar un incremento de software al final del ciclo de desarrollo.</w:t>
+              <w:t>Desarrolla el producto, auto-organizándose para conseguir entregar un incremento de software al final del ciclo de desarrollo.</w:t>
             </w:r>
           </w:p>
         </w:tc>
@@ -6573,14 +6450,14 @@
                 <w:rFonts w:ascii="Times New Roman" w:eastAsia="Times New Roman" w:hAnsi="Times New Roman" w:cs="Times New Roman"/>
                 <w:sz w:val="24"/>
                 <w:szCs w:val="24"/>
-                <w:lang w:val="es-AR"/>
+                <w:lang w:val="en-US"/>
               </w:rPr>
             </w:pPr>
             <w:r>
               <w:rPr>
                 <w:rFonts w:eastAsia="Times New Roman"/>
                 <w:color w:val="000000"/>
-                <w:lang w:val="es-AR"/>
+                <w:lang w:val="en-US"/>
               </w:rPr>
               <w:t>mail: diego.c.coianiz@gmail.com</w:t>
             </w:r>
@@ -6595,7 +6472,7 @@
           <w:rFonts w:ascii="Times New Roman" w:eastAsia="Times New Roman" w:hAnsi="Times New Roman" w:cs="Times New Roman"/>
           <w:sz w:val="24"/>
           <w:szCs w:val="24"/>
-          <w:lang w:val="es-AR"/>
+          <w:lang w:val="en-US"/>
         </w:rPr>
       </w:pPr>
     </w:p>
@@ -6856,25 +6733,7 @@
                 <w:color w:val="000000"/>
                 <w:lang w:val="es-AR"/>
               </w:rPr>
-              <w:t xml:space="preserve">Desarrolla el producto, </w:t>
-            </w:r>
-            <w:proofErr w:type="spellStart"/>
-            <w:r>
-              <w:rPr>
-                <w:rFonts w:eastAsia="Times New Roman"/>
-                <w:color w:val="000000"/>
-                <w:lang w:val="es-AR"/>
-              </w:rPr>
-              <w:t>auto-organizándose</w:t>
-            </w:r>
-            <w:proofErr w:type="spellEnd"/>
-            <w:r>
-              <w:rPr>
-                <w:rFonts w:eastAsia="Times New Roman"/>
-                <w:color w:val="000000"/>
-                <w:lang w:val="es-AR"/>
-              </w:rPr>
-              <w:t xml:space="preserve"> para conseguir entregar un incremento de software al final del ciclo de desarrollo.</w:t>
+              <w:t>Desarrolla el producto, auto-organizándose para conseguir entregar un incremento de software al final del ciclo de desarrollo.</w:t>
             </w:r>
           </w:p>
         </w:tc>
@@ -7229,25 +7088,7 @@
                 <w:color w:val="000000"/>
                 <w:lang w:val="es-AR"/>
               </w:rPr>
-              <w:t xml:space="preserve">Desarrolla el producto, </w:t>
-            </w:r>
-            <w:proofErr w:type="spellStart"/>
-            <w:r>
-              <w:rPr>
-                <w:rFonts w:eastAsia="Times New Roman"/>
-                <w:color w:val="000000"/>
-                <w:lang w:val="es-AR"/>
-              </w:rPr>
-              <w:t>auto-organizándose</w:t>
-            </w:r>
-            <w:proofErr w:type="spellEnd"/>
-            <w:r>
-              <w:rPr>
-                <w:rFonts w:eastAsia="Times New Roman"/>
-                <w:color w:val="000000"/>
-                <w:lang w:val="es-AR"/>
-              </w:rPr>
-              <w:t xml:space="preserve"> para conseguir entregar un incremento de software al final del ciclo de desarrollo.</w:t>
+              <w:t>Desarrolla el producto, auto-organizándose para conseguir entregar un incremento de software al final del ciclo de desarrollo.</w:t>
             </w:r>
           </w:p>
         </w:tc>
@@ -7319,14 +7160,14 @@
                 <w:rFonts w:ascii="Times New Roman" w:eastAsia="Times New Roman" w:hAnsi="Times New Roman" w:cs="Times New Roman"/>
                 <w:sz w:val="24"/>
                 <w:szCs w:val="24"/>
-                <w:lang w:val="es-AR"/>
+                <w:lang w:val="en-US"/>
               </w:rPr>
             </w:pPr>
             <w:r>
               <w:rPr>
                 <w:rFonts w:eastAsia="Times New Roman"/>
                 <w:color w:val="000000"/>
-                <w:lang w:val="es-AR"/>
+                <w:lang w:val="en-US"/>
               </w:rPr>
               <w:t>mail: dibella.maximiliano@gmail.com</w:t>
             </w:r>
@@ -7348,6 +7189,7 @@
         <w:rPr>
           <w:i/>
           <w:color w:val="000000"/>
+          <w:lang w:val="en-US"/>
         </w:rPr>
       </w:pPr>
     </w:p>
@@ -7365,6 +7207,7 @@
         <w:rPr>
           <w:i/>
           <w:color w:val="000000"/>
+          <w:lang w:val="en-US"/>
         </w:rPr>
       </w:pPr>
     </w:p>
@@ -7381,10 +7224,11 @@
         <w:rPr>
           <w:i/>
           <w:color w:val="FF0000"/>
-        </w:rPr>
-      </w:pPr>
-      <w:bookmarkStart w:id="7" w:name="_4d34og8" w:colFirst="0" w:colLast="0"/>
-      <w:bookmarkEnd w:id="7"/>
+          <w:lang w:val="en-US"/>
+        </w:rPr>
+      </w:pPr>
+      <w:bookmarkStart w:id="8" w:name="_4d34og8" w:colFirst="0" w:colLast="0"/>
+      <w:bookmarkEnd w:id="8"/>
     </w:p>
     <w:p>
       <w:pPr>
@@ -7436,24 +7280,19 @@
     </w:p>
     <w:tbl>
       <w:tblPr>
-        <w:tblStyle w:val="a3"/>
-        <w:tblW w:w="6373" w:type="dxa"/>
+        <w:tblW w:w="8735" w:type="dxa"/>
         <w:jc w:val="center"/>
-        <w:tblInd w:w="0" w:type="dxa"/>
-        <w:tblBorders>
-          <w:top w:val="single" w:sz="4" w:space="0" w:color="00000A"/>
-          <w:left w:val="single" w:sz="4" w:space="0" w:color="00000A"/>
-          <w:bottom w:val="single" w:sz="4" w:space="0" w:color="00000A"/>
-          <w:right w:val="single" w:sz="4" w:space="0" w:color="00000A"/>
-          <w:insideH w:val="nil"/>
-          <w:insideV w:val="nil"/>
-        </w:tblBorders>
-        <w:tblLayout w:type="fixed"/>
-        <w:tblLook w:val="0000" w:firstRow="0" w:lastRow="0" w:firstColumn="0" w:lastColumn="0" w:noHBand="0" w:noVBand="0"/>
+        <w:tblCellMar>
+          <w:top w:w="15" w:type="dxa"/>
+          <w:left w:w="15" w:type="dxa"/>
+          <w:bottom w:w="15" w:type="dxa"/>
+          <w:right w:w="15" w:type="dxa"/>
+        </w:tblCellMar>
+        <w:tblLook w:val="04A0" w:firstRow="1" w:lastRow="0" w:firstColumn="1" w:lastColumn="0" w:noHBand="0" w:noVBand="1"/>
       </w:tblPr>
       <w:tblGrid>
-        <w:gridCol w:w="823"/>
-        <w:gridCol w:w="5550"/>
+        <w:gridCol w:w="816"/>
+        <w:gridCol w:w="7919"/>
       </w:tblGrid>
       <w:tr>
         <w:trPr>
@@ -7461,7 +7300,7 @@
         </w:trPr>
         <w:tc>
           <w:tcPr>
-            <w:tcW w:w="823" w:type="dxa"/>
+            <w:tcW w:w="0" w:type="auto"/>
             <w:tcBorders>
               <w:top w:val="single" w:sz="4" w:space="0" w:color="00000A"/>
               <w:left w:val="single" w:sz="4" w:space="0" w:color="00000A"/>
@@ -7475,29 +7314,24 @@
               <w:bottom w:w="30" w:type="dxa"/>
               <w:right w:w="30" w:type="dxa"/>
             </w:tcMar>
-          </w:tcPr>
-          <w:p>
-            <w:pPr>
-              <w:pBdr>
-                <w:top w:val="nil"/>
-                <w:left w:val="nil"/>
-                <w:bottom w:val="nil"/>
-                <w:right w:val="nil"/>
-                <w:between w:val="nil"/>
-              </w:pBdr>
-              <w:tabs>
-                <w:tab w:val="left" w:pos="709"/>
-              </w:tabs>
+            <w:hideMark/>
+          </w:tcPr>
+          <w:p>
+            <w:pPr>
+              <w:pStyle w:val="NormalWeb"/>
+              <w:spacing w:before="0" w:beforeAutospacing="0" w:after="0" w:afterAutospacing="0"/>
               <w:jc w:val="center"/>
-              <w:rPr>
-                <w:color w:val="365F91"/>
-              </w:rPr>
-            </w:pPr>
-            <w:r>
-              <w:rPr>
+            </w:pPr>
+            <w:r>
+              <w:rPr>
+                <w:rFonts w:ascii="Arial" w:hAnsi="Arial" w:cs="Arial"/>
                 <w:b/>
+                <w:bCs/>
                 <w:i/>
-                <w:color w:val="365F91"/>
+                <w:iCs/>
+                <w:color w:val="000000"/>
+                <w:sz w:val="20"/>
+                <w:szCs w:val="20"/>
               </w:rPr>
               <w:t>Nombre</w:t>
             </w:r>
@@ -7505,7 +7339,7 @@
         </w:tc>
         <w:tc>
           <w:tcPr>
-            <w:tcW w:w="5550" w:type="dxa"/>
+            <w:tcW w:w="0" w:type="auto"/>
             <w:tcBorders>
               <w:top w:val="single" w:sz="4" w:space="0" w:color="00000A"/>
               <w:left w:val="single" w:sz="4" w:space="0" w:color="00000A"/>
@@ -7519,29 +7353,24 @@
               <w:bottom w:w="30" w:type="dxa"/>
               <w:right w:w="30" w:type="dxa"/>
             </w:tcMar>
-          </w:tcPr>
-          <w:p>
-            <w:pPr>
-              <w:pBdr>
-                <w:top w:val="nil"/>
-                <w:left w:val="nil"/>
-                <w:bottom w:val="nil"/>
-                <w:right w:val="nil"/>
-                <w:between w:val="nil"/>
-              </w:pBdr>
-              <w:tabs>
-                <w:tab w:val="left" w:pos="709"/>
-              </w:tabs>
+            <w:hideMark/>
+          </w:tcPr>
+          <w:p>
+            <w:pPr>
+              <w:pStyle w:val="NormalWeb"/>
+              <w:spacing w:before="0" w:beforeAutospacing="0" w:after="0" w:afterAutospacing="0"/>
               <w:jc w:val="center"/>
-              <w:rPr>
-                <w:color w:val="365F91"/>
-              </w:rPr>
-            </w:pPr>
-            <w:r>
-              <w:rPr>
+            </w:pPr>
+            <w:r>
+              <w:rPr>
+                <w:rFonts w:ascii="Arial" w:hAnsi="Arial" w:cs="Arial"/>
                 <w:b/>
+                <w:bCs/>
                 <w:i/>
-                <w:color w:val="365F91"/>
+                <w:iCs/>
+                <w:color w:val="000000"/>
+                <w:sz w:val="20"/>
+                <w:szCs w:val="20"/>
               </w:rPr>
               <w:t>Descripción</w:t>
             </w:r>
@@ -7554,7 +7383,7 @@
         </w:trPr>
         <w:tc>
           <w:tcPr>
-            <w:tcW w:w="823" w:type="dxa"/>
+            <w:tcW w:w="0" w:type="auto"/>
             <w:tcBorders>
               <w:top w:val="single" w:sz="4" w:space="0" w:color="00000A"/>
               <w:left w:val="single" w:sz="4" w:space="0" w:color="00000A"/>
@@ -7567,28 +7396,22 @@
               <w:bottom w:w="30" w:type="dxa"/>
               <w:right w:w="30" w:type="dxa"/>
             </w:tcMar>
-          </w:tcPr>
-          <w:p>
-            <w:pPr>
-              <w:pBdr>
-                <w:top w:val="nil"/>
-                <w:left w:val="nil"/>
-                <w:bottom w:val="nil"/>
-                <w:right w:val="nil"/>
-                <w:between w:val="nil"/>
-              </w:pBdr>
-              <w:tabs>
-                <w:tab w:val="left" w:pos="709"/>
-              </w:tabs>
+            <w:hideMark/>
+          </w:tcPr>
+          <w:p>
+            <w:pPr>
+              <w:pStyle w:val="NormalWeb"/>
+              <w:spacing w:before="0" w:beforeAutospacing="0" w:after="0" w:afterAutospacing="0"/>
               <w:jc w:val="center"/>
-              <w:rPr>
-                <w:color w:val="365F91"/>
-              </w:rPr>
-            </w:pPr>
-            <w:r>
-              <w:rPr>
+            </w:pPr>
+            <w:r>
+              <w:rPr>
+                <w:rFonts w:ascii="Arial" w:hAnsi="Arial" w:cs="Arial"/>
                 <w:b/>
-                <w:color w:val="365F91"/>
+                <w:bCs/>
+                <w:color w:val="000000"/>
+                <w:sz w:val="20"/>
+                <w:szCs w:val="20"/>
               </w:rPr>
               <w:t>Usuario</w:t>
             </w:r>
@@ -7596,7 +7419,7 @@
         </w:tc>
         <w:tc>
           <w:tcPr>
-            <w:tcW w:w="5550" w:type="dxa"/>
+            <w:tcW w:w="0" w:type="auto"/>
             <w:tcBorders>
               <w:top w:val="single" w:sz="4" w:space="0" w:color="00000A"/>
               <w:left w:val="single" w:sz="4" w:space="0" w:color="00000A"/>
@@ -7609,27 +7432,20 @@
               <w:bottom w:w="30" w:type="dxa"/>
               <w:right w:w="30" w:type="dxa"/>
             </w:tcMar>
-          </w:tcPr>
-          <w:p>
-            <w:pPr>
-              <w:pBdr>
-                <w:top w:val="nil"/>
-                <w:left w:val="nil"/>
-                <w:bottom w:val="nil"/>
-                <w:right w:val="nil"/>
-                <w:between w:val="nil"/>
-              </w:pBdr>
-              <w:tabs>
-                <w:tab w:val="left" w:pos="709"/>
-              </w:tabs>
+            <w:hideMark/>
+          </w:tcPr>
+          <w:p>
+            <w:pPr>
+              <w:pStyle w:val="NormalWeb"/>
+              <w:spacing w:before="0" w:beforeAutospacing="0" w:after="0" w:afterAutospacing="0"/>
               <w:jc w:val="both"/>
-              <w:rPr>
-                <w:color w:val="365F91"/>
-              </w:rPr>
-            </w:pPr>
-            <w:r>
-              <w:rPr>
-                <w:color w:val="365F91"/>
+            </w:pPr>
+            <w:r>
+              <w:rPr>
+                <w:rFonts w:ascii="Arial" w:hAnsi="Arial" w:cs="Arial"/>
+                <w:color w:val="000000"/>
+                <w:sz w:val="20"/>
+                <w:szCs w:val="20"/>
               </w:rPr>
               <w:t>Persona que usará el sistema para gestionar procesos</w:t>
             </w:r>
@@ -7642,7 +7458,7 @@
         </w:trPr>
         <w:tc>
           <w:tcPr>
-            <w:tcW w:w="823" w:type="dxa"/>
+            <w:tcW w:w="0" w:type="auto"/>
             <w:tcBorders>
               <w:top w:val="single" w:sz="4" w:space="0" w:color="00000A"/>
               <w:left w:val="single" w:sz="4" w:space="0" w:color="00000A"/>
@@ -7655,28 +7471,22 @@
               <w:bottom w:w="30" w:type="dxa"/>
               <w:right w:w="30" w:type="dxa"/>
             </w:tcMar>
-          </w:tcPr>
-          <w:p>
-            <w:pPr>
-              <w:pBdr>
-                <w:top w:val="nil"/>
-                <w:left w:val="nil"/>
-                <w:bottom w:val="nil"/>
-                <w:right w:val="nil"/>
-                <w:between w:val="nil"/>
-              </w:pBdr>
-              <w:tabs>
-                <w:tab w:val="left" w:pos="709"/>
-              </w:tabs>
+            <w:hideMark/>
+          </w:tcPr>
+          <w:p>
+            <w:pPr>
+              <w:pStyle w:val="NormalWeb"/>
+              <w:spacing w:before="0" w:beforeAutospacing="0" w:after="0" w:afterAutospacing="0"/>
               <w:jc w:val="center"/>
-              <w:rPr>
-                <w:color w:val="365F91"/>
-              </w:rPr>
-            </w:pPr>
-            <w:r>
-              <w:rPr>
+            </w:pPr>
+            <w:r>
+              <w:rPr>
+                <w:rFonts w:ascii="Arial" w:hAnsi="Arial" w:cs="Arial"/>
                 <w:b/>
-                <w:color w:val="365F91"/>
+                <w:bCs/>
+                <w:color w:val="000000"/>
+                <w:sz w:val="20"/>
+                <w:szCs w:val="20"/>
               </w:rPr>
               <w:t>SIS-I</w:t>
             </w:r>
@@ -7684,7 +7494,7 @@
         </w:tc>
         <w:tc>
           <w:tcPr>
-            <w:tcW w:w="5550" w:type="dxa"/>
+            <w:tcW w:w="0" w:type="auto"/>
             <w:tcBorders>
               <w:top w:val="single" w:sz="4" w:space="0" w:color="00000A"/>
               <w:left w:val="single" w:sz="4" w:space="0" w:color="00000A"/>
@@ -7697,27 +7507,20 @@
               <w:bottom w:w="30" w:type="dxa"/>
               <w:right w:w="30" w:type="dxa"/>
             </w:tcMar>
-          </w:tcPr>
-          <w:p>
-            <w:pPr>
-              <w:pBdr>
-                <w:top w:val="nil"/>
-                <w:left w:val="nil"/>
-                <w:bottom w:val="nil"/>
-                <w:right w:val="nil"/>
-                <w:between w:val="nil"/>
-              </w:pBdr>
-              <w:tabs>
-                <w:tab w:val="left" w:pos="709"/>
-              </w:tabs>
+            <w:hideMark/>
+          </w:tcPr>
+          <w:p>
+            <w:pPr>
+              <w:pStyle w:val="NormalWeb"/>
+              <w:spacing w:before="0" w:beforeAutospacing="0" w:after="0" w:afterAutospacing="0"/>
               <w:jc w:val="both"/>
-              <w:rPr>
-                <w:color w:val="365F91"/>
-              </w:rPr>
-            </w:pPr>
-            <w:r>
-              <w:rPr>
-                <w:color w:val="365F91"/>
+            </w:pPr>
+            <w:r>
+              <w:rPr>
+                <w:rFonts w:ascii="Arial" w:hAnsi="Arial" w:cs="Arial"/>
+                <w:color w:val="000000"/>
+                <w:sz w:val="20"/>
+                <w:szCs w:val="20"/>
               </w:rPr>
               <w:t>Sistema de Información Web para la Gestión de Procesos Administrativos y Académicos</w:t>
             </w:r>
@@ -7730,7 +7533,7 @@
         </w:trPr>
         <w:tc>
           <w:tcPr>
-            <w:tcW w:w="823" w:type="dxa"/>
+            <w:tcW w:w="0" w:type="auto"/>
             <w:tcBorders>
               <w:top w:val="single" w:sz="4" w:space="0" w:color="00000A"/>
               <w:left w:val="single" w:sz="4" w:space="0" w:color="00000A"/>
@@ -7743,36 +7546,13 @@
               <w:bottom w:w="30" w:type="dxa"/>
               <w:right w:w="30" w:type="dxa"/>
             </w:tcMar>
-          </w:tcPr>
-          <w:p>
-            <w:pPr>
-              <w:pBdr>
-                <w:top w:val="nil"/>
-                <w:left w:val="nil"/>
-                <w:bottom w:val="nil"/>
-                <w:right w:val="nil"/>
-                <w:between w:val="nil"/>
-              </w:pBdr>
-              <w:tabs>
-                <w:tab w:val="left" w:pos="709"/>
-              </w:tabs>
-              <w:jc w:val="center"/>
-              <w:rPr>
-                <w:color w:val="365F91"/>
-              </w:rPr>
-            </w:pPr>
-            <w:r>
-              <w:rPr>
-                <w:b/>
-                <w:color w:val="365F91"/>
-              </w:rPr>
-              <w:t>ERS</w:t>
-            </w:r>
-          </w:p>
-        </w:tc>
-        <w:tc>
-          <w:tcPr>
-            <w:tcW w:w="5550" w:type="dxa"/>
+            <w:hideMark/>
+          </w:tcPr>
+          <w:p/>
+        </w:tc>
+        <w:tc>
+          <w:tcPr>
+            <w:tcW w:w="0" w:type="auto"/>
             <w:tcBorders>
               <w:top w:val="single" w:sz="4" w:space="0" w:color="00000A"/>
               <w:left w:val="single" w:sz="4" w:space="0" w:color="00000A"/>
@@ -7785,32 +7565,9 @@
               <w:bottom w:w="30" w:type="dxa"/>
               <w:right w:w="30" w:type="dxa"/>
             </w:tcMar>
-          </w:tcPr>
-          <w:p>
-            <w:pPr>
-              <w:pBdr>
-                <w:top w:val="nil"/>
-                <w:left w:val="nil"/>
-                <w:bottom w:val="nil"/>
-                <w:right w:val="nil"/>
-                <w:between w:val="nil"/>
-              </w:pBdr>
-              <w:tabs>
-                <w:tab w:val="left" w:pos="709"/>
-              </w:tabs>
-              <w:spacing w:before="28" w:after="28"/>
-              <w:jc w:val="both"/>
-              <w:rPr>
-                <w:color w:val="365F91"/>
-              </w:rPr>
-            </w:pPr>
-            <w:r>
-              <w:rPr>
-                <w:color w:val="365F91"/>
-              </w:rPr>
-              <w:t>Especificación de Requisitos Software</w:t>
-            </w:r>
-          </w:p>
+            <w:hideMark/>
+          </w:tcPr>
+          <w:p/>
         </w:tc>
       </w:tr>
       <w:tr>
@@ -7819,7 +7576,7 @@
         </w:trPr>
         <w:tc>
           <w:tcPr>
-            <w:tcW w:w="823" w:type="dxa"/>
+            <w:tcW w:w="0" w:type="auto"/>
             <w:tcBorders>
               <w:top w:val="single" w:sz="4" w:space="0" w:color="00000A"/>
               <w:left w:val="single" w:sz="4" w:space="0" w:color="00000A"/>
@@ -7832,36 +7589,30 @@
               <w:bottom w:w="30" w:type="dxa"/>
               <w:right w:w="30" w:type="dxa"/>
             </w:tcMar>
-          </w:tcPr>
-          <w:p>
-            <w:pPr>
-              <w:pBdr>
-                <w:top w:val="nil"/>
-                <w:left w:val="nil"/>
-                <w:bottom w:val="nil"/>
-                <w:right w:val="nil"/>
-                <w:between w:val="nil"/>
-              </w:pBdr>
-              <w:tabs>
-                <w:tab w:val="left" w:pos="709"/>
-              </w:tabs>
+            <w:hideMark/>
+          </w:tcPr>
+          <w:p>
+            <w:pPr>
+              <w:pStyle w:val="NormalWeb"/>
+              <w:spacing w:before="0" w:beforeAutospacing="0" w:after="0" w:afterAutospacing="0"/>
               <w:jc w:val="center"/>
-              <w:rPr>
-                <w:color w:val="365F91"/>
-              </w:rPr>
-            </w:pPr>
-            <w:r>
-              <w:rPr>
+            </w:pPr>
+            <w:r>
+              <w:rPr>
+                <w:rFonts w:ascii="Arial" w:hAnsi="Arial" w:cs="Arial"/>
                 <w:b/>
-                <w:color w:val="365F91"/>
-              </w:rPr>
-              <w:t>RF</w:t>
-            </w:r>
-          </w:p>
-        </w:tc>
-        <w:tc>
-          <w:tcPr>
-            <w:tcW w:w="5550" w:type="dxa"/>
+                <w:bCs/>
+                <w:color w:val="000000"/>
+                <w:sz w:val="20"/>
+                <w:szCs w:val="20"/>
+              </w:rPr>
+              <w:t>ERS</w:t>
+            </w:r>
+          </w:p>
+        </w:tc>
+        <w:tc>
+          <w:tcPr>
+            <w:tcW w:w="0" w:type="auto"/>
             <w:tcBorders>
               <w:top w:val="single" w:sz="4" w:space="0" w:color="00000A"/>
               <w:left w:val="single" w:sz="4" w:space="0" w:color="00000A"/>
@@ -7874,29 +7625,22 @@
               <w:bottom w:w="30" w:type="dxa"/>
               <w:right w:w="30" w:type="dxa"/>
             </w:tcMar>
-          </w:tcPr>
-          <w:p>
-            <w:pPr>
-              <w:pBdr>
-                <w:top w:val="nil"/>
-                <w:left w:val="nil"/>
-                <w:bottom w:val="nil"/>
-                <w:right w:val="nil"/>
-                <w:between w:val="nil"/>
-              </w:pBdr>
-              <w:tabs>
-                <w:tab w:val="left" w:pos="709"/>
-              </w:tabs>
+            <w:hideMark/>
+          </w:tcPr>
+          <w:p>
+            <w:pPr>
+              <w:pStyle w:val="NormalWeb"/>
+              <w:spacing w:before="28" w:beforeAutospacing="0" w:after="28" w:afterAutospacing="0"/>
               <w:jc w:val="both"/>
-              <w:rPr>
-                <w:color w:val="365F91"/>
-              </w:rPr>
-            </w:pPr>
-            <w:r>
-              <w:rPr>
-                <w:color w:val="365F91"/>
-              </w:rPr>
-              <w:t>Requerimiento Funcional</w:t>
+            </w:pPr>
+            <w:r>
+              <w:rPr>
+                <w:rFonts w:ascii="Arial" w:hAnsi="Arial" w:cs="Arial"/>
+                <w:color w:val="000000"/>
+                <w:sz w:val="20"/>
+                <w:szCs w:val="20"/>
+              </w:rPr>
+              <w:t>Especificación de Requisitos Software</w:t>
             </w:r>
           </w:p>
         </w:tc>
@@ -7907,7 +7651,7 @@
         </w:trPr>
         <w:tc>
           <w:tcPr>
-            <w:tcW w:w="823" w:type="dxa"/>
+            <w:tcW w:w="0" w:type="auto"/>
             <w:tcBorders>
               <w:top w:val="single" w:sz="4" w:space="0" w:color="00000A"/>
               <w:left w:val="single" w:sz="4" w:space="0" w:color="00000A"/>
@@ -7920,36 +7664,30 @@
               <w:bottom w:w="30" w:type="dxa"/>
               <w:right w:w="30" w:type="dxa"/>
             </w:tcMar>
-          </w:tcPr>
-          <w:p>
-            <w:pPr>
-              <w:pBdr>
-                <w:top w:val="nil"/>
-                <w:left w:val="nil"/>
-                <w:bottom w:val="nil"/>
-                <w:right w:val="nil"/>
-                <w:between w:val="nil"/>
-              </w:pBdr>
-              <w:tabs>
-                <w:tab w:val="left" w:pos="709"/>
-              </w:tabs>
+            <w:hideMark/>
+          </w:tcPr>
+          <w:p>
+            <w:pPr>
+              <w:pStyle w:val="NormalWeb"/>
+              <w:spacing w:before="0" w:beforeAutospacing="0" w:after="0" w:afterAutospacing="0"/>
               <w:jc w:val="center"/>
-              <w:rPr>
-                <w:color w:val="365F91"/>
-              </w:rPr>
-            </w:pPr>
-            <w:r>
-              <w:rPr>
+            </w:pPr>
+            <w:r>
+              <w:rPr>
+                <w:rFonts w:ascii="Arial" w:hAnsi="Arial" w:cs="Arial"/>
                 <w:b/>
-                <w:color w:val="365F91"/>
-              </w:rPr>
-              <w:t>RNF</w:t>
-            </w:r>
-          </w:p>
-        </w:tc>
-        <w:tc>
-          <w:tcPr>
-            <w:tcW w:w="5550" w:type="dxa"/>
+                <w:bCs/>
+                <w:color w:val="000000"/>
+                <w:sz w:val="20"/>
+                <w:szCs w:val="20"/>
+              </w:rPr>
+              <w:t>RF</w:t>
+            </w:r>
+          </w:p>
+        </w:tc>
+        <w:tc>
+          <w:tcPr>
+            <w:tcW w:w="0" w:type="auto"/>
             <w:tcBorders>
               <w:top w:val="single" w:sz="4" w:space="0" w:color="00000A"/>
               <w:left w:val="single" w:sz="4" w:space="0" w:color="00000A"/>
@@ -7962,29 +7700,22 @@
               <w:bottom w:w="30" w:type="dxa"/>
               <w:right w:w="30" w:type="dxa"/>
             </w:tcMar>
-          </w:tcPr>
-          <w:p>
-            <w:pPr>
-              <w:pBdr>
-                <w:top w:val="nil"/>
-                <w:left w:val="nil"/>
-                <w:bottom w:val="nil"/>
-                <w:right w:val="nil"/>
-                <w:between w:val="nil"/>
-              </w:pBdr>
-              <w:tabs>
-                <w:tab w:val="left" w:pos="709"/>
-              </w:tabs>
+            <w:hideMark/>
+          </w:tcPr>
+          <w:p>
+            <w:pPr>
+              <w:pStyle w:val="NormalWeb"/>
+              <w:spacing w:before="0" w:beforeAutospacing="0" w:after="0" w:afterAutospacing="0"/>
               <w:jc w:val="both"/>
-              <w:rPr>
-                <w:color w:val="365F91"/>
-              </w:rPr>
-            </w:pPr>
-            <w:r>
-              <w:rPr>
-                <w:color w:val="365F91"/>
-              </w:rPr>
-              <w:t>Requerimiento No Funcional</w:t>
+            </w:pPr>
+            <w:r>
+              <w:rPr>
+                <w:rFonts w:ascii="Arial" w:hAnsi="Arial" w:cs="Arial"/>
+                <w:color w:val="000000"/>
+                <w:sz w:val="20"/>
+                <w:szCs w:val="20"/>
+              </w:rPr>
+              <w:t>Requerimiento Funcional</w:t>
             </w:r>
           </w:p>
         </w:tc>
@@ -7995,7 +7726,7 @@
         </w:trPr>
         <w:tc>
           <w:tcPr>
-            <w:tcW w:w="823" w:type="dxa"/>
+            <w:tcW w:w="0" w:type="auto"/>
             <w:tcBorders>
               <w:top w:val="single" w:sz="4" w:space="0" w:color="00000A"/>
               <w:left w:val="single" w:sz="4" w:space="0" w:color="00000A"/>
@@ -8008,36 +7739,30 @@
               <w:bottom w:w="30" w:type="dxa"/>
               <w:right w:w="30" w:type="dxa"/>
             </w:tcMar>
-          </w:tcPr>
-          <w:p>
-            <w:pPr>
-              <w:pBdr>
-                <w:top w:val="nil"/>
-                <w:left w:val="nil"/>
-                <w:bottom w:val="nil"/>
-                <w:right w:val="nil"/>
-                <w:between w:val="nil"/>
-              </w:pBdr>
-              <w:tabs>
-                <w:tab w:val="left" w:pos="709"/>
-              </w:tabs>
+            <w:hideMark/>
+          </w:tcPr>
+          <w:p>
+            <w:pPr>
+              <w:pStyle w:val="NormalWeb"/>
+              <w:spacing w:before="0" w:beforeAutospacing="0" w:after="0" w:afterAutospacing="0"/>
               <w:jc w:val="center"/>
-              <w:rPr>
-                <w:color w:val="365F91"/>
-              </w:rPr>
-            </w:pPr>
-            <w:r>
-              <w:rPr>
+            </w:pPr>
+            <w:r>
+              <w:rPr>
+                <w:rFonts w:ascii="Arial" w:hAnsi="Arial" w:cs="Arial"/>
                 <w:b/>
-                <w:color w:val="365F91"/>
-              </w:rPr>
-              <w:t>FTP</w:t>
-            </w:r>
-          </w:p>
-        </w:tc>
-        <w:tc>
-          <w:tcPr>
-            <w:tcW w:w="5550" w:type="dxa"/>
+                <w:bCs/>
+                <w:color w:val="000000"/>
+                <w:sz w:val="20"/>
+                <w:szCs w:val="20"/>
+              </w:rPr>
+              <w:t>RNF</w:t>
+            </w:r>
+          </w:p>
+        </w:tc>
+        <w:tc>
+          <w:tcPr>
+            <w:tcW w:w="0" w:type="auto"/>
             <w:tcBorders>
               <w:top w:val="single" w:sz="4" w:space="0" w:color="00000A"/>
               <w:left w:val="single" w:sz="4" w:space="0" w:color="00000A"/>
@@ -8050,29 +7775,22 @@
               <w:bottom w:w="30" w:type="dxa"/>
               <w:right w:w="30" w:type="dxa"/>
             </w:tcMar>
-          </w:tcPr>
-          <w:p>
-            <w:pPr>
-              <w:pBdr>
-                <w:top w:val="nil"/>
-                <w:left w:val="nil"/>
-                <w:bottom w:val="nil"/>
-                <w:right w:val="nil"/>
-                <w:between w:val="nil"/>
-              </w:pBdr>
-              <w:tabs>
-                <w:tab w:val="left" w:pos="709"/>
-              </w:tabs>
+            <w:hideMark/>
+          </w:tcPr>
+          <w:p>
+            <w:pPr>
+              <w:pStyle w:val="NormalWeb"/>
+              <w:spacing w:before="0" w:beforeAutospacing="0" w:after="0" w:afterAutospacing="0"/>
               <w:jc w:val="both"/>
-              <w:rPr>
-                <w:color w:val="365F91"/>
-              </w:rPr>
-            </w:pPr>
-            <w:r>
-              <w:rPr>
-                <w:color w:val="365F91"/>
-              </w:rPr>
-              <w:t>Protocolo de Transferencia de Archivos</w:t>
+            </w:pPr>
+            <w:r>
+              <w:rPr>
+                <w:rFonts w:ascii="Arial" w:hAnsi="Arial" w:cs="Arial"/>
+                <w:color w:val="000000"/>
+                <w:sz w:val="20"/>
+                <w:szCs w:val="20"/>
+              </w:rPr>
+              <w:t>Requerimiento No Funcional</w:t>
             </w:r>
           </w:p>
         </w:tc>
@@ -8083,7 +7801,7 @@
         </w:trPr>
         <w:tc>
           <w:tcPr>
-            <w:tcW w:w="823" w:type="dxa"/>
+            <w:tcW w:w="0" w:type="auto"/>
             <w:tcBorders>
               <w:top w:val="single" w:sz="4" w:space="0" w:color="00000A"/>
               <w:left w:val="single" w:sz="4" w:space="0" w:color="00000A"/>
@@ -8096,36 +7814,30 @@
               <w:bottom w:w="30" w:type="dxa"/>
               <w:right w:w="30" w:type="dxa"/>
             </w:tcMar>
-          </w:tcPr>
-          <w:p>
-            <w:pPr>
-              <w:pBdr>
-                <w:top w:val="nil"/>
-                <w:left w:val="nil"/>
-                <w:bottom w:val="nil"/>
-                <w:right w:val="nil"/>
-                <w:between w:val="nil"/>
-              </w:pBdr>
-              <w:tabs>
-                <w:tab w:val="left" w:pos="709"/>
-              </w:tabs>
+            <w:hideMark/>
+          </w:tcPr>
+          <w:p>
+            <w:pPr>
+              <w:pStyle w:val="NormalWeb"/>
+              <w:spacing w:before="0" w:beforeAutospacing="0" w:after="0" w:afterAutospacing="0"/>
               <w:jc w:val="center"/>
-              <w:rPr>
-                <w:color w:val="365F91"/>
-              </w:rPr>
-            </w:pPr>
-            <w:r>
-              <w:rPr>
+            </w:pPr>
+            <w:r>
+              <w:rPr>
+                <w:rFonts w:ascii="Arial" w:hAnsi="Arial" w:cs="Arial"/>
                 <w:b/>
-                <w:color w:val="365F91"/>
-              </w:rPr>
-              <w:t>Moodle</w:t>
-            </w:r>
-          </w:p>
-        </w:tc>
-        <w:tc>
-          <w:tcPr>
-            <w:tcW w:w="5550" w:type="dxa"/>
+                <w:bCs/>
+                <w:color w:val="000000"/>
+                <w:sz w:val="20"/>
+                <w:szCs w:val="20"/>
+              </w:rPr>
+              <w:t>FTP</w:t>
+            </w:r>
+          </w:p>
+        </w:tc>
+        <w:tc>
+          <w:tcPr>
+            <w:tcW w:w="0" w:type="auto"/>
             <w:tcBorders>
               <w:top w:val="single" w:sz="4" w:space="0" w:color="00000A"/>
               <w:left w:val="single" w:sz="4" w:space="0" w:color="00000A"/>
@@ -8138,29 +7850,97 @@
               <w:bottom w:w="30" w:type="dxa"/>
               <w:right w:w="30" w:type="dxa"/>
             </w:tcMar>
-          </w:tcPr>
-          <w:p>
-            <w:pPr>
-              <w:pBdr>
-                <w:top w:val="nil"/>
-                <w:left w:val="nil"/>
-                <w:bottom w:val="nil"/>
-                <w:right w:val="nil"/>
-                <w:between w:val="nil"/>
-              </w:pBdr>
-              <w:tabs>
-                <w:tab w:val="left" w:pos="709"/>
-              </w:tabs>
+            <w:hideMark/>
+          </w:tcPr>
+          <w:p>
+            <w:pPr>
+              <w:pStyle w:val="NormalWeb"/>
+              <w:spacing w:before="0" w:beforeAutospacing="0" w:after="0" w:afterAutospacing="0"/>
               <w:jc w:val="both"/>
-              <w:rPr>
-                <w:color w:val="365F91"/>
-              </w:rPr>
-            </w:pPr>
-            <w:r>
-              <w:rPr>
-                <w:color w:val="365F91"/>
-              </w:rPr>
-              <w:t xml:space="preserve">Aula Virtual </w:t>
+            </w:pPr>
+            <w:r>
+              <w:rPr>
+                <w:rFonts w:ascii="Arial" w:hAnsi="Arial" w:cs="Arial"/>
+                <w:color w:val="000000"/>
+                <w:sz w:val="20"/>
+                <w:szCs w:val="20"/>
+              </w:rPr>
+              <w:t>Protocolo de Transferencia de Archivos</w:t>
+            </w:r>
+          </w:p>
+        </w:tc>
+      </w:tr>
+      <w:tr>
+        <w:trPr>
+          <w:jc w:val="center"/>
+        </w:trPr>
+        <w:tc>
+          <w:tcPr>
+            <w:tcW w:w="0" w:type="auto"/>
+            <w:tcBorders>
+              <w:top w:val="single" w:sz="4" w:space="0" w:color="00000A"/>
+              <w:left w:val="single" w:sz="4" w:space="0" w:color="00000A"/>
+              <w:bottom w:val="single" w:sz="4" w:space="0" w:color="00000A"/>
+              <w:right w:val="single" w:sz="4" w:space="0" w:color="00000A"/>
+            </w:tcBorders>
+            <w:tcMar>
+              <w:top w:w="30" w:type="dxa"/>
+              <w:left w:w="30" w:type="dxa"/>
+              <w:bottom w:w="30" w:type="dxa"/>
+              <w:right w:w="30" w:type="dxa"/>
+            </w:tcMar>
+            <w:hideMark/>
+          </w:tcPr>
+          <w:p>
+            <w:pPr>
+              <w:pStyle w:val="NormalWeb"/>
+              <w:spacing w:before="0" w:beforeAutospacing="0" w:after="0" w:afterAutospacing="0"/>
+              <w:jc w:val="center"/>
+            </w:pPr>
+            <w:r>
+              <w:rPr>
+                <w:rFonts w:ascii="Arial" w:hAnsi="Arial" w:cs="Arial"/>
+                <w:b/>
+                <w:bCs/>
+                <w:color w:val="000000"/>
+                <w:sz w:val="20"/>
+                <w:szCs w:val="20"/>
+              </w:rPr>
+              <w:t>Moodle</w:t>
+            </w:r>
+          </w:p>
+        </w:tc>
+        <w:tc>
+          <w:tcPr>
+            <w:tcW w:w="0" w:type="auto"/>
+            <w:tcBorders>
+              <w:top w:val="single" w:sz="4" w:space="0" w:color="00000A"/>
+              <w:left w:val="single" w:sz="4" w:space="0" w:color="00000A"/>
+              <w:bottom w:val="single" w:sz="4" w:space="0" w:color="00000A"/>
+              <w:right w:val="single" w:sz="4" w:space="0" w:color="00000A"/>
+            </w:tcBorders>
+            <w:tcMar>
+              <w:top w:w="30" w:type="dxa"/>
+              <w:left w:w="30" w:type="dxa"/>
+              <w:bottom w:w="30" w:type="dxa"/>
+              <w:right w:w="30" w:type="dxa"/>
+            </w:tcMar>
+            <w:hideMark/>
+          </w:tcPr>
+          <w:p>
+            <w:pPr>
+              <w:pStyle w:val="NormalWeb"/>
+              <w:spacing w:before="0" w:beforeAutospacing="0" w:after="0" w:afterAutospacing="0"/>
+              <w:jc w:val="both"/>
+            </w:pPr>
+            <w:r>
+              <w:rPr>
+                <w:rFonts w:ascii="Arial" w:hAnsi="Arial" w:cs="Arial"/>
+                <w:color w:val="000000"/>
+                <w:sz w:val="20"/>
+                <w:szCs w:val="20"/>
+              </w:rPr>
+              <w:t>Aula Virtual </w:t>
             </w:r>
           </w:p>
         </w:tc>
@@ -8182,8 +7962,59 @@
           <w:color w:val="FF0000"/>
         </w:rPr>
       </w:pPr>
-      <w:bookmarkStart w:id="8" w:name="_2s8eyo1" w:colFirst="0" w:colLast="0"/>
-      <w:bookmarkEnd w:id="8"/>
+      <w:bookmarkStart w:id="9" w:name="_2s8eyo1" w:colFirst="0" w:colLast="0"/>
+      <w:bookmarkEnd w:id="9"/>
+    </w:p>
+    <w:p>
+      <w:pPr>
+        <w:widowControl w:val="0"/>
+        <w:pBdr>
+          <w:top w:val="nil"/>
+          <w:left w:val="nil"/>
+          <w:bottom w:val="nil"/>
+          <w:right w:val="nil"/>
+          <w:between w:val="nil"/>
+        </w:pBdr>
+        <w:ind w:left="600"/>
+        <w:rPr>
+          <w:i/>
+          <w:color w:val="FF0000"/>
+        </w:rPr>
+      </w:pPr>
+    </w:p>
+    <w:p>
+      <w:pPr>
+        <w:widowControl w:val="0"/>
+        <w:pBdr>
+          <w:top w:val="nil"/>
+          <w:left w:val="nil"/>
+          <w:bottom w:val="nil"/>
+          <w:right w:val="nil"/>
+          <w:between w:val="nil"/>
+        </w:pBdr>
+        <w:ind w:left="600"/>
+        <w:rPr>
+          <w:i/>
+          <w:color w:val="FF0000"/>
+        </w:rPr>
+      </w:pPr>
+    </w:p>
+    <w:p>
+      <w:pPr>
+        <w:widowControl w:val="0"/>
+        <w:pBdr>
+          <w:top w:val="nil"/>
+          <w:left w:val="nil"/>
+          <w:bottom w:val="nil"/>
+          <w:right w:val="nil"/>
+          <w:between w:val="nil"/>
+        </w:pBdr>
+        <w:ind w:left="600"/>
+        <w:rPr>
+          <w:i/>
+          <w:color w:val="FF0000"/>
+        </w:rPr>
+      </w:pPr>
     </w:p>
     <w:p>
       <w:pPr>
@@ -8215,6 +8046,7 @@
           <w:sz w:val="28"/>
           <w:szCs w:val="28"/>
         </w:rPr>
+        <w:lastRenderedPageBreak/>
         <w:t>Referencias</w:t>
       </w:r>
     </w:p>
@@ -8395,7 +8227,6 @@
               <w:rPr>
                 <w:color w:val="000000"/>
               </w:rPr>
-              <w:lastRenderedPageBreak/>
               <w:t>Standard IEEE 830 - 1998</w:t>
             </w:r>
           </w:p>
@@ -8458,8 +8289,8 @@
           <w:color w:val="FF0000"/>
         </w:rPr>
       </w:pPr>
-      <w:bookmarkStart w:id="9" w:name="_17dp8vu" w:colFirst="0" w:colLast="0"/>
-      <w:bookmarkEnd w:id="9"/>
+      <w:bookmarkStart w:id="10" w:name="_17dp8vu" w:colFirst="0" w:colLast="0"/>
+      <w:bookmarkEnd w:id="10"/>
     </w:p>
     <w:p>
       <w:pPr>
@@ -8508,25 +8339,82 @@
           <w:color w:val="000000"/>
         </w:rPr>
       </w:pPr>
-      <w:bookmarkStart w:id="10" w:name="_3rdcrjn" w:colFirst="0" w:colLast="0"/>
-      <w:bookmarkEnd w:id="10"/>
-    </w:p>
-    <w:p>
-      <w:pPr>
-        <w:ind w:left="601" w:firstLine="106"/>
+      <w:bookmarkStart w:id="11" w:name="_3rdcrjn" w:colFirst="0" w:colLast="0"/>
+      <w:bookmarkEnd w:id="11"/>
+    </w:p>
+    <w:p>
+      <w:pPr>
+        <w:pStyle w:val="NormalWeb"/>
+        <w:spacing w:before="0" w:beforeAutospacing="0" w:after="0" w:afterAutospacing="0"/>
+        <w:ind w:left="600"/>
         <w:jc w:val="both"/>
-        <w:rPr>
-          <w:color w:val="365F91"/>
-        </w:rPr>
-      </w:pPr>
-      <w:bookmarkStart w:id="11" w:name="_26in1rg" w:colFirst="0" w:colLast="0"/>
-      <w:bookmarkEnd w:id="11"/>
+      </w:pPr>
+      <w:bookmarkStart w:id="12" w:name="_26in1rg" w:colFirst="0" w:colLast="0"/>
+      <w:bookmarkEnd w:id="12"/>
       <w:r>
         <w:rPr>
-          <w:color w:val="365F91"/>
-        </w:rPr>
-        <w:t>Breve resumen de las secciones del documento.</w:t>
+          <w:rFonts w:ascii="Arial" w:hAnsi="Arial" w:cs="Arial"/>
+          <w:color w:val="000000"/>
+        </w:rPr>
+        <w:t>En este capítulo se da a conocer cuáles serán los funcionamientos que tendrá nuestro sistema.</w:t>
       </w:r>
+    </w:p>
+    <w:p>
+      <w:pPr>
+        <w:pStyle w:val="NormalWeb"/>
+        <w:spacing w:before="0" w:beforeAutospacing="0" w:after="0" w:afterAutospacing="0"/>
+        <w:ind w:left="600"/>
+        <w:jc w:val="both"/>
+      </w:pPr>
+      <w:r>
+        <w:rPr>
+          <w:rFonts w:ascii="Arial" w:hAnsi="Arial" w:cs="Arial"/>
+          <w:color w:val="000000"/>
+        </w:rPr>
+        <w:t>Se establecerá una explicación escrita de las funcionalidades que debe cumplir dicho sistema.</w:t>
+      </w:r>
+    </w:p>
+    <w:p>
+      <w:pPr>
+        <w:pStyle w:val="NormalWeb"/>
+        <w:spacing w:before="0" w:beforeAutospacing="0" w:after="0" w:afterAutospacing="0"/>
+        <w:ind w:left="600"/>
+        <w:jc w:val="both"/>
+      </w:pPr>
+      <w:r>
+        <w:rPr>
+          <w:rFonts w:ascii="Arial" w:hAnsi="Arial" w:cs="Arial"/>
+          <w:color w:val="000000"/>
+        </w:rPr>
+        <w:t>Se comentará si el sistema posee algunas limitaciones y se explicará el porqué de estas.</w:t>
+      </w:r>
+    </w:p>
+    <w:p>
+      <w:pPr>
+        <w:pStyle w:val="NormalWeb"/>
+        <w:spacing w:before="0" w:beforeAutospacing="0" w:after="0" w:afterAutospacing="0"/>
+        <w:ind w:left="600"/>
+        <w:jc w:val="both"/>
+        <w:rPr>
+          <w:rFonts w:ascii="Arial" w:hAnsi="Arial" w:cs="Arial"/>
+          <w:color w:val="000000"/>
+        </w:rPr>
+      </w:pPr>
+      <w:r>
+        <w:rPr>
+          <w:rFonts w:ascii="Arial" w:hAnsi="Arial" w:cs="Arial"/>
+          <w:color w:val="000000"/>
+        </w:rPr>
+        <w:t>Definiremos quienes interactúan directamente con el sistema.</w:t>
+      </w:r>
+    </w:p>
+    <w:p>
+      <w:pPr>
+        <w:pStyle w:val="NormalWeb"/>
+        <w:spacing w:before="0" w:beforeAutospacing="0" w:after="0" w:afterAutospacing="0"/>
+        <w:ind w:left="600"/>
+        <w:jc w:val="both"/>
+      </w:pPr>
     </w:p>
     <w:p>
       <w:pPr>
@@ -8574,8 +8462,8 @@
           <w:color w:val="000000"/>
         </w:rPr>
       </w:pPr>
-      <w:bookmarkStart w:id="12" w:name="_lnxbz9" w:colFirst="0" w:colLast="0"/>
-      <w:bookmarkEnd w:id="12"/>
+      <w:bookmarkStart w:id="13" w:name="_lnxbz9" w:colFirst="0" w:colLast="0"/>
+      <w:bookmarkEnd w:id="13"/>
     </w:p>
     <w:p>
       <w:pPr>
@@ -8639,8 +8527,8 @@
           <w:color w:val="FF0000"/>
         </w:rPr>
       </w:pPr>
-      <w:bookmarkStart w:id="13" w:name="_35nkun2" w:colFirst="0" w:colLast="0"/>
-      <w:bookmarkEnd w:id="13"/>
+      <w:bookmarkStart w:id="14" w:name="_35nkun2" w:colFirst="0" w:colLast="0"/>
+      <w:bookmarkEnd w:id="14"/>
     </w:p>
     <w:p>
       <w:pPr>
@@ -9296,8 +9184,8 @@
           <w:color w:val="FF0000"/>
         </w:rPr>
       </w:pPr>
-      <w:bookmarkStart w:id="14" w:name="_1ksv4uv" w:colFirst="0" w:colLast="0"/>
-      <w:bookmarkEnd w:id="14"/>
+      <w:bookmarkStart w:id="15" w:name="_1ksv4uv" w:colFirst="0" w:colLast="0"/>
+      <w:bookmarkEnd w:id="15"/>
       <w:r>
         <w:rPr>
           <w:i/>
@@ -9466,8 +9354,8 @@
           <w:color w:val="FF0000"/>
         </w:rPr>
       </w:pPr>
-      <w:bookmarkStart w:id="15" w:name="_44sinio" w:colFirst="0" w:colLast="0"/>
-      <w:bookmarkEnd w:id="15"/>
+      <w:bookmarkStart w:id="16" w:name="_44sinio" w:colFirst="0" w:colLast="0"/>
+      <w:bookmarkEnd w:id="16"/>
     </w:p>
     <w:p>
       <w:pPr>
@@ -9550,8 +9438,18 @@
           <w:sz w:val="24"/>
           <w:szCs w:val="24"/>
         </w:rPr>
-        <w:t xml:space="preserve"> Backlog</w:t>
+        <w:t xml:space="preserve"> </w:t>
       </w:r>
+      <w:proofErr w:type="spellStart"/>
+      <w:r>
+        <w:rPr>
+          <w:b/>
+          <w:sz w:val="24"/>
+          <w:szCs w:val="24"/>
+        </w:rPr>
+        <w:t>Backlog</w:t>
+      </w:r>
+      <w:proofErr w:type="spellEnd"/>
     </w:p>
     <w:p/>
     <w:p/>
@@ -10099,7 +9997,7 @@
 </file>
 
 <file path=word/endnotes.xml><?xml version="1.0" encoding="utf-8"?>
-<w:endnotes xmlns:wpc="http://schemas.microsoft.com/office/word/2010/wordprocessingCanvas" xmlns:cx="http://schemas.microsoft.com/office/drawing/2014/chartex" xmlns:cx1="http://schemas.microsoft.com/office/drawing/2015/9/8/chartex" xmlns:cx2="http://schemas.microsoft.com/office/drawing/2015/10/21/chartex" xmlns:cx3="http://schemas.microsoft.com/office/drawing/2016/5/9/chartex" xmlns:cx4="http://schemas.microsoft.com/office/drawing/2016/5/10/chartex" xmlns:cx5="http://schemas.microsoft.com/office/drawing/2016/5/11/chartex" xmlns:cx6="http://schemas.microsoft.com/office/drawing/2016/5/12/chartex" xmlns:cx7="http://schemas.microsoft.com/office/drawing/2016/5/13/chartex" xmlns:cx8="http://schemas.microsoft.com/office/drawing/2016/5/14/chartex" xmlns:mc="http://schemas.openxmlformats.org/markup-compatibility/2006" xmlns:aink="http://schemas.microsoft.com/office/drawing/2016/ink" xmlns:am3d="http://schemas.microsoft.com/office/drawing/2017/model3d" xmlns:o="urn:schemas-microsoft-com:office:office" xmlns:oel="http://schemas.microsoft.com/office/2019/extlst" xmlns:r="http://schemas.openxmlformats.org/officeDocument/2006/relationships" xmlns:m="http://schemas.openxmlformats.org/officeDocument/2006/math" xmlns:v="urn:schemas-microsoft-com:vml" xmlns:wp14="http://schemas.microsoft.com/office/word/2010/wordprocessingDrawing" xmlns:wp="http://schemas.openxmlformats.org/drawingml/2006/wordprocessingDrawing" xmlns:w10="urn:schemas-microsoft-com:office:word" xmlns:w="http://schemas.openxmlformats.org/wordprocessingml/2006/main" xmlns:w14="http://schemas.microsoft.com/office/word/2010/wordml" xmlns:w15="http://schemas.microsoft.com/office/word/2012/wordml" xmlns:w16cex="http://schemas.microsoft.com/office/word/2018/wordml/cex" xmlns:w16cid="http://schemas.microsoft.com/office/word/2016/wordml/cid" xmlns:w16="http://schemas.microsoft.com/office/word/2018/wordml" xmlns:w16sdtdh="http://schemas.microsoft.com/office/word/2020/wordml/sdtdatahash" xmlns:w16se="http://schemas.microsoft.com/office/word/2015/wordml/symex" xmlns:wpg="http://schemas.microsoft.com/office/word/2010/wordprocessingGroup" xmlns:wpi="http://schemas.microsoft.com/office/word/2010/wordprocessingInk" xmlns:wne="http://schemas.microsoft.com/office/word/2006/wordml" xmlns:wps="http://schemas.microsoft.com/office/word/2010/wordprocessingShape" mc:Ignorable="w14 w15 w16se w16cid w16 w16cex w16sdtdh wp14">
+<w:endnotes xmlns:wpc="http://schemas.microsoft.com/office/word/2010/wordprocessingCanvas" xmlns:cx="http://schemas.microsoft.com/office/drawing/2014/chartex" xmlns:mc="http://schemas.openxmlformats.org/markup-compatibility/2006" xmlns:o="urn:schemas-microsoft-com:office:office" xmlns:r="http://schemas.openxmlformats.org/officeDocument/2006/relationships" xmlns:m="http://schemas.openxmlformats.org/officeDocument/2006/math" xmlns:v="urn:schemas-microsoft-com:vml" xmlns:wp14="http://schemas.microsoft.com/office/word/2010/wordprocessingDrawing" xmlns:wp="http://schemas.openxmlformats.org/drawingml/2006/wordprocessingDrawing" xmlns:w10="urn:schemas-microsoft-com:office:word" xmlns:w="http://schemas.openxmlformats.org/wordprocessingml/2006/main" xmlns:w14="http://schemas.microsoft.com/office/word/2010/wordml" xmlns:w15="http://schemas.microsoft.com/office/word/2012/wordml" xmlns:w16se="http://schemas.microsoft.com/office/word/2015/wordml/symex" xmlns:wpg="http://schemas.microsoft.com/office/word/2010/wordprocessingGroup" xmlns:wpi="http://schemas.microsoft.com/office/word/2010/wordprocessingInk" xmlns:wne="http://schemas.microsoft.com/office/word/2006/wordml" xmlns:wps="http://schemas.microsoft.com/office/word/2010/wordprocessingShape" mc:Ignorable="w14 w15 w16se wp14">
   <w:endnote w:type="separator" w:id="-1">
     <w:p>
       <w:r>
@@ -10118,7 +10016,7 @@
 </file>
 
 <file path=word/footer1.xml><?xml version="1.0" encoding="utf-8"?>
-<w:ftr xmlns:wpc="http://schemas.microsoft.com/office/word/2010/wordprocessingCanvas" xmlns:cx="http://schemas.microsoft.com/office/drawing/2014/chartex" xmlns:cx1="http://schemas.microsoft.com/office/drawing/2015/9/8/chartex" xmlns:cx2="http://schemas.microsoft.com/office/drawing/2015/10/21/chartex" xmlns:cx3="http://schemas.microsoft.com/office/drawing/2016/5/9/chartex" xmlns:cx4="http://schemas.microsoft.com/office/drawing/2016/5/10/chartex" xmlns:cx5="http://schemas.microsoft.com/office/drawing/2016/5/11/chartex" xmlns:cx6="http://schemas.microsoft.com/office/drawing/2016/5/12/chartex" xmlns:cx7="http://schemas.microsoft.com/office/drawing/2016/5/13/chartex" xmlns:cx8="http://schemas.microsoft.com/office/drawing/2016/5/14/chartex" xmlns:mc="http://schemas.openxmlformats.org/markup-compatibility/2006" xmlns:aink="http://schemas.microsoft.com/office/drawing/2016/ink" xmlns:am3d="http://schemas.microsoft.com/office/drawing/2017/model3d" xmlns:o="urn:schemas-microsoft-com:office:office" xmlns:oel="http://schemas.microsoft.com/office/2019/extlst" xmlns:r="http://schemas.openxmlformats.org/officeDocument/2006/relationships" xmlns:m="http://schemas.openxmlformats.org/officeDocument/2006/math" xmlns:v="urn:schemas-microsoft-com:vml" xmlns:wp14="http://schemas.microsoft.com/office/word/2010/wordprocessingDrawing" xmlns:wp="http://schemas.openxmlformats.org/drawingml/2006/wordprocessingDrawing" xmlns:w10="urn:schemas-microsoft-com:office:word" xmlns:w="http://schemas.openxmlformats.org/wordprocessingml/2006/main" xmlns:w14="http://schemas.microsoft.com/office/word/2010/wordml" xmlns:w15="http://schemas.microsoft.com/office/word/2012/wordml" xmlns:w16cex="http://schemas.microsoft.com/office/word/2018/wordml/cex" xmlns:w16cid="http://schemas.microsoft.com/office/word/2016/wordml/cid" xmlns:w16="http://schemas.microsoft.com/office/word/2018/wordml" xmlns:w16sdtdh="http://schemas.microsoft.com/office/word/2020/wordml/sdtdatahash" xmlns:w16se="http://schemas.microsoft.com/office/word/2015/wordml/symex" xmlns:wpg="http://schemas.microsoft.com/office/word/2010/wordprocessingGroup" xmlns:wpi="http://schemas.microsoft.com/office/word/2010/wordprocessingInk" xmlns:wne="http://schemas.microsoft.com/office/word/2006/wordml" xmlns:wps="http://schemas.microsoft.com/office/word/2010/wordprocessingShape" mc:Ignorable="w14 w15 w16se w16cid w16 w16cex w16sdtdh wp14">
+<w:ftr xmlns:wpc="http://schemas.microsoft.com/office/word/2010/wordprocessingCanvas" xmlns:cx="http://schemas.microsoft.com/office/drawing/2014/chartex" xmlns:mc="http://schemas.openxmlformats.org/markup-compatibility/2006" xmlns:o="urn:schemas-microsoft-com:office:office" xmlns:r="http://schemas.openxmlformats.org/officeDocument/2006/relationships" xmlns:m="http://schemas.openxmlformats.org/officeDocument/2006/math" xmlns:v="urn:schemas-microsoft-com:vml" xmlns:wp14="http://schemas.microsoft.com/office/word/2010/wordprocessingDrawing" xmlns:wp="http://schemas.openxmlformats.org/drawingml/2006/wordprocessingDrawing" xmlns:w10="urn:schemas-microsoft-com:office:word" xmlns:w="http://schemas.openxmlformats.org/wordprocessingml/2006/main" xmlns:w14="http://schemas.microsoft.com/office/word/2010/wordml" xmlns:w15="http://schemas.microsoft.com/office/word/2012/wordml" xmlns:w16se="http://schemas.microsoft.com/office/word/2015/wordml/symex" xmlns:wpg="http://schemas.microsoft.com/office/word/2010/wordprocessingGroup" xmlns:wpi="http://schemas.microsoft.com/office/word/2010/wordprocessingInk" xmlns:wne="http://schemas.microsoft.com/office/word/2006/wordml" xmlns:wps="http://schemas.microsoft.com/office/word/2010/wordprocessingShape" mc:Ignorable="w14 w15 w16se wp14">
   <w:p>
     <w:pPr>
       <w:pBdr>
@@ -10141,7 +10039,7 @@
 </file>
 
 <file path=word/footnotes.xml><?xml version="1.0" encoding="utf-8"?>
-<w:footnotes xmlns:wpc="http://schemas.microsoft.com/office/word/2010/wordprocessingCanvas" xmlns:cx="http://schemas.microsoft.com/office/drawing/2014/chartex" xmlns:cx1="http://schemas.microsoft.com/office/drawing/2015/9/8/chartex" xmlns:cx2="http://schemas.microsoft.com/office/drawing/2015/10/21/chartex" xmlns:cx3="http://schemas.microsoft.com/office/drawing/2016/5/9/chartex" xmlns:cx4="http://schemas.microsoft.com/office/drawing/2016/5/10/chartex" xmlns:cx5="http://schemas.microsoft.com/office/drawing/2016/5/11/chartex" xmlns:cx6="http://schemas.microsoft.com/office/drawing/2016/5/12/chartex" xmlns:cx7="http://schemas.microsoft.com/office/drawing/2016/5/13/chartex" xmlns:cx8="http://schemas.microsoft.com/office/drawing/2016/5/14/chartex" xmlns:mc="http://schemas.openxmlformats.org/markup-compatibility/2006" xmlns:aink="http://schemas.microsoft.com/office/drawing/2016/ink" xmlns:am3d="http://schemas.microsoft.com/office/drawing/2017/model3d" xmlns:o="urn:schemas-microsoft-com:office:office" xmlns:oel="http://schemas.microsoft.com/office/2019/extlst" xmlns:r="http://schemas.openxmlformats.org/officeDocument/2006/relationships" xmlns:m="http://schemas.openxmlformats.org/officeDocument/2006/math" xmlns:v="urn:schemas-microsoft-com:vml" xmlns:wp14="http://schemas.microsoft.com/office/word/2010/wordprocessingDrawing" xmlns:wp="http://schemas.openxmlformats.org/drawingml/2006/wordprocessingDrawing" xmlns:w10="urn:schemas-microsoft-com:office:word" xmlns:w="http://schemas.openxmlformats.org/wordprocessingml/2006/main" xmlns:w14="http://schemas.microsoft.com/office/word/2010/wordml" xmlns:w15="http://schemas.microsoft.com/office/word/2012/wordml" xmlns:w16cex="http://schemas.microsoft.com/office/word/2018/wordml/cex" xmlns:w16cid="http://schemas.microsoft.com/office/word/2016/wordml/cid" xmlns:w16="http://schemas.microsoft.com/office/word/2018/wordml" xmlns:w16sdtdh="http://schemas.microsoft.com/office/word/2020/wordml/sdtdatahash" xmlns:w16se="http://schemas.microsoft.com/office/word/2015/wordml/symex" xmlns:wpg="http://schemas.microsoft.com/office/word/2010/wordprocessingGroup" xmlns:wpi="http://schemas.microsoft.com/office/word/2010/wordprocessingInk" xmlns:wne="http://schemas.microsoft.com/office/word/2006/wordml" xmlns:wps="http://schemas.microsoft.com/office/word/2010/wordprocessingShape" mc:Ignorable="w14 w15 w16se w16cid w16 w16cex w16sdtdh wp14">
+<w:footnotes xmlns:wpc="http://schemas.microsoft.com/office/word/2010/wordprocessingCanvas" xmlns:cx="http://schemas.microsoft.com/office/drawing/2014/chartex" xmlns:mc="http://schemas.openxmlformats.org/markup-compatibility/2006" xmlns:o="urn:schemas-microsoft-com:office:office" xmlns:r="http://schemas.openxmlformats.org/officeDocument/2006/relationships" xmlns:m="http://schemas.openxmlformats.org/officeDocument/2006/math" xmlns:v="urn:schemas-microsoft-com:vml" xmlns:wp14="http://schemas.microsoft.com/office/word/2010/wordprocessingDrawing" xmlns:wp="http://schemas.openxmlformats.org/drawingml/2006/wordprocessingDrawing" xmlns:w10="urn:schemas-microsoft-com:office:word" xmlns:w="http://schemas.openxmlformats.org/wordprocessingml/2006/main" xmlns:w14="http://schemas.microsoft.com/office/word/2010/wordml" xmlns:w15="http://schemas.microsoft.com/office/word/2012/wordml" xmlns:w16se="http://schemas.microsoft.com/office/word/2015/wordml/symex" xmlns:wpg="http://schemas.microsoft.com/office/word/2010/wordprocessingGroup" xmlns:wpi="http://schemas.microsoft.com/office/word/2010/wordprocessingInk" xmlns:wne="http://schemas.microsoft.com/office/word/2006/wordml" xmlns:wps="http://schemas.microsoft.com/office/word/2010/wordprocessingShape" mc:Ignorable="w14 w15 w16se wp14">
   <w:footnote w:type="separator" w:id="-1">
     <w:p>
       <w:r>
@@ -10160,7 +10058,7 @@
 </file>
 
 <file path=word/header1.xml><?xml version="1.0" encoding="utf-8"?>
-<w:hdr xmlns:wpc="http://schemas.microsoft.com/office/word/2010/wordprocessingCanvas" xmlns:cx="http://schemas.microsoft.com/office/drawing/2014/chartex" xmlns:cx1="http://schemas.microsoft.com/office/drawing/2015/9/8/chartex" xmlns:cx2="http://schemas.microsoft.com/office/drawing/2015/10/21/chartex" xmlns:cx3="http://schemas.microsoft.com/office/drawing/2016/5/9/chartex" xmlns:cx4="http://schemas.microsoft.com/office/drawing/2016/5/10/chartex" xmlns:cx5="http://schemas.microsoft.com/office/drawing/2016/5/11/chartex" xmlns:cx6="http://schemas.microsoft.com/office/drawing/2016/5/12/chartex" xmlns:cx7="http://schemas.microsoft.com/office/drawing/2016/5/13/chartex" xmlns:cx8="http://schemas.microsoft.com/office/drawing/2016/5/14/chartex" xmlns:mc="http://schemas.openxmlformats.org/markup-compatibility/2006" xmlns:aink="http://schemas.microsoft.com/office/drawing/2016/ink" xmlns:am3d="http://schemas.microsoft.com/office/drawing/2017/model3d" xmlns:o="urn:schemas-microsoft-com:office:office" xmlns:oel="http://schemas.microsoft.com/office/2019/extlst" xmlns:r="http://schemas.openxmlformats.org/officeDocument/2006/relationships" xmlns:m="http://schemas.openxmlformats.org/officeDocument/2006/math" xmlns:v="urn:schemas-microsoft-com:vml" xmlns:wp14="http://schemas.microsoft.com/office/word/2010/wordprocessingDrawing" xmlns:wp="http://schemas.openxmlformats.org/drawingml/2006/wordprocessingDrawing" xmlns:w10="urn:schemas-microsoft-com:office:word" xmlns:w="http://schemas.openxmlformats.org/wordprocessingml/2006/main" xmlns:w14="http://schemas.microsoft.com/office/word/2010/wordml" xmlns:w15="http://schemas.microsoft.com/office/word/2012/wordml" xmlns:w16cex="http://schemas.microsoft.com/office/word/2018/wordml/cex" xmlns:w16cid="http://schemas.microsoft.com/office/word/2016/wordml/cid" xmlns:w16="http://schemas.microsoft.com/office/word/2018/wordml" xmlns:w16sdtdh="http://schemas.microsoft.com/office/word/2020/wordml/sdtdatahash" xmlns:w16se="http://schemas.microsoft.com/office/word/2015/wordml/symex" xmlns:wpg="http://schemas.microsoft.com/office/word/2010/wordprocessingGroup" xmlns:wpi="http://schemas.microsoft.com/office/word/2010/wordprocessingInk" xmlns:wne="http://schemas.microsoft.com/office/word/2006/wordml" xmlns:wps="http://schemas.microsoft.com/office/word/2010/wordprocessingShape" mc:Ignorable="w14 w15 w16se w16cid w16 w16cex w16sdtdh wp14">
+<w:hdr xmlns:wpc="http://schemas.microsoft.com/office/word/2010/wordprocessingCanvas" xmlns:cx="http://schemas.microsoft.com/office/drawing/2014/chartex" xmlns:mc="http://schemas.openxmlformats.org/markup-compatibility/2006" xmlns:o="urn:schemas-microsoft-com:office:office" xmlns:r="http://schemas.openxmlformats.org/officeDocument/2006/relationships" xmlns:m="http://schemas.openxmlformats.org/officeDocument/2006/math" xmlns:v="urn:schemas-microsoft-com:vml" xmlns:wp14="http://schemas.microsoft.com/office/word/2010/wordprocessingDrawing" xmlns:wp="http://schemas.openxmlformats.org/drawingml/2006/wordprocessingDrawing" xmlns:w10="urn:schemas-microsoft-com:office:word" xmlns:w="http://schemas.openxmlformats.org/wordprocessingml/2006/main" xmlns:w14="http://schemas.microsoft.com/office/word/2010/wordml" xmlns:w15="http://schemas.microsoft.com/office/word/2012/wordml" xmlns:w16se="http://schemas.microsoft.com/office/word/2015/wordml/symex" xmlns:wpg="http://schemas.microsoft.com/office/word/2010/wordprocessingGroup" xmlns:wpi="http://schemas.microsoft.com/office/word/2010/wordprocessingInk" xmlns:wne="http://schemas.microsoft.com/office/word/2006/wordml" xmlns:wps="http://schemas.microsoft.com/office/word/2010/wordprocessingShape" mc:Ignorable="w14 w15 w16se wp14">
   <w:p>
     <w:pPr>
       <w:widowControl w:val="0"/>
@@ -10403,7 +10301,7 @@
 </file>
 
 <file path=word/header2.xml><?xml version="1.0" encoding="utf-8"?>
-<w:hdr xmlns:wpc="http://schemas.microsoft.com/office/word/2010/wordprocessingCanvas" xmlns:cx="http://schemas.microsoft.com/office/drawing/2014/chartex" xmlns:cx1="http://schemas.microsoft.com/office/drawing/2015/9/8/chartex" xmlns:cx2="http://schemas.microsoft.com/office/drawing/2015/10/21/chartex" xmlns:cx3="http://schemas.microsoft.com/office/drawing/2016/5/9/chartex" xmlns:cx4="http://schemas.microsoft.com/office/drawing/2016/5/10/chartex" xmlns:cx5="http://schemas.microsoft.com/office/drawing/2016/5/11/chartex" xmlns:cx6="http://schemas.microsoft.com/office/drawing/2016/5/12/chartex" xmlns:cx7="http://schemas.microsoft.com/office/drawing/2016/5/13/chartex" xmlns:cx8="http://schemas.microsoft.com/office/drawing/2016/5/14/chartex" xmlns:mc="http://schemas.openxmlformats.org/markup-compatibility/2006" xmlns:aink="http://schemas.microsoft.com/office/drawing/2016/ink" xmlns:am3d="http://schemas.microsoft.com/office/drawing/2017/model3d" xmlns:o="urn:schemas-microsoft-com:office:office" xmlns:oel="http://schemas.microsoft.com/office/2019/extlst" xmlns:r="http://schemas.openxmlformats.org/officeDocument/2006/relationships" xmlns:m="http://schemas.openxmlformats.org/officeDocument/2006/math" xmlns:v="urn:schemas-microsoft-com:vml" xmlns:wp14="http://schemas.microsoft.com/office/word/2010/wordprocessingDrawing" xmlns:wp="http://schemas.openxmlformats.org/drawingml/2006/wordprocessingDrawing" xmlns:w10="urn:schemas-microsoft-com:office:word" xmlns:w="http://schemas.openxmlformats.org/wordprocessingml/2006/main" xmlns:w14="http://schemas.microsoft.com/office/word/2010/wordml" xmlns:w15="http://schemas.microsoft.com/office/word/2012/wordml" xmlns:w16cex="http://schemas.microsoft.com/office/word/2018/wordml/cex" xmlns:w16cid="http://schemas.microsoft.com/office/word/2016/wordml/cid" xmlns:w16="http://schemas.microsoft.com/office/word/2018/wordml" xmlns:w16sdtdh="http://schemas.microsoft.com/office/word/2020/wordml/sdtdatahash" xmlns:w16se="http://schemas.microsoft.com/office/word/2015/wordml/symex" xmlns:wpg="http://schemas.microsoft.com/office/word/2010/wordprocessingGroup" xmlns:wpi="http://schemas.microsoft.com/office/word/2010/wordprocessingInk" xmlns:wne="http://schemas.microsoft.com/office/word/2006/wordml" xmlns:wps="http://schemas.microsoft.com/office/word/2010/wordprocessingShape" mc:Ignorable="w14 w15 w16se w16cid w16 w16cex w16sdtdh wp14">
+<w:hdr xmlns:wpc="http://schemas.microsoft.com/office/word/2010/wordprocessingCanvas" xmlns:cx="http://schemas.microsoft.com/office/drawing/2014/chartex" xmlns:mc="http://schemas.openxmlformats.org/markup-compatibility/2006" xmlns:o="urn:schemas-microsoft-com:office:office" xmlns:r="http://schemas.openxmlformats.org/officeDocument/2006/relationships" xmlns:m="http://schemas.openxmlformats.org/officeDocument/2006/math" xmlns:v="urn:schemas-microsoft-com:vml" xmlns:wp14="http://schemas.microsoft.com/office/word/2010/wordprocessingDrawing" xmlns:wp="http://schemas.openxmlformats.org/drawingml/2006/wordprocessingDrawing" xmlns:w10="urn:schemas-microsoft-com:office:word" xmlns:w="http://schemas.openxmlformats.org/wordprocessingml/2006/main" xmlns:w14="http://schemas.microsoft.com/office/word/2010/wordml" xmlns:w15="http://schemas.microsoft.com/office/word/2012/wordml" xmlns:w16se="http://schemas.microsoft.com/office/word/2015/wordml/symex" xmlns:wpg="http://schemas.microsoft.com/office/word/2010/wordprocessingGroup" xmlns:wpi="http://schemas.microsoft.com/office/word/2010/wordprocessingInk" xmlns:wne="http://schemas.microsoft.com/office/word/2006/wordml" xmlns:wps="http://schemas.microsoft.com/office/word/2010/wordprocessingShape" mc:Ignorable="w14 w15 w16se wp14">
   <w:p>
     <w:pPr>
       <w:pBdr>
@@ -10427,7 +10325,7 @@
 </file>
 
 <file path=word/header3.xml><?xml version="1.0" encoding="utf-8"?>
-<w:hdr xmlns:wpc="http://schemas.microsoft.com/office/word/2010/wordprocessingCanvas" xmlns:cx="http://schemas.microsoft.com/office/drawing/2014/chartex" xmlns:cx1="http://schemas.microsoft.com/office/drawing/2015/9/8/chartex" xmlns:cx2="http://schemas.microsoft.com/office/drawing/2015/10/21/chartex" xmlns:cx3="http://schemas.microsoft.com/office/drawing/2016/5/9/chartex" xmlns:cx4="http://schemas.microsoft.com/office/drawing/2016/5/10/chartex" xmlns:cx5="http://schemas.microsoft.com/office/drawing/2016/5/11/chartex" xmlns:cx6="http://schemas.microsoft.com/office/drawing/2016/5/12/chartex" xmlns:cx7="http://schemas.microsoft.com/office/drawing/2016/5/13/chartex" xmlns:cx8="http://schemas.microsoft.com/office/drawing/2016/5/14/chartex" xmlns:mc="http://schemas.openxmlformats.org/markup-compatibility/2006" xmlns:aink="http://schemas.microsoft.com/office/drawing/2016/ink" xmlns:am3d="http://schemas.microsoft.com/office/drawing/2017/model3d" xmlns:o="urn:schemas-microsoft-com:office:office" xmlns:oel="http://schemas.microsoft.com/office/2019/extlst" xmlns:r="http://schemas.openxmlformats.org/officeDocument/2006/relationships" xmlns:m="http://schemas.openxmlformats.org/officeDocument/2006/math" xmlns:v="urn:schemas-microsoft-com:vml" xmlns:wp14="http://schemas.microsoft.com/office/word/2010/wordprocessingDrawing" xmlns:wp="http://schemas.openxmlformats.org/drawingml/2006/wordprocessingDrawing" xmlns:w10="urn:schemas-microsoft-com:office:word" xmlns:w="http://schemas.openxmlformats.org/wordprocessingml/2006/main" xmlns:w14="http://schemas.microsoft.com/office/word/2010/wordml" xmlns:w15="http://schemas.microsoft.com/office/word/2012/wordml" xmlns:w16cex="http://schemas.microsoft.com/office/word/2018/wordml/cex" xmlns:w16cid="http://schemas.microsoft.com/office/word/2016/wordml/cid" xmlns:w16="http://schemas.microsoft.com/office/word/2018/wordml" xmlns:w16sdtdh="http://schemas.microsoft.com/office/word/2020/wordml/sdtdatahash" xmlns:w16se="http://schemas.microsoft.com/office/word/2015/wordml/symex" xmlns:wpg="http://schemas.microsoft.com/office/word/2010/wordprocessingGroup" xmlns:wpi="http://schemas.microsoft.com/office/word/2010/wordprocessingInk" xmlns:wne="http://schemas.microsoft.com/office/word/2006/wordml" xmlns:wps="http://schemas.microsoft.com/office/word/2010/wordprocessingShape" mc:Ignorable="w14 w15 w16se w16cid w16 w16cex w16sdtdh wp14">
+<w:hdr xmlns:wpc="http://schemas.microsoft.com/office/word/2010/wordprocessingCanvas" xmlns:cx="http://schemas.microsoft.com/office/drawing/2014/chartex" xmlns:mc="http://schemas.openxmlformats.org/markup-compatibility/2006" xmlns:o="urn:schemas-microsoft-com:office:office" xmlns:r="http://schemas.openxmlformats.org/officeDocument/2006/relationships" xmlns:m="http://schemas.openxmlformats.org/officeDocument/2006/math" xmlns:v="urn:schemas-microsoft-com:vml" xmlns:wp14="http://schemas.microsoft.com/office/word/2010/wordprocessingDrawing" xmlns:wp="http://schemas.openxmlformats.org/drawingml/2006/wordprocessingDrawing" xmlns:w10="urn:schemas-microsoft-com:office:word" xmlns:w="http://schemas.openxmlformats.org/wordprocessingml/2006/main" xmlns:w14="http://schemas.microsoft.com/office/word/2010/wordml" xmlns:w15="http://schemas.microsoft.com/office/word/2012/wordml" xmlns:w16se="http://schemas.microsoft.com/office/word/2015/wordml/symex" xmlns:wpg="http://schemas.microsoft.com/office/word/2010/wordprocessingGroup" xmlns:wpi="http://schemas.microsoft.com/office/word/2010/wordprocessingInk" xmlns:wne="http://schemas.microsoft.com/office/word/2006/wordml" xmlns:wps="http://schemas.microsoft.com/office/word/2010/wordprocessingShape" mc:Ignorable="w14 w15 w16se wp14">
   <w:p>
     <w:pPr>
       <w:widowControl w:val="0"/>
@@ -10696,7 +10594,7 @@
 </file>
 
 <file path=word/numbering.xml><?xml version="1.0" encoding="utf-8"?>
-<w:numbering xmlns:wpc="http://schemas.microsoft.com/office/word/2010/wordprocessingCanvas" xmlns:cx="http://schemas.microsoft.com/office/drawing/2014/chartex" xmlns:cx1="http://schemas.microsoft.com/office/drawing/2015/9/8/chartex" xmlns:cx2="http://schemas.microsoft.com/office/drawing/2015/10/21/chartex" xmlns:cx3="http://schemas.microsoft.com/office/drawing/2016/5/9/chartex" xmlns:cx4="http://schemas.microsoft.com/office/drawing/2016/5/10/chartex" xmlns:cx5="http://schemas.microsoft.com/office/drawing/2016/5/11/chartex" xmlns:cx6="http://schemas.microsoft.com/office/drawing/2016/5/12/chartex" xmlns:cx7="http://schemas.microsoft.com/office/drawing/2016/5/13/chartex" xmlns:cx8="http://schemas.microsoft.com/office/drawing/2016/5/14/chartex" xmlns:mc="http://schemas.openxmlformats.org/markup-compatibility/2006" xmlns:aink="http://schemas.microsoft.com/office/drawing/2016/ink" xmlns:am3d="http://schemas.microsoft.com/office/drawing/2017/model3d" xmlns:o="urn:schemas-microsoft-com:office:office" xmlns:oel="http://schemas.microsoft.com/office/2019/extlst" xmlns:r="http://schemas.openxmlformats.org/officeDocument/2006/relationships" xmlns:m="http://schemas.openxmlformats.org/officeDocument/2006/math" xmlns:v="urn:schemas-microsoft-com:vml" xmlns:wp14="http://schemas.microsoft.com/office/word/2010/wordprocessingDrawing" xmlns:wp="http://schemas.openxmlformats.org/drawingml/2006/wordprocessingDrawing" xmlns:w10="urn:schemas-microsoft-com:office:word" xmlns:w="http://schemas.openxmlformats.org/wordprocessingml/2006/main" xmlns:w14="http://schemas.microsoft.com/office/word/2010/wordml" xmlns:w15="http://schemas.microsoft.com/office/word/2012/wordml" xmlns:w16cex="http://schemas.microsoft.com/office/word/2018/wordml/cex" xmlns:w16cid="http://schemas.microsoft.com/office/word/2016/wordml/cid" xmlns:w16="http://schemas.microsoft.com/office/word/2018/wordml" xmlns:w16sdtdh="http://schemas.microsoft.com/office/word/2020/wordml/sdtdatahash" xmlns:w16se="http://schemas.microsoft.com/office/word/2015/wordml/symex" xmlns:wpg="http://schemas.microsoft.com/office/word/2010/wordprocessingGroup" xmlns:wpi="http://schemas.microsoft.com/office/word/2010/wordprocessingInk" xmlns:wne="http://schemas.microsoft.com/office/word/2006/wordml" xmlns:wps="http://schemas.microsoft.com/office/word/2010/wordprocessingShape" mc:Ignorable="w14 w15 w16se w16cid w16 w16cex w16sdtdh wp14">
+<w:numbering xmlns:wpc="http://schemas.microsoft.com/office/word/2010/wordprocessingCanvas" xmlns:cx="http://schemas.microsoft.com/office/drawing/2014/chartex" xmlns:mc="http://schemas.openxmlformats.org/markup-compatibility/2006" xmlns:o="urn:schemas-microsoft-com:office:office" xmlns:r="http://schemas.openxmlformats.org/officeDocument/2006/relationships" xmlns:m="http://schemas.openxmlformats.org/officeDocument/2006/math" xmlns:v="urn:schemas-microsoft-com:vml" xmlns:wp14="http://schemas.microsoft.com/office/word/2010/wordprocessingDrawing" xmlns:wp="http://schemas.openxmlformats.org/drawingml/2006/wordprocessingDrawing" xmlns:w10="urn:schemas-microsoft-com:office:word" xmlns:w="http://schemas.openxmlformats.org/wordprocessingml/2006/main" xmlns:w14="http://schemas.microsoft.com/office/word/2010/wordml" xmlns:w15="http://schemas.microsoft.com/office/word/2012/wordml" xmlns:w16se="http://schemas.microsoft.com/office/word/2015/wordml/symex" xmlns:wpg="http://schemas.microsoft.com/office/word/2010/wordprocessingGroup" xmlns:wpi="http://schemas.microsoft.com/office/word/2010/wordprocessingInk" xmlns:wne="http://schemas.microsoft.com/office/word/2006/wordml" xmlns:wps="http://schemas.microsoft.com/office/word/2010/wordprocessingShape" mc:Ignorable="w14 w15 w16se wp14">
   <w:abstractNum w:abstractNumId="0" w15:restartNumberingAfterBreak="0">
     <w:nsid w:val="067907AA"/>
     <w:multiLevelType w:val="multilevel"/>
@@ -11343,26 +11241,26 @@
       </w:rPr>
     </w:lvl>
   </w:abstractNum>
-  <w:num w:numId="1" w16cid:durableId="744255832">
+  <w:num w:numId="1">
     <w:abstractNumId w:val="2"/>
   </w:num>
-  <w:num w:numId="2" w16cid:durableId="794376000">
+  <w:num w:numId="2">
     <w:abstractNumId w:val="3"/>
   </w:num>
-  <w:num w:numId="3" w16cid:durableId="929316311">
+  <w:num w:numId="3">
     <w:abstractNumId w:val="4"/>
   </w:num>
-  <w:num w:numId="4" w16cid:durableId="1647934592">
+  <w:num w:numId="4">
     <w:abstractNumId w:val="1"/>
   </w:num>
-  <w:num w:numId="5" w16cid:durableId="1537350871">
+  <w:num w:numId="5">
     <w:abstractNumId w:val="0"/>
   </w:num>
 </w:numbering>
 </file>
 
 <file path=word/styles.xml><?xml version="1.0" encoding="utf-8"?>
-<w:styles xmlns:mc="http://schemas.openxmlformats.org/markup-compatibility/2006" xmlns:r="http://schemas.openxmlformats.org/officeDocument/2006/relationships" xmlns:w="http://schemas.openxmlformats.org/wordprocessingml/2006/main" xmlns:w14="http://schemas.microsoft.com/office/word/2010/wordml" xmlns:w15="http://schemas.microsoft.com/office/word/2012/wordml" xmlns:w16cex="http://schemas.microsoft.com/office/word/2018/wordml/cex" xmlns:w16cid="http://schemas.microsoft.com/office/word/2016/wordml/cid" xmlns:w16="http://schemas.microsoft.com/office/word/2018/wordml" xmlns:w16sdtdh="http://schemas.microsoft.com/office/word/2020/wordml/sdtdatahash" xmlns:w16se="http://schemas.microsoft.com/office/word/2015/wordml/symex" mc:Ignorable="w14 w15 w16se w16cid w16 w16cex w16sdtdh">
+<w:styles xmlns:mc="http://schemas.openxmlformats.org/markup-compatibility/2006" xmlns:r="http://schemas.openxmlformats.org/officeDocument/2006/relationships" xmlns:w="http://schemas.openxmlformats.org/wordprocessingml/2006/main" xmlns:w14="http://schemas.microsoft.com/office/word/2010/wordml" xmlns:w15="http://schemas.microsoft.com/office/word/2012/wordml" xmlns:w16se="http://schemas.microsoft.com/office/word/2015/wordml/symex" mc:Ignorable="w14 w15 w16se">
   <w:docDefaults>
     <w:rPrDefault>
       <w:rPr>
@@ -11372,7 +11270,7 @@
     </w:rPrDefault>
     <w:pPrDefault/>
   </w:docDefaults>
-  <w:latentStyles w:defLockedState="0" w:defUIPriority="99" w:defSemiHidden="0" w:defUnhideWhenUsed="0" w:defQFormat="0" w:count="376">
+  <w:latentStyles w:defLockedState="0" w:defUIPriority="99" w:defSemiHidden="0" w:defUnhideWhenUsed="0" w:defQFormat="0" w:count="371">
     <w:lsdException w:name="Normal" w:uiPriority="0" w:qFormat="1"/>
     <w:lsdException w:name="heading 1" w:uiPriority="9" w:qFormat="1"/>
     <w:lsdException w:name="heading 2" w:semiHidden="1" w:uiPriority="9" w:unhideWhenUsed="1" w:qFormat="1"/>
@@ -11478,6 +11376,7 @@
     <w:lsdException w:name="HTML Sample" w:semiHidden="1" w:unhideWhenUsed="1"/>
     <w:lsdException w:name="HTML Typewriter" w:semiHidden="1" w:unhideWhenUsed="1"/>
     <w:lsdException w:name="HTML Variable" w:semiHidden="1" w:unhideWhenUsed="1"/>
+    <w:lsdException w:name="Normal Table" w:semiHidden="1" w:unhideWhenUsed="1"/>
     <w:lsdException w:name="annotation subject" w:semiHidden="1" w:unhideWhenUsed="1"/>
     <w:lsdException w:name="No List" w:semiHidden="1" w:unhideWhenUsed="1"/>
     <w:lsdException w:name="Outline List 1" w:semiHidden="1" w:unhideWhenUsed="1"/>
@@ -11520,8 +11419,11 @@
     <w:lsdException w:name="Table Contemporary" w:semiHidden="1" w:unhideWhenUsed="1"/>
     <w:lsdException w:name="Table Elegant" w:semiHidden="1" w:unhideWhenUsed="1"/>
     <w:lsdException w:name="Table Professional" w:semiHidden="1" w:unhideWhenUsed="1"/>
+    <w:lsdException w:name="Table Subtle 1" w:semiHidden="1" w:unhideWhenUsed="1"/>
     <w:lsdException w:name="Table Subtle 2" w:semiHidden="1" w:unhideWhenUsed="1"/>
     <w:lsdException w:name="Table Web 1" w:semiHidden="1" w:unhideWhenUsed="1"/>
+    <w:lsdException w:name="Table Web 2" w:semiHidden="1" w:unhideWhenUsed="1"/>
+    <w:lsdException w:name="Table Web 3" w:semiHidden="1" w:unhideWhenUsed="1"/>
     <w:lsdException w:name="Balloon Text" w:semiHidden="1" w:unhideWhenUsed="1"/>
     <w:lsdException w:name="Table Grid" w:uiPriority="39"/>
     <w:lsdException w:name="Table Theme" w:semiHidden="1" w:unhideWhenUsed="1"/>
@@ -11740,11 +11642,6 @@
     <w:lsdException w:name="List Table 5 Dark Accent 6" w:uiPriority="50"/>
     <w:lsdException w:name="List Table 6 Colorful Accent 6" w:uiPriority="51"/>
     <w:lsdException w:name="List Table 7 Colorful Accent 6" w:uiPriority="52"/>
-    <w:lsdException w:name="Mention" w:semiHidden="1" w:unhideWhenUsed="1"/>
-    <w:lsdException w:name="Smart Hyperlink" w:semiHidden="1" w:unhideWhenUsed="1"/>
-    <w:lsdException w:name="Hashtag" w:semiHidden="1" w:unhideWhenUsed="1"/>
-    <w:lsdException w:name="Unresolved Mention" w:semiHidden="1" w:unhideWhenUsed="1"/>
-    <w:lsdException w:name="Smart Link" w:semiHidden="1" w:unhideWhenUsed="1"/>
   </w:latentStyles>
   <w:style w:type="paragraph" w:default="1" w:styleId="Normal">
     <w:name w:val="Normal"/>
@@ -12459,7 +12356,7 @@
 </file>
 
 <file path=customXml/itemProps1.xml><?xml version="1.0" encoding="utf-8"?>
-<ds:datastoreItem xmlns:ds="http://schemas.openxmlformats.org/officeDocument/2006/customXml" ds:itemID="{9A617E56-7FE4-4864-81C5-F5CF54926CE3}">
+<ds:datastoreItem xmlns:ds="http://schemas.openxmlformats.org/officeDocument/2006/customXml" ds:itemID="{E6CF96A7-E835-4966-9137-F61FF621DC5A}">
   <ds:schemaRefs>
     <ds:schemaRef ds:uri="http://schemas.openxmlformats.org/officeDocument/2006/bibliography"/>
   </ds:schemaRefs>

</xml_diff>

<commit_message>
Incorporación puntos 2.1 Perspectiva y 2.3 Caract. Usuarios IEEE-830
</commit_message>
<xml_diff>
--- a/Documentacion/IEEE-830-CabañApp.docx
+++ b/Documentacion/IEEE-830-CabañApp.docx
@@ -1,6 +1,6 @@
 
 <file path=word/document.xml><?xml version="1.0" encoding="utf-8"?>
-<w:document xmlns:wpc="http://schemas.microsoft.com/office/word/2010/wordprocessingCanvas" xmlns:cx="http://schemas.microsoft.com/office/drawing/2014/chartex" xmlns:mc="http://schemas.openxmlformats.org/markup-compatibility/2006" xmlns:o="urn:schemas-microsoft-com:office:office" xmlns:r="http://schemas.openxmlformats.org/officeDocument/2006/relationships" xmlns:m="http://schemas.openxmlformats.org/officeDocument/2006/math" xmlns:v="urn:schemas-microsoft-com:vml" xmlns:wp14="http://schemas.microsoft.com/office/word/2010/wordprocessingDrawing" xmlns:wp="http://schemas.openxmlformats.org/drawingml/2006/wordprocessingDrawing" xmlns:w10="urn:schemas-microsoft-com:office:word" xmlns:w="http://schemas.openxmlformats.org/wordprocessingml/2006/main" xmlns:w14="http://schemas.microsoft.com/office/word/2010/wordml" xmlns:w15="http://schemas.microsoft.com/office/word/2012/wordml" xmlns:w16se="http://schemas.microsoft.com/office/word/2015/wordml/symex" xmlns:wpg="http://schemas.microsoft.com/office/word/2010/wordprocessingGroup" xmlns:wpi="http://schemas.microsoft.com/office/word/2010/wordprocessingInk" xmlns:wne="http://schemas.microsoft.com/office/word/2006/wordml" xmlns:wps="http://schemas.microsoft.com/office/word/2010/wordprocessingShape" mc:Ignorable="w14 w15 w16se wp14">
+<w:document xmlns:wpc="http://schemas.microsoft.com/office/word/2010/wordprocessingCanvas" xmlns:cx="http://schemas.microsoft.com/office/drawing/2014/chartex" xmlns:cx1="http://schemas.microsoft.com/office/drawing/2015/9/8/chartex" xmlns:cx2="http://schemas.microsoft.com/office/drawing/2015/10/21/chartex" xmlns:cx3="http://schemas.microsoft.com/office/drawing/2016/5/9/chartex" xmlns:cx4="http://schemas.microsoft.com/office/drawing/2016/5/10/chartex" xmlns:cx5="http://schemas.microsoft.com/office/drawing/2016/5/11/chartex" xmlns:cx6="http://schemas.microsoft.com/office/drawing/2016/5/12/chartex" xmlns:cx7="http://schemas.microsoft.com/office/drawing/2016/5/13/chartex" xmlns:cx8="http://schemas.microsoft.com/office/drawing/2016/5/14/chartex" xmlns:mc="http://schemas.openxmlformats.org/markup-compatibility/2006" xmlns:aink="http://schemas.microsoft.com/office/drawing/2016/ink" xmlns:am3d="http://schemas.microsoft.com/office/drawing/2017/model3d" xmlns:o="urn:schemas-microsoft-com:office:office" xmlns:oel="http://schemas.microsoft.com/office/2019/extlst" xmlns:r="http://schemas.openxmlformats.org/officeDocument/2006/relationships" xmlns:m="http://schemas.openxmlformats.org/officeDocument/2006/math" xmlns:v="urn:schemas-microsoft-com:vml" xmlns:wp14="http://schemas.microsoft.com/office/word/2010/wordprocessingDrawing" xmlns:wp="http://schemas.openxmlformats.org/drawingml/2006/wordprocessingDrawing" xmlns:w10="urn:schemas-microsoft-com:office:word" xmlns:w="http://schemas.openxmlformats.org/wordprocessingml/2006/main" xmlns:w14="http://schemas.microsoft.com/office/word/2010/wordml" xmlns:w15="http://schemas.microsoft.com/office/word/2012/wordml" xmlns:w16cex="http://schemas.microsoft.com/office/word/2018/wordml/cex" xmlns:w16cid="http://schemas.microsoft.com/office/word/2016/wordml/cid" xmlns:w16="http://schemas.microsoft.com/office/word/2018/wordml" xmlns:w16sdtdh="http://schemas.microsoft.com/office/word/2020/wordml/sdtdatahash" xmlns:w16se="http://schemas.microsoft.com/office/word/2015/wordml/symex" xmlns:wpg="http://schemas.microsoft.com/office/word/2010/wordprocessingGroup" xmlns:wpi="http://schemas.microsoft.com/office/word/2010/wordprocessingInk" xmlns:wne="http://schemas.microsoft.com/office/word/2006/wordml" xmlns:wps="http://schemas.microsoft.com/office/word/2010/wordprocessingShape" mc:Ignorable="w14 w15 w16se w16cid w16 w16cex w16sdtdh wp14">
   <w:body>
     <w:p>
       <w:pPr>
@@ -1261,7 +1261,6 @@
           <w:docPartUnique/>
         </w:docPartObj>
       </w:sdtPr>
-      <w:sdtEndPr/>
       <w:sdtContent>
         <w:p>
           <w:pPr>
@@ -3257,29 +3256,7 @@
           <w:szCs w:val="24"/>
           <w:lang w:val="en-US" w:eastAsia="en-US"/>
         </w:rPr>
-        <w:t xml:space="preserve"> </w:t>
-      </w:r>
-      <w:proofErr w:type="spellStart"/>
-      <w:r>
-        <w:rPr>
-          <w:rFonts w:eastAsia="Times New Roman"/>
-          <w:color w:val="000000"/>
-          <w:sz w:val="24"/>
-          <w:szCs w:val="24"/>
-          <w:lang w:val="en-US" w:eastAsia="en-US"/>
-        </w:rPr>
-        <w:t>sus</w:t>
-      </w:r>
-      <w:proofErr w:type="spellEnd"/>
-      <w:r>
-        <w:rPr>
-          <w:rFonts w:eastAsia="Times New Roman"/>
-          <w:color w:val="000000"/>
-          <w:sz w:val="24"/>
-          <w:szCs w:val="24"/>
-          <w:lang w:val="en-US" w:eastAsia="en-US"/>
-        </w:rPr>
-        <w:t xml:space="preserve"> </w:t>
+        <w:t xml:space="preserve"> sus </w:t>
       </w:r>
       <w:proofErr w:type="spellStart"/>
       <w:r>
@@ -3353,7 +3330,29 @@
           <w:szCs w:val="24"/>
           <w:lang w:val="en-US" w:eastAsia="en-US"/>
         </w:rPr>
-        <w:t xml:space="preserve"> el </w:t>
+        <w:t xml:space="preserve"> </w:t>
+      </w:r>
+      <w:proofErr w:type="spellStart"/>
+      <w:r>
+        <w:rPr>
+          <w:rFonts w:eastAsia="Times New Roman"/>
+          <w:color w:val="000000"/>
+          <w:sz w:val="24"/>
+          <w:szCs w:val="24"/>
+          <w:lang w:val="en-US" w:eastAsia="en-US"/>
+        </w:rPr>
+        <w:t>el</w:t>
+      </w:r>
+      <w:proofErr w:type="spellEnd"/>
+      <w:r>
+        <w:rPr>
+          <w:rFonts w:eastAsia="Times New Roman"/>
+          <w:color w:val="000000"/>
+          <w:sz w:val="24"/>
+          <w:szCs w:val="24"/>
+          <w:lang w:val="en-US" w:eastAsia="en-US"/>
+        </w:rPr>
+        <w:t xml:space="preserve"> </w:t>
       </w:r>
       <w:proofErr w:type="spellStart"/>
       <w:r>
@@ -6108,8 +6107,6 @@
           <w:lang w:val="es-AR"/>
         </w:rPr>
       </w:pPr>
-      <w:bookmarkStart w:id="7" w:name="_GoBack"/>
-      <w:bookmarkEnd w:id="7"/>
     </w:p>
     <w:tbl>
       <w:tblPr>
@@ -7227,8 +7224,8 @@
           <w:lang w:val="en-US"/>
         </w:rPr>
       </w:pPr>
-      <w:bookmarkStart w:id="8" w:name="_4d34og8" w:colFirst="0" w:colLast="0"/>
-      <w:bookmarkEnd w:id="8"/>
+      <w:bookmarkStart w:id="7" w:name="_4d34og8" w:colFirst="0" w:colLast="0"/>
+      <w:bookmarkEnd w:id="7"/>
     </w:p>
     <w:p>
       <w:pPr>
@@ -7962,8 +7959,8 @@
           <w:color w:val="FF0000"/>
         </w:rPr>
       </w:pPr>
-      <w:bookmarkStart w:id="9" w:name="_2s8eyo1" w:colFirst="0" w:colLast="0"/>
-      <w:bookmarkEnd w:id="9"/>
+      <w:bookmarkStart w:id="8" w:name="_2s8eyo1" w:colFirst="0" w:colLast="0"/>
+      <w:bookmarkEnd w:id="8"/>
     </w:p>
     <w:p>
       <w:pPr>
@@ -8046,7 +8043,6 @@
           <w:sz w:val="28"/>
           <w:szCs w:val="28"/>
         </w:rPr>
-        <w:lastRenderedPageBreak/>
         <w:t>Referencias</w:t>
       </w:r>
     </w:p>
@@ -8289,8 +8285,8 @@
           <w:color w:val="FF0000"/>
         </w:rPr>
       </w:pPr>
-      <w:bookmarkStart w:id="10" w:name="_17dp8vu" w:colFirst="0" w:colLast="0"/>
-      <w:bookmarkEnd w:id="10"/>
+      <w:bookmarkStart w:id="9" w:name="_17dp8vu" w:colFirst="0" w:colLast="0"/>
+      <w:bookmarkEnd w:id="9"/>
     </w:p>
     <w:p>
       <w:pPr>
@@ -8339,8 +8335,8 @@
           <w:color w:val="000000"/>
         </w:rPr>
       </w:pPr>
-      <w:bookmarkStart w:id="11" w:name="_3rdcrjn" w:colFirst="0" w:colLast="0"/>
-      <w:bookmarkEnd w:id="11"/>
+      <w:bookmarkStart w:id="10" w:name="_3rdcrjn" w:colFirst="0" w:colLast="0"/>
+      <w:bookmarkEnd w:id="10"/>
     </w:p>
     <w:p>
       <w:pPr>
@@ -8349,8 +8345,8 @@
         <w:ind w:left="600"/>
         <w:jc w:val="both"/>
       </w:pPr>
-      <w:bookmarkStart w:id="12" w:name="_26in1rg" w:colFirst="0" w:colLast="0"/>
-      <w:bookmarkEnd w:id="12"/>
+      <w:bookmarkStart w:id="11" w:name="_26in1rg" w:colFirst="0" w:colLast="0"/>
+      <w:bookmarkEnd w:id="11"/>
       <w:r>
         <w:rPr>
           <w:rFonts w:ascii="Arial" w:hAnsi="Arial" w:cs="Arial"/>
@@ -8462,8 +8458,8 @@
           <w:color w:val="000000"/>
         </w:rPr>
       </w:pPr>
-      <w:bookmarkStart w:id="13" w:name="_lnxbz9" w:colFirst="0" w:colLast="0"/>
-      <w:bookmarkEnd w:id="13"/>
+      <w:bookmarkStart w:id="12" w:name="_lnxbz9" w:colFirst="0" w:colLast="0"/>
+      <w:bookmarkEnd w:id="12"/>
     </w:p>
     <w:p>
       <w:pPr>
@@ -8499,21 +8495,6 @@
     </w:p>
     <w:p>
       <w:pPr>
-        <w:ind w:left="600" w:firstLine="107"/>
-        <w:jc w:val="both"/>
-        <w:rPr>
-          <w:color w:val="365F91"/>
-        </w:rPr>
-      </w:pPr>
-      <w:r>
-        <w:rPr>
-          <w:color w:val="365F91"/>
-        </w:rPr>
-        <w:t>El sistema ……….   será un producto diseñado para trabajar en entornos WEB, lo que permitirá su utilización de forma rápida y eficaz, además ……</w:t>
-      </w:r>
-    </w:p>
-    <w:p>
-      <w:pPr>
         <w:widowControl w:val="0"/>
         <w:pBdr>
           <w:top w:val="nil"/>
@@ -8522,13 +8503,58 @@
           <w:right w:val="nil"/>
           <w:between w:val="nil"/>
         </w:pBdr>
+        <w:ind w:left="600"/>
+        <w:jc w:val="both"/>
+        <w:rPr>
+          <w:color w:val="000001"/>
+          <w:sz w:val="24"/>
+          <w:szCs w:val="24"/>
+        </w:rPr>
+      </w:pPr>
+      <w:r>
+        <w:rPr>
+          <w:color w:val="000001"/>
+          <w:sz w:val="24"/>
+          <w:szCs w:val="24"/>
+        </w:rPr>
+        <w:t xml:space="preserve">El sistema CabañApp será un producto diseñado para trabajar en entornos WEB, lo que </w:t>
+      </w:r>
+      <w:r>
+        <w:rPr>
+          <w:color w:val="000001"/>
+          <w:sz w:val="24"/>
+          <w:szCs w:val="24"/>
+        </w:rPr>
+        <w:t>p</w:t>
+      </w:r>
+      <w:r>
+        <w:rPr>
+          <w:color w:val="000001"/>
+          <w:sz w:val="24"/>
+          <w:szCs w:val="24"/>
+        </w:rPr>
+        <w:t>ermitirá su utilización de forma rápida y eficaz. Se enfocará en la gestión de complejos de cabañas por parte de sus administradores y además los potenciales clientes podrán realizar reservas en los mismos de forma rápida y sencilla.</w:t>
+      </w:r>
+    </w:p>
+    <w:p>
+      <w:pPr>
+        <w:widowControl w:val="0"/>
+        <w:pBdr>
+          <w:top w:val="nil"/>
+          <w:left w:val="nil"/>
+          <w:bottom w:val="nil"/>
+          <w:right w:val="nil"/>
+          <w:between w:val="nil"/>
+        </w:pBdr>
+        <w:ind w:left="600"/>
+        <w:jc w:val="both"/>
         <w:rPr>
           <w:i/>
           <w:color w:val="FF0000"/>
-        </w:rPr>
-      </w:pPr>
-      <w:bookmarkStart w:id="14" w:name="_35nkun2" w:colFirst="0" w:colLast="0"/>
-      <w:bookmarkEnd w:id="14"/>
+          <w:sz w:val="24"/>
+          <w:szCs w:val="24"/>
+        </w:rPr>
+      </w:pPr>
     </w:p>
     <w:p>
       <w:pPr>
@@ -8560,286 +8586,9 @@
           <w:sz w:val="28"/>
           <w:szCs w:val="28"/>
         </w:rPr>
-        <w:t>Características de los usuarios</w:t>
+        <w:t>Funciones del producto</w:t>
       </w:r>
     </w:p>
-    <w:tbl>
-      <w:tblPr>
-        <w:tblStyle w:val="a5"/>
-        <w:tblW w:w="7960" w:type="dxa"/>
-        <w:tblInd w:w="743" w:type="dxa"/>
-        <w:tblBorders>
-          <w:top w:val="single" w:sz="4" w:space="0" w:color="C0C0C0"/>
-          <w:left w:val="single" w:sz="4" w:space="0" w:color="C0C0C0"/>
-          <w:bottom w:val="single" w:sz="4" w:space="0" w:color="C0C0C0"/>
-          <w:right w:val="single" w:sz="4" w:space="0" w:color="C0C0C0"/>
-          <w:insideH w:val="single" w:sz="4" w:space="0" w:color="C0C0C0"/>
-          <w:insideV w:val="single" w:sz="4" w:space="0" w:color="C0C0C0"/>
-        </w:tblBorders>
-        <w:tblLayout w:type="fixed"/>
-        <w:tblLook w:val="0000" w:firstRow="0" w:lastRow="0" w:firstColumn="0" w:lastColumn="0" w:noHBand="0" w:noVBand="0"/>
-      </w:tblPr>
-      <w:tblGrid>
-        <w:gridCol w:w="2517"/>
-        <w:gridCol w:w="5443"/>
-      </w:tblGrid>
-      <w:tr>
-        <w:tc>
-          <w:tcPr>
-            <w:tcW w:w="2517" w:type="dxa"/>
-            <w:tcBorders>
-              <w:top w:val="single" w:sz="4" w:space="0" w:color="292929"/>
-              <w:left w:val="single" w:sz="4" w:space="0" w:color="292929"/>
-              <w:bottom w:val="single" w:sz="4" w:space="0" w:color="292929"/>
-              <w:right w:val="single" w:sz="6" w:space="0" w:color="292929"/>
-            </w:tcBorders>
-            <w:shd w:val="clear" w:color="auto" w:fill="EAEAEA"/>
-            <w:tcMar>
-              <w:top w:w="17" w:type="dxa"/>
-              <w:left w:w="40" w:type="dxa"/>
-              <w:bottom w:w="0" w:type="dxa"/>
-              <w:right w:w="40" w:type="dxa"/>
-            </w:tcMar>
-          </w:tcPr>
-          <w:p>
-            <w:pPr>
-              <w:widowControl w:val="0"/>
-              <w:pBdr>
-                <w:top w:val="nil"/>
-                <w:left w:val="nil"/>
-                <w:bottom w:val="nil"/>
-                <w:right w:val="nil"/>
-                <w:between w:val="nil"/>
-              </w:pBdr>
-              <w:rPr>
-                <w:color w:val="000000"/>
-              </w:rPr>
-            </w:pPr>
-            <w:r>
-              <w:rPr>
-                <w:b/>
-                <w:color w:val="000000"/>
-              </w:rPr>
-              <w:t>Tipo de usuario</w:t>
-            </w:r>
-          </w:p>
-        </w:tc>
-        <w:tc>
-          <w:tcPr>
-            <w:tcW w:w="5444" w:type="dxa"/>
-            <w:tcBorders>
-              <w:top w:val="single" w:sz="4" w:space="0" w:color="292929"/>
-              <w:left w:val="single" w:sz="6" w:space="0" w:color="292929"/>
-              <w:bottom w:val="single" w:sz="4" w:space="0" w:color="292929"/>
-              <w:right w:val="single" w:sz="4" w:space="0" w:color="292929"/>
-            </w:tcBorders>
-            <w:tcMar>
-              <w:top w:w="17" w:type="dxa"/>
-              <w:left w:w="40" w:type="dxa"/>
-              <w:bottom w:w="0" w:type="dxa"/>
-              <w:right w:w="40" w:type="dxa"/>
-            </w:tcMar>
-          </w:tcPr>
-          <w:p>
-            <w:pPr>
-              <w:widowControl w:val="0"/>
-              <w:pBdr>
-                <w:top w:val="nil"/>
-                <w:left w:val="nil"/>
-                <w:bottom w:val="nil"/>
-                <w:right w:val="nil"/>
-                <w:between w:val="nil"/>
-              </w:pBdr>
-              <w:rPr>
-                <w:color w:val="000000"/>
-              </w:rPr>
-            </w:pPr>
-            <w:r>
-              <w:rPr>
-                <w:color w:val="000000"/>
-              </w:rPr>
-              <w:t>Administrador</w:t>
-            </w:r>
-          </w:p>
-        </w:tc>
-      </w:tr>
-      <w:tr>
-        <w:tc>
-          <w:tcPr>
-            <w:tcW w:w="2517" w:type="dxa"/>
-            <w:tcBorders>
-              <w:top w:val="single" w:sz="4" w:space="0" w:color="292929"/>
-              <w:left w:val="single" w:sz="4" w:space="0" w:color="292929"/>
-              <w:bottom w:val="single" w:sz="4" w:space="0" w:color="292929"/>
-              <w:right w:val="single" w:sz="6" w:space="0" w:color="292929"/>
-            </w:tcBorders>
-            <w:shd w:val="clear" w:color="auto" w:fill="EAEAEA"/>
-            <w:tcMar>
-              <w:top w:w="17" w:type="dxa"/>
-              <w:left w:w="40" w:type="dxa"/>
-              <w:bottom w:w="0" w:type="dxa"/>
-              <w:right w:w="40" w:type="dxa"/>
-            </w:tcMar>
-          </w:tcPr>
-          <w:p>
-            <w:pPr>
-              <w:widowControl w:val="0"/>
-              <w:pBdr>
-                <w:top w:val="nil"/>
-                <w:left w:val="nil"/>
-                <w:bottom w:val="nil"/>
-                <w:right w:val="nil"/>
-                <w:between w:val="nil"/>
-              </w:pBdr>
-              <w:rPr>
-                <w:color w:val="000000"/>
-              </w:rPr>
-            </w:pPr>
-            <w:r>
-              <w:rPr>
-                <w:b/>
-                <w:color w:val="000000"/>
-              </w:rPr>
-              <w:t>Formación</w:t>
-            </w:r>
-          </w:p>
-        </w:tc>
-        <w:tc>
-          <w:tcPr>
-            <w:tcW w:w="5444" w:type="dxa"/>
-            <w:tcBorders>
-              <w:top w:val="single" w:sz="4" w:space="0" w:color="292929"/>
-              <w:left w:val="single" w:sz="6" w:space="0" w:color="292929"/>
-              <w:bottom w:val="single" w:sz="4" w:space="0" w:color="292929"/>
-              <w:right w:val="single" w:sz="4" w:space="0" w:color="292929"/>
-            </w:tcBorders>
-            <w:tcMar>
-              <w:top w:w="17" w:type="dxa"/>
-              <w:left w:w="40" w:type="dxa"/>
-              <w:bottom w:w="0" w:type="dxa"/>
-              <w:right w:w="40" w:type="dxa"/>
-            </w:tcMar>
-          </w:tcPr>
-          <w:p>
-            <w:pPr>
-              <w:widowControl w:val="0"/>
-              <w:pBdr>
-                <w:top w:val="nil"/>
-                <w:left w:val="nil"/>
-                <w:bottom w:val="nil"/>
-                <w:right w:val="nil"/>
-                <w:between w:val="nil"/>
-              </w:pBdr>
-              <w:rPr>
-                <w:color w:val="000000"/>
-              </w:rPr>
-            </w:pPr>
-            <w:proofErr w:type="spellStart"/>
-            <w:r>
-              <w:rPr>
-                <w:color w:val="000000"/>
-              </w:rPr>
-              <w:t>Mabejo</w:t>
-            </w:r>
-            <w:proofErr w:type="spellEnd"/>
-            <w:r>
-              <w:rPr>
-                <w:color w:val="000000"/>
-              </w:rPr>
-              <w:t xml:space="preserve"> de herramientas </w:t>
-            </w:r>
-            <w:proofErr w:type="spellStart"/>
-            <w:r>
-              <w:rPr>
-                <w:color w:val="000000"/>
-              </w:rPr>
-              <w:t>informaticas</w:t>
-            </w:r>
-            <w:proofErr w:type="spellEnd"/>
-          </w:p>
-        </w:tc>
-      </w:tr>
-      <w:tr>
-        <w:tc>
-          <w:tcPr>
-            <w:tcW w:w="2517" w:type="dxa"/>
-            <w:tcBorders>
-              <w:top w:val="single" w:sz="4" w:space="0" w:color="292929"/>
-              <w:left w:val="single" w:sz="4" w:space="0" w:color="292929"/>
-              <w:bottom w:val="single" w:sz="4" w:space="0" w:color="292929"/>
-              <w:right w:val="single" w:sz="6" w:space="0" w:color="292929"/>
-            </w:tcBorders>
-            <w:shd w:val="clear" w:color="auto" w:fill="EAEAEA"/>
-            <w:tcMar>
-              <w:top w:w="17" w:type="dxa"/>
-              <w:left w:w="40" w:type="dxa"/>
-              <w:bottom w:w="0" w:type="dxa"/>
-              <w:right w:w="40" w:type="dxa"/>
-            </w:tcMar>
-          </w:tcPr>
-          <w:p>
-            <w:pPr>
-              <w:widowControl w:val="0"/>
-              <w:pBdr>
-                <w:top w:val="nil"/>
-                <w:left w:val="nil"/>
-                <w:bottom w:val="nil"/>
-                <w:right w:val="nil"/>
-                <w:between w:val="nil"/>
-              </w:pBdr>
-              <w:rPr>
-                <w:color w:val="000000"/>
-              </w:rPr>
-            </w:pPr>
-            <w:r>
-              <w:rPr>
-                <w:b/>
-                <w:color w:val="000000"/>
-              </w:rPr>
-              <w:t>Actividades</w:t>
-            </w:r>
-          </w:p>
-        </w:tc>
-        <w:tc>
-          <w:tcPr>
-            <w:tcW w:w="5444" w:type="dxa"/>
-            <w:tcBorders>
-              <w:top w:val="single" w:sz="4" w:space="0" w:color="292929"/>
-              <w:left w:val="single" w:sz="6" w:space="0" w:color="292929"/>
-              <w:bottom w:val="single" w:sz="4" w:space="0" w:color="292929"/>
-              <w:right w:val="single" w:sz="4" w:space="0" w:color="292929"/>
-            </w:tcBorders>
-            <w:tcMar>
-              <w:top w:w="17" w:type="dxa"/>
-              <w:left w:w="40" w:type="dxa"/>
-              <w:bottom w:w="0" w:type="dxa"/>
-              <w:right w:w="40" w:type="dxa"/>
-            </w:tcMar>
-          </w:tcPr>
-          <w:p>
-            <w:pPr>
-              <w:widowControl w:val="0"/>
-              <w:pBdr>
-                <w:top w:val="nil"/>
-                <w:left w:val="nil"/>
-                <w:bottom w:val="nil"/>
-                <w:right w:val="nil"/>
-                <w:between w:val="nil"/>
-              </w:pBdr>
-              <w:rPr>
-                <w:color w:val="000000"/>
-              </w:rPr>
-            </w:pPr>
-            <w:r>
-              <w:rPr>
-                <w:color w:val="000000"/>
-              </w:rPr>
-              <w:t>Control y manejo del sistema en general</w:t>
-            </w:r>
-          </w:p>
-        </w:tc>
-      </w:tr>
-    </w:tbl>
     <w:p>
       <w:pPr>
         <w:widowControl w:val="0"/>
@@ -8850,10 +8599,12 @@
           <w:right w:val="nil"/>
           <w:between w:val="nil"/>
         </w:pBdr>
-        <w:ind w:left="708"/>
-        <w:rPr>
-          <w:i/>
+        <w:spacing w:before="120" w:after="60"/>
+        <w:rPr>
+          <w:b/>
           <w:color w:val="000000"/>
+          <w:sz w:val="28"/>
+          <w:szCs w:val="28"/>
         </w:rPr>
       </w:pPr>
     </w:p>
@@ -8867,332 +8618,14 @@
           <w:right w:val="nil"/>
           <w:between w:val="nil"/>
         </w:pBdr>
-        <w:ind w:left="708"/>
-        <w:rPr>
-          <w:i/>
+        <w:spacing w:before="120" w:after="60"/>
+        <w:rPr>
+          <w:b/>
           <w:color w:val="000000"/>
-        </w:rPr>
-      </w:pPr>
-    </w:p>
-    <w:p>
-      <w:pPr>
-        <w:widowControl w:val="0"/>
-        <w:pBdr>
-          <w:top w:val="nil"/>
-          <w:left w:val="nil"/>
-          <w:bottom w:val="nil"/>
-          <w:right w:val="nil"/>
-          <w:between w:val="nil"/>
-        </w:pBdr>
-        <w:ind w:left="708"/>
-        <w:rPr>
-          <w:i/>
-          <w:color w:val="000000"/>
-        </w:rPr>
-      </w:pPr>
-    </w:p>
-    <w:tbl>
-      <w:tblPr>
-        <w:tblStyle w:val="a6"/>
-        <w:tblW w:w="7960" w:type="dxa"/>
-        <w:tblInd w:w="743" w:type="dxa"/>
-        <w:tblBorders>
-          <w:top w:val="single" w:sz="4" w:space="0" w:color="C0C0C0"/>
-          <w:left w:val="single" w:sz="4" w:space="0" w:color="C0C0C0"/>
-          <w:bottom w:val="single" w:sz="4" w:space="0" w:color="C0C0C0"/>
-          <w:right w:val="single" w:sz="4" w:space="0" w:color="C0C0C0"/>
-          <w:insideH w:val="single" w:sz="4" w:space="0" w:color="C0C0C0"/>
-          <w:insideV w:val="single" w:sz="4" w:space="0" w:color="C0C0C0"/>
-        </w:tblBorders>
-        <w:tblLayout w:type="fixed"/>
-        <w:tblLook w:val="0000" w:firstRow="0" w:lastRow="0" w:firstColumn="0" w:lastColumn="0" w:noHBand="0" w:noVBand="0"/>
-      </w:tblPr>
-      <w:tblGrid>
-        <w:gridCol w:w="2517"/>
-        <w:gridCol w:w="5443"/>
-      </w:tblGrid>
-      <w:tr>
-        <w:tc>
-          <w:tcPr>
-            <w:tcW w:w="2517" w:type="dxa"/>
-            <w:tcBorders>
-              <w:top w:val="single" w:sz="4" w:space="0" w:color="292929"/>
-              <w:left w:val="single" w:sz="4" w:space="0" w:color="292929"/>
-              <w:bottom w:val="single" w:sz="4" w:space="0" w:color="292929"/>
-              <w:right w:val="single" w:sz="6" w:space="0" w:color="292929"/>
-            </w:tcBorders>
-            <w:shd w:val="clear" w:color="auto" w:fill="EAEAEA"/>
-            <w:tcMar>
-              <w:top w:w="17" w:type="dxa"/>
-              <w:left w:w="40" w:type="dxa"/>
-              <w:bottom w:w="0" w:type="dxa"/>
-              <w:right w:w="40" w:type="dxa"/>
-            </w:tcMar>
-          </w:tcPr>
-          <w:p>
-            <w:pPr>
-              <w:widowControl w:val="0"/>
-              <w:pBdr>
-                <w:top w:val="nil"/>
-                <w:left w:val="nil"/>
-                <w:bottom w:val="nil"/>
-                <w:right w:val="nil"/>
-                <w:between w:val="nil"/>
-              </w:pBdr>
-              <w:rPr>
-                <w:color w:val="000000"/>
-              </w:rPr>
-            </w:pPr>
-            <w:r>
-              <w:rPr>
-                <w:b/>
-                <w:color w:val="000000"/>
-              </w:rPr>
-              <w:t>Tipo de usuario</w:t>
-            </w:r>
-          </w:p>
-        </w:tc>
-        <w:tc>
-          <w:tcPr>
-            <w:tcW w:w="5444" w:type="dxa"/>
-            <w:tcBorders>
-              <w:top w:val="single" w:sz="4" w:space="0" w:color="292929"/>
-              <w:left w:val="single" w:sz="6" w:space="0" w:color="292929"/>
-              <w:bottom w:val="single" w:sz="4" w:space="0" w:color="292929"/>
-              <w:right w:val="single" w:sz="4" w:space="0" w:color="292929"/>
-            </w:tcBorders>
-            <w:tcMar>
-              <w:top w:w="17" w:type="dxa"/>
-              <w:left w:w="40" w:type="dxa"/>
-              <w:bottom w:w="0" w:type="dxa"/>
-              <w:right w:w="40" w:type="dxa"/>
-            </w:tcMar>
-          </w:tcPr>
-          <w:p>
-            <w:pPr>
-              <w:widowControl w:val="0"/>
-              <w:pBdr>
-                <w:top w:val="nil"/>
-                <w:left w:val="nil"/>
-                <w:bottom w:val="nil"/>
-                <w:right w:val="nil"/>
-                <w:between w:val="nil"/>
-              </w:pBdr>
-              <w:rPr>
-                <w:color w:val="000000"/>
-              </w:rPr>
-            </w:pPr>
-            <w:r>
-              <w:rPr>
-                <w:color w:val="000000"/>
-              </w:rPr>
-              <w:t>Visitante</w:t>
-            </w:r>
-          </w:p>
-        </w:tc>
-      </w:tr>
-      <w:tr>
-        <w:tc>
-          <w:tcPr>
-            <w:tcW w:w="2517" w:type="dxa"/>
-            <w:tcBorders>
-              <w:top w:val="single" w:sz="4" w:space="0" w:color="292929"/>
-              <w:left w:val="single" w:sz="4" w:space="0" w:color="292929"/>
-              <w:bottom w:val="single" w:sz="4" w:space="0" w:color="292929"/>
-              <w:right w:val="single" w:sz="6" w:space="0" w:color="292929"/>
-            </w:tcBorders>
-            <w:shd w:val="clear" w:color="auto" w:fill="EAEAEA"/>
-            <w:tcMar>
-              <w:top w:w="17" w:type="dxa"/>
-              <w:left w:w="40" w:type="dxa"/>
-              <w:bottom w:w="0" w:type="dxa"/>
-              <w:right w:w="40" w:type="dxa"/>
-            </w:tcMar>
-          </w:tcPr>
-          <w:p>
-            <w:pPr>
-              <w:widowControl w:val="0"/>
-              <w:pBdr>
-                <w:top w:val="nil"/>
-                <w:left w:val="nil"/>
-                <w:bottom w:val="nil"/>
-                <w:right w:val="nil"/>
-                <w:between w:val="nil"/>
-              </w:pBdr>
-              <w:rPr>
-                <w:color w:val="000000"/>
-              </w:rPr>
-            </w:pPr>
-            <w:r>
-              <w:rPr>
-                <w:b/>
-                <w:color w:val="000000"/>
-              </w:rPr>
-              <w:t>Formación</w:t>
-            </w:r>
-          </w:p>
-        </w:tc>
-        <w:tc>
-          <w:tcPr>
-            <w:tcW w:w="5444" w:type="dxa"/>
-            <w:tcBorders>
-              <w:top w:val="single" w:sz="4" w:space="0" w:color="292929"/>
-              <w:left w:val="single" w:sz="6" w:space="0" w:color="292929"/>
-              <w:bottom w:val="single" w:sz="4" w:space="0" w:color="292929"/>
-              <w:right w:val="single" w:sz="4" w:space="0" w:color="292929"/>
-            </w:tcBorders>
-            <w:tcMar>
-              <w:top w:w="17" w:type="dxa"/>
-              <w:left w:w="40" w:type="dxa"/>
-              <w:bottom w:w="0" w:type="dxa"/>
-              <w:right w:w="40" w:type="dxa"/>
-            </w:tcMar>
-          </w:tcPr>
-          <w:p>
-            <w:pPr>
-              <w:widowControl w:val="0"/>
-              <w:pBdr>
-                <w:top w:val="nil"/>
-                <w:left w:val="nil"/>
-                <w:bottom w:val="nil"/>
-                <w:right w:val="nil"/>
-                <w:between w:val="nil"/>
-              </w:pBdr>
-              <w:rPr>
-                <w:color w:val="000000"/>
-              </w:rPr>
-            </w:pPr>
-            <w:r>
-              <w:rPr>
-                <w:color w:val="000000"/>
-              </w:rPr>
-              <w:t>Manejo de entornos web</w:t>
-            </w:r>
-          </w:p>
-        </w:tc>
-      </w:tr>
-      <w:tr>
-        <w:tc>
-          <w:tcPr>
-            <w:tcW w:w="2517" w:type="dxa"/>
-            <w:tcBorders>
-              <w:top w:val="single" w:sz="4" w:space="0" w:color="292929"/>
-              <w:left w:val="single" w:sz="4" w:space="0" w:color="292929"/>
-              <w:bottom w:val="single" w:sz="4" w:space="0" w:color="292929"/>
-              <w:right w:val="single" w:sz="6" w:space="0" w:color="292929"/>
-            </w:tcBorders>
-            <w:shd w:val="clear" w:color="auto" w:fill="EAEAEA"/>
-            <w:tcMar>
-              <w:top w:w="17" w:type="dxa"/>
-              <w:left w:w="40" w:type="dxa"/>
-              <w:bottom w:w="0" w:type="dxa"/>
-              <w:right w:w="40" w:type="dxa"/>
-            </w:tcMar>
-          </w:tcPr>
-          <w:p>
-            <w:pPr>
-              <w:widowControl w:val="0"/>
-              <w:pBdr>
-                <w:top w:val="nil"/>
-                <w:left w:val="nil"/>
-                <w:bottom w:val="nil"/>
-                <w:right w:val="nil"/>
-                <w:between w:val="nil"/>
-              </w:pBdr>
-              <w:rPr>
-                <w:color w:val="000000"/>
-              </w:rPr>
-            </w:pPr>
-            <w:r>
-              <w:rPr>
-                <w:b/>
-                <w:color w:val="000000"/>
-              </w:rPr>
-              <w:t>Actividades</w:t>
-            </w:r>
-          </w:p>
-        </w:tc>
-        <w:tc>
-          <w:tcPr>
-            <w:tcW w:w="5444" w:type="dxa"/>
-            <w:tcBorders>
-              <w:top w:val="single" w:sz="4" w:space="0" w:color="292929"/>
-              <w:left w:val="single" w:sz="6" w:space="0" w:color="292929"/>
-              <w:bottom w:val="single" w:sz="4" w:space="0" w:color="292929"/>
-              <w:right w:val="single" w:sz="4" w:space="0" w:color="292929"/>
-            </w:tcBorders>
-            <w:tcMar>
-              <w:top w:w="17" w:type="dxa"/>
-              <w:left w:w="40" w:type="dxa"/>
-              <w:bottom w:w="0" w:type="dxa"/>
-              <w:right w:w="40" w:type="dxa"/>
-            </w:tcMar>
-          </w:tcPr>
-          <w:p>
-            <w:pPr>
-              <w:widowControl w:val="0"/>
-              <w:pBdr>
-                <w:top w:val="nil"/>
-                <w:left w:val="nil"/>
-                <w:bottom w:val="nil"/>
-                <w:right w:val="nil"/>
-                <w:between w:val="nil"/>
-              </w:pBdr>
-              <w:rPr>
-                <w:color w:val="000000"/>
-              </w:rPr>
-            </w:pPr>
-            <w:r>
-              <w:rPr>
-                <w:color w:val="000000"/>
-              </w:rPr>
-              <w:t>Observa e indaga información de ……</w:t>
-            </w:r>
-          </w:p>
-        </w:tc>
-      </w:tr>
-    </w:tbl>
-    <w:p>
-      <w:pPr>
-        <w:widowControl w:val="0"/>
-        <w:pBdr>
-          <w:top w:val="nil"/>
-          <w:left w:val="nil"/>
-          <w:bottom w:val="nil"/>
-          <w:right w:val="nil"/>
-          <w:between w:val="nil"/>
-        </w:pBdr>
-        <w:ind w:left="708"/>
-        <w:rPr>
-          <w:i/>
-          <w:color w:val="000000"/>
-        </w:rPr>
-      </w:pPr>
-    </w:p>
-    <w:p>
-      <w:pPr>
-        <w:widowControl w:val="0"/>
-        <w:pBdr>
-          <w:top w:val="nil"/>
-          <w:left w:val="nil"/>
-          <w:bottom w:val="nil"/>
-          <w:right w:val="nil"/>
-          <w:between w:val="nil"/>
-        </w:pBdr>
-        <w:rPr>
-          <w:i/>
-          <w:color w:val="FF0000"/>
-        </w:rPr>
-      </w:pPr>
-      <w:bookmarkStart w:id="15" w:name="_1ksv4uv" w:colFirst="0" w:colLast="0"/>
-      <w:bookmarkEnd w:id="15"/>
-      <w:r>
-        <w:rPr>
-          <w:i/>
-          <w:color w:val="FF0000"/>
-        </w:rPr>
-        <w:t>.</w:t>
-      </w:r>
+          <w:sz w:val="28"/>
+          <w:szCs w:val="28"/>
+        </w:rPr>
+      </w:pPr>
     </w:p>
     <w:p>
       <w:pPr>
@@ -9224,6 +8657,691 @@
           <w:sz w:val="28"/>
           <w:szCs w:val="28"/>
         </w:rPr>
+        <w:t>Características de los usuarios</w:t>
+      </w:r>
+    </w:p>
+    <w:p>
+      <w:pPr>
+        <w:widowControl w:val="0"/>
+        <w:pBdr>
+          <w:top w:val="nil"/>
+          <w:left w:val="nil"/>
+          <w:bottom w:val="nil"/>
+          <w:right w:val="nil"/>
+          <w:between w:val="nil"/>
+        </w:pBdr>
+        <w:spacing w:before="120" w:after="60"/>
+        <w:ind w:left="601"/>
+        <w:jc w:val="both"/>
+        <w:rPr>
+          <w:color w:val="000000"/>
+          <w:sz w:val="24"/>
+          <w:szCs w:val="24"/>
+        </w:rPr>
+      </w:pPr>
+      <w:r>
+        <w:rPr>
+          <w:color w:val="000000"/>
+          <w:sz w:val="24"/>
+          <w:szCs w:val="24"/>
+        </w:rPr>
+        <w:t>El sistema será manejado por los administradores de complejos de cabañas y potenciales clientes de los mismos. Los administradores en su mayoría son personas de la segunda y tercera edad con conocimientos básicos de sistemas informáticos, por otra parte los clientes son personas de diversas edades ya que el entorno turístico al que se apunta es de índole familiar.</w:t>
+      </w:r>
+    </w:p>
+    <w:p>
+      <w:pPr>
+        <w:widowControl w:val="0"/>
+        <w:pBdr>
+          <w:top w:val="nil"/>
+          <w:left w:val="nil"/>
+          <w:bottom w:val="nil"/>
+          <w:right w:val="nil"/>
+          <w:between w:val="nil"/>
+        </w:pBdr>
+        <w:spacing w:before="120" w:after="60"/>
+        <w:ind w:left="601"/>
+        <w:jc w:val="both"/>
+        <w:rPr>
+          <w:b/>
+          <w:color w:val="000000"/>
+          <w:sz w:val="24"/>
+          <w:szCs w:val="24"/>
+        </w:rPr>
+      </w:pPr>
+    </w:p>
+    <w:tbl>
+      <w:tblPr>
+        <w:tblW w:w="7938" w:type="dxa"/>
+        <w:tblInd w:w="562" w:type="dxa"/>
+        <w:tblCellMar>
+          <w:top w:w="15" w:type="dxa"/>
+          <w:left w:w="15" w:type="dxa"/>
+          <w:bottom w:w="15" w:type="dxa"/>
+          <w:right w:w="15" w:type="dxa"/>
+        </w:tblCellMar>
+        <w:tblLook w:val="04A0" w:firstRow="1" w:lastRow="0" w:firstColumn="1" w:lastColumn="0" w:noHBand="0" w:noVBand="1"/>
+      </w:tblPr>
+      <w:tblGrid>
+        <w:gridCol w:w="2265"/>
+        <w:gridCol w:w="5673"/>
+      </w:tblGrid>
+      <w:tr>
+        <w:tc>
+          <w:tcPr>
+            <w:tcW w:w="2265" w:type="dxa"/>
+            <w:tcBorders>
+              <w:top w:val="single" w:sz="4" w:space="0" w:color="292929"/>
+              <w:left w:val="single" w:sz="4" w:space="0" w:color="292929"/>
+              <w:bottom w:val="single" w:sz="4" w:space="0" w:color="292929"/>
+              <w:right w:val="single" w:sz="6" w:space="0" w:color="292929"/>
+            </w:tcBorders>
+            <w:shd w:val="clear" w:color="auto" w:fill="EAEAEA"/>
+            <w:tcMar>
+              <w:top w:w="17" w:type="dxa"/>
+              <w:left w:w="40" w:type="dxa"/>
+              <w:bottom w:w="0" w:type="dxa"/>
+              <w:right w:w="40" w:type="dxa"/>
+            </w:tcMar>
+            <w:hideMark/>
+          </w:tcPr>
+          <w:p>
+            <w:pPr>
+              <w:rPr>
+                <w:rFonts w:ascii="Times New Roman" w:eastAsia="Times New Roman" w:hAnsi="Times New Roman" w:cs="Times New Roman"/>
+                <w:sz w:val="24"/>
+                <w:szCs w:val="24"/>
+                <w:lang w:val="es-AR"/>
+              </w:rPr>
+            </w:pPr>
+            <w:r>
+              <w:rPr>
+                <w:rFonts w:eastAsia="Times New Roman"/>
+                <w:b/>
+                <w:bCs/>
+                <w:color w:val="000000"/>
+                <w:lang w:val="es-AR"/>
+              </w:rPr>
+              <w:t>Tipo de usuario</w:t>
+            </w:r>
+          </w:p>
+        </w:tc>
+        <w:tc>
+          <w:tcPr>
+            <w:tcW w:w="0" w:type="auto"/>
+            <w:tcBorders>
+              <w:top w:val="single" w:sz="4" w:space="0" w:color="292929"/>
+              <w:left w:val="single" w:sz="6" w:space="0" w:color="292929"/>
+              <w:bottom w:val="single" w:sz="4" w:space="0" w:color="292929"/>
+              <w:right w:val="single" w:sz="4" w:space="0" w:color="292929"/>
+            </w:tcBorders>
+            <w:tcMar>
+              <w:top w:w="17" w:type="dxa"/>
+              <w:left w:w="40" w:type="dxa"/>
+              <w:bottom w:w="0" w:type="dxa"/>
+              <w:right w:w="40" w:type="dxa"/>
+            </w:tcMar>
+            <w:hideMark/>
+          </w:tcPr>
+          <w:p>
+            <w:pPr>
+              <w:rPr>
+                <w:rFonts w:ascii="Times New Roman" w:eastAsia="Times New Roman" w:hAnsi="Times New Roman" w:cs="Times New Roman"/>
+                <w:sz w:val="24"/>
+                <w:szCs w:val="24"/>
+                <w:lang w:val="es-AR"/>
+              </w:rPr>
+            </w:pPr>
+            <w:r>
+              <w:rPr>
+                <w:rFonts w:eastAsia="Times New Roman"/>
+                <w:color w:val="000000"/>
+                <w:lang w:val="es-AR"/>
+              </w:rPr>
+              <w:t>Administrador de Complejo</w:t>
+            </w:r>
+          </w:p>
+        </w:tc>
+      </w:tr>
+      <w:tr>
+        <w:trPr>
+          <w:trHeight w:val="200"/>
+        </w:trPr>
+        <w:tc>
+          <w:tcPr>
+            <w:tcW w:w="2265" w:type="dxa"/>
+            <w:tcBorders>
+              <w:top w:val="single" w:sz="4" w:space="0" w:color="292929"/>
+              <w:left w:val="single" w:sz="4" w:space="0" w:color="292929"/>
+              <w:bottom w:val="single" w:sz="4" w:space="0" w:color="292929"/>
+              <w:right w:val="single" w:sz="6" w:space="0" w:color="292929"/>
+            </w:tcBorders>
+            <w:shd w:val="clear" w:color="auto" w:fill="EAEAEA"/>
+            <w:tcMar>
+              <w:top w:w="17" w:type="dxa"/>
+              <w:left w:w="40" w:type="dxa"/>
+              <w:bottom w:w="0" w:type="dxa"/>
+              <w:right w:w="40" w:type="dxa"/>
+            </w:tcMar>
+            <w:hideMark/>
+          </w:tcPr>
+          <w:p>
+            <w:pPr>
+              <w:rPr>
+                <w:rFonts w:ascii="Times New Roman" w:eastAsia="Times New Roman" w:hAnsi="Times New Roman" w:cs="Times New Roman"/>
+                <w:sz w:val="24"/>
+                <w:szCs w:val="24"/>
+                <w:lang w:val="es-AR"/>
+              </w:rPr>
+            </w:pPr>
+            <w:r>
+              <w:rPr>
+                <w:rFonts w:eastAsia="Times New Roman"/>
+                <w:b/>
+                <w:bCs/>
+                <w:color w:val="000000"/>
+                <w:lang w:val="es-AR"/>
+              </w:rPr>
+              <w:t>Formación</w:t>
+            </w:r>
+          </w:p>
+        </w:tc>
+        <w:tc>
+          <w:tcPr>
+            <w:tcW w:w="0" w:type="auto"/>
+            <w:tcBorders>
+              <w:top w:val="single" w:sz="4" w:space="0" w:color="292929"/>
+              <w:left w:val="single" w:sz="6" w:space="0" w:color="292929"/>
+              <w:bottom w:val="single" w:sz="4" w:space="0" w:color="292929"/>
+              <w:right w:val="single" w:sz="4" w:space="0" w:color="292929"/>
+            </w:tcBorders>
+            <w:tcMar>
+              <w:top w:w="17" w:type="dxa"/>
+              <w:left w:w="40" w:type="dxa"/>
+              <w:bottom w:w="0" w:type="dxa"/>
+              <w:right w:w="40" w:type="dxa"/>
+            </w:tcMar>
+            <w:hideMark/>
+          </w:tcPr>
+          <w:p>
+            <w:pPr>
+              <w:rPr>
+                <w:rFonts w:ascii="Times New Roman" w:eastAsia="Times New Roman" w:hAnsi="Times New Roman" w:cs="Times New Roman"/>
+                <w:sz w:val="24"/>
+                <w:szCs w:val="24"/>
+                <w:lang w:val="es-AR"/>
+              </w:rPr>
+            </w:pPr>
+            <w:r>
+              <w:rPr>
+                <w:rFonts w:eastAsia="Times New Roman"/>
+                <w:color w:val="000000"/>
+                <w:lang w:val="es-AR"/>
+              </w:rPr>
+              <w:t>Manejo de entornos web</w:t>
+            </w:r>
+          </w:p>
+        </w:tc>
+      </w:tr>
+      <w:tr>
+        <w:tc>
+          <w:tcPr>
+            <w:tcW w:w="2265" w:type="dxa"/>
+            <w:tcBorders>
+              <w:top w:val="single" w:sz="4" w:space="0" w:color="292929"/>
+              <w:left w:val="single" w:sz="4" w:space="0" w:color="292929"/>
+              <w:bottom w:val="single" w:sz="4" w:space="0" w:color="292929"/>
+              <w:right w:val="single" w:sz="6" w:space="0" w:color="292929"/>
+            </w:tcBorders>
+            <w:shd w:val="clear" w:color="auto" w:fill="EAEAEA"/>
+            <w:tcMar>
+              <w:top w:w="17" w:type="dxa"/>
+              <w:left w:w="40" w:type="dxa"/>
+              <w:bottom w:w="0" w:type="dxa"/>
+              <w:right w:w="40" w:type="dxa"/>
+            </w:tcMar>
+            <w:hideMark/>
+          </w:tcPr>
+          <w:p>
+            <w:pPr>
+              <w:rPr>
+                <w:rFonts w:ascii="Times New Roman" w:eastAsia="Times New Roman" w:hAnsi="Times New Roman" w:cs="Times New Roman"/>
+                <w:sz w:val="24"/>
+                <w:szCs w:val="24"/>
+                <w:lang w:val="es-AR"/>
+              </w:rPr>
+            </w:pPr>
+            <w:r>
+              <w:rPr>
+                <w:rFonts w:eastAsia="Times New Roman"/>
+                <w:b/>
+                <w:bCs/>
+                <w:color w:val="000000"/>
+                <w:lang w:val="es-AR"/>
+              </w:rPr>
+              <w:t>Actividades</w:t>
+            </w:r>
+          </w:p>
+        </w:tc>
+        <w:tc>
+          <w:tcPr>
+            <w:tcW w:w="0" w:type="auto"/>
+            <w:tcBorders>
+              <w:top w:val="single" w:sz="4" w:space="0" w:color="292929"/>
+              <w:left w:val="single" w:sz="6" w:space="0" w:color="292929"/>
+              <w:bottom w:val="single" w:sz="4" w:space="0" w:color="292929"/>
+              <w:right w:val="single" w:sz="4" w:space="0" w:color="292929"/>
+            </w:tcBorders>
+            <w:tcMar>
+              <w:top w:w="17" w:type="dxa"/>
+              <w:left w:w="40" w:type="dxa"/>
+              <w:bottom w:w="0" w:type="dxa"/>
+              <w:right w:w="40" w:type="dxa"/>
+            </w:tcMar>
+            <w:hideMark/>
+          </w:tcPr>
+          <w:p>
+            <w:pPr>
+              <w:rPr>
+                <w:rFonts w:ascii="Times New Roman" w:eastAsia="Times New Roman" w:hAnsi="Times New Roman" w:cs="Times New Roman"/>
+                <w:sz w:val="24"/>
+                <w:szCs w:val="24"/>
+                <w:lang w:val="es-AR"/>
+              </w:rPr>
+            </w:pPr>
+            <w:r>
+              <w:rPr>
+                <w:rFonts w:eastAsia="Times New Roman"/>
+                <w:color w:val="000000"/>
+                <w:lang w:val="es-AR"/>
+              </w:rPr>
+              <w:t>Control y manejo de la gestión del complejo de cabañas.</w:t>
+            </w:r>
+          </w:p>
+        </w:tc>
+      </w:tr>
+    </w:tbl>
+    <w:tbl>
+      <w:tblPr>
+        <w:tblpPr w:leftFromText="141" w:rightFromText="141" w:vertAnchor="text" w:horzAnchor="margin" w:tblpX="562" w:tblpY="262"/>
+        <w:tblW w:w="7937" w:type="dxa"/>
+        <w:tblCellMar>
+          <w:top w:w="15" w:type="dxa"/>
+          <w:left w:w="15" w:type="dxa"/>
+          <w:bottom w:w="15" w:type="dxa"/>
+          <w:right w:w="15" w:type="dxa"/>
+        </w:tblCellMar>
+        <w:tblLook w:val="04A0" w:firstRow="1" w:lastRow="0" w:firstColumn="1" w:lastColumn="0" w:noHBand="0" w:noVBand="1"/>
+      </w:tblPr>
+      <w:tblGrid>
+        <w:gridCol w:w="2268"/>
+        <w:gridCol w:w="5669"/>
+      </w:tblGrid>
+      <w:tr>
+        <w:tc>
+          <w:tcPr>
+            <w:tcW w:w="2268" w:type="dxa"/>
+            <w:tcBorders>
+              <w:top w:val="single" w:sz="4" w:space="0" w:color="292929"/>
+              <w:left w:val="single" w:sz="4" w:space="0" w:color="292929"/>
+              <w:bottom w:val="single" w:sz="4" w:space="0" w:color="292929"/>
+              <w:right w:val="single" w:sz="6" w:space="0" w:color="292929"/>
+            </w:tcBorders>
+            <w:shd w:val="clear" w:color="auto" w:fill="EAEAEA"/>
+            <w:tcMar>
+              <w:top w:w="17" w:type="dxa"/>
+              <w:left w:w="40" w:type="dxa"/>
+              <w:bottom w:w="0" w:type="dxa"/>
+              <w:right w:w="40" w:type="dxa"/>
+            </w:tcMar>
+            <w:hideMark/>
+          </w:tcPr>
+          <w:p>
+            <w:pPr>
+              <w:rPr>
+                <w:rFonts w:ascii="Times New Roman" w:eastAsia="Times New Roman" w:hAnsi="Times New Roman" w:cs="Times New Roman"/>
+                <w:sz w:val="24"/>
+                <w:szCs w:val="24"/>
+                <w:lang w:val="es-AR"/>
+              </w:rPr>
+            </w:pPr>
+            <w:r>
+              <w:rPr>
+                <w:rFonts w:eastAsia="Times New Roman"/>
+                <w:b/>
+                <w:bCs/>
+                <w:color w:val="000000"/>
+                <w:lang w:val="es-AR"/>
+              </w:rPr>
+              <w:t>Tipo de usuario</w:t>
+            </w:r>
+          </w:p>
+        </w:tc>
+        <w:tc>
+          <w:tcPr>
+            <w:tcW w:w="5669" w:type="dxa"/>
+            <w:tcBorders>
+              <w:top w:val="single" w:sz="4" w:space="0" w:color="292929"/>
+              <w:left w:val="single" w:sz="6" w:space="0" w:color="292929"/>
+              <w:bottom w:val="single" w:sz="4" w:space="0" w:color="292929"/>
+              <w:right w:val="single" w:sz="4" w:space="0" w:color="292929"/>
+            </w:tcBorders>
+            <w:tcMar>
+              <w:top w:w="17" w:type="dxa"/>
+              <w:left w:w="40" w:type="dxa"/>
+              <w:bottom w:w="0" w:type="dxa"/>
+              <w:right w:w="40" w:type="dxa"/>
+            </w:tcMar>
+            <w:hideMark/>
+          </w:tcPr>
+          <w:p>
+            <w:pPr>
+              <w:rPr>
+                <w:rFonts w:ascii="Times New Roman" w:eastAsia="Times New Roman" w:hAnsi="Times New Roman" w:cs="Times New Roman"/>
+                <w:sz w:val="24"/>
+                <w:szCs w:val="24"/>
+                <w:lang w:val="es-AR"/>
+              </w:rPr>
+            </w:pPr>
+            <w:r>
+              <w:rPr>
+                <w:rFonts w:eastAsia="Times New Roman"/>
+                <w:color w:val="000000"/>
+                <w:lang w:val="es-AR"/>
+              </w:rPr>
+              <w:t>Cliente</w:t>
+            </w:r>
+          </w:p>
+        </w:tc>
+      </w:tr>
+      <w:tr>
+        <w:tc>
+          <w:tcPr>
+            <w:tcW w:w="2268" w:type="dxa"/>
+            <w:tcBorders>
+              <w:top w:val="single" w:sz="4" w:space="0" w:color="292929"/>
+              <w:left w:val="single" w:sz="4" w:space="0" w:color="292929"/>
+              <w:bottom w:val="single" w:sz="4" w:space="0" w:color="292929"/>
+              <w:right w:val="single" w:sz="6" w:space="0" w:color="292929"/>
+            </w:tcBorders>
+            <w:shd w:val="clear" w:color="auto" w:fill="EAEAEA"/>
+            <w:tcMar>
+              <w:top w:w="17" w:type="dxa"/>
+              <w:left w:w="40" w:type="dxa"/>
+              <w:bottom w:w="0" w:type="dxa"/>
+              <w:right w:w="40" w:type="dxa"/>
+            </w:tcMar>
+            <w:hideMark/>
+          </w:tcPr>
+          <w:p>
+            <w:pPr>
+              <w:rPr>
+                <w:rFonts w:ascii="Times New Roman" w:eastAsia="Times New Roman" w:hAnsi="Times New Roman" w:cs="Times New Roman"/>
+                <w:sz w:val="24"/>
+                <w:szCs w:val="24"/>
+                <w:lang w:val="es-AR"/>
+              </w:rPr>
+            </w:pPr>
+            <w:r>
+              <w:rPr>
+                <w:rFonts w:eastAsia="Times New Roman"/>
+                <w:b/>
+                <w:bCs/>
+                <w:color w:val="000000"/>
+                <w:lang w:val="es-AR"/>
+              </w:rPr>
+              <w:t>Formación</w:t>
+            </w:r>
+          </w:p>
+        </w:tc>
+        <w:tc>
+          <w:tcPr>
+            <w:tcW w:w="5669" w:type="dxa"/>
+            <w:tcBorders>
+              <w:top w:val="single" w:sz="4" w:space="0" w:color="292929"/>
+              <w:left w:val="single" w:sz="6" w:space="0" w:color="292929"/>
+              <w:bottom w:val="single" w:sz="4" w:space="0" w:color="292929"/>
+              <w:right w:val="single" w:sz="4" w:space="0" w:color="292929"/>
+            </w:tcBorders>
+            <w:tcMar>
+              <w:top w:w="17" w:type="dxa"/>
+              <w:left w:w="40" w:type="dxa"/>
+              <w:bottom w:w="0" w:type="dxa"/>
+              <w:right w:w="40" w:type="dxa"/>
+            </w:tcMar>
+            <w:hideMark/>
+          </w:tcPr>
+          <w:p>
+            <w:pPr>
+              <w:rPr>
+                <w:rFonts w:ascii="Times New Roman" w:eastAsia="Times New Roman" w:hAnsi="Times New Roman" w:cs="Times New Roman"/>
+                <w:sz w:val="24"/>
+                <w:szCs w:val="24"/>
+                <w:lang w:val="es-AR"/>
+              </w:rPr>
+            </w:pPr>
+            <w:r>
+              <w:rPr>
+                <w:rFonts w:eastAsia="Times New Roman"/>
+                <w:color w:val="000000"/>
+                <w:lang w:val="es-AR"/>
+              </w:rPr>
+              <w:t>Manejo de entornos web</w:t>
+            </w:r>
+          </w:p>
+        </w:tc>
+      </w:tr>
+      <w:tr>
+        <w:tc>
+          <w:tcPr>
+            <w:tcW w:w="2268" w:type="dxa"/>
+            <w:tcBorders>
+              <w:top w:val="single" w:sz="4" w:space="0" w:color="292929"/>
+              <w:left w:val="single" w:sz="4" w:space="0" w:color="292929"/>
+              <w:bottom w:val="single" w:sz="4" w:space="0" w:color="292929"/>
+              <w:right w:val="single" w:sz="6" w:space="0" w:color="292929"/>
+            </w:tcBorders>
+            <w:shd w:val="clear" w:color="auto" w:fill="EAEAEA"/>
+            <w:tcMar>
+              <w:top w:w="17" w:type="dxa"/>
+              <w:left w:w="40" w:type="dxa"/>
+              <w:bottom w:w="0" w:type="dxa"/>
+              <w:right w:w="40" w:type="dxa"/>
+            </w:tcMar>
+            <w:hideMark/>
+          </w:tcPr>
+          <w:p>
+            <w:pPr>
+              <w:rPr>
+                <w:rFonts w:ascii="Times New Roman" w:eastAsia="Times New Roman" w:hAnsi="Times New Roman" w:cs="Times New Roman"/>
+                <w:sz w:val="24"/>
+                <w:szCs w:val="24"/>
+                <w:lang w:val="es-AR"/>
+              </w:rPr>
+            </w:pPr>
+            <w:r>
+              <w:rPr>
+                <w:rFonts w:eastAsia="Times New Roman"/>
+                <w:b/>
+                <w:bCs/>
+                <w:color w:val="000000"/>
+                <w:lang w:val="es-AR"/>
+              </w:rPr>
+              <w:lastRenderedPageBreak/>
+              <w:t>Actividades</w:t>
+            </w:r>
+          </w:p>
+        </w:tc>
+        <w:tc>
+          <w:tcPr>
+            <w:tcW w:w="5669" w:type="dxa"/>
+            <w:tcBorders>
+              <w:top w:val="single" w:sz="4" w:space="0" w:color="292929"/>
+              <w:left w:val="single" w:sz="6" w:space="0" w:color="292929"/>
+              <w:bottom w:val="single" w:sz="4" w:space="0" w:color="292929"/>
+              <w:right w:val="single" w:sz="4" w:space="0" w:color="292929"/>
+            </w:tcBorders>
+            <w:tcMar>
+              <w:top w:w="17" w:type="dxa"/>
+              <w:left w:w="40" w:type="dxa"/>
+              <w:bottom w:w="0" w:type="dxa"/>
+              <w:right w:w="40" w:type="dxa"/>
+            </w:tcMar>
+            <w:hideMark/>
+          </w:tcPr>
+          <w:p>
+            <w:pPr>
+              <w:rPr>
+                <w:rFonts w:ascii="Times New Roman" w:eastAsia="Times New Roman" w:hAnsi="Times New Roman" w:cs="Times New Roman"/>
+                <w:sz w:val="24"/>
+                <w:szCs w:val="24"/>
+                <w:lang w:val="es-AR"/>
+              </w:rPr>
+            </w:pPr>
+            <w:r>
+              <w:rPr>
+                <w:rFonts w:eastAsia="Times New Roman"/>
+                <w:color w:val="000000"/>
+                <w:lang w:val="es-AR"/>
+              </w:rPr>
+              <w:t>Consulta y realiza reservas de los complejos de cabañas que se encuentren registrados en la App Web.</w:t>
+            </w:r>
+          </w:p>
+        </w:tc>
+      </w:tr>
+    </w:tbl>
+    <w:p>
+      <w:pPr>
+        <w:spacing w:after="240"/>
+        <w:rPr>
+          <w:rFonts w:ascii="Times New Roman" w:eastAsia="Times New Roman" w:hAnsi="Times New Roman" w:cs="Times New Roman"/>
+          <w:sz w:val="24"/>
+          <w:szCs w:val="24"/>
+          <w:lang w:val="es-AR"/>
+        </w:rPr>
+      </w:pPr>
+      <w:r>
+        <w:rPr>
+          <w:rFonts w:ascii="Times New Roman" w:eastAsia="Times New Roman" w:hAnsi="Times New Roman" w:cs="Times New Roman"/>
+          <w:sz w:val="24"/>
+          <w:szCs w:val="24"/>
+          <w:lang w:val="es-AR"/>
+        </w:rPr>
+        <w:br/>
+      </w:r>
+    </w:p>
+    <w:p>
+      <w:pPr>
+        <w:widowControl w:val="0"/>
+        <w:pBdr>
+          <w:top w:val="nil"/>
+          <w:left w:val="nil"/>
+          <w:bottom w:val="nil"/>
+          <w:right w:val="nil"/>
+          <w:between w:val="nil"/>
+        </w:pBdr>
+        <w:ind w:left="708"/>
+        <w:rPr>
+          <w:i/>
+          <w:color w:val="000000"/>
+        </w:rPr>
+      </w:pPr>
+    </w:p>
+    <w:p>
+      <w:pPr>
+        <w:widowControl w:val="0"/>
+        <w:pBdr>
+          <w:top w:val="nil"/>
+          <w:left w:val="nil"/>
+          <w:bottom w:val="nil"/>
+          <w:right w:val="nil"/>
+          <w:between w:val="nil"/>
+        </w:pBdr>
+        <w:rPr>
+          <w:i/>
+          <w:color w:val="FF0000"/>
+        </w:rPr>
+      </w:pPr>
+      <w:bookmarkStart w:id="13" w:name="_1ksv4uv" w:colFirst="0" w:colLast="0"/>
+      <w:bookmarkEnd w:id="13"/>
+    </w:p>
+    <w:p>
+      <w:pPr>
+        <w:widowControl w:val="0"/>
+        <w:pBdr>
+          <w:top w:val="nil"/>
+          <w:left w:val="nil"/>
+          <w:bottom w:val="nil"/>
+          <w:right w:val="nil"/>
+          <w:between w:val="nil"/>
+        </w:pBdr>
+        <w:rPr>
+          <w:i/>
+          <w:color w:val="FF0000"/>
+        </w:rPr>
+      </w:pPr>
+    </w:p>
+    <w:p>
+      <w:pPr>
+        <w:widowControl w:val="0"/>
+        <w:pBdr>
+          <w:top w:val="nil"/>
+          <w:left w:val="nil"/>
+          <w:bottom w:val="nil"/>
+          <w:right w:val="nil"/>
+          <w:between w:val="nil"/>
+        </w:pBdr>
+        <w:rPr>
+          <w:i/>
+          <w:color w:val="FF0000"/>
+        </w:rPr>
+      </w:pPr>
+    </w:p>
+    <w:p>
+      <w:pPr>
+        <w:widowControl w:val="0"/>
+        <w:pBdr>
+          <w:top w:val="nil"/>
+          <w:left w:val="nil"/>
+          <w:bottom w:val="nil"/>
+          <w:right w:val="nil"/>
+          <w:between w:val="nil"/>
+        </w:pBdr>
+        <w:rPr>
+          <w:i/>
+          <w:color w:val="FF0000"/>
+        </w:rPr>
+      </w:pPr>
+    </w:p>
+    <w:p>
+      <w:pPr>
+        <w:widowControl w:val="0"/>
+        <w:numPr>
+          <w:ilvl w:val="1"/>
+          <w:numId w:val="1"/>
+        </w:numPr>
+        <w:pBdr>
+          <w:top w:val="nil"/>
+          <w:left w:val="nil"/>
+          <w:bottom w:val="nil"/>
+          <w:right w:val="nil"/>
+          <w:between w:val="nil"/>
+        </w:pBdr>
+        <w:spacing w:before="120" w:after="60"/>
+        <w:ind w:left="1321"/>
+        <w:rPr>
+          <w:b/>
+          <w:color w:val="000000"/>
+          <w:sz w:val="28"/>
+          <w:szCs w:val="28"/>
+        </w:rPr>
+      </w:pPr>
+      <w:r>
+        <w:rPr>
+          <w:b/>
+          <w:color w:val="000000"/>
+          <w:sz w:val="28"/>
+          <w:szCs w:val="28"/>
+        </w:rPr>
         <w:t>Restricciones</w:t>
       </w:r>
     </w:p>
@@ -9354,8 +9472,8 @@
           <w:color w:val="FF0000"/>
         </w:rPr>
       </w:pPr>
-      <w:bookmarkStart w:id="16" w:name="_44sinio" w:colFirst="0" w:colLast="0"/>
-      <w:bookmarkEnd w:id="16"/>
+      <w:bookmarkStart w:id="14" w:name="_44sinio" w:colFirst="0" w:colLast="0"/>
+      <w:bookmarkEnd w:id="14"/>
     </w:p>
     <w:p>
       <w:pPr>
@@ -9438,18 +9556,8 @@
           <w:sz w:val="24"/>
           <w:szCs w:val="24"/>
         </w:rPr>
-        <w:t xml:space="preserve"> </w:t>
+        <w:t xml:space="preserve"> Backlog</w:t>
       </w:r>
-      <w:proofErr w:type="spellStart"/>
-      <w:r>
-        <w:rPr>
-          <w:b/>
-          <w:sz w:val="24"/>
-          <w:szCs w:val="24"/>
-        </w:rPr>
-        <w:t>Backlog</w:t>
-      </w:r>
-      <w:proofErr w:type="spellEnd"/>
     </w:p>
     <w:p/>
     <w:p/>
@@ -9922,6 +10030,7 @@
                 <w:b/>
                 <w:color w:val="000000"/>
               </w:rPr>
+              <w:lastRenderedPageBreak/>
               <w:t>Inconvenientes:</w:t>
             </w:r>
           </w:p>
@@ -9997,7 +10106,7 @@
 </file>
 
 <file path=word/endnotes.xml><?xml version="1.0" encoding="utf-8"?>
-<w:endnotes xmlns:wpc="http://schemas.microsoft.com/office/word/2010/wordprocessingCanvas" xmlns:cx="http://schemas.microsoft.com/office/drawing/2014/chartex" xmlns:mc="http://schemas.openxmlformats.org/markup-compatibility/2006" xmlns:o="urn:schemas-microsoft-com:office:office" xmlns:r="http://schemas.openxmlformats.org/officeDocument/2006/relationships" xmlns:m="http://schemas.openxmlformats.org/officeDocument/2006/math" xmlns:v="urn:schemas-microsoft-com:vml" xmlns:wp14="http://schemas.microsoft.com/office/word/2010/wordprocessingDrawing" xmlns:wp="http://schemas.openxmlformats.org/drawingml/2006/wordprocessingDrawing" xmlns:w10="urn:schemas-microsoft-com:office:word" xmlns:w="http://schemas.openxmlformats.org/wordprocessingml/2006/main" xmlns:w14="http://schemas.microsoft.com/office/word/2010/wordml" xmlns:w15="http://schemas.microsoft.com/office/word/2012/wordml" xmlns:w16se="http://schemas.microsoft.com/office/word/2015/wordml/symex" xmlns:wpg="http://schemas.microsoft.com/office/word/2010/wordprocessingGroup" xmlns:wpi="http://schemas.microsoft.com/office/word/2010/wordprocessingInk" xmlns:wne="http://schemas.microsoft.com/office/word/2006/wordml" xmlns:wps="http://schemas.microsoft.com/office/word/2010/wordprocessingShape" mc:Ignorable="w14 w15 w16se wp14">
+<w:endnotes xmlns:wpc="http://schemas.microsoft.com/office/word/2010/wordprocessingCanvas" xmlns:cx="http://schemas.microsoft.com/office/drawing/2014/chartex" xmlns:cx1="http://schemas.microsoft.com/office/drawing/2015/9/8/chartex" xmlns:cx2="http://schemas.microsoft.com/office/drawing/2015/10/21/chartex" xmlns:cx3="http://schemas.microsoft.com/office/drawing/2016/5/9/chartex" xmlns:cx4="http://schemas.microsoft.com/office/drawing/2016/5/10/chartex" xmlns:cx5="http://schemas.microsoft.com/office/drawing/2016/5/11/chartex" xmlns:cx6="http://schemas.microsoft.com/office/drawing/2016/5/12/chartex" xmlns:cx7="http://schemas.microsoft.com/office/drawing/2016/5/13/chartex" xmlns:cx8="http://schemas.microsoft.com/office/drawing/2016/5/14/chartex" xmlns:mc="http://schemas.openxmlformats.org/markup-compatibility/2006" xmlns:aink="http://schemas.microsoft.com/office/drawing/2016/ink" xmlns:am3d="http://schemas.microsoft.com/office/drawing/2017/model3d" xmlns:o="urn:schemas-microsoft-com:office:office" xmlns:oel="http://schemas.microsoft.com/office/2019/extlst" xmlns:r="http://schemas.openxmlformats.org/officeDocument/2006/relationships" xmlns:m="http://schemas.openxmlformats.org/officeDocument/2006/math" xmlns:v="urn:schemas-microsoft-com:vml" xmlns:wp14="http://schemas.microsoft.com/office/word/2010/wordprocessingDrawing" xmlns:wp="http://schemas.openxmlformats.org/drawingml/2006/wordprocessingDrawing" xmlns:w10="urn:schemas-microsoft-com:office:word" xmlns:w="http://schemas.openxmlformats.org/wordprocessingml/2006/main" xmlns:w14="http://schemas.microsoft.com/office/word/2010/wordml" xmlns:w15="http://schemas.microsoft.com/office/word/2012/wordml" xmlns:w16cex="http://schemas.microsoft.com/office/word/2018/wordml/cex" xmlns:w16cid="http://schemas.microsoft.com/office/word/2016/wordml/cid" xmlns:w16="http://schemas.microsoft.com/office/word/2018/wordml" xmlns:w16sdtdh="http://schemas.microsoft.com/office/word/2020/wordml/sdtdatahash" xmlns:w16se="http://schemas.microsoft.com/office/word/2015/wordml/symex" xmlns:wpg="http://schemas.microsoft.com/office/word/2010/wordprocessingGroup" xmlns:wpi="http://schemas.microsoft.com/office/word/2010/wordprocessingInk" xmlns:wne="http://schemas.microsoft.com/office/word/2006/wordml" xmlns:wps="http://schemas.microsoft.com/office/word/2010/wordprocessingShape" mc:Ignorable="w14 w15 w16se w16cid w16 w16cex w16sdtdh wp14">
   <w:endnote w:type="separator" w:id="-1">
     <w:p>
       <w:r>
@@ -10016,7 +10125,7 @@
 </file>
 
 <file path=word/footer1.xml><?xml version="1.0" encoding="utf-8"?>
-<w:ftr xmlns:wpc="http://schemas.microsoft.com/office/word/2010/wordprocessingCanvas" xmlns:cx="http://schemas.microsoft.com/office/drawing/2014/chartex" xmlns:mc="http://schemas.openxmlformats.org/markup-compatibility/2006" xmlns:o="urn:schemas-microsoft-com:office:office" xmlns:r="http://schemas.openxmlformats.org/officeDocument/2006/relationships" xmlns:m="http://schemas.openxmlformats.org/officeDocument/2006/math" xmlns:v="urn:schemas-microsoft-com:vml" xmlns:wp14="http://schemas.microsoft.com/office/word/2010/wordprocessingDrawing" xmlns:wp="http://schemas.openxmlformats.org/drawingml/2006/wordprocessingDrawing" xmlns:w10="urn:schemas-microsoft-com:office:word" xmlns:w="http://schemas.openxmlformats.org/wordprocessingml/2006/main" xmlns:w14="http://schemas.microsoft.com/office/word/2010/wordml" xmlns:w15="http://schemas.microsoft.com/office/word/2012/wordml" xmlns:w16se="http://schemas.microsoft.com/office/word/2015/wordml/symex" xmlns:wpg="http://schemas.microsoft.com/office/word/2010/wordprocessingGroup" xmlns:wpi="http://schemas.microsoft.com/office/word/2010/wordprocessingInk" xmlns:wne="http://schemas.microsoft.com/office/word/2006/wordml" xmlns:wps="http://schemas.microsoft.com/office/word/2010/wordprocessingShape" mc:Ignorable="w14 w15 w16se wp14">
+<w:ftr xmlns:wpc="http://schemas.microsoft.com/office/word/2010/wordprocessingCanvas" xmlns:cx="http://schemas.microsoft.com/office/drawing/2014/chartex" xmlns:cx1="http://schemas.microsoft.com/office/drawing/2015/9/8/chartex" xmlns:cx2="http://schemas.microsoft.com/office/drawing/2015/10/21/chartex" xmlns:cx3="http://schemas.microsoft.com/office/drawing/2016/5/9/chartex" xmlns:cx4="http://schemas.microsoft.com/office/drawing/2016/5/10/chartex" xmlns:cx5="http://schemas.microsoft.com/office/drawing/2016/5/11/chartex" xmlns:cx6="http://schemas.microsoft.com/office/drawing/2016/5/12/chartex" xmlns:cx7="http://schemas.microsoft.com/office/drawing/2016/5/13/chartex" xmlns:cx8="http://schemas.microsoft.com/office/drawing/2016/5/14/chartex" xmlns:mc="http://schemas.openxmlformats.org/markup-compatibility/2006" xmlns:aink="http://schemas.microsoft.com/office/drawing/2016/ink" xmlns:am3d="http://schemas.microsoft.com/office/drawing/2017/model3d" xmlns:o="urn:schemas-microsoft-com:office:office" xmlns:oel="http://schemas.microsoft.com/office/2019/extlst" xmlns:r="http://schemas.openxmlformats.org/officeDocument/2006/relationships" xmlns:m="http://schemas.openxmlformats.org/officeDocument/2006/math" xmlns:v="urn:schemas-microsoft-com:vml" xmlns:wp14="http://schemas.microsoft.com/office/word/2010/wordprocessingDrawing" xmlns:wp="http://schemas.openxmlformats.org/drawingml/2006/wordprocessingDrawing" xmlns:w10="urn:schemas-microsoft-com:office:word" xmlns:w="http://schemas.openxmlformats.org/wordprocessingml/2006/main" xmlns:w14="http://schemas.microsoft.com/office/word/2010/wordml" xmlns:w15="http://schemas.microsoft.com/office/word/2012/wordml" xmlns:w16cex="http://schemas.microsoft.com/office/word/2018/wordml/cex" xmlns:w16cid="http://schemas.microsoft.com/office/word/2016/wordml/cid" xmlns:w16="http://schemas.microsoft.com/office/word/2018/wordml" xmlns:w16sdtdh="http://schemas.microsoft.com/office/word/2020/wordml/sdtdatahash" xmlns:w16se="http://schemas.microsoft.com/office/word/2015/wordml/symex" xmlns:wpg="http://schemas.microsoft.com/office/word/2010/wordprocessingGroup" xmlns:wpi="http://schemas.microsoft.com/office/word/2010/wordprocessingInk" xmlns:wne="http://schemas.microsoft.com/office/word/2006/wordml" xmlns:wps="http://schemas.microsoft.com/office/word/2010/wordprocessingShape" mc:Ignorable="w14 w15 w16se w16cid w16 w16cex w16sdtdh wp14">
   <w:p>
     <w:pPr>
       <w:pBdr>
@@ -10039,7 +10148,7 @@
 </file>
 
 <file path=word/footnotes.xml><?xml version="1.0" encoding="utf-8"?>
-<w:footnotes xmlns:wpc="http://schemas.microsoft.com/office/word/2010/wordprocessingCanvas" xmlns:cx="http://schemas.microsoft.com/office/drawing/2014/chartex" xmlns:mc="http://schemas.openxmlformats.org/markup-compatibility/2006" xmlns:o="urn:schemas-microsoft-com:office:office" xmlns:r="http://schemas.openxmlformats.org/officeDocument/2006/relationships" xmlns:m="http://schemas.openxmlformats.org/officeDocument/2006/math" xmlns:v="urn:schemas-microsoft-com:vml" xmlns:wp14="http://schemas.microsoft.com/office/word/2010/wordprocessingDrawing" xmlns:wp="http://schemas.openxmlformats.org/drawingml/2006/wordprocessingDrawing" xmlns:w10="urn:schemas-microsoft-com:office:word" xmlns:w="http://schemas.openxmlformats.org/wordprocessingml/2006/main" xmlns:w14="http://schemas.microsoft.com/office/word/2010/wordml" xmlns:w15="http://schemas.microsoft.com/office/word/2012/wordml" xmlns:w16se="http://schemas.microsoft.com/office/word/2015/wordml/symex" xmlns:wpg="http://schemas.microsoft.com/office/word/2010/wordprocessingGroup" xmlns:wpi="http://schemas.microsoft.com/office/word/2010/wordprocessingInk" xmlns:wne="http://schemas.microsoft.com/office/word/2006/wordml" xmlns:wps="http://schemas.microsoft.com/office/word/2010/wordprocessingShape" mc:Ignorable="w14 w15 w16se wp14">
+<w:footnotes xmlns:wpc="http://schemas.microsoft.com/office/word/2010/wordprocessingCanvas" xmlns:cx="http://schemas.microsoft.com/office/drawing/2014/chartex" xmlns:cx1="http://schemas.microsoft.com/office/drawing/2015/9/8/chartex" xmlns:cx2="http://schemas.microsoft.com/office/drawing/2015/10/21/chartex" xmlns:cx3="http://schemas.microsoft.com/office/drawing/2016/5/9/chartex" xmlns:cx4="http://schemas.microsoft.com/office/drawing/2016/5/10/chartex" xmlns:cx5="http://schemas.microsoft.com/office/drawing/2016/5/11/chartex" xmlns:cx6="http://schemas.microsoft.com/office/drawing/2016/5/12/chartex" xmlns:cx7="http://schemas.microsoft.com/office/drawing/2016/5/13/chartex" xmlns:cx8="http://schemas.microsoft.com/office/drawing/2016/5/14/chartex" xmlns:mc="http://schemas.openxmlformats.org/markup-compatibility/2006" xmlns:aink="http://schemas.microsoft.com/office/drawing/2016/ink" xmlns:am3d="http://schemas.microsoft.com/office/drawing/2017/model3d" xmlns:o="urn:schemas-microsoft-com:office:office" xmlns:oel="http://schemas.microsoft.com/office/2019/extlst" xmlns:r="http://schemas.openxmlformats.org/officeDocument/2006/relationships" xmlns:m="http://schemas.openxmlformats.org/officeDocument/2006/math" xmlns:v="urn:schemas-microsoft-com:vml" xmlns:wp14="http://schemas.microsoft.com/office/word/2010/wordprocessingDrawing" xmlns:wp="http://schemas.openxmlformats.org/drawingml/2006/wordprocessingDrawing" xmlns:w10="urn:schemas-microsoft-com:office:word" xmlns:w="http://schemas.openxmlformats.org/wordprocessingml/2006/main" xmlns:w14="http://schemas.microsoft.com/office/word/2010/wordml" xmlns:w15="http://schemas.microsoft.com/office/word/2012/wordml" xmlns:w16cex="http://schemas.microsoft.com/office/word/2018/wordml/cex" xmlns:w16cid="http://schemas.microsoft.com/office/word/2016/wordml/cid" xmlns:w16="http://schemas.microsoft.com/office/word/2018/wordml" xmlns:w16sdtdh="http://schemas.microsoft.com/office/word/2020/wordml/sdtdatahash" xmlns:w16se="http://schemas.microsoft.com/office/word/2015/wordml/symex" xmlns:wpg="http://schemas.microsoft.com/office/word/2010/wordprocessingGroup" xmlns:wpi="http://schemas.microsoft.com/office/word/2010/wordprocessingInk" xmlns:wne="http://schemas.microsoft.com/office/word/2006/wordml" xmlns:wps="http://schemas.microsoft.com/office/word/2010/wordprocessingShape" mc:Ignorable="w14 w15 w16se w16cid w16 w16cex w16sdtdh wp14">
   <w:footnote w:type="separator" w:id="-1">
     <w:p>
       <w:r>
@@ -10058,7 +10167,7 @@
 </file>
 
 <file path=word/header1.xml><?xml version="1.0" encoding="utf-8"?>
-<w:hdr xmlns:wpc="http://schemas.microsoft.com/office/word/2010/wordprocessingCanvas" xmlns:cx="http://schemas.microsoft.com/office/drawing/2014/chartex" xmlns:mc="http://schemas.openxmlformats.org/markup-compatibility/2006" xmlns:o="urn:schemas-microsoft-com:office:office" xmlns:r="http://schemas.openxmlformats.org/officeDocument/2006/relationships" xmlns:m="http://schemas.openxmlformats.org/officeDocument/2006/math" xmlns:v="urn:schemas-microsoft-com:vml" xmlns:wp14="http://schemas.microsoft.com/office/word/2010/wordprocessingDrawing" xmlns:wp="http://schemas.openxmlformats.org/drawingml/2006/wordprocessingDrawing" xmlns:w10="urn:schemas-microsoft-com:office:word" xmlns:w="http://schemas.openxmlformats.org/wordprocessingml/2006/main" xmlns:w14="http://schemas.microsoft.com/office/word/2010/wordml" xmlns:w15="http://schemas.microsoft.com/office/word/2012/wordml" xmlns:w16se="http://schemas.microsoft.com/office/word/2015/wordml/symex" xmlns:wpg="http://schemas.microsoft.com/office/word/2010/wordprocessingGroup" xmlns:wpi="http://schemas.microsoft.com/office/word/2010/wordprocessingInk" xmlns:wne="http://schemas.microsoft.com/office/word/2006/wordml" xmlns:wps="http://schemas.microsoft.com/office/word/2010/wordprocessingShape" mc:Ignorable="w14 w15 w16se wp14">
+<w:hdr xmlns:wpc="http://schemas.microsoft.com/office/word/2010/wordprocessingCanvas" xmlns:cx="http://schemas.microsoft.com/office/drawing/2014/chartex" xmlns:cx1="http://schemas.microsoft.com/office/drawing/2015/9/8/chartex" xmlns:cx2="http://schemas.microsoft.com/office/drawing/2015/10/21/chartex" xmlns:cx3="http://schemas.microsoft.com/office/drawing/2016/5/9/chartex" xmlns:cx4="http://schemas.microsoft.com/office/drawing/2016/5/10/chartex" xmlns:cx5="http://schemas.microsoft.com/office/drawing/2016/5/11/chartex" xmlns:cx6="http://schemas.microsoft.com/office/drawing/2016/5/12/chartex" xmlns:cx7="http://schemas.microsoft.com/office/drawing/2016/5/13/chartex" xmlns:cx8="http://schemas.microsoft.com/office/drawing/2016/5/14/chartex" xmlns:mc="http://schemas.openxmlformats.org/markup-compatibility/2006" xmlns:aink="http://schemas.microsoft.com/office/drawing/2016/ink" xmlns:am3d="http://schemas.microsoft.com/office/drawing/2017/model3d" xmlns:o="urn:schemas-microsoft-com:office:office" xmlns:oel="http://schemas.microsoft.com/office/2019/extlst" xmlns:r="http://schemas.openxmlformats.org/officeDocument/2006/relationships" xmlns:m="http://schemas.openxmlformats.org/officeDocument/2006/math" xmlns:v="urn:schemas-microsoft-com:vml" xmlns:wp14="http://schemas.microsoft.com/office/word/2010/wordprocessingDrawing" xmlns:wp="http://schemas.openxmlformats.org/drawingml/2006/wordprocessingDrawing" xmlns:w10="urn:schemas-microsoft-com:office:word" xmlns:w="http://schemas.openxmlformats.org/wordprocessingml/2006/main" xmlns:w14="http://schemas.microsoft.com/office/word/2010/wordml" xmlns:w15="http://schemas.microsoft.com/office/word/2012/wordml" xmlns:w16cex="http://schemas.microsoft.com/office/word/2018/wordml/cex" xmlns:w16cid="http://schemas.microsoft.com/office/word/2016/wordml/cid" xmlns:w16="http://schemas.microsoft.com/office/word/2018/wordml" xmlns:w16sdtdh="http://schemas.microsoft.com/office/word/2020/wordml/sdtdatahash" xmlns:w16se="http://schemas.microsoft.com/office/word/2015/wordml/symex" xmlns:wpg="http://schemas.microsoft.com/office/word/2010/wordprocessingGroup" xmlns:wpi="http://schemas.microsoft.com/office/word/2010/wordprocessingInk" xmlns:wne="http://schemas.microsoft.com/office/word/2006/wordml" xmlns:wps="http://schemas.microsoft.com/office/word/2010/wordprocessingShape" mc:Ignorable="w14 w15 w16se w16cid w16 w16cex w16sdtdh wp14">
   <w:p>
     <w:pPr>
       <w:widowControl w:val="0"/>
@@ -10301,7 +10410,7 @@
 </file>
 
 <file path=word/header2.xml><?xml version="1.0" encoding="utf-8"?>
-<w:hdr xmlns:wpc="http://schemas.microsoft.com/office/word/2010/wordprocessingCanvas" xmlns:cx="http://schemas.microsoft.com/office/drawing/2014/chartex" xmlns:mc="http://schemas.openxmlformats.org/markup-compatibility/2006" xmlns:o="urn:schemas-microsoft-com:office:office" xmlns:r="http://schemas.openxmlformats.org/officeDocument/2006/relationships" xmlns:m="http://schemas.openxmlformats.org/officeDocument/2006/math" xmlns:v="urn:schemas-microsoft-com:vml" xmlns:wp14="http://schemas.microsoft.com/office/word/2010/wordprocessingDrawing" xmlns:wp="http://schemas.openxmlformats.org/drawingml/2006/wordprocessingDrawing" xmlns:w10="urn:schemas-microsoft-com:office:word" xmlns:w="http://schemas.openxmlformats.org/wordprocessingml/2006/main" xmlns:w14="http://schemas.microsoft.com/office/word/2010/wordml" xmlns:w15="http://schemas.microsoft.com/office/word/2012/wordml" xmlns:w16se="http://schemas.microsoft.com/office/word/2015/wordml/symex" xmlns:wpg="http://schemas.microsoft.com/office/word/2010/wordprocessingGroup" xmlns:wpi="http://schemas.microsoft.com/office/word/2010/wordprocessingInk" xmlns:wne="http://schemas.microsoft.com/office/word/2006/wordml" xmlns:wps="http://schemas.microsoft.com/office/word/2010/wordprocessingShape" mc:Ignorable="w14 w15 w16se wp14">
+<w:hdr xmlns:wpc="http://schemas.microsoft.com/office/word/2010/wordprocessingCanvas" xmlns:cx="http://schemas.microsoft.com/office/drawing/2014/chartex" xmlns:cx1="http://schemas.microsoft.com/office/drawing/2015/9/8/chartex" xmlns:cx2="http://schemas.microsoft.com/office/drawing/2015/10/21/chartex" xmlns:cx3="http://schemas.microsoft.com/office/drawing/2016/5/9/chartex" xmlns:cx4="http://schemas.microsoft.com/office/drawing/2016/5/10/chartex" xmlns:cx5="http://schemas.microsoft.com/office/drawing/2016/5/11/chartex" xmlns:cx6="http://schemas.microsoft.com/office/drawing/2016/5/12/chartex" xmlns:cx7="http://schemas.microsoft.com/office/drawing/2016/5/13/chartex" xmlns:cx8="http://schemas.microsoft.com/office/drawing/2016/5/14/chartex" xmlns:mc="http://schemas.openxmlformats.org/markup-compatibility/2006" xmlns:aink="http://schemas.microsoft.com/office/drawing/2016/ink" xmlns:am3d="http://schemas.microsoft.com/office/drawing/2017/model3d" xmlns:o="urn:schemas-microsoft-com:office:office" xmlns:oel="http://schemas.microsoft.com/office/2019/extlst" xmlns:r="http://schemas.openxmlformats.org/officeDocument/2006/relationships" xmlns:m="http://schemas.openxmlformats.org/officeDocument/2006/math" xmlns:v="urn:schemas-microsoft-com:vml" xmlns:wp14="http://schemas.microsoft.com/office/word/2010/wordprocessingDrawing" xmlns:wp="http://schemas.openxmlformats.org/drawingml/2006/wordprocessingDrawing" xmlns:w10="urn:schemas-microsoft-com:office:word" xmlns:w="http://schemas.openxmlformats.org/wordprocessingml/2006/main" xmlns:w14="http://schemas.microsoft.com/office/word/2010/wordml" xmlns:w15="http://schemas.microsoft.com/office/word/2012/wordml" xmlns:w16cex="http://schemas.microsoft.com/office/word/2018/wordml/cex" xmlns:w16cid="http://schemas.microsoft.com/office/word/2016/wordml/cid" xmlns:w16="http://schemas.microsoft.com/office/word/2018/wordml" xmlns:w16sdtdh="http://schemas.microsoft.com/office/word/2020/wordml/sdtdatahash" xmlns:w16se="http://schemas.microsoft.com/office/word/2015/wordml/symex" xmlns:wpg="http://schemas.microsoft.com/office/word/2010/wordprocessingGroup" xmlns:wpi="http://schemas.microsoft.com/office/word/2010/wordprocessingInk" xmlns:wne="http://schemas.microsoft.com/office/word/2006/wordml" xmlns:wps="http://schemas.microsoft.com/office/word/2010/wordprocessingShape" mc:Ignorable="w14 w15 w16se w16cid w16 w16cex w16sdtdh wp14">
   <w:p>
     <w:pPr>
       <w:pBdr>
@@ -10325,7 +10434,7 @@
 </file>
 
 <file path=word/header3.xml><?xml version="1.0" encoding="utf-8"?>
-<w:hdr xmlns:wpc="http://schemas.microsoft.com/office/word/2010/wordprocessingCanvas" xmlns:cx="http://schemas.microsoft.com/office/drawing/2014/chartex" xmlns:mc="http://schemas.openxmlformats.org/markup-compatibility/2006" xmlns:o="urn:schemas-microsoft-com:office:office" xmlns:r="http://schemas.openxmlformats.org/officeDocument/2006/relationships" xmlns:m="http://schemas.openxmlformats.org/officeDocument/2006/math" xmlns:v="urn:schemas-microsoft-com:vml" xmlns:wp14="http://schemas.microsoft.com/office/word/2010/wordprocessingDrawing" xmlns:wp="http://schemas.openxmlformats.org/drawingml/2006/wordprocessingDrawing" xmlns:w10="urn:schemas-microsoft-com:office:word" xmlns:w="http://schemas.openxmlformats.org/wordprocessingml/2006/main" xmlns:w14="http://schemas.microsoft.com/office/word/2010/wordml" xmlns:w15="http://schemas.microsoft.com/office/word/2012/wordml" xmlns:w16se="http://schemas.microsoft.com/office/word/2015/wordml/symex" xmlns:wpg="http://schemas.microsoft.com/office/word/2010/wordprocessingGroup" xmlns:wpi="http://schemas.microsoft.com/office/word/2010/wordprocessingInk" xmlns:wne="http://schemas.microsoft.com/office/word/2006/wordml" xmlns:wps="http://schemas.microsoft.com/office/word/2010/wordprocessingShape" mc:Ignorable="w14 w15 w16se wp14">
+<w:hdr xmlns:wpc="http://schemas.microsoft.com/office/word/2010/wordprocessingCanvas" xmlns:cx="http://schemas.microsoft.com/office/drawing/2014/chartex" xmlns:cx1="http://schemas.microsoft.com/office/drawing/2015/9/8/chartex" xmlns:cx2="http://schemas.microsoft.com/office/drawing/2015/10/21/chartex" xmlns:cx3="http://schemas.microsoft.com/office/drawing/2016/5/9/chartex" xmlns:cx4="http://schemas.microsoft.com/office/drawing/2016/5/10/chartex" xmlns:cx5="http://schemas.microsoft.com/office/drawing/2016/5/11/chartex" xmlns:cx6="http://schemas.microsoft.com/office/drawing/2016/5/12/chartex" xmlns:cx7="http://schemas.microsoft.com/office/drawing/2016/5/13/chartex" xmlns:cx8="http://schemas.microsoft.com/office/drawing/2016/5/14/chartex" xmlns:mc="http://schemas.openxmlformats.org/markup-compatibility/2006" xmlns:aink="http://schemas.microsoft.com/office/drawing/2016/ink" xmlns:am3d="http://schemas.microsoft.com/office/drawing/2017/model3d" xmlns:o="urn:schemas-microsoft-com:office:office" xmlns:oel="http://schemas.microsoft.com/office/2019/extlst" xmlns:r="http://schemas.openxmlformats.org/officeDocument/2006/relationships" xmlns:m="http://schemas.openxmlformats.org/officeDocument/2006/math" xmlns:v="urn:schemas-microsoft-com:vml" xmlns:wp14="http://schemas.microsoft.com/office/word/2010/wordprocessingDrawing" xmlns:wp="http://schemas.openxmlformats.org/drawingml/2006/wordprocessingDrawing" xmlns:w10="urn:schemas-microsoft-com:office:word" xmlns:w="http://schemas.openxmlformats.org/wordprocessingml/2006/main" xmlns:w14="http://schemas.microsoft.com/office/word/2010/wordml" xmlns:w15="http://schemas.microsoft.com/office/word/2012/wordml" xmlns:w16cex="http://schemas.microsoft.com/office/word/2018/wordml/cex" xmlns:w16cid="http://schemas.microsoft.com/office/word/2016/wordml/cid" xmlns:w16="http://schemas.microsoft.com/office/word/2018/wordml" xmlns:w16sdtdh="http://schemas.microsoft.com/office/word/2020/wordml/sdtdatahash" xmlns:w16se="http://schemas.microsoft.com/office/word/2015/wordml/symex" xmlns:wpg="http://schemas.microsoft.com/office/word/2010/wordprocessingGroup" xmlns:wpi="http://schemas.microsoft.com/office/word/2010/wordprocessingInk" xmlns:wne="http://schemas.microsoft.com/office/word/2006/wordml" xmlns:wps="http://schemas.microsoft.com/office/word/2010/wordprocessingShape" mc:Ignorable="w14 w15 w16se w16cid w16 w16cex w16sdtdh wp14">
   <w:p>
     <w:pPr>
       <w:widowControl w:val="0"/>
@@ -10594,7 +10703,7 @@
 </file>
 
 <file path=word/numbering.xml><?xml version="1.0" encoding="utf-8"?>
-<w:numbering xmlns:wpc="http://schemas.microsoft.com/office/word/2010/wordprocessingCanvas" xmlns:cx="http://schemas.microsoft.com/office/drawing/2014/chartex" xmlns:mc="http://schemas.openxmlformats.org/markup-compatibility/2006" xmlns:o="urn:schemas-microsoft-com:office:office" xmlns:r="http://schemas.openxmlformats.org/officeDocument/2006/relationships" xmlns:m="http://schemas.openxmlformats.org/officeDocument/2006/math" xmlns:v="urn:schemas-microsoft-com:vml" xmlns:wp14="http://schemas.microsoft.com/office/word/2010/wordprocessingDrawing" xmlns:wp="http://schemas.openxmlformats.org/drawingml/2006/wordprocessingDrawing" xmlns:w10="urn:schemas-microsoft-com:office:word" xmlns:w="http://schemas.openxmlformats.org/wordprocessingml/2006/main" xmlns:w14="http://schemas.microsoft.com/office/word/2010/wordml" xmlns:w15="http://schemas.microsoft.com/office/word/2012/wordml" xmlns:w16se="http://schemas.microsoft.com/office/word/2015/wordml/symex" xmlns:wpg="http://schemas.microsoft.com/office/word/2010/wordprocessingGroup" xmlns:wpi="http://schemas.microsoft.com/office/word/2010/wordprocessingInk" xmlns:wne="http://schemas.microsoft.com/office/word/2006/wordml" xmlns:wps="http://schemas.microsoft.com/office/word/2010/wordprocessingShape" mc:Ignorable="w14 w15 w16se wp14">
+<w:numbering xmlns:wpc="http://schemas.microsoft.com/office/word/2010/wordprocessingCanvas" xmlns:cx="http://schemas.microsoft.com/office/drawing/2014/chartex" xmlns:cx1="http://schemas.microsoft.com/office/drawing/2015/9/8/chartex" xmlns:cx2="http://schemas.microsoft.com/office/drawing/2015/10/21/chartex" xmlns:cx3="http://schemas.microsoft.com/office/drawing/2016/5/9/chartex" xmlns:cx4="http://schemas.microsoft.com/office/drawing/2016/5/10/chartex" xmlns:cx5="http://schemas.microsoft.com/office/drawing/2016/5/11/chartex" xmlns:cx6="http://schemas.microsoft.com/office/drawing/2016/5/12/chartex" xmlns:cx7="http://schemas.microsoft.com/office/drawing/2016/5/13/chartex" xmlns:cx8="http://schemas.microsoft.com/office/drawing/2016/5/14/chartex" xmlns:mc="http://schemas.openxmlformats.org/markup-compatibility/2006" xmlns:aink="http://schemas.microsoft.com/office/drawing/2016/ink" xmlns:am3d="http://schemas.microsoft.com/office/drawing/2017/model3d" xmlns:o="urn:schemas-microsoft-com:office:office" xmlns:oel="http://schemas.microsoft.com/office/2019/extlst" xmlns:r="http://schemas.openxmlformats.org/officeDocument/2006/relationships" xmlns:m="http://schemas.openxmlformats.org/officeDocument/2006/math" xmlns:v="urn:schemas-microsoft-com:vml" xmlns:wp14="http://schemas.microsoft.com/office/word/2010/wordprocessingDrawing" xmlns:wp="http://schemas.openxmlformats.org/drawingml/2006/wordprocessingDrawing" xmlns:w10="urn:schemas-microsoft-com:office:word" xmlns:w="http://schemas.openxmlformats.org/wordprocessingml/2006/main" xmlns:w14="http://schemas.microsoft.com/office/word/2010/wordml" xmlns:w15="http://schemas.microsoft.com/office/word/2012/wordml" xmlns:w16cex="http://schemas.microsoft.com/office/word/2018/wordml/cex" xmlns:w16cid="http://schemas.microsoft.com/office/word/2016/wordml/cid" xmlns:w16="http://schemas.microsoft.com/office/word/2018/wordml" xmlns:w16sdtdh="http://schemas.microsoft.com/office/word/2020/wordml/sdtdatahash" xmlns:w16se="http://schemas.microsoft.com/office/word/2015/wordml/symex" xmlns:wpg="http://schemas.microsoft.com/office/word/2010/wordprocessingGroup" xmlns:wpi="http://schemas.microsoft.com/office/word/2010/wordprocessingInk" xmlns:wne="http://schemas.microsoft.com/office/word/2006/wordml" xmlns:wps="http://schemas.microsoft.com/office/word/2010/wordprocessingShape" mc:Ignorable="w14 w15 w16se w16cid w16 w16cex w16sdtdh wp14">
   <w:abstractNum w:abstractNumId="0" w15:restartNumberingAfterBreak="0">
     <w:nsid w:val="067907AA"/>
     <w:multiLevelType w:val="multilevel"/>
@@ -11241,26 +11350,26 @@
       </w:rPr>
     </w:lvl>
   </w:abstractNum>
-  <w:num w:numId="1">
+  <w:num w:numId="1" w16cid:durableId="1200171139">
     <w:abstractNumId w:val="2"/>
   </w:num>
-  <w:num w:numId="2">
+  <w:num w:numId="2" w16cid:durableId="1994797870">
     <w:abstractNumId w:val="3"/>
   </w:num>
-  <w:num w:numId="3">
+  <w:num w:numId="3" w16cid:durableId="822745909">
     <w:abstractNumId w:val="4"/>
   </w:num>
-  <w:num w:numId="4">
+  <w:num w:numId="4" w16cid:durableId="2000427254">
     <w:abstractNumId w:val="1"/>
   </w:num>
-  <w:num w:numId="5">
+  <w:num w:numId="5" w16cid:durableId="946080839">
     <w:abstractNumId w:val="0"/>
   </w:num>
 </w:numbering>
 </file>
 
 <file path=word/styles.xml><?xml version="1.0" encoding="utf-8"?>
-<w:styles xmlns:mc="http://schemas.openxmlformats.org/markup-compatibility/2006" xmlns:r="http://schemas.openxmlformats.org/officeDocument/2006/relationships" xmlns:w="http://schemas.openxmlformats.org/wordprocessingml/2006/main" xmlns:w14="http://schemas.microsoft.com/office/word/2010/wordml" xmlns:w15="http://schemas.microsoft.com/office/word/2012/wordml" xmlns:w16se="http://schemas.microsoft.com/office/word/2015/wordml/symex" mc:Ignorable="w14 w15 w16se">
+<w:styles xmlns:mc="http://schemas.openxmlformats.org/markup-compatibility/2006" xmlns:r="http://schemas.openxmlformats.org/officeDocument/2006/relationships" xmlns:w="http://schemas.openxmlformats.org/wordprocessingml/2006/main" xmlns:w14="http://schemas.microsoft.com/office/word/2010/wordml" xmlns:w15="http://schemas.microsoft.com/office/word/2012/wordml" xmlns:w16cex="http://schemas.microsoft.com/office/word/2018/wordml/cex" xmlns:w16cid="http://schemas.microsoft.com/office/word/2016/wordml/cid" xmlns:w16="http://schemas.microsoft.com/office/word/2018/wordml" xmlns:w16sdtdh="http://schemas.microsoft.com/office/word/2020/wordml/sdtdatahash" xmlns:w16se="http://schemas.microsoft.com/office/word/2015/wordml/symex" mc:Ignorable="w14 w15 w16se w16cid w16 w16cex w16sdtdh">
   <w:docDefaults>
     <w:rPrDefault>
       <w:rPr>
@@ -11270,7 +11379,7 @@
     </w:rPrDefault>
     <w:pPrDefault/>
   </w:docDefaults>
-  <w:latentStyles w:defLockedState="0" w:defUIPriority="99" w:defSemiHidden="0" w:defUnhideWhenUsed="0" w:defQFormat="0" w:count="371">
+  <w:latentStyles w:defLockedState="0" w:defUIPriority="99" w:defSemiHidden="0" w:defUnhideWhenUsed="0" w:defQFormat="0" w:count="376">
     <w:lsdException w:name="Normal" w:uiPriority="0" w:qFormat="1"/>
     <w:lsdException w:name="heading 1" w:uiPriority="9" w:qFormat="1"/>
     <w:lsdException w:name="heading 2" w:semiHidden="1" w:uiPriority="9" w:unhideWhenUsed="1" w:qFormat="1"/>
@@ -11376,7 +11485,6 @@
     <w:lsdException w:name="HTML Sample" w:semiHidden="1" w:unhideWhenUsed="1"/>
     <w:lsdException w:name="HTML Typewriter" w:semiHidden="1" w:unhideWhenUsed="1"/>
     <w:lsdException w:name="HTML Variable" w:semiHidden="1" w:unhideWhenUsed="1"/>
-    <w:lsdException w:name="Normal Table" w:semiHidden="1" w:unhideWhenUsed="1"/>
     <w:lsdException w:name="annotation subject" w:semiHidden="1" w:unhideWhenUsed="1"/>
     <w:lsdException w:name="No List" w:semiHidden="1" w:unhideWhenUsed="1"/>
     <w:lsdException w:name="Outline List 1" w:semiHidden="1" w:unhideWhenUsed="1"/>
@@ -11419,11 +11527,8 @@
     <w:lsdException w:name="Table Contemporary" w:semiHidden="1" w:unhideWhenUsed="1"/>
     <w:lsdException w:name="Table Elegant" w:semiHidden="1" w:unhideWhenUsed="1"/>
     <w:lsdException w:name="Table Professional" w:semiHidden="1" w:unhideWhenUsed="1"/>
-    <w:lsdException w:name="Table Subtle 1" w:semiHidden="1" w:unhideWhenUsed="1"/>
     <w:lsdException w:name="Table Subtle 2" w:semiHidden="1" w:unhideWhenUsed="1"/>
     <w:lsdException w:name="Table Web 1" w:semiHidden="1" w:unhideWhenUsed="1"/>
-    <w:lsdException w:name="Table Web 2" w:semiHidden="1" w:unhideWhenUsed="1"/>
-    <w:lsdException w:name="Table Web 3" w:semiHidden="1" w:unhideWhenUsed="1"/>
     <w:lsdException w:name="Balloon Text" w:semiHidden="1" w:unhideWhenUsed="1"/>
     <w:lsdException w:name="Table Grid" w:uiPriority="39"/>
     <w:lsdException w:name="Table Theme" w:semiHidden="1" w:unhideWhenUsed="1"/>
@@ -11642,6 +11747,11 @@
     <w:lsdException w:name="List Table 5 Dark Accent 6" w:uiPriority="50"/>
     <w:lsdException w:name="List Table 6 Colorful Accent 6" w:uiPriority="51"/>
     <w:lsdException w:name="List Table 7 Colorful Accent 6" w:uiPriority="52"/>
+    <w:lsdException w:name="Mention" w:semiHidden="1" w:unhideWhenUsed="1"/>
+    <w:lsdException w:name="Smart Hyperlink" w:semiHidden="1" w:unhideWhenUsed="1"/>
+    <w:lsdException w:name="Hashtag" w:semiHidden="1" w:unhideWhenUsed="1"/>
+    <w:lsdException w:name="Unresolved Mention" w:semiHidden="1" w:unhideWhenUsed="1"/>
+    <w:lsdException w:name="Smart Link" w:semiHidden="1" w:unhideWhenUsed="1"/>
   </w:latentStyles>
   <w:style w:type="paragraph" w:default="1" w:styleId="Normal">
     <w:name w:val="Normal"/>

</xml_diff>

<commit_message>
Adicione 2.2 y 2.4 de IEEE-830
</commit_message>
<xml_diff>
--- a/Documentacion/IEEE-830-CabañApp.docx
+++ b/Documentacion/IEEE-830-CabañApp.docx
@@ -1,6 +1,6 @@
 
 <file path=word/document.xml><?xml version="1.0" encoding="utf-8"?>
-<w:document xmlns:wpc="http://schemas.microsoft.com/office/word/2010/wordprocessingCanvas" xmlns:cx="http://schemas.microsoft.com/office/drawing/2014/chartex" xmlns:cx1="http://schemas.microsoft.com/office/drawing/2015/9/8/chartex" xmlns:cx2="http://schemas.microsoft.com/office/drawing/2015/10/21/chartex" xmlns:cx3="http://schemas.microsoft.com/office/drawing/2016/5/9/chartex" xmlns:cx4="http://schemas.microsoft.com/office/drawing/2016/5/10/chartex" xmlns:cx5="http://schemas.microsoft.com/office/drawing/2016/5/11/chartex" xmlns:cx6="http://schemas.microsoft.com/office/drawing/2016/5/12/chartex" xmlns:cx7="http://schemas.microsoft.com/office/drawing/2016/5/13/chartex" xmlns:cx8="http://schemas.microsoft.com/office/drawing/2016/5/14/chartex" xmlns:mc="http://schemas.openxmlformats.org/markup-compatibility/2006" xmlns:aink="http://schemas.microsoft.com/office/drawing/2016/ink" xmlns:am3d="http://schemas.microsoft.com/office/drawing/2017/model3d" xmlns:o="urn:schemas-microsoft-com:office:office" xmlns:oel="http://schemas.microsoft.com/office/2019/extlst" xmlns:r="http://schemas.openxmlformats.org/officeDocument/2006/relationships" xmlns:m="http://schemas.openxmlformats.org/officeDocument/2006/math" xmlns:v="urn:schemas-microsoft-com:vml" xmlns:wp14="http://schemas.microsoft.com/office/word/2010/wordprocessingDrawing" xmlns:wp="http://schemas.openxmlformats.org/drawingml/2006/wordprocessingDrawing" xmlns:w10="urn:schemas-microsoft-com:office:word" xmlns:w="http://schemas.openxmlformats.org/wordprocessingml/2006/main" xmlns:w14="http://schemas.microsoft.com/office/word/2010/wordml" xmlns:w15="http://schemas.microsoft.com/office/word/2012/wordml" xmlns:w16cex="http://schemas.microsoft.com/office/word/2018/wordml/cex" xmlns:w16cid="http://schemas.microsoft.com/office/word/2016/wordml/cid" xmlns:w16="http://schemas.microsoft.com/office/word/2018/wordml" xmlns:w16sdtdh="http://schemas.microsoft.com/office/word/2020/wordml/sdtdatahash" xmlns:w16se="http://schemas.microsoft.com/office/word/2015/wordml/symex" xmlns:wpg="http://schemas.microsoft.com/office/word/2010/wordprocessingGroup" xmlns:wpi="http://schemas.microsoft.com/office/word/2010/wordprocessingInk" xmlns:wne="http://schemas.microsoft.com/office/word/2006/wordml" xmlns:wps="http://schemas.microsoft.com/office/word/2010/wordprocessingShape" mc:Ignorable="w14 w15 w16se w16cid w16 w16cex w16sdtdh wp14">
+<w:document xmlns:wpc="http://schemas.microsoft.com/office/word/2010/wordprocessingCanvas" xmlns:cx="http://schemas.microsoft.com/office/drawing/2014/chartex" xmlns:mc="http://schemas.openxmlformats.org/markup-compatibility/2006" xmlns:o="urn:schemas-microsoft-com:office:office" xmlns:r="http://schemas.openxmlformats.org/officeDocument/2006/relationships" xmlns:m="http://schemas.openxmlformats.org/officeDocument/2006/math" xmlns:v="urn:schemas-microsoft-com:vml" xmlns:wp14="http://schemas.microsoft.com/office/word/2010/wordprocessingDrawing" xmlns:wp="http://schemas.openxmlformats.org/drawingml/2006/wordprocessingDrawing" xmlns:w10="urn:schemas-microsoft-com:office:word" xmlns:w="http://schemas.openxmlformats.org/wordprocessingml/2006/main" xmlns:w14="http://schemas.microsoft.com/office/word/2010/wordml" xmlns:w15="http://schemas.microsoft.com/office/word/2012/wordml" xmlns:w16se="http://schemas.microsoft.com/office/word/2015/wordml/symex" xmlns:wpg="http://schemas.microsoft.com/office/word/2010/wordprocessingGroup" xmlns:wpi="http://schemas.microsoft.com/office/word/2010/wordprocessingInk" xmlns:wne="http://schemas.microsoft.com/office/word/2006/wordml" xmlns:wps="http://schemas.microsoft.com/office/word/2010/wordprocessingShape" mc:Ignorable="w14 w15 w16se wp14">
   <w:body>
     <w:p>
       <w:pPr>
@@ -1261,6 +1261,7 @@
           <w:docPartUnique/>
         </w:docPartObj>
       </w:sdtPr>
+      <w:sdtEndPr/>
       <w:sdtContent>
         <w:p>
           <w:pPr>
@@ -3256,7 +3257,29 @@
           <w:szCs w:val="24"/>
           <w:lang w:val="en-US" w:eastAsia="en-US"/>
         </w:rPr>
-        <w:t xml:space="preserve"> sus </w:t>
+        <w:t xml:space="preserve"> </w:t>
+      </w:r>
+      <w:proofErr w:type="spellStart"/>
+      <w:r>
+        <w:rPr>
+          <w:rFonts w:eastAsia="Times New Roman"/>
+          <w:color w:val="000000"/>
+          <w:sz w:val="24"/>
+          <w:szCs w:val="24"/>
+          <w:lang w:val="en-US" w:eastAsia="en-US"/>
+        </w:rPr>
+        <w:t>sus</w:t>
+      </w:r>
+      <w:proofErr w:type="spellEnd"/>
+      <w:r>
+        <w:rPr>
+          <w:rFonts w:eastAsia="Times New Roman"/>
+          <w:color w:val="000000"/>
+          <w:sz w:val="24"/>
+          <w:szCs w:val="24"/>
+          <w:lang w:val="en-US" w:eastAsia="en-US"/>
+        </w:rPr>
+        <w:t xml:space="preserve"> </w:t>
       </w:r>
       <w:proofErr w:type="spellStart"/>
       <w:r>
@@ -3330,29 +3353,7 @@
           <w:szCs w:val="24"/>
           <w:lang w:val="en-US" w:eastAsia="en-US"/>
         </w:rPr>
-        <w:t xml:space="preserve"> </w:t>
-      </w:r>
-      <w:proofErr w:type="spellStart"/>
-      <w:r>
-        <w:rPr>
-          <w:rFonts w:eastAsia="Times New Roman"/>
-          <w:color w:val="000000"/>
-          <w:sz w:val="24"/>
-          <w:szCs w:val="24"/>
-          <w:lang w:val="en-US" w:eastAsia="en-US"/>
-        </w:rPr>
-        <w:t>el</w:t>
-      </w:r>
-      <w:proofErr w:type="spellEnd"/>
-      <w:r>
-        <w:rPr>
-          <w:rFonts w:eastAsia="Times New Roman"/>
-          <w:color w:val="000000"/>
-          <w:sz w:val="24"/>
-          <w:szCs w:val="24"/>
-          <w:lang w:val="en-US" w:eastAsia="en-US"/>
-        </w:rPr>
-        <w:t xml:space="preserve"> </w:t>
+        <w:t xml:space="preserve"> el </w:t>
       </w:r>
       <w:proofErr w:type="spellStart"/>
       <w:r>
@@ -8043,6 +8044,7 @@
           <w:sz w:val="28"/>
           <w:szCs w:val="28"/>
         </w:rPr>
+        <w:lastRenderedPageBreak/>
         <w:t>Referencias</w:t>
       </w:r>
     </w:p>
@@ -8517,23 +8519,7 @@
           <w:sz w:val="24"/>
           <w:szCs w:val="24"/>
         </w:rPr>
-        <w:t xml:space="preserve">El sistema CabañApp será un producto diseñado para trabajar en entornos WEB, lo que </w:t>
-      </w:r>
-      <w:r>
-        <w:rPr>
-          <w:color w:val="000001"/>
-          <w:sz w:val="24"/>
-          <w:szCs w:val="24"/>
-        </w:rPr>
-        <w:t>p</w:t>
-      </w:r>
-      <w:r>
-        <w:rPr>
-          <w:color w:val="000001"/>
-          <w:sz w:val="24"/>
-          <w:szCs w:val="24"/>
-        </w:rPr>
-        <w:t>ermitirá su utilización de forma rápida y eficaz. Se enfocará en la gestión de complejos de cabañas por parte de sus administradores y además los potenciales clientes podrán realizar reservas en los mismos de forma rápida y sencilla.</w:t>
+        <w:t>El sistema CabañApp será un producto diseñado para trabajar en entornos WEB, lo que permitirá su utilización de forma rápida y eficaz. Se enfocará en la gestión de complejos de cabañas por parte de sus administradores y además los potenciales clientes podrán realizar reservas en los mismos de forma rápida y sencilla.</w:t>
       </w:r>
     </w:p>
     <w:p>
@@ -8591,6 +8577,881 @@
     </w:p>
     <w:p>
       <w:pPr>
+        <w:numPr>
+          <w:ilvl w:val="0"/>
+          <w:numId w:val="6"/>
+        </w:numPr>
+        <w:spacing w:before="120"/>
+        <w:ind w:left="1440"/>
+        <w:jc w:val="both"/>
+        <w:textAlignment w:val="baseline"/>
+        <w:rPr>
+          <w:rFonts w:eastAsia="Times New Roman"/>
+          <w:b/>
+          <w:bCs/>
+          <w:color w:val="000000"/>
+          <w:sz w:val="24"/>
+          <w:szCs w:val="24"/>
+          <w:lang w:val="en-US" w:eastAsia="en-US"/>
+        </w:rPr>
+      </w:pPr>
+      <w:r>
+        <w:rPr>
+          <w:rFonts w:eastAsia="Times New Roman"/>
+          <w:b/>
+          <w:bCs/>
+          <w:color w:val="000000"/>
+          <w:sz w:val="24"/>
+          <w:szCs w:val="24"/>
+          <w:lang w:val="en-US" w:eastAsia="en-US"/>
+        </w:rPr>
+        <w:t>SECCIÓN ADMINISTRADOR:</w:t>
+      </w:r>
+    </w:p>
+    <w:p>
+      <w:pPr>
+        <w:numPr>
+          <w:ilvl w:val="0"/>
+          <w:numId w:val="7"/>
+        </w:numPr>
+        <w:ind w:left="2160"/>
+        <w:jc w:val="both"/>
+        <w:textAlignment w:val="baseline"/>
+        <w:rPr>
+          <w:rFonts w:eastAsia="Times New Roman"/>
+          <w:color w:val="000000"/>
+          <w:sz w:val="24"/>
+          <w:szCs w:val="24"/>
+          <w:lang w:eastAsia="en-US"/>
+        </w:rPr>
+      </w:pPr>
+      <w:r>
+        <w:rPr>
+          <w:rFonts w:eastAsia="Times New Roman"/>
+          <w:color w:val="000000"/>
+          <w:sz w:val="24"/>
+          <w:szCs w:val="24"/>
+          <w:lang w:eastAsia="en-US"/>
+        </w:rPr>
+        <w:t>Panel de control: Registro y asignación de roles a los diferentes miembros/colaboradores del complejo de cabañas.</w:t>
+      </w:r>
+    </w:p>
+    <w:p>
+      <w:pPr>
+        <w:numPr>
+          <w:ilvl w:val="0"/>
+          <w:numId w:val="7"/>
+        </w:numPr>
+        <w:ind w:left="2160"/>
+        <w:jc w:val="both"/>
+        <w:textAlignment w:val="baseline"/>
+        <w:rPr>
+          <w:rFonts w:eastAsia="Times New Roman"/>
+          <w:color w:val="000000"/>
+          <w:sz w:val="24"/>
+          <w:szCs w:val="24"/>
+          <w:lang w:eastAsia="en-US"/>
+        </w:rPr>
+      </w:pPr>
+      <w:r>
+        <w:rPr>
+          <w:rFonts w:eastAsia="Times New Roman"/>
+          <w:color w:val="000000"/>
+          <w:sz w:val="24"/>
+          <w:szCs w:val="24"/>
+          <w:lang w:eastAsia="en-US"/>
+        </w:rPr>
+        <w:t>Clientes: listado de clientes y sus reservas online contratadas.</w:t>
+      </w:r>
+    </w:p>
+    <w:p>
+      <w:pPr>
+        <w:numPr>
+          <w:ilvl w:val="0"/>
+          <w:numId w:val="7"/>
+        </w:numPr>
+        <w:ind w:left="2160"/>
+        <w:jc w:val="both"/>
+        <w:textAlignment w:val="baseline"/>
+        <w:rPr>
+          <w:rFonts w:eastAsia="Times New Roman"/>
+          <w:b/>
+          <w:bCs/>
+          <w:color w:val="000000"/>
+          <w:sz w:val="24"/>
+          <w:szCs w:val="24"/>
+          <w:lang w:eastAsia="en-US"/>
+        </w:rPr>
+      </w:pPr>
+      <w:r>
+        <w:rPr>
+          <w:rFonts w:eastAsia="Times New Roman"/>
+          <w:color w:val="000000"/>
+          <w:sz w:val="24"/>
+          <w:szCs w:val="24"/>
+          <w:lang w:eastAsia="en-US"/>
+        </w:rPr>
+        <w:t> Pagos: una lista resumen de las reservas/ventas diarias por tipos de pago.</w:t>
+      </w:r>
+    </w:p>
+    <w:p>
+      <w:pPr>
+        <w:numPr>
+          <w:ilvl w:val="0"/>
+          <w:numId w:val="7"/>
+        </w:numPr>
+        <w:ind w:left="2160"/>
+        <w:jc w:val="both"/>
+        <w:textAlignment w:val="baseline"/>
+        <w:rPr>
+          <w:rFonts w:eastAsia="Times New Roman"/>
+          <w:color w:val="000000"/>
+          <w:sz w:val="24"/>
+          <w:szCs w:val="24"/>
+          <w:lang w:val="en-US" w:eastAsia="en-US"/>
+        </w:rPr>
+      </w:pPr>
+      <w:proofErr w:type="spellStart"/>
+      <w:r>
+        <w:rPr>
+          <w:rFonts w:eastAsia="Times New Roman"/>
+          <w:color w:val="000000"/>
+          <w:sz w:val="24"/>
+          <w:szCs w:val="24"/>
+          <w:lang w:val="en-US" w:eastAsia="en-US"/>
+        </w:rPr>
+        <w:t>Administración</w:t>
+      </w:r>
+      <w:proofErr w:type="spellEnd"/>
+      <w:r>
+        <w:rPr>
+          <w:rFonts w:eastAsia="Times New Roman"/>
+          <w:color w:val="000000"/>
+          <w:sz w:val="24"/>
+          <w:szCs w:val="24"/>
+          <w:lang w:val="en-US" w:eastAsia="en-US"/>
+        </w:rPr>
+        <w:t xml:space="preserve"> y </w:t>
+      </w:r>
+      <w:proofErr w:type="spellStart"/>
+      <w:r>
+        <w:rPr>
+          <w:rFonts w:eastAsia="Times New Roman"/>
+          <w:color w:val="000000"/>
+          <w:sz w:val="24"/>
+          <w:szCs w:val="24"/>
+          <w:lang w:val="en-US" w:eastAsia="en-US"/>
+        </w:rPr>
+        <w:t>facturación</w:t>
+      </w:r>
+      <w:proofErr w:type="spellEnd"/>
+      <w:r>
+        <w:rPr>
+          <w:rFonts w:eastAsia="Times New Roman"/>
+          <w:color w:val="000000"/>
+          <w:sz w:val="24"/>
+          <w:szCs w:val="24"/>
+          <w:lang w:val="en-US" w:eastAsia="en-US"/>
+        </w:rPr>
+        <w:t xml:space="preserve"> </w:t>
+      </w:r>
+      <w:proofErr w:type="spellStart"/>
+      <w:r>
+        <w:rPr>
+          <w:rFonts w:eastAsia="Times New Roman"/>
+          <w:color w:val="000000"/>
+          <w:sz w:val="24"/>
+          <w:szCs w:val="24"/>
+          <w:lang w:val="en-US" w:eastAsia="en-US"/>
+        </w:rPr>
+        <w:t>automatizada</w:t>
+      </w:r>
+      <w:proofErr w:type="spellEnd"/>
+      <w:r>
+        <w:rPr>
+          <w:rFonts w:eastAsia="Times New Roman"/>
+          <w:color w:val="000000"/>
+          <w:sz w:val="24"/>
+          <w:szCs w:val="24"/>
+          <w:lang w:val="en-US" w:eastAsia="en-US"/>
+        </w:rPr>
+        <w:t>.</w:t>
+      </w:r>
+    </w:p>
+    <w:p>
+      <w:pPr>
+        <w:numPr>
+          <w:ilvl w:val="0"/>
+          <w:numId w:val="7"/>
+        </w:numPr>
+        <w:ind w:left="2160"/>
+        <w:jc w:val="both"/>
+        <w:textAlignment w:val="baseline"/>
+        <w:rPr>
+          <w:rFonts w:eastAsia="Times New Roman"/>
+          <w:color w:val="000000"/>
+          <w:sz w:val="24"/>
+          <w:szCs w:val="24"/>
+          <w:lang w:val="en-US" w:eastAsia="en-US"/>
+        </w:rPr>
+      </w:pPr>
+      <w:proofErr w:type="spellStart"/>
+      <w:r>
+        <w:rPr>
+          <w:rFonts w:eastAsia="Times New Roman"/>
+          <w:color w:val="000000"/>
+          <w:sz w:val="24"/>
+          <w:szCs w:val="24"/>
+          <w:lang w:val="en-US" w:eastAsia="en-US"/>
+        </w:rPr>
+        <w:t>Informes</w:t>
+      </w:r>
+      <w:proofErr w:type="spellEnd"/>
+    </w:p>
+    <w:p>
+      <w:pPr>
+        <w:numPr>
+          <w:ilvl w:val="0"/>
+          <w:numId w:val="7"/>
+        </w:numPr>
+        <w:ind w:left="2160"/>
+        <w:jc w:val="both"/>
+        <w:textAlignment w:val="baseline"/>
+        <w:rPr>
+          <w:rFonts w:eastAsia="Times New Roman"/>
+          <w:color w:val="000000"/>
+          <w:sz w:val="24"/>
+          <w:szCs w:val="24"/>
+          <w:lang w:eastAsia="en-US"/>
+        </w:rPr>
+      </w:pPr>
+      <w:r>
+        <w:rPr>
+          <w:rFonts w:eastAsia="Times New Roman"/>
+          <w:color w:val="000000"/>
+          <w:sz w:val="24"/>
+          <w:szCs w:val="24"/>
+          <w:lang w:eastAsia="en-US"/>
+        </w:rPr>
+        <w:t>Proveedores: listado de proveedores asociados a las compras realizadas.</w:t>
+      </w:r>
+    </w:p>
+    <w:p>
+      <w:pPr>
+        <w:numPr>
+          <w:ilvl w:val="0"/>
+          <w:numId w:val="7"/>
+        </w:numPr>
+        <w:ind w:left="2160"/>
+        <w:jc w:val="both"/>
+        <w:textAlignment w:val="baseline"/>
+        <w:rPr>
+          <w:rFonts w:eastAsia="Times New Roman"/>
+          <w:color w:val="000000"/>
+          <w:sz w:val="24"/>
+          <w:szCs w:val="24"/>
+          <w:lang w:eastAsia="en-US"/>
+        </w:rPr>
+      </w:pPr>
+      <w:r>
+        <w:rPr>
+          <w:rFonts w:eastAsia="Times New Roman"/>
+          <w:color w:val="000000"/>
+          <w:sz w:val="24"/>
+          <w:szCs w:val="24"/>
+          <w:lang w:eastAsia="en-US"/>
+        </w:rPr>
+        <w:t>Gestionar clientes, empresas y agencias, a los que vincular cada reserva.</w:t>
+      </w:r>
+    </w:p>
+    <w:p>
+      <w:pPr>
+        <w:numPr>
+          <w:ilvl w:val="0"/>
+          <w:numId w:val="7"/>
+        </w:numPr>
+        <w:ind w:left="2160"/>
+        <w:jc w:val="both"/>
+        <w:textAlignment w:val="baseline"/>
+        <w:rPr>
+          <w:rFonts w:eastAsia="Times New Roman"/>
+          <w:color w:val="000000"/>
+          <w:sz w:val="24"/>
+          <w:szCs w:val="24"/>
+          <w:lang w:eastAsia="en-US"/>
+        </w:rPr>
+      </w:pPr>
+      <w:r>
+        <w:rPr>
+          <w:rFonts w:eastAsia="Times New Roman"/>
+          <w:color w:val="000000"/>
+          <w:sz w:val="24"/>
+          <w:szCs w:val="24"/>
+          <w:lang w:eastAsia="en-US"/>
+        </w:rPr>
+        <w:t>Estadísticas: reservas e ingresos por día, semana y meses. </w:t>
+      </w:r>
+    </w:p>
+    <w:p>
+      <w:pPr>
+        <w:numPr>
+          <w:ilvl w:val="0"/>
+          <w:numId w:val="7"/>
+        </w:numPr>
+        <w:ind w:left="2160"/>
+        <w:jc w:val="both"/>
+        <w:textAlignment w:val="baseline"/>
+        <w:rPr>
+          <w:rFonts w:eastAsia="Times New Roman"/>
+          <w:color w:val="000000"/>
+          <w:sz w:val="24"/>
+          <w:szCs w:val="24"/>
+          <w:lang w:eastAsia="en-US"/>
+        </w:rPr>
+      </w:pPr>
+      <w:r>
+        <w:rPr>
+          <w:rFonts w:eastAsia="Times New Roman"/>
+          <w:color w:val="000000"/>
+          <w:sz w:val="24"/>
+          <w:szCs w:val="24"/>
+          <w:lang w:eastAsia="en-US"/>
+        </w:rPr>
+        <w:t xml:space="preserve">Integración con otras plataformas (Facebook, Instagram, </w:t>
+      </w:r>
+      <w:proofErr w:type="spellStart"/>
+      <w:r>
+        <w:rPr>
+          <w:rFonts w:eastAsia="Times New Roman"/>
+          <w:color w:val="000000"/>
+          <w:sz w:val="24"/>
+          <w:szCs w:val="24"/>
+          <w:lang w:eastAsia="en-US"/>
+        </w:rPr>
+        <w:t>Wordpress</w:t>
+      </w:r>
+      <w:proofErr w:type="spellEnd"/>
+      <w:r>
+        <w:rPr>
+          <w:rFonts w:eastAsia="Times New Roman"/>
+          <w:color w:val="000000"/>
+          <w:sz w:val="24"/>
+          <w:szCs w:val="24"/>
+          <w:lang w:eastAsia="en-US"/>
+        </w:rPr>
+        <w:t xml:space="preserve">, </w:t>
+      </w:r>
+      <w:proofErr w:type="spellStart"/>
+      <w:r>
+        <w:rPr>
+          <w:rFonts w:eastAsia="Times New Roman"/>
+          <w:color w:val="000000"/>
+          <w:sz w:val="24"/>
+          <w:szCs w:val="24"/>
+          <w:lang w:eastAsia="en-US"/>
+        </w:rPr>
+        <w:t>etc</w:t>
+      </w:r>
+      <w:proofErr w:type="spellEnd"/>
+      <w:r>
+        <w:rPr>
+          <w:rFonts w:eastAsia="Times New Roman"/>
+          <w:color w:val="000000"/>
+          <w:sz w:val="24"/>
+          <w:szCs w:val="24"/>
+          <w:lang w:eastAsia="en-US"/>
+        </w:rPr>
+        <w:t>)</w:t>
+      </w:r>
+    </w:p>
+    <w:p>
+      <w:pPr>
+        <w:numPr>
+          <w:ilvl w:val="0"/>
+          <w:numId w:val="7"/>
+        </w:numPr>
+        <w:ind w:left="2160"/>
+        <w:jc w:val="both"/>
+        <w:textAlignment w:val="baseline"/>
+        <w:rPr>
+          <w:rFonts w:eastAsia="Times New Roman"/>
+          <w:color w:val="000000"/>
+          <w:sz w:val="24"/>
+          <w:szCs w:val="24"/>
+          <w:lang w:eastAsia="en-US"/>
+        </w:rPr>
+      </w:pPr>
+      <w:r>
+        <w:rPr>
+          <w:rFonts w:eastAsia="Times New Roman"/>
+          <w:color w:val="000000"/>
+          <w:sz w:val="24"/>
+          <w:szCs w:val="24"/>
+          <w:lang w:eastAsia="en-US"/>
+        </w:rPr>
+        <w:lastRenderedPageBreak/>
+        <w:t>Aplicación móvil nativa para gestionar tu cuenta.</w:t>
+      </w:r>
+    </w:p>
+    <w:p>
+      <w:pPr>
+        <w:numPr>
+          <w:ilvl w:val="0"/>
+          <w:numId w:val="7"/>
+        </w:numPr>
+        <w:ind w:left="2160"/>
+        <w:jc w:val="both"/>
+        <w:textAlignment w:val="baseline"/>
+        <w:rPr>
+          <w:rFonts w:eastAsia="Times New Roman"/>
+          <w:color w:val="000000"/>
+          <w:sz w:val="24"/>
+          <w:szCs w:val="24"/>
+          <w:lang w:val="en-US" w:eastAsia="en-US"/>
+        </w:rPr>
+      </w:pPr>
+      <w:proofErr w:type="spellStart"/>
+      <w:r>
+        <w:rPr>
+          <w:rFonts w:eastAsia="Times New Roman"/>
+          <w:color w:val="000000"/>
+          <w:sz w:val="24"/>
+          <w:szCs w:val="24"/>
+          <w:lang w:val="en-US" w:eastAsia="en-US"/>
+        </w:rPr>
+        <w:t>Compatibilidad</w:t>
+      </w:r>
+      <w:proofErr w:type="spellEnd"/>
+      <w:r>
+        <w:rPr>
+          <w:rFonts w:eastAsia="Times New Roman"/>
+          <w:color w:val="000000"/>
+          <w:sz w:val="24"/>
+          <w:szCs w:val="24"/>
+          <w:lang w:val="en-US" w:eastAsia="en-US"/>
+        </w:rPr>
+        <w:t xml:space="preserve"> para </w:t>
+      </w:r>
+      <w:proofErr w:type="spellStart"/>
+      <w:r>
+        <w:rPr>
+          <w:rFonts w:eastAsia="Times New Roman"/>
+          <w:color w:val="000000"/>
+          <w:sz w:val="24"/>
+          <w:szCs w:val="24"/>
+          <w:lang w:val="en-US" w:eastAsia="en-US"/>
+        </w:rPr>
+        <w:t>móviles</w:t>
+      </w:r>
+      <w:proofErr w:type="spellEnd"/>
+    </w:p>
+    <w:p>
+      <w:pPr>
+        <w:numPr>
+          <w:ilvl w:val="0"/>
+          <w:numId w:val="7"/>
+        </w:numPr>
+        <w:spacing w:after="60"/>
+        <w:ind w:left="2160"/>
+        <w:jc w:val="both"/>
+        <w:textAlignment w:val="baseline"/>
+        <w:rPr>
+          <w:rFonts w:eastAsia="Times New Roman"/>
+          <w:color w:val="000000"/>
+          <w:sz w:val="24"/>
+          <w:szCs w:val="24"/>
+          <w:lang w:eastAsia="en-US"/>
+        </w:rPr>
+      </w:pPr>
+      <w:r>
+        <w:rPr>
+          <w:rFonts w:eastAsia="Times New Roman"/>
+          <w:color w:val="000000"/>
+          <w:sz w:val="24"/>
+          <w:szCs w:val="24"/>
+          <w:lang w:eastAsia="en-US"/>
+        </w:rPr>
+        <w:t>Cargar tu producto o servicios.</w:t>
+      </w:r>
+    </w:p>
+    <w:p>
+      <w:pPr>
+        <w:rPr>
+          <w:rFonts w:ascii="Times New Roman" w:eastAsia="Times New Roman" w:hAnsi="Times New Roman" w:cs="Times New Roman"/>
+          <w:sz w:val="24"/>
+          <w:szCs w:val="24"/>
+          <w:lang w:eastAsia="en-US"/>
+        </w:rPr>
+      </w:pPr>
+      <w:r>
+        <w:rPr>
+          <w:rFonts w:ascii="Times New Roman" w:eastAsia="Times New Roman" w:hAnsi="Times New Roman" w:cs="Times New Roman"/>
+          <w:sz w:val="24"/>
+          <w:szCs w:val="24"/>
+          <w:lang w:eastAsia="en-US"/>
+        </w:rPr>
+        <w:br/>
+      </w:r>
+      <w:r>
+        <w:rPr>
+          <w:rFonts w:ascii="Times New Roman" w:eastAsia="Times New Roman" w:hAnsi="Times New Roman" w:cs="Times New Roman"/>
+          <w:sz w:val="24"/>
+          <w:szCs w:val="24"/>
+          <w:lang w:eastAsia="en-US"/>
+        </w:rPr>
+        <w:br/>
+      </w:r>
+    </w:p>
+    <w:p>
+      <w:pPr>
+        <w:numPr>
+          <w:ilvl w:val="0"/>
+          <w:numId w:val="8"/>
+        </w:numPr>
+        <w:spacing w:before="120"/>
+        <w:ind w:left="1440"/>
+        <w:jc w:val="both"/>
+        <w:textAlignment w:val="baseline"/>
+        <w:rPr>
+          <w:rFonts w:eastAsia="Times New Roman"/>
+          <w:b/>
+          <w:bCs/>
+          <w:color w:val="000000"/>
+          <w:sz w:val="24"/>
+          <w:szCs w:val="24"/>
+          <w:lang w:val="en-US" w:eastAsia="en-US"/>
+        </w:rPr>
+      </w:pPr>
+      <w:r>
+        <w:rPr>
+          <w:rFonts w:eastAsia="Times New Roman"/>
+          <w:b/>
+          <w:bCs/>
+          <w:color w:val="000000"/>
+          <w:sz w:val="24"/>
+          <w:szCs w:val="24"/>
+          <w:lang w:val="en-US" w:eastAsia="en-US"/>
+        </w:rPr>
+        <w:t>SECCION USUARIO/CLIENTE:</w:t>
+      </w:r>
+    </w:p>
+    <w:p>
+      <w:pPr>
+        <w:numPr>
+          <w:ilvl w:val="0"/>
+          <w:numId w:val="9"/>
+        </w:numPr>
+        <w:ind w:left="2160"/>
+        <w:jc w:val="both"/>
+        <w:textAlignment w:val="baseline"/>
+        <w:rPr>
+          <w:rFonts w:eastAsia="Times New Roman"/>
+          <w:color w:val="000000"/>
+          <w:sz w:val="24"/>
+          <w:szCs w:val="24"/>
+          <w:lang w:eastAsia="en-US"/>
+        </w:rPr>
+      </w:pPr>
+      <w:r>
+        <w:rPr>
+          <w:rFonts w:eastAsia="Times New Roman"/>
+          <w:color w:val="000000"/>
+          <w:sz w:val="24"/>
+          <w:szCs w:val="24"/>
+          <w:lang w:eastAsia="en-US"/>
+        </w:rPr>
+        <w:t>Registro de cliente para contar con una cuenta propia para gestionar sus reservas o compras de servicio.</w:t>
+      </w:r>
+    </w:p>
+    <w:p>
+      <w:pPr>
+        <w:numPr>
+          <w:ilvl w:val="0"/>
+          <w:numId w:val="9"/>
+        </w:numPr>
+        <w:ind w:left="2160"/>
+        <w:jc w:val="both"/>
+        <w:textAlignment w:val="baseline"/>
+        <w:rPr>
+          <w:rFonts w:eastAsia="Times New Roman"/>
+          <w:color w:val="000000"/>
+          <w:sz w:val="24"/>
+          <w:szCs w:val="24"/>
+          <w:lang w:eastAsia="en-US"/>
+        </w:rPr>
+      </w:pPr>
+      <w:r>
+        <w:rPr>
+          <w:rFonts w:eastAsia="Times New Roman"/>
+          <w:color w:val="000000"/>
+          <w:sz w:val="24"/>
+          <w:szCs w:val="24"/>
+          <w:lang w:eastAsia="en-US"/>
+        </w:rPr>
+        <w:t>Acceso a reservas y servicios: calendario para consultar disponibilidad y producto/servicio con su descripción y precio.</w:t>
+      </w:r>
+    </w:p>
+    <w:p>
+      <w:pPr>
+        <w:numPr>
+          <w:ilvl w:val="0"/>
+          <w:numId w:val="9"/>
+        </w:numPr>
+        <w:ind w:left="2160"/>
+        <w:jc w:val="both"/>
+        <w:textAlignment w:val="baseline"/>
+        <w:rPr>
+          <w:rFonts w:eastAsia="Times New Roman"/>
+          <w:color w:val="000000"/>
+          <w:sz w:val="24"/>
+          <w:szCs w:val="24"/>
+          <w:lang w:val="en-US" w:eastAsia="en-US"/>
+        </w:rPr>
+      </w:pPr>
+      <w:proofErr w:type="spellStart"/>
+      <w:r>
+        <w:rPr>
+          <w:rFonts w:eastAsia="Times New Roman"/>
+          <w:color w:val="000000"/>
+          <w:sz w:val="24"/>
+          <w:szCs w:val="24"/>
+          <w:lang w:val="en-US" w:eastAsia="en-US"/>
+        </w:rPr>
+        <w:t>Métodos</w:t>
+      </w:r>
+      <w:proofErr w:type="spellEnd"/>
+      <w:r>
+        <w:rPr>
+          <w:rFonts w:eastAsia="Times New Roman"/>
+          <w:color w:val="000000"/>
+          <w:sz w:val="24"/>
+          <w:szCs w:val="24"/>
+          <w:lang w:val="en-US" w:eastAsia="en-US"/>
+        </w:rPr>
+        <w:t xml:space="preserve"> de Pago</w:t>
+      </w:r>
+    </w:p>
+    <w:p>
+      <w:pPr>
+        <w:numPr>
+          <w:ilvl w:val="0"/>
+          <w:numId w:val="9"/>
+        </w:numPr>
+        <w:ind w:left="2160"/>
+        <w:jc w:val="both"/>
+        <w:textAlignment w:val="baseline"/>
+        <w:rPr>
+          <w:rFonts w:eastAsia="Times New Roman"/>
+          <w:color w:val="000000"/>
+          <w:sz w:val="24"/>
+          <w:szCs w:val="24"/>
+          <w:lang w:eastAsia="en-US"/>
+        </w:rPr>
+      </w:pPr>
+      <w:r>
+        <w:rPr>
+          <w:rFonts w:eastAsia="Times New Roman"/>
+          <w:color w:val="000000"/>
+          <w:sz w:val="24"/>
+          <w:szCs w:val="24"/>
+          <w:lang w:eastAsia="en-US"/>
+        </w:rPr>
+        <w:t>Imprimir o descargar Factura de la reserva/servicios pagados.</w:t>
+      </w:r>
+    </w:p>
+    <w:p>
+      <w:pPr>
+        <w:numPr>
+          <w:ilvl w:val="0"/>
+          <w:numId w:val="9"/>
+        </w:numPr>
+        <w:ind w:left="2160"/>
+        <w:jc w:val="both"/>
+        <w:textAlignment w:val="baseline"/>
+        <w:rPr>
+          <w:rFonts w:eastAsia="Times New Roman"/>
+          <w:color w:val="000000"/>
+          <w:sz w:val="24"/>
+          <w:szCs w:val="24"/>
+          <w:lang w:eastAsia="en-US"/>
+        </w:rPr>
+      </w:pPr>
+      <w:r>
+        <w:rPr>
+          <w:rFonts w:eastAsia="Times New Roman"/>
+          <w:color w:val="000000"/>
+          <w:sz w:val="24"/>
+          <w:szCs w:val="24"/>
+          <w:lang w:eastAsia="en-US"/>
+        </w:rPr>
+        <w:t>Suscripción a la página para recibir promociones o disponibilidad de fechas.</w:t>
+      </w:r>
+    </w:p>
+    <w:p>
+      <w:pPr>
+        <w:numPr>
+          <w:ilvl w:val="0"/>
+          <w:numId w:val="9"/>
+        </w:numPr>
+        <w:ind w:left="2160"/>
+        <w:jc w:val="both"/>
+        <w:textAlignment w:val="baseline"/>
+        <w:rPr>
+          <w:rFonts w:eastAsia="Times New Roman"/>
+          <w:color w:val="000000"/>
+          <w:sz w:val="24"/>
+          <w:szCs w:val="24"/>
+          <w:lang w:eastAsia="en-US"/>
+        </w:rPr>
+      </w:pPr>
+      <w:r>
+        <w:rPr>
+          <w:rFonts w:eastAsia="Times New Roman"/>
+          <w:color w:val="000000"/>
+          <w:sz w:val="24"/>
+          <w:szCs w:val="24"/>
+          <w:lang w:eastAsia="en-US"/>
+        </w:rPr>
+        <w:t xml:space="preserve">Recordatorios: por medio de notificaciones (vía mail o </w:t>
+      </w:r>
+      <w:proofErr w:type="spellStart"/>
+      <w:r>
+        <w:rPr>
+          <w:rFonts w:eastAsia="Times New Roman"/>
+          <w:color w:val="000000"/>
+          <w:sz w:val="24"/>
+          <w:szCs w:val="24"/>
+          <w:lang w:eastAsia="en-US"/>
+        </w:rPr>
+        <w:t>whatsapp</w:t>
+      </w:r>
+      <w:proofErr w:type="spellEnd"/>
+      <w:r>
+        <w:rPr>
+          <w:rFonts w:eastAsia="Times New Roman"/>
+          <w:color w:val="000000"/>
+          <w:sz w:val="24"/>
+          <w:szCs w:val="24"/>
+          <w:lang w:eastAsia="en-US"/>
+        </w:rPr>
+        <w:t>)</w:t>
+      </w:r>
+    </w:p>
+    <w:p>
+      <w:pPr>
+        <w:numPr>
+          <w:ilvl w:val="0"/>
+          <w:numId w:val="9"/>
+        </w:numPr>
+        <w:ind w:left="2160"/>
+        <w:jc w:val="both"/>
+        <w:textAlignment w:val="baseline"/>
+        <w:rPr>
+          <w:rFonts w:eastAsia="Times New Roman"/>
+          <w:color w:val="000000"/>
+          <w:sz w:val="24"/>
+          <w:szCs w:val="24"/>
+          <w:lang w:eastAsia="en-US"/>
+        </w:rPr>
+      </w:pPr>
+      <w:r>
+        <w:rPr>
+          <w:rFonts w:eastAsia="Times New Roman"/>
+          <w:color w:val="000000"/>
+          <w:sz w:val="24"/>
+          <w:szCs w:val="24"/>
+          <w:lang w:eastAsia="en-US"/>
+        </w:rPr>
+        <w:t>Carrito de compra: pagar uno/los productos/servicios seleccionados de manera conjunta o por separado con el medio de pago que elija.</w:t>
+      </w:r>
+    </w:p>
+    <w:p>
+      <w:pPr>
+        <w:numPr>
+          <w:ilvl w:val="0"/>
+          <w:numId w:val="9"/>
+        </w:numPr>
+        <w:spacing w:after="60"/>
+        <w:ind w:left="2160"/>
+        <w:jc w:val="both"/>
+        <w:textAlignment w:val="baseline"/>
+        <w:rPr>
+          <w:rFonts w:eastAsia="Times New Roman"/>
+          <w:color w:val="000000"/>
+          <w:sz w:val="24"/>
+          <w:szCs w:val="24"/>
+          <w:lang w:eastAsia="en-US"/>
+        </w:rPr>
+      </w:pPr>
+      <w:r>
+        <w:rPr>
+          <w:rFonts w:eastAsia="Times New Roman"/>
+          <w:color w:val="000000"/>
+          <w:sz w:val="24"/>
+          <w:szCs w:val="24"/>
+          <w:lang w:eastAsia="en-US"/>
+        </w:rPr>
+        <w:t>Contacto: accede a vías de comunicación con el complejo de cabañas de manera directa.</w:t>
+      </w:r>
+    </w:p>
+    <w:p>
+      <w:pPr>
+        <w:rPr>
+          <w:rFonts w:ascii="Times New Roman" w:eastAsia="Times New Roman" w:hAnsi="Times New Roman" w:cs="Times New Roman"/>
+          <w:sz w:val="24"/>
+          <w:szCs w:val="24"/>
+          <w:lang w:eastAsia="en-US"/>
+        </w:rPr>
+      </w:pPr>
+    </w:p>
+    <w:p>
+      <w:pPr>
+        <w:spacing w:before="120" w:after="60"/>
+        <w:jc w:val="both"/>
+        <w:rPr>
+          <w:rFonts w:ascii="Times New Roman" w:eastAsia="Times New Roman" w:hAnsi="Times New Roman" w:cs="Times New Roman"/>
+          <w:sz w:val="24"/>
+          <w:szCs w:val="24"/>
+          <w:lang w:eastAsia="en-US"/>
+        </w:rPr>
+      </w:pPr>
+      <w:r>
+        <w:rPr>
+          <w:rFonts w:eastAsia="Times New Roman"/>
+          <w:b/>
+          <w:bCs/>
+          <w:color w:val="000000"/>
+          <w:sz w:val="24"/>
+          <w:szCs w:val="24"/>
+          <w:lang w:eastAsia="en-US"/>
+        </w:rPr>
+        <w:t>Requisitos Futuros</w:t>
+      </w:r>
+    </w:p>
+    <w:p>
+      <w:pPr>
+        <w:spacing w:before="120" w:after="60"/>
+        <w:jc w:val="both"/>
+        <w:rPr>
+          <w:rFonts w:ascii="Times New Roman" w:eastAsia="Times New Roman" w:hAnsi="Times New Roman" w:cs="Times New Roman"/>
+          <w:sz w:val="24"/>
+          <w:szCs w:val="24"/>
+          <w:lang w:eastAsia="en-US"/>
+        </w:rPr>
+      </w:pPr>
+      <w:r>
+        <w:rPr>
+          <w:rFonts w:eastAsia="Times New Roman"/>
+          <w:color w:val="000000"/>
+          <w:sz w:val="24"/>
+          <w:szCs w:val="24"/>
+          <w:lang w:eastAsia="en-US"/>
+        </w:rPr>
+        <w:t>Todo sistema es susceptible de mejora y crecimiento, debido a esto el sistema podrá aumentar sus funcionalidades, como por ejemplo incorporar un servicio técnico, reportes estadísticos en cuanto a reservas, gastos efectuados y daños o pérdidas emergentes, etc.</w:t>
+      </w:r>
+    </w:p>
+    <w:p>
+      <w:pPr>
         <w:widowControl w:val="0"/>
         <w:pBdr>
           <w:top w:val="nil"/>
@@ -8600,6 +9461,7 @@
           <w:between w:val="nil"/>
         </w:pBdr>
         <w:spacing w:before="120" w:after="60"/>
+        <w:ind w:left="601"/>
         <w:rPr>
           <w:b/>
           <w:color w:val="000000"/>
@@ -8708,6 +9570,29 @@
           <w:szCs w:val="24"/>
         </w:rPr>
       </w:pPr>
+    </w:p>
+    <w:p>
+      <w:pPr>
+        <w:widowControl w:val="0"/>
+        <w:pBdr>
+          <w:top w:val="nil"/>
+          <w:left w:val="nil"/>
+          <w:bottom w:val="nil"/>
+          <w:right w:val="nil"/>
+          <w:between w:val="nil"/>
+        </w:pBdr>
+        <w:spacing w:before="120" w:after="60"/>
+        <w:ind w:left="601"/>
+        <w:jc w:val="both"/>
+        <w:rPr>
+          <w:b/>
+          <w:color w:val="000000"/>
+          <w:sz w:val="24"/>
+          <w:szCs w:val="24"/>
+        </w:rPr>
+      </w:pPr>
+      <w:bookmarkStart w:id="13" w:name="_GoBack"/>
+      <w:bookmarkEnd w:id="13"/>
     </w:p>
     <w:tbl>
       <w:tblPr>
@@ -8761,6 +9646,7 @@
                 <w:color w:val="000000"/>
                 <w:lang w:val="es-AR"/>
               </w:rPr>
+              <w:lastRenderedPageBreak/>
               <w:t>Tipo de usuario</w:t>
             </w:r>
           </w:p>
@@ -9166,7 +10052,6 @@
                 <w:color w:val="000000"/>
                 <w:lang w:val="es-AR"/>
               </w:rPr>
-              <w:lastRenderedPageBreak/>
               <w:t>Actividades</w:t>
             </w:r>
           </w:p>
@@ -9239,46 +10124,13 @@
           <w:right w:val="nil"/>
           <w:between w:val="nil"/>
         </w:pBdr>
-        <w:ind w:left="708"/>
         <w:rPr>
           <w:i/>
           <w:color w:val="000000"/>
         </w:rPr>
       </w:pPr>
-    </w:p>
-    <w:p>
-      <w:pPr>
-        <w:widowControl w:val="0"/>
-        <w:pBdr>
-          <w:top w:val="nil"/>
-          <w:left w:val="nil"/>
-          <w:bottom w:val="nil"/>
-          <w:right w:val="nil"/>
-          <w:between w:val="nil"/>
-        </w:pBdr>
-        <w:rPr>
-          <w:i/>
-          <w:color w:val="FF0000"/>
-        </w:rPr>
-      </w:pPr>
-      <w:bookmarkStart w:id="13" w:name="_1ksv4uv" w:colFirst="0" w:colLast="0"/>
-      <w:bookmarkEnd w:id="13"/>
-    </w:p>
-    <w:p>
-      <w:pPr>
-        <w:widowControl w:val="0"/>
-        <w:pBdr>
-          <w:top w:val="nil"/>
-          <w:left w:val="nil"/>
-          <w:bottom w:val="nil"/>
-          <w:right w:val="nil"/>
-          <w:between w:val="nil"/>
-        </w:pBdr>
-        <w:rPr>
-          <w:i/>
-          <w:color w:val="FF0000"/>
-        </w:rPr>
-      </w:pPr>
+      <w:bookmarkStart w:id="14" w:name="_1ksv4uv" w:colFirst="0" w:colLast="0"/>
+      <w:bookmarkEnd w:id="14"/>
     </w:p>
     <w:p>
       <w:pPr>
@@ -9347,72 +10199,164 @@
     </w:p>
     <w:p>
       <w:pPr>
-        <w:widowControl w:val="0"/>
         <w:numPr>
           <w:ilvl w:val="0"/>
-          <w:numId w:val="2"/>
+          <w:numId w:val="10"/>
         </w:numPr>
-        <w:pBdr>
-          <w:top w:val="nil"/>
-          <w:left w:val="nil"/>
-          <w:bottom w:val="nil"/>
-          <w:right w:val="nil"/>
-          <w:between w:val="nil"/>
-        </w:pBdr>
-        <w:rPr>
-          <w:color w:val="365F91"/>
+        <w:ind w:left="1320"/>
+        <w:textAlignment w:val="baseline"/>
+        <w:rPr>
+          <w:rFonts w:eastAsia="Times New Roman"/>
+          <w:color w:val="000000"/>
+          <w:sz w:val="24"/>
+          <w:szCs w:val="24"/>
+          <w:lang w:eastAsia="en-US"/>
         </w:rPr>
       </w:pPr>
       <w:r>
         <w:rPr>
-          <w:color w:val="365F91"/>
-        </w:rPr>
-        <w:t>Interfaz para ser usada con internet (solamente o puede ser de escritorio).</w:t>
+          <w:rFonts w:eastAsia="Times New Roman"/>
+          <w:color w:val="000000"/>
+          <w:sz w:val="24"/>
+          <w:szCs w:val="24"/>
+          <w:lang w:eastAsia="en-US"/>
+        </w:rPr>
+        <w:t>Interfaz para ser usada solamente con internet (App Web).</w:t>
       </w:r>
     </w:p>
     <w:p>
       <w:pPr>
-        <w:widowControl w:val="0"/>
         <w:numPr>
           <w:ilvl w:val="0"/>
-          <w:numId w:val="2"/>
+          <w:numId w:val="10"/>
         </w:numPr>
-        <w:pBdr>
-          <w:top w:val="nil"/>
-          <w:left w:val="nil"/>
-          <w:bottom w:val="nil"/>
-          <w:right w:val="nil"/>
-          <w:between w:val="nil"/>
-        </w:pBdr>
-        <w:rPr>
-          <w:color w:val="365F91"/>
+        <w:ind w:left="1320"/>
+        <w:textAlignment w:val="baseline"/>
+        <w:rPr>
+          <w:rFonts w:ascii="Noto Sans Symbols" w:eastAsia="Times New Roman" w:hAnsi="Noto Sans Symbols" w:cs="Times New Roman"/>
+          <w:color w:val="000000"/>
+          <w:sz w:val="24"/>
+          <w:szCs w:val="24"/>
+          <w:lang w:eastAsia="en-US"/>
         </w:rPr>
       </w:pPr>
       <w:r>
         <w:rPr>
-          <w:color w:val="365F91"/>
-        </w:rPr>
-        <w:t xml:space="preserve">Lenguajes y tecnologías en uso: HTML, </w:t>
+          <w:rFonts w:eastAsia="Times New Roman"/>
+          <w:color w:val="000000"/>
+          <w:sz w:val="24"/>
+          <w:szCs w:val="24"/>
+          <w:lang w:eastAsia="en-US"/>
+        </w:rPr>
+        <w:t>Se debe apelar a la sencillez y claridad por sobre todas las cosas al desarrollar la aplicación, ya que el público objetivo (administradores de cabaña), no posee los conocimientos suficientes para indagar en aplicaciones complejas y con muchos detalles.</w:t>
+      </w:r>
+    </w:p>
+    <w:p>
+      <w:pPr>
+        <w:numPr>
+          <w:ilvl w:val="0"/>
+          <w:numId w:val="10"/>
+        </w:numPr>
+        <w:ind w:left="1320"/>
+        <w:textAlignment w:val="baseline"/>
+        <w:rPr>
+          <w:rFonts w:ascii="Noto Sans Symbols" w:eastAsia="Times New Roman" w:hAnsi="Noto Sans Symbols" w:cs="Times New Roman"/>
+          <w:color w:val="000000"/>
+          <w:sz w:val="24"/>
+          <w:szCs w:val="24"/>
+          <w:lang w:eastAsia="en-US"/>
+        </w:rPr>
+      </w:pPr>
+      <w:r>
+        <w:rPr>
+          <w:rFonts w:eastAsia="Times New Roman"/>
+          <w:color w:val="000000"/>
+          <w:sz w:val="24"/>
+          <w:szCs w:val="24"/>
+          <w:lang w:eastAsia="en-US"/>
+        </w:rPr>
+        <w:t xml:space="preserve">Limitaciones con respecto a que no se posee un servidor propio, por </w:t>
+      </w:r>
+      <w:proofErr w:type="gramStart"/>
+      <w:r>
+        <w:rPr>
+          <w:rFonts w:eastAsia="Times New Roman"/>
+          <w:color w:val="000000"/>
+          <w:sz w:val="24"/>
+          <w:szCs w:val="24"/>
+          <w:lang w:eastAsia="en-US"/>
+        </w:rPr>
+        <w:t>ende</w:t>
+      </w:r>
+      <w:proofErr w:type="gramEnd"/>
+      <w:r>
+        <w:rPr>
+          <w:rFonts w:eastAsia="Times New Roman"/>
+          <w:color w:val="000000"/>
+          <w:sz w:val="24"/>
+          <w:szCs w:val="24"/>
+          <w:lang w:eastAsia="en-US"/>
+        </w:rPr>
+        <w:t xml:space="preserve"> se considerará alojar en un servidor compartido.</w:t>
+      </w:r>
+    </w:p>
+    <w:p>
+      <w:pPr>
+        <w:numPr>
+          <w:ilvl w:val="0"/>
+          <w:numId w:val="10"/>
+        </w:numPr>
+        <w:ind w:left="1320"/>
+        <w:textAlignment w:val="baseline"/>
+        <w:rPr>
+          <w:rFonts w:eastAsia="Times New Roman"/>
+          <w:color w:val="000000"/>
+          <w:sz w:val="24"/>
+          <w:szCs w:val="24"/>
+          <w:lang w:eastAsia="en-US"/>
+        </w:rPr>
+      </w:pPr>
+      <w:r>
+        <w:rPr>
+          <w:rFonts w:eastAsia="Times New Roman"/>
+          <w:color w:val="000000"/>
+          <w:sz w:val="24"/>
+          <w:szCs w:val="24"/>
+          <w:lang w:eastAsia="en-US"/>
+        </w:rPr>
+        <w:t xml:space="preserve">Lenguajes y tecnologías en uso: HTML, CSS, </w:t>
       </w:r>
       <w:proofErr w:type="spellStart"/>
       <w:r>
         <w:rPr>
-          <w:color w:val="365F91"/>
-        </w:rPr>
-        <w:t>JavScript</w:t>
+          <w:rFonts w:eastAsia="Times New Roman"/>
+          <w:color w:val="000000"/>
+          <w:sz w:val="24"/>
+          <w:szCs w:val="24"/>
+          <w:lang w:eastAsia="en-US"/>
+        </w:rPr>
+        <w:t>Boostrap</w:t>
       </w:r>
       <w:proofErr w:type="spellEnd"/>
-      <w:proofErr w:type="gramStart"/>
       <w:r>
         <w:rPr>
-          <w:color w:val="365F91"/>
-        </w:rPr>
-        <w:t>…….</w:t>
+          <w:rFonts w:eastAsia="Times New Roman"/>
+          <w:color w:val="000000"/>
+          <w:sz w:val="24"/>
+          <w:szCs w:val="24"/>
+          <w:lang w:eastAsia="en-US"/>
+        </w:rPr>
+        <w:t xml:space="preserve"> y JavaScript en primera instancia</w:t>
       </w:r>
-      <w:proofErr w:type="gramEnd"/>
       <w:r>
         <w:rPr>
-          <w:color w:val="365F91"/>
+          <w:rFonts w:eastAsia="Times New Roman"/>
+          <w:i/>
+          <w:iCs/>
+          <w:color w:val="000000"/>
+          <w:sz w:val="24"/>
+          <w:szCs w:val="24"/>
+          <w:lang w:eastAsia="en-US"/>
         </w:rPr>
         <w:t>.</w:t>
       </w:r>
@@ -9427,53 +10371,14 @@
           <w:right w:val="nil"/>
           <w:between w:val="nil"/>
         </w:pBdr>
-        <w:ind w:left="600"/>
         <w:rPr>
           <w:i/>
           <w:color w:val="FF0000"/>
-        </w:rPr>
-      </w:pPr>
-      <w:r>
-        <w:rPr>
-          <w:i/>
-          <w:color w:val="FF0000"/>
-        </w:rPr>
-        <w:t>.</w:t>
-      </w:r>
-    </w:p>
-    <w:p>
-      <w:pPr>
-        <w:widowControl w:val="0"/>
-        <w:pBdr>
-          <w:top w:val="nil"/>
-          <w:left w:val="nil"/>
-          <w:bottom w:val="nil"/>
-          <w:right w:val="nil"/>
-          <w:between w:val="nil"/>
-        </w:pBdr>
-        <w:rPr>
-          <w:i/>
-          <w:color w:val="FF0000"/>
-        </w:rPr>
-      </w:pPr>
-    </w:p>
-    <w:p>
-      <w:pPr>
-        <w:widowControl w:val="0"/>
-        <w:pBdr>
-          <w:top w:val="nil"/>
-          <w:left w:val="nil"/>
-          <w:bottom w:val="nil"/>
-          <w:right w:val="nil"/>
-          <w:between w:val="nil"/>
-        </w:pBdr>
-        <w:rPr>
-          <w:i/>
-          <w:color w:val="FF0000"/>
-        </w:rPr>
-      </w:pPr>
-      <w:bookmarkStart w:id="14" w:name="_44sinio" w:colFirst="0" w:colLast="0"/>
-      <w:bookmarkEnd w:id="14"/>
+          <w:lang w:val="es-AR"/>
+        </w:rPr>
+      </w:pPr>
+      <w:bookmarkStart w:id="15" w:name="_44sinio" w:colFirst="0" w:colLast="0"/>
+      <w:bookmarkEnd w:id="15"/>
     </w:p>
     <w:p>
       <w:pPr>
@@ -9556,8 +10461,18 @@
           <w:sz w:val="24"/>
           <w:szCs w:val="24"/>
         </w:rPr>
-        <w:t xml:space="preserve"> Backlog</w:t>
+        <w:t xml:space="preserve"> </w:t>
       </w:r>
+      <w:proofErr w:type="spellStart"/>
+      <w:r>
+        <w:rPr>
+          <w:b/>
+          <w:sz w:val="24"/>
+          <w:szCs w:val="24"/>
+        </w:rPr>
+        <w:t>Backlog</w:t>
+      </w:r>
+      <w:proofErr w:type="spellEnd"/>
     </w:p>
     <w:p/>
     <w:p/>
@@ -9971,6 +10886,7 @@
                 <w:b/>
                 <w:color w:val="000000"/>
               </w:rPr>
+              <w:lastRenderedPageBreak/>
               <w:t>Calendario</w:t>
             </w:r>
           </w:p>
@@ -10030,7 +10946,6 @@
                 <w:b/>
                 <w:color w:val="000000"/>
               </w:rPr>
-              <w:lastRenderedPageBreak/>
               <w:t>Inconvenientes:</w:t>
             </w:r>
           </w:p>
@@ -10106,7 +11021,7 @@
 </file>
 
 <file path=word/endnotes.xml><?xml version="1.0" encoding="utf-8"?>
-<w:endnotes xmlns:wpc="http://schemas.microsoft.com/office/word/2010/wordprocessingCanvas" xmlns:cx="http://schemas.microsoft.com/office/drawing/2014/chartex" xmlns:cx1="http://schemas.microsoft.com/office/drawing/2015/9/8/chartex" xmlns:cx2="http://schemas.microsoft.com/office/drawing/2015/10/21/chartex" xmlns:cx3="http://schemas.microsoft.com/office/drawing/2016/5/9/chartex" xmlns:cx4="http://schemas.microsoft.com/office/drawing/2016/5/10/chartex" xmlns:cx5="http://schemas.microsoft.com/office/drawing/2016/5/11/chartex" xmlns:cx6="http://schemas.microsoft.com/office/drawing/2016/5/12/chartex" xmlns:cx7="http://schemas.microsoft.com/office/drawing/2016/5/13/chartex" xmlns:cx8="http://schemas.microsoft.com/office/drawing/2016/5/14/chartex" xmlns:mc="http://schemas.openxmlformats.org/markup-compatibility/2006" xmlns:aink="http://schemas.microsoft.com/office/drawing/2016/ink" xmlns:am3d="http://schemas.microsoft.com/office/drawing/2017/model3d" xmlns:o="urn:schemas-microsoft-com:office:office" xmlns:oel="http://schemas.microsoft.com/office/2019/extlst" xmlns:r="http://schemas.openxmlformats.org/officeDocument/2006/relationships" xmlns:m="http://schemas.openxmlformats.org/officeDocument/2006/math" xmlns:v="urn:schemas-microsoft-com:vml" xmlns:wp14="http://schemas.microsoft.com/office/word/2010/wordprocessingDrawing" xmlns:wp="http://schemas.openxmlformats.org/drawingml/2006/wordprocessingDrawing" xmlns:w10="urn:schemas-microsoft-com:office:word" xmlns:w="http://schemas.openxmlformats.org/wordprocessingml/2006/main" xmlns:w14="http://schemas.microsoft.com/office/word/2010/wordml" xmlns:w15="http://schemas.microsoft.com/office/word/2012/wordml" xmlns:w16cex="http://schemas.microsoft.com/office/word/2018/wordml/cex" xmlns:w16cid="http://schemas.microsoft.com/office/word/2016/wordml/cid" xmlns:w16="http://schemas.microsoft.com/office/word/2018/wordml" xmlns:w16sdtdh="http://schemas.microsoft.com/office/word/2020/wordml/sdtdatahash" xmlns:w16se="http://schemas.microsoft.com/office/word/2015/wordml/symex" xmlns:wpg="http://schemas.microsoft.com/office/word/2010/wordprocessingGroup" xmlns:wpi="http://schemas.microsoft.com/office/word/2010/wordprocessingInk" xmlns:wne="http://schemas.microsoft.com/office/word/2006/wordml" xmlns:wps="http://schemas.microsoft.com/office/word/2010/wordprocessingShape" mc:Ignorable="w14 w15 w16se w16cid w16 w16cex w16sdtdh wp14">
+<w:endnotes xmlns:wpc="http://schemas.microsoft.com/office/word/2010/wordprocessingCanvas" xmlns:cx="http://schemas.microsoft.com/office/drawing/2014/chartex" xmlns:mc="http://schemas.openxmlformats.org/markup-compatibility/2006" xmlns:o="urn:schemas-microsoft-com:office:office" xmlns:r="http://schemas.openxmlformats.org/officeDocument/2006/relationships" xmlns:m="http://schemas.openxmlformats.org/officeDocument/2006/math" xmlns:v="urn:schemas-microsoft-com:vml" xmlns:wp14="http://schemas.microsoft.com/office/word/2010/wordprocessingDrawing" xmlns:wp="http://schemas.openxmlformats.org/drawingml/2006/wordprocessingDrawing" xmlns:w10="urn:schemas-microsoft-com:office:word" xmlns:w="http://schemas.openxmlformats.org/wordprocessingml/2006/main" xmlns:w14="http://schemas.microsoft.com/office/word/2010/wordml" xmlns:w15="http://schemas.microsoft.com/office/word/2012/wordml" xmlns:w16se="http://schemas.microsoft.com/office/word/2015/wordml/symex" xmlns:wpg="http://schemas.microsoft.com/office/word/2010/wordprocessingGroup" xmlns:wpi="http://schemas.microsoft.com/office/word/2010/wordprocessingInk" xmlns:wne="http://schemas.microsoft.com/office/word/2006/wordml" xmlns:wps="http://schemas.microsoft.com/office/word/2010/wordprocessingShape" mc:Ignorable="w14 w15 w16se wp14">
   <w:endnote w:type="separator" w:id="-1">
     <w:p>
       <w:r>
@@ -10125,7 +11040,7 @@
 </file>
 
 <file path=word/footer1.xml><?xml version="1.0" encoding="utf-8"?>
-<w:ftr xmlns:wpc="http://schemas.microsoft.com/office/word/2010/wordprocessingCanvas" xmlns:cx="http://schemas.microsoft.com/office/drawing/2014/chartex" xmlns:cx1="http://schemas.microsoft.com/office/drawing/2015/9/8/chartex" xmlns:cx2="http://schemas.microsoft.com/office/drawing/2015/10/21/chartex" xmlns:cx3="http://schemas.microsoft.com/office/drawing/2016/5/9/chartex" xmlns:cx4="http://schemas.microsoft.com/office/drawing/2016/5/10/chartex" xmlns:cx5="http://schemas.microsoft.com/office/drawing/2016/5/11/chartex" xmlns:cx6="http://schemas.microsoft.com/office/drawing/2016/5/12/chartex" xmlns:cx7="http://schemas.microsoft.com/office/drawing/2016/5/13/chartex" xmlns:cx8="http://schemas.microsoft.com/office/drawing/2016/5/14/chartex" xmlns:mc="http://schemas.openxmlformats.org/markup-compatibility/2006" xmlns:aink="http://schemas.microsoft.com/office/drawing/2016/ink" xmlns:am3d="http://schemas.microsoft.com/office/drawing/2017/model3d" xmlns:o="urn:schemas-microsoft-com:office:office" xmlns:oel="http://schemas.microsoft.com/office/2019/extlst" xmlns:r="http://schemas.openxmlformats.org/officeDocument/2006/relationships" xmlns:m="http://schemas.openxmlformats.org/officeDocument/2006/math" xmlns:v="urn:schemas-microsoft-com:vml" xmlns:wp14="http://schemas.microsoft.com/office/word/2010/wordprocessingDrawing" xmlns:wp="http://schemas.openxmlformats.org/drawingml/2006/wordprocessingDrawing" xmlns:w10="urn:schemas-microsoft-com:office:word" xmlns:w="http://schemas.openxmlformats.org/wordprocessingml/2006/main" xmlns:w14="http://schemas.microsoft.com/office/word/2010/wordml" xmlns:w15="http://schemas.microsoft.com/office/word/2012/wordml" xmlns:w16cex="http://schemas.microsoft.com/office/word/2018/wordml/cex" xmlns:w16cid="http://schemas.microsoft.com/office/word/2016/wordml/cid" xmlns:w16="http://schemas.microsoft.com/office/word/2018/wordml" xmlns:w16sdtdh="http://schemas.microsoft.com/office/word/2020/wordml/sdtdatahash" xmlns:w16se="http://schemas.microsoft.com/office/word/2015/wordml/symex" xmlns:wpg="http://schemas.microsoft.com/office/word/2010/wordprocessingGroup" xmlns:wpi="http://schemas.microsoft.com/office/word/2010/wordprocessingInk" xmlns:wne="http://schemas.microsoft.com/office/word/2006/wordml" xmlns:wps="http://schemas.microsoft.com/office/word/2010/wordprocessingShape" mc:Ignorable="w14 w15 w16se w16cid w16 w16cex w16sdtdh wp14">
+<w:ftr xmlns:wpc="http://schemas.microsoft.com/office/word/2010/wordprocessingCanvas" xmlns:cx="http://schemas.microsoft.com/office/drawing/2014/chartex" xmlns:mc="http://schemas.openxmlformats.org/markup-compatibility/2006" xmlns:o="urn:schemas-microsoft-com:office:office" xmlns:r="http://schemas.openxmlformats.org/officeDocument/2006/relationships" xmlns:m="http://schemas.openxmlformats.org/officeDocument/2006/math" xmlns:v="urn:schemas-microsoft-com:vml" xmlns:wp14="http://schemas.microsoft.com/office/word/2010/wordprocessingDrawing" xmlns:wp="http://schemas.openxmlformats.org/drawingml/2006/wordprocessingDrawing" xmlns:w10="urn:schemas-microsoft-com:office:word" xmlns:w="http://schemas.openxmlformats.org/wordprocessingml/2006/main" xmlns:w14="http://schemas.microsoft.com/office/word/2010/wordml" xmlns:w15="http://schemas.microsoft.com/office/word/2012/wordml" xmlns:w16se="http://schemas.microsoft.com/office/word/2015/wordml/symex" xmlns:wpg="http://schemas.microsoft.com/office/word/2010/wordprocessingGroup" xmlns:wpi="http://schemas.microsoft.com/office/word/2010/wordprocessingInk" xmlns:wne="http://schemas.microsoft.com/office/word/2006/wordml" xmlns:wps="http://schemas.microsoft.com/office/word/2010/wordprocessingShape" mc:Ignorable="w14 w15 w16se wp14">
   <w:p>
     <w:pPr>
       <w:pBdr>
@@ -10148,7 +11063,7 @@
 </file>
 
 <file path=word/footnotes.xml><?xml version="1.0" encoding="utf-8"?>
-<w:footnotes xmlns:wpc="http://schemas.microsoft.com/office/word/2010/wordprocessingCanvas" xmlns:cx="http://schemas.microsoft.com/office/drawing/2014/chartex" xmlns:cx1="http://schemas.microsoft.com/office/drawing/2015/9/8/chartex" xmlns:cx2="http://schemas.microsoft.com/office/drawing/2015/10/21/chartex" xmlns:cx3="http://schemas.microsoft.com/office/drawing/2016/5/9/chartex" xmlns:cx4="http://schemas.microsoft.com/office/drawing/2016/5/10/chartex" xmlns:cx5="http://schemas.microsoft.com/office/drawing/2016/5/11/chartex" xmlns:cx6="http://schemas.microsoft.com/office/drawing/2016/5/12/chartex" xmlns:cx7="http://schemas.microsoft.com/office/drawing/2016/5/13/chartex" xmlns:cx8="http://schemas.microsoft.com/office/drawing/2016/5/14/chartex" xmlns:mc="http://schemas.openxmlformats.org/markup-compatibility/2006" xmlns:aink="http://schemas.microsoft.com/office/drawing/2016/ink" xmlns:am3d="http://schemas.microsoft.com/office/drawing/2017/model3d" xmlns:o="urn:schemas-microsoft-com:office:office" xmlns:oel="http://schemas.microsoft.com/office/2019/extlst" xmlns:r="http://schemas.openxmlformats.org/officeDocument/2006/relationships" xmlns:m="http://schemas.openxmlformats.org/officeDocument/2006/math" xmlns:v="urn:schemas-microsoft-com:vml" xmlns:wp14="http://schemas.microsoft.com/office/word/2010/wordprocessingDrawing" xmlns:wp="http://schemas.openxmlformats.org/drawingml/2006/wordprocessingDrawing" xmlns:w10="urn:schemas-microsoft-com:office:word" xmlns:w="http://schemas.openxmlformats.org/wordprocessingml/2006/main" xmlns:w14="http://schemas.microsoft.com/office/word/2010/wordml" xmlns:w15="http://schemas.microsoft.com/office/word/2012/wordml" xmlns:w16cex="http://schemas.microsoft.com/office/word/2018/wordml/cex" xmlns:w16cid="http://schemas.microsoft.com/office/word/2016/wordml/cid" xmlns:w16="http://schemas.microsoft.com/office/word/2018/wordml" xmlns:w16sdtdh="http://schemas.microsoft.com/office/word/2020/wordml/sdtdatahash" xmlns:w16se="http://schemas.microsoft.com/office/word/2015/wordml/symex" xmlns:wpg="http://schemas.microsoft.com/office/word/2010/wordprocessingGroup" xmlns:wpi="http://schemas.microsoft.com/office/word/2010/wordprocessingInk" xmlns:wne="http://schemas.microsoft.com/office/word/2006/wordml" xmlns:wps="http://schemas.microsoft.com/office/word/2010/wordprocessingShape" mc:Ignorable="w14 w15 w16se w16cid w16 w16cex w16sdtdh wp14">
+<w:footnotes xmlns:wpc="http://schemas.microsoft.com/office/word/2010/wordprocessingCanvas" xmlns:cx="http://schemas.microsoft.com/office/drawing/2014/chartex" xmlns:mc="http://schemas.openxmlformats.org/markup-compatibility/2006" xmlns:o="urn:schemas-microsoft-com:office:office" xmlns:r="http://schemas.openxmlformats.org/officeDocument/2006/relationships" xmlns:m="http://schemas.openxmlformats.org/officeDocument/2006/math" xmlns:v="urn:schemas-microsoft-com:vml" xmlns:wp14="http://schemas.microsoft.com/office/word/2010/wordprocessingDrawing" xmlns:wp="http://schemas.openxmlformats.org/drawingml/2006/wordprocessingDrawing" xmlns:w10="urn:schemas-microsoft-com:office:word" xmlns:w="http://schemas.openxmlformats.org/wordprocessingml/2006/main" xmlns:w14="http://schemas.microsoft.com/office/word/2010/wordml" xmlns:w15="http://schemas.microsoft.com/office/word/2012/wordml" xmlns:w16se="http://schemas.microsoft.com/office/word/2015/wordml/symex" xmlns:wpg="http://schemas.microsoft.com/office/word/2010/wordprocessingGroup" xmlns:wpi="http://schemas.microsoft.com/office/word/2010/wordprocessingInk" xmlns:wne="http://schemas.microsoft.com/office/word/2006/wordml" xmlns:wps="http://schemas.microsoft.com/office/word/2010/wordprocessingShape" mc:Ignorable="w14 w15 w16se wp14">
   <w:footnote w:type="separator" w:id="-1">
     <w:p>
       <w:r>
@@ -10167,7 +11082,7 @@
 </file>
 
 <file path=word/header1.xml><?xml version="1.0" encoding="utf-8"?>
-<w:hdr xmlns:wpc="http://schemas.microsoft.com/office/word/2010/wordprocessingCanvas" xmlns:cx="http://schemas.microsoft.com/office/drawing/2014/chartex" xmlns:cx1="http://schemas.microsoft.com/office/drawing/2015/9/8/chartex" xmlns:cx2="http://schemas.microsoft.com/office/drawing/2015/10/21/chartex" xmlns:cx3="http://schemas.microsoft.com/office/drawing/2016/5/9/chartex" xmlns:cx4="http://schemas.microsoft.com/office/drawing/2016/5/10/chartex" xmlns:cx5="http://schemas.microsoft.com/office/drawing/2016/5/11/chartex" xmlns:cx6="http://schemas.microsoft.com/office/drawing/2016/5/12/chartex" xmlns:cx7="http://schemas.microsoft.com/office/drawing/2016/5/13/chartex" xmlns:cx8="http://schemas.microsoft.com/office/drawing/2016/5/14/chartex" xmlns:mc="http://schemas.openxmlformats.org/markup-compatibility/2006" xmlns:aink="http://schemas.microsoft.com/office/drawing/2016/ink" xmlns:am3d="http://schemas.microsoft.com/office/drawing/2017/model3d" xmlns:o="urn:schemas-microsoft-com:office:office" xmlns:oel="http://schemas.microsoft.com/office/2019/extlst" xmlns:r="http://schemas.openxmlformats.org/officeDocument/2006/relationships" xmlns:m="http://schemas.openxmlformats.org/officeDocument/2006/math" xmlns:v="urn:schemas-microsoft-com:vml" xmlns:wp14="http://schemas.microsoft.com/office/word/2010/wordprocessingDrawing" xmlns:wp="http://schemas.openxmlformats.org/drawingml/2006/wordprocessingDrawing" xmlns:w10="urn:schemas-microsoft-com:office:word" xmlns:w="http://schemas.openxmlformats.org/wordprocessingml/2006/main" xmlns:w14="http://schemas.microsoft.com/office/word/2010/wordml" xmlns:w15="http://schemas.microsoft.com/office/word/2012/wordml" xmlns:w16cex="http://schemas.microsoft.com/office/word/2018/wordml/cex" xmlns:w16cid="http://schemas.microsoft.com/office/word/2016/wordml/cid" xmlns:w16="http://schemas.microsoft.com/office/word/2018/wordml" xmlns:w16sdtdh="http://schemas.microsoft.com/office/word/2020/wordml/sdtdatahash" xmlns:w16se="http://schemas.microsoft.com/office/word/2015/wordml/symex" xmlns:wpg="http://schemas.microsoft.com/office/word/2010/wordprocessingGroup" xmlns:wpi="http://schemas.microsoft.com/office/word/2010/wordprocessingInk" xmlns:wne="http://schemas.microsoft.com/office/word/2006/wordml" xmlns:wps="http://schemas.microsoft.com/office/word/2010/wordprocessingShape" mc:Ignorable="w14 w15 w16se w16cid w16 w16cex w16sdtdh wp14">
+<w:hdr xmlns:wpc="http://schemas.microsoft.com/office/word/2010/wordprocessingCanvas" xmlns:cx="http://schemas.microsoft.com/office/drawing/2014/chartex" xmlns:mc="http://schemas.openxmlformats.org/markup-compatibility/2006" xmlns:o="urn:schemas-microsoft-com:office:office" xmlns:r="http://schemas.openxmlformats.org/officeDocument/2006/relationships" xmlns:m="http://schemas.openxmlformats.org/officeDocument/2006/math" xmlns:v="urn:schemas-microsoft-com:vml" xmlns:wp14="http://schemas.microsoft.com/office/word/2010/wordprocessingDrawing" xmlns:wp="http://schemas.openxmlformats.org/drawingml/2006/wordprocessingDrawing" xmlns:w10="urn:schemas-microsoft-com:office:word" xmlns:w="http://schemas.openxmlformats.org/wordprocessingml/2006/main" xmlns:w14="http://schemas.microsoft.com/office/word/2010/wordml" xmlns:w15="http://schemas.microsoft.com/office/word/2012/wordml" xmlns:w16se="http://schemas.microsoft.com/office/word/2015/wordml/symex" xmlns:wpg="http://schemas.microsoft.com/office/word/2010/wordprocessingGroup" xmlns:wpi="http://schemas.microsoft.com/office/word/2010/wordprocessingInk" xmlns:wne="http://schemas.microsoft.com/office/word/2006/wordml" xmlns:wps="http://schemas.microsoft.com/office/word/2010/wordprocessingShape" mc:Ignorable="w14 w15 w16se wp14">
   <w:p>
     <w:pPr>
       <w:widowControl w:val="0"/>
@@ -10410,7 +11325,7 @@
 </file>
 
 <file path=word/header2.xml><?xml version="1.0" encoding="utf-8"?>
-<w:hdr xmlns:wpc="http://schemas.microsoft.com/office/word/2010/wordprocessingCanvas" xmlns:cx="http://schemas.microsoft.com/office/drawing/2014/chartex" xmlns:cx1="http://schemas.microsoft.com/office/drawing/2015/9/8/chartex" xmlns:cx2="http://schemas.microsoft.com/office/drawing/2015/10/21/chartex" xmlns:cx3="http://schemas.microsoft.com/office/drawing/2016/5/9/chartex" xmlns:cx4="http://schemas.microsoft.com/office/drawing/2016/5/10/chartex" xmlns:cx5="http://schemas.microsoft.com/office/drawing/2016/5/11/chartex" xmlns:cx6="http://schemas.microsoft.com/office/drawing/2016/5/12/chartex" xmlns:cx7="http://schemas.microsoft.com/office/drawing/2016/5/13/chartex" xmlns:cx8="http://schemas.microsoft.com/office/drawing/2016/5/14/chartex" xmlns:mc="http://schemas.openxmlformats.org/markup-compatibility/2006" xmlns:aink="http://schemas.microsoft.com/office/drawing/2016/ink" xmlns:am3d="http://schemas.microsoft.com/office/drawing/2017/model3d" xmlns:o="urn:schemas-microsoft-com:office:office" xmlns:oel="http://schemas.microsoft.com/office/2019/extlst" xmlns:r="http://schemas.openxmlformats.org/officeDocument/2006/relationships" xmlns:m="http://schemas.openxmlformats.org/officeDocument/2006/math" xmlns:v="urn:schemas-microsoft-com:vml" xmlns:wp14="http://schemas.microsoft.com/office/word/2010/wordprocessingDrawing" xmlns:wp="http://schemas.openxmlformats.org/drawingml/2006/wordprocessingDrawing" xmlns:w10="urn:schemas-microsoft-com:office:word" xmlns:w="http://schemas.openxmlformats.org/wordprocessingml/2006/main" xmlns:w14="http://schemas.microsoft.com/office/word/2010/wordml" xmlns:w15="http://schemas.microsoft.com/office/word/2012/wordml" xmlns:w16cex="http://schemas.microsoft.com/office/word/2018/wordml/cex" xmlns:w16cid="http://schemas.microsoft.com/office/word/2016/wordml/cid" xmlns:w16="http://schemas.microsoft.com/office/word/2018/wordml" xmlns:w16sdtdh="http://schemas.microsoft.com/office/word/2020/wordml/sdtdatahash" xmlns:w16se="http://schemas.microsoft.com/office/word/2015/wordml/symex" xmlns:wpg="http://schemas.microsoft.com/office/word/2010/wordprocessingGroup" xmlns:wpi="http://schemas.microsoft.com/office/word/2010/wordprocessingInk" xmlns:wne="http://schemas.microsoft.com/office/word/2006/wordml" xmlns:wps="http://schemas.microsoft.com/office/word/2010/wordprocessingShape" mc:Ignorable="w14 w15 w16se w16cid w16 w16cex w16sdtdh wp14">
+<w:hdr xmlns:wpc="http://schemas.microsoft.com/office/word/2010/wordprocessingCanvas" xmlns:cx="http://schemas.microsoft.com/office/drawing/2014/chartex" xmlns:mc="http://schemas.openxmlformats.org/markup-compatibility/2006" xmlns:o="urn:schemas-microsoft-com:office:office" xmlns:r="http://schemas.openxmlformats.org/officeDocument/2006/relationships" xmlns:m="http://schemas.openxmlformats.org/officeDocument/2006/math" xmlns:v="urn:schemas-microsoft-com:vml" xmlns:wp14="http://schemas.microsoft.com/office/word/2010/wordprocessingDrawing" xmlns:wp="http://schemas.openxmlformats.org/drawingml/2006/wordprocessingDrawing" xmlns:w10="urn:schemas-microsoft-com:office:word" xmlns:w="http://schemas.openxmlformats.org/wordprocessingml/2006/main" xmlns:w14="http://schemas.microsoft.com/office/word/2010/wordml" xmlns:w15="http://schemas.microsoft.com/office/word/2012/wordml" xmlns:w16se="http://schemas.microsoft.com/office/word/2015/wordml/symex" xmlns:wpg="http://schemas.microsoft.com/office/word/2010/wordprocessingGroup" xmlns:wpi="http://schemas.microsoft.com/office/word/2010/wordprocessingInk" xmlns:wne="http://schemas.microsoft.com/office/word/2006/wordml" xmlns:wps="http://schemas.microsoft.com/office/word/2010/wordprocessingShape" mc:Ignorable="w14 w15 w16se wp14">
   <w:p>
     <w:pPr>
       <w:pBdr>
@@ -10434,7 +11349,7 @@
 </file>
 
 <file path=word/header3.xml><?xml version="1.0" encoding="utf-8"?>
-<w:hdr xmlns:wpc="http://schemas.microsoft.com/office/word/2010/wordprocessingCanvas" xmlns:cx="http://schemas.microsoft.com/office/drawing/2014/chartex" xmlns:cx1="http://schemas.microsoft.com/office/drawing/2015/9/8/chartex" xmlns:cx2="http://schemas.microsoft.com/office/drawing/2015/10/21/chartex" xmlns:cx3="http://schemas.microsoft.com/office/drawing/2016/5/9/chartex" xmlns:cx4="http://schemas.microsoft.com/office/drawing/2016/5/10/chartex" xmlns:cx5="http://schemas.microsoft.com/office/drawing/2016/5/11/chartex" xmlns:cx6="http://schemas.microsoft.com/office/drawing/2016/5/12/chartex" xmlns:cx7="http://schemas.microsoft.com/office/drawing/2016/5/13/chartex" xmlns:cx8="http://schemas.microsoft.com/office/drawing/2016/5/14/chartex" xmlns:mc="http://schemas.openxmlformats.org/markup-compatibility/2006" xmlns:aink="http://schemas.microsoft.com/office/drawing/2016/ink" xmlns:am3d="http://schemas.microsoft.com/office/drawing/2017/model3d" xmlns:o="urn:schemas-microsoft-com:office:office" xmlns:oel="http://schemas.microsoft.com/office/2019/extlst" xmlns:r="http://schemas.openxmlformats.org/officeDocument/2006/relationships" xmlns:m="http://schemas.openxmlformats.org/officeDocument/2006/math" xmlns:v="urn:schemas-microsoft-com:vml" xmlns:wp14="http://schemas.microsoft.com/office/word/2010/wordprocessingDrawing" xmlns:wp="http://schemas.openxmlformats.org/drawingml/2006/wordprocessingDrawing" xmlns:w10="urn:schemas-microsoft-com:office:word" xmlns:w="http://schemas.openxmlformats.org/wordprocessingml/2006/main" xmlns:w14="http://schemas.microsoft.com/office/word/2010/wordml" xmlns:w15="http://schemas.microsoft.com/office/word/2012/wordml" xmlns:w16cex="http://schemas.microsoft.com/office/word/2018/wordml/cex" xmlns:w16cid="http://schemas.microsoft.com/office/word/2016/wordml/cid" xmlns:w16="http://schemas.microsoft.com/office/word/2018/wordml" xmlns:w16sdtdh="http://schemas.microsoft.com/office/word/2020/wordml/sdtdatahash" xmlns:w16se="http://schemas.microsoft.com/office/word/2015/wordml/symex" xmlns:wpg="http://schemas.microsoft.com/office/word/2010/wordprocessingGroup" xmlns:wpi="http://schemas.microsoft.com/office/word/2010/wordprocessingInk" xmlns:wne="http://schemas.microsoft.com/office/word/2006/wordml" xmlns:wps="http://schemas.microsoft.com/office/word/2010/wordprocessingShape" mc:Ignorable="w14 w15 w16se w16cid w16 w16cex w16sdtdh wp14">
+<w:hdr xmlns:wpc="http://schemas.microsoft.com/office/word/2010/wordprocessingCanvas" xmlns:cx="http://schemas.microsoft.com/office/drawing/2014/chartex" xmlns:mc="http://schemas.openxmlformats.org/markup-compatibility/2006" xmlns:o="urn:schemas-microsoft-com:office:office" xmlns:r="http://schemas.openxmlformats.org/officeDocument/2006/relationships" xmlns:m="http://schemas.openxmlformats.org/officeDocument/2006/math" xmlns:v="urn:schemas-microsoft-com:vml" xmlns:wp14="http://schemas.microsoft.com/office/word/2010/wordprocessingDrawing" xmlns:wp="http://schemas.openxmlformats.org/drawingml/2006/wordprocessingDrawing" xmlns:w10="urn:schemas-microsoft-com:office:word" xmlns:w="http://schemas.openxmlformats.org/wordprocessingml/2006/main" xmlns:w14="http://schemas.microsoft.com/office/word/2010/wordml" xmlns:w15="http://schemas.microsoft.com/office/word/2012/wordml" xmlns:w16se="http://schemas.microsoft.com/office/word/2015/wordml/symex" xmlns:wpg="http://schemas.microsoft.com/office/word/2010/wordprocessingGroup" xmlns:wpi="http://schemas.microsoft.com/office/word/2010/wordprocessingInk" xmlns:wne="http://schemas.microsoft.com/office/word/2006/wordml" xmlns:wps="http://schemas.microsoft.com/office/word/2010/wordprocessingShape" mc:Ignorable="w14 w15 w16se wp14">
   <w:p>
     <w:pPr>
       <w:widowControl w:val="0"/>
@@ -10703,7 +11618,7 @@
 </file>
 
 <file path=word/numbering.xml><?xml version="1.0" encoding="utf-8"?>
-<w:numbering xmlns:wpc="http://schemas.microsoft.com/office/word/2010/wordprocessingCanvas" xmlns:cx="http://schemas.microsoft.com/office/drawing/2014/chartex" xmlns:cx1="http://schemas.microsoft.com/office/drawing/2015/9/8/chartex" xmlns:cx2="http://schemas.microsoft.com/office/drawing/2015/10/21/chartex" xmlns:cx3="http://schemas.microsoft.com/office/drawing/2016/5/9/chartex" xmlns:cx4="http://schemas.microsoft.com/office/drawing/2016/5/10/chartex" xmlns:cx5="http://schemas.microsoft.com/office/drawing/2016/5/11/chartex" xmlns:cx6="http://schemas.microsoft.com/office/drawing/2016/5/12/chartex" xmlns:cx7="http://schemas.microsoft.com/office/drawing/2016/5/13/chartex" xmlns:cx8="http://schemas.microsoft.com/office/drawing/2016/5/14/chartex" xmlns:mc="http://schemas.openxmlformats.org/markup-compatibility/2006" xmlns:aink="http://schemas.microsoft.com/office/drawing/2016/ink" xmlns:am3d="http://schemas.microsoft.com/office/drawing/2017/model3d" xmlns:o="urn:schemas-microsoft-com:office:office" xmlns:oel="http://schemas.microsoft.com/office/2019/extlst" xmlns:r="http://schemas.openxmlformats.org/officeDocument/2006/relationships" xmlns:m="http://schemas.openxmlformats.org/officeDocument/2006/math" xmlns:v="urn:schemas-microsoft-com:vml" xmlns:wp14="http://schemas.microsoft.com/office/word/2010/wordprocessingDrawing" xmlns:wp="http://schemas.openxmlformats.org/drawingml/2006/wordprocessingDrawing" xmlns:w10="urn:schemas-microsoft-com:office:word" xmlns:w="http://schemas.openxmlformats.org/wordprocessingml/2006/main" xmlns:w14="http://schemas.microsoft.com/office/word/2010/wordml" xmlns:w15="http://schemas.microsoft.com/office/word/2012/wordml" xmlns:w16cex="http://schemas.microsoft.com/office/word/2018/wordml/cex" xmlns:w16cid="http://schemas.microsoft.com/office/word/2016/wordml/cid" xmlns:w16="http://schemas.microsoft.com/office/word/2018/wordml" xmlns:w16sdtdh="http://schemas.microsoft.com/office/word/2020/wordml/sdtdatahash" xmlns:w16se="http://schemas.microsoft.com/office/word/2015/wordml/symex" xmlns:wpg="http://schemas.microsoft.com/office/word/2010/wordprocessingGroup" xmlns:wpi="http://schemas.microsoft.com/office/word/2010/wordprocessingInk" xmlns:wne="http://schemas.microsoft.com/office/word/2006/wordml" xmlns:wps="http://schemas.microsoft.com/office/word/2010/wordprocessingShape" mc:Ignorable="w14 w15 w16se w16cid w16 w16cex w16sdtdh wp14">
+<w:numbering xmlns:wpc="http://schemas.microsoft.com/office/word/2010/wordprocessingCanvas" xmlns:cx="http://schemas.microsoft.com/office/drawing/2014/chartex" xmlns:mc="http://schemas.openxmlformats.org/markup-compatibility/2006" xmlns:o="urn:schemas-microsoft-com:office:office" xmlns:r="http://schemas.openxmlformats.org/officeDocument/2006/relationships" xmlns:m="http://schemas.openxmlformats.org/officeDocument/2006/math" xmlns:v="urn:schemas-microsoft-com:vml" xmlns:wp14="http://schemas.microsoft.com/office/word/2010/wordprocessingDrawing" xmlns:wp="http://schemas.openxmlformats.org/drawingml/2006/wordprocessingDrawing" xmlns:w10="urn:schemas-microsoft-com:office:word" xmlns:w="http://schemas.openxmlformats.org/wordprocessingml/2006/main" xmlns:w14="http://schemas.microsoft.com/office/word/2010/wordml" xmlns:w15="http://schemas.microsoft.com/office/word/2012/wordml" xmlns:w16se="http://schemas.microsoft.com/office/word/2015/wordml/symex" xmlns:wpg="http://schemas.microsoft.com/office/word/2010/wordprocessingGroup" xmlns:wpi="http://schemas.microsoft.com/office/word/2010/wordprocessingInk" xmlns:wne="http://schemas.microsoft.com/office/word/2006/wordml" xmlns:wps="http://schemas.microsoft.com/office/word/2010/wordprocessingShape" mc:Ignorable="w14 w15 w16se wp14">
   <w:abstractNum w:abstractNumId="0" w15:restartNumberingAfterBreak="0">
     <w:nsid w:val="067907AA"/>
     <w:multiLevelType w:val="multilevel"/>
@@ -10854,6 +11769,268 @@
     </w:lvl>
   </w:abstractNum>
   <w:abstractNum w:abstractNumId="1" w15:restartNumberingAfterBreak="0">
+    <w:nsid w:val="2A815103"/>
+    <w:multiLevelType w:val="multilevel"/>
+    <w:tmpl w:val="5B4007E8"/>
+    <w:lvl w:ilvl="0">
+      <w:start w:val="1"/>
+      <w:numFmt w:val="decimal"/>
+      <w:lvlText w:val="%1."/>
+      <w:lvlJc w:val="left"/>
+      <w:pPr>
+        <w:tabs>
+          <w:tab w:val="num" w:pos="720"/>
+        </w:tabs>
+        <w:ind w:left="720" w:hanging="360"/>
+      </w:pPr>
+    </w:lvl>
+    <w:lvl w:ilvl="1" w:tentative="1">
+      <w:start w:val="1"/>
+      <w:numFmt w:val="decimal"/>
+      <w:lvlText w:val="%2."/>
+      <w:lvlJc w:val="left"/>
+      <w:pPr>
+        <w:tabs>
+          <w:tab w:val="num" w:pos="1440"/>
+        </w:tabs>
+        <w:ind w:left="1440" w:hanging="360"/>
+      </w:pPr>
+    </w:lvl>
+    <w:lvl w:ilvl="2" w:tentative="1">
+      <w:start w:val="1"/>
+      <w:numFmt w:val="decimal"/>
+      <w:lvlText w:val="%3."/>
+      <w:lvlJc w:val="left"/>
+      <w:pPr>
+        <w:tabs>
+          <w:tab w:val="num" w:pos="2160"/>
+        </w:tabs>
+        <w:ind w:left="2160" w:hanging="360"/>
+      </w:pPr>
+    </w:lvl>
+    <w:lvl w:ilvl="3" w:tentative="1">
+      <w:start w:val="1"/>
+      <w:numFmt w:val="decimal"/>
+      <w:lvlText w:val="%4."/>
+      <w:lvlJc w:val="left"/>
+      <w:pPr>
+        <w:tabs>
+          <w:tab w:val="num" w:pos="2880"/>
+        </w:tabs>
+        <w:ind w:left="2880" w:hanging="360"/>
+      </w:pPr>
+    </w:lvl>
+    <w:lvl w:ilvl="4" w:tentative="1">
+      <w:start w:val="1"/>
+      <w:numFmt w:val="decimal"/>
+      <w:lvlText w:val="%5."/>
+      <w:lvlJc w:val="left"/>
+      <w:pPr>
+        <w:tabs>
+          <w:tab w:val="num" w:pos="3600"/>
+        </w:tabs>
+        <w:ind w:left="3600" w:hanging="360"/>
+      </w:pPr>
+    </w:lvl>
+    <w:lvl w:ilvl="5" w:tentative="1">
+      <w:start w:val="1"/>
+      <w:numFmt w:val="decimal"/>
+      <w:lvlText w:val="%6."/>
+      <w:lvlJc w:val="left"/>
+      <w:pPr>
+        <w:tabs>
+          <w:tab w:val="num" w:pos="4320"/>
+        </w:tabs>
+        <w:ind w:left="4320" w:hanging="360"/>
+      </w:pPr>
+    </w:lvl>
+    <w:lvl w:ilvl="6" w:tentative="1">
+      <w:start w:val="1"/>
+      <w:numFmt w:val="decimal"/>
+      <w:lvlText w:val="%7."/>
+      <w:lvlJc w:val="left"/>
+      <w:pPr>
+        <w:tabs>
+          <w:tab w:val="num" w:pos="5040"/>
+        </w:tabs>
+        <w:ind w:left="5040" w:hanging="360"/>
+      </w:pPr>
+    </w:lvl>
+    <w:lvl w:ilvl="7" w:tentative="1">
+      <w:start w:val="1"/>
+      <w:numFmt w:val="decimal"/>
+      <w:lvlText w:val="%8."/>
+      <w:lvlJc w:val="left"/>
+      <w:pPr>
+        <w:tabs>
+          <w:tab w:val="num" w:pos="5760"/>
+        </w:tabs>
+        <w:ind w:left="5760" w:hanging="360"/>
+      </w:pPr>
+    </w:lvl>
+    <w:lvl w:ilvl="8" w:tentative="1">
+      <w:start w:val="1"/>
+      <w:numFmt w:val="decimal"/>
+      <w:lvlText w:val="%9."/>
+      <w:lvlJc w:val="left"/>
+      <w:pPr>
+        <w:tabs>
+          <w:tab w:val="num" w:pos="6480"/>
+        </w:tabs>
+        <w:ind w:left="6480" w:hanging="360"/>
+      </w:pPr>
+    </w:lvl>
+  </w:abstractNum>
+  <w:abstractNum w:abstractNumId="2" w15:restartNumberingAfterBreak="0">
+    <w:nsid w:val="35634DB9"/>
+    <w:multiLevelType w:val="multilevel"/>
+    <w:tmpl w:val="DBBA241A"/>
+    <w:lvl w:ilvl="0">
+      <w:start w:val="1"/>
+      <w:numFmt w:val="bullet"/>
+      <w:lvlText w:val=""/>
+      <w:lvlJc w:val="left"/>
+      <w:pPr>
+        <w:tabs>
+          <w:tab w:val="num" w:pos="1069"/>
+        </w:tabs>
+        <w:ind w:left="1069" w:hanging="360"/>
+      </w:pPr>
+      <w:rPr>
+        <w:rFonts w:ascii="Symbol" w:hAnsi="Symbol" w:hint="default"/>
+        <w:sz w:val="20"/>
+      </w:rPr>
+    </w:lvl>
+    <w:lvl w:ilvl="1" w:tentative="1">
+      <w:start w:val="1"/>
+      <w:numFmt w:val="bullet"/>
+      <w:lvlText w:val="o"/>
+      <w:lvlJc w:val="left"/>
+      <w:pPr>
+        <w:tabs>
+          <w:tab w:val="num" w:pos="1789"/>
+        </w:tabs>
+        <w:ind w:left="1789" w:hanging="360"/>
+      </w:pPr>
+      <w:rPr>
+        <w:rFonts w:ascii="Courier New" w:hAnsi="Courier New" w:hint="default"/>
+        <w:sz w:val="20"/>
+      </w:rPr>
+    </w:lvl>
+    <w:lvl w:ilvl="2" w:tentative="1">
+      <w:start w:val="1"/>
+      <w:numFmt w:val="bullet"/>
+      <w:lvlText w:val=""/>
+      <w:lvlJc w:val="left"/>
+      <w:pPr>
+        <w:tabs>
+          <w:tab w:val="num" w:pos="2509"/>
+        </w:tabs>
+        <w:ind w:left="2509" w:hanging="360"/>
+      </w:pPr>
+      <w:rPr>
+        <w:rFonts w:ascii="Wingdings" w:hAnsi="Wingdings" w:hint="default"/>
+        <w:sz w:val="20"/>
+      </w:rPr>
+    </w:lvl>
+    <w:lvl w:ilvl="3" w:tentative="1">
+      <w:start w:val="1"/>
+      <w:numFmt w:val="bullet"/>
+      <w:lvlText w:val=""/>
+      <w:lvlJc w:val="left"/>
+      <w:pPr>
+        <w:tabs>
+          <w:tab w:val="num" w:pos="3229"/>
+        </w:tabs>
+        <w:ind w:left="3229" w:hanging="360"/>
+      </w:pPr>
+      <w:rPr>
+        <w:rFonts w:ascii="Wingdings" w:hAnsi="Wingdings" w:hint="default"/>
+        <w:sz w:val="20"/>
+      </w:rPr>
+    </w:lvl>
+    <w:lvl w:ilvl="4" w:tentative="1">
+      <w:start w:val="1"/>
+      <w:numFmt w:val="bullet"/>
+      <w:lvlText w:val=""/>
+      <w:lvlJc w:val="left"/>
+      <w:pPr>
+        <w:tabs>
+          <w:tab w:val="num" w:pos="3949"/>
+        </w:tabs>
+        <w:ind w:left="3949" w:hanging="360"/>
+      </w:pPr>
+      <w:rPr>
+        <w:rFonts w:ascii="Wingdings" w:hAnsi="Wingdings" w:hint="default"/>
+        <w:sz w:val="20"/>
+      </w:rPr>
+    </w:lvl>
+    <w:lvl w:ilvl="5" w:tentative="1">
+      <w:start w:val="1"/>
+      <w:numFmt w:val="bullet"/>
+      <w:lvlText w:val=""/>
+      <w:lvlJc w:val="left"/>
+      <w:pPr>
+        <w:tabs>
+          <w:tab w:val="num" w:pos="4669"/>
+        </w:tabs>
+        <w:ind w:left="4669" w:hanging="360"/>
+      </w:pPr>
+      <w:rPr>
+        <w:rFonts w:ascii="Wingdings" w:hAnsi="Wingdings" w:hint="default"/>
+        <w:sz w:val="20"/>
+      </w:rPr>
+    </w:lvl>
+    <w:lvl w:ilvl="6" w:tentative="1">
+      <w:start w:val="1"/>
+      <w:numFmt w:val="bullet"/>
+      <w:lvlText w:val=""/>
+      <w:lvlJc w:val="left"/>
+      <w:pPr>
+        <w:tabs>
+          <w:tab w:val="num" w:pos="5389"/>
+        </w:tabs>
+        <w:ind w:left="5389" w:hanging="360"/>
+      </w:pPr>
+      <w:rPr>
+        <w:rFonts w:ascii="Wingdings" w:hAnsi="Wingdings" w:hint="default"/>
+        <w:sz w:val="20"/>
+      </w:rPr>
+    </w:lvl>
+    <w:lvl w:ilvl="7" w:tentative="1">
+      <w:start w:val="1"/>
+      <w:numFmt w:val="bullet"/>
+      <w:lvlText w:val=""/>
+      <w:lvlJc w:val="left"/>
+      <w:pPr>
+        <w:tabs>
+          <w:tab w:val="num" w:pos="6109"/>
+        </w:tabs>
+        <w:ind w:left="6109" w:hanging="360"/>
+      </w:pPr>
+      <w:rPr>
+        <w:rFonts w:ascii="Wingdings" w:hAnsi="Wingdings" w:hint="default"/>
+        <w:sz w:val="20"/>
+      </w:rPr>
+    </w:lvl>
+    <w:lvl w:ilvl="8" w:tentative="1">
+      <w:start w:val="1"/>
+      <w:numFmt w:val="bullet"/>
+      <w:lvlText w:val=""/>
+      <w:lvlJc w:val="left"/>
+      <w:pPr>
+        <w:tabs>
+          <w:tab w:val="num" w:pos="6829"/>
+        </w:tabs>
+        <w:ind w:left="6829" w:hanging="360"/>
+      </w:pPr>
+      <w:rPr>
+        <w:rFonts w:ascii="Wingdings" w:hAnsi="Wingdings" w:hint="default"/>
+        <w:sz w:val="20"/>
+      </w:rPr>
+    </w:lvl>
+  </w:abstractNum>
+  <w:abstractNum w:abstractNumId="3" w15:restartNumberingAfterBreak="0">
     <w:nsid w:val="37E75495"/>
     <w:multiLevelType w:val="multilevel"/>
     <w:tmpl w:val="44A289BA"/>
@@ -10966,7 +12143,120 @@
       </w:pPr>
     </w:lvl>
   </w:abstractNum>
-  <w:abstractNum w:abstractNumId="2" w15:restartNumberingAfterBreak="0">
+  <w:abstractNum w:abstractNumId="4" w15:restartNumberingAfterBreak="0">
+    <w:nsid w:val="38F71CD6"/>
+    <w:multiLevelType w:val="multilevel"/>
+    <w:tmpl w:val="E2DE19AE"/>
+    <w:lvl w:ilvl="0">
+      <w:start w:val="1"/>
+      <w:numFmt w:val="decimal"/>
+      <w:lvlText w:val="%1."/>
+      <w:lvlJc w:val="left"/>
+      <w:pPr>
+        <w:tabs>
+          <w:tab w:val="num" w:pos="720"/>
+        </w:tabs>
+        <w:ind w:left="720" w:hanging="360"/>
+      </w:pPr>
+    </w:lvl>
+    <w:lvl w:ilvl="1" w:tentative="1">
+      <w:start w:val="1"/>
+      <w:numFmt w:val="decimal"/>
+      <w:lvlText w:val="%2."/>
+      <w:lvlJc w:val="left"/>
+      <w:pPr>
+        <w:tabs>
+          <w:tab w:val="num" w:pos="1440"/>
+        </w:tabs>
+        <w:ind w:left="1440" w:hanging="360"/>
+      </w:pPr>
+    </w:lvl>
+    <w:lvl w:ilvl="2" w:tentative="1">
+      <w:start w:val="1"/>
+      <w:numFmt w:val="decimal"/>
+      <w:lvlText w:val="%3."/>
+      <w:lvlJc w:val="left"/>
+      <w:pPr>
+        <w:tabs>
+          <w:tab w:val="num" w:pos="2160"/>
+        </w:tabs>
+        <w:ind w:left="2160" w:hanging="360"/>
+      </w:pPr>
+    </w:lvl>
+    <w:lvl w:ilvl="3" w:tentative="1">
+      <w:start w:val="1"/>
+      <w:numFmt w:val="decimal"/>
+      <w:lvlText w:val="%4."/>
+      <w:lvlJc w:val="left"/>
+      <w:pPr>
+        <w:tabs>
+          <w:tab w:val="num" w:pos="2880"/>
+        </w:tabs>
+        <w:ind w:left="2880" w:hanging="360"/>
+      </w:pPr>
+    </w:lvl>
+    <w:lvl w:ilvl="4" w:tentative="1">
+      <w:start w:val="1"/>
+      <w:numFmt w:val="decimal"/>
+      <w:lvlText w:val="%5."/>
+      <w:lvlJc w:val="left"/>
+      <w:pPr>
+        <w:tabs>
+          <w:tab w:val="num" w:pos="3600"/>
+        </w:tabs>
+        <w:ind w:left="3600" w:hanging="360"/>
+      </w:pPr>
+    </w:lvl>
+    <w:lvl w:ilvl="5" w:tentative="1">
+      <w:start w:val="1"/>
+      <w:numFmt w:val="decimal"/>
+      <w:lvlText w:val="%6."/>
+      <w:lvlJc w:val="left"/>
+      <w:pPr>
+        <w:tabs>
+          <w:tab w:val="num" w:pos="4320"/>
+        </w:tabs>
+        <w:ind w:left="4320" w:hanging="360"/>
+      </w:pPr>
+    </w:lvl>
+    <w:lvl w:ilvl="6" w:tentative="1">
+      <w:start w:val="1"/>
+      <w:numFmt w:val="decimal"/>
+      <w:lvlText w:val="%7."/>
+      <w:lvlJc w:val="left"/>
+      <w:pPr>
+        <w:tabs>
+          <w:tab w:val="num" w:pos="5040"/>
+        </w:tabs>
+        <w:ind w:left="5040" w:hanging="360"/>
+      </w:pPr>
+    </w:lvl>
+    <w:lvl w:ilvl="7" w:tentative="1">
+      <w:start w:val="1"/>
+      <w:numFmt w:val="decimal"/>
+      <w:lvlText w:val="%8."/>
+      <w:lvlJc w:val="left"/>
+      <w:pPr>
+        <w:tabs>
+          <w:tab w:val="num" w:pos="5760"/>
+        </w:tabs>
+        <w:ind w:left="5760" w:hanging="360"/>
+      </w:pPr>
+    </w:lvl>
+    <w:lvl w:ilvl="8" w:tentative="1">
+      <w:start w:val="1"/>
+      <w:numFmt w:val="decimal"/>
+      <w:lvlText w:val="%9."/>
+      <w:lvlJc w:val="left"/>
+      <w:pPr>
+        <w:tabs>
+          <w:tab w:val="num" w:pos="6480"/>
+        </w:tabs>
+        <w:ind w:left="6480" w:hanging="360"/>
+      </w:pPr>
+    </w:lvl>
+  </w:abstractNum>
+  <w:abstractNum w:abstractNumId="5" w15:restartNumberingAfterBreak="0">
     <w:nsid w:val="4D241A56"/>
     <w:multiLevelType w:val="multilevel"/>
     <w:tmpl w:val="2376C5F2"/>
@@ -11079,7 +12369,7 @@
       </w:rPr>
     </w:lvl>
   </w:abstractNum>
-  <w:abstractNum w:abstractNumId="3" w15:restartNumberingAfterBreak="0">
+  <w:abstractNum w:abstractNumId="6" w15:restartNumberingAfterBreak="0">
     <w:nsid w:val="4E9A4050"/>
     <w:multiLevelType w:val="multilevel"/>
     <w:tmpl w:val="1402ED82"/>
@@ -11201,7 +12491,7 @@
       </w:rPr>
     </w:lvl>
   </w:abstractNum>
-  <w:abstractNum w:abstractNumId="4" w15:restartNumberingAfterBreak="0">
+  <w:abstractNum w:abstractNumId="7" w15:restartNumberingAfterBreak="0">
     <w:nsid w:val="530D6C79"/>
     <w:multiLevelType w:val="multilevel"/>
     <w:tmpl w:val="3410BC1E"/>
@@ -11350,26 +12640,339 @@
       </w:rPr>
     </w:lvl>
   </w:abstractNum>
-  <w:num w:numId="1" w16cid:durableId="1200171139">
+  <w:abstractNum w:abstractNumId="8" w15:restartNumberingAfterBreak="0">
+    <w:nsid w:val="640B476C"/>
+    <w:multiLevelType w:val="multilevel"/>
+    <w:tmpl w:val="A15A7352"/>
+    <w:lvl w:ilvl="0">
+      <w:start w:val="1"/>
+      <w:numFmt w:val="bullet"/>
+      <w:lvlText w:val=""/>
+      <w:lvlJc w:val="left"/>
+      <w:pPr>
+        <w:tabs>
+          <w:tab w:val="num" w:pos="720"/>
+        </w:tabs>
+        <w:ind w:left="720" w:hanging="360"/>
+      </w:pPr>
+      <w:rPr>
+        <w:rFonts w:ascii="Symbol" w:hAnsi="Symbol" w:hint="default"/>
+        <w:sz w:val="20"/>
+      </w:rPr>
+    </w:lvl>
+    <w:lvl w:ilvl="1" w:tentative="1">
+      <w:start w:val="1"/>
+      <w:numFmt w:val="bullet"/>
+      <w:lvlText w:val="o"/>
+      <w:lvlJc w:val="left"/>
+      <w:pPr>
+        <w:tabs>
+          <w:tab w:val="num" w:pos="1440"/>
+        </w:tabs>
+        <w:ind w:left="1440" w:hanging="360"/>
+      </w:pPr>
+      <w:rPr>
+        <w:rFonts w:ascii="Courier New" w:hAnsi="Courier New" w:hint="default"/>
+        <w:sz w:val="20"/>
+      </w:rPr>
+    </w:lvl>
+    <w:lvl w:ilvl="2" w:tentative="1">
+      <w:start w:val="1"/>
+      <w:numFmt w:val="bullet"/>
+      <w:lvlText w:val=""/>
+      <w:lvlJc w:val="left"/>
+      <w:pPr>
+        <w:tabs>
+          <w:tab w:val="num" w:pos="2160"/>
+        </w:tabs>
+        <w:ind w:left="2160" w:hanging="360"/>
+      </w:pPr>
+      <w:rPr>
+        <w:rFonts w:ascii="Wingdings" w:hAnsi="Wingdings" w:hint="default"/>
+        <w:sz w:val="20"/>
+      </w:rPr>
+    </w:lvl>
+    <w:lvl w:ilvl="3" w:tentative="1">
+      <w:start w:val="1"/>
+      <w:numFmt w:val="bullet"/>
+      <w:lvlText w:val=""/>
+      <w:lvlJc w:val="left"/>
+      <w:pPr>
+        <w:tabs>
+          <w:tab w:val="num" w:pos="2880"/>
+        </w:tabs>
+        <w:ind w:left="2880" w:hanging="360"/>
+      </w:pPr>
+      <w:rPr>
+        <w:rFonts w:ascii="Wingdings" w:hAnsi="Wingdings" w:hint="default"/>
+        <w:sz w:val="20"/>
+      </w:rPr>
+    </w:lvl>
+    <w:lvl w:ilvl="4" w:tentative="1">
+      <w:start w:val="1"/>
+      <w:numFmt w:val="bullet"/>
+      <w:lvlText w:val=""/>
+      <w:lvlJc w:val="left"/>
+      <w:pPr>
+        <w:tabs>
+          <w:tab w:val="num" w:pos="3600"/>
+        </w:tabs>
+        <w:ind w:left="3600" w:hanging="360"/>
+      </w:pPr>
+      <w:rPr>
+        <w:rFonts w:ascii="Wingdings" w:hAnsi="Wingdings" w:hint="default"/>
+        <w:sz w:val="20"/>
+      </w:rPr>
+    </w:lvl>
+    <w:lvl w:ilvl="5" w:tentative="1">
+      <w:start w:val="1"/>
+      <w:numFmt w:val="bullet"/>
+      <w:lvlText w:val=""/>
+      <w:lvlJc w:val="left"/>
+      <w:pPr>
+        <w:tabs>
+          <w:tab w:val="num" w:pos="4320"/>
+        </w:tabs>
+        <w:ind w:left="4320" w:hanging="360"/>
+      </w:pPr>
+      <w:rPr>
+        <w:rFonts w:ascii="Wingdings" w:hAnsi="Wingdings" w:hint="default"/>
+        <w:sz w:val="20"/>
+      </w:rPr>
+    </w:lvl>
+    <w:lvl w:ilvl="6" w:tentative="1">
+      <w:start w:val="1"/>
+      <w:numFmt w:val="bullet"/>
+      <w:lvlText w:val=""/>
+      <w:lvlJc w:val="left"/>
+      <w:pPr>
+        <w:tabs>
+          <w:tab w:val="num" w:pos="5040"/>
+        </w:tabs>
+        <w:ind w:left="5040" w:hanging="360"/>
+      </w:pPr>
+      <w:rPr>
+        <w:rFonts w:ascii="Wingdings" w:hAnsi="Wingdings" w:hint="default"/>
+        <w:sz w:val="20"/>
+      </w:rPr>
+    </w:lvl>
+    <w:lvl w:ilvl="7" w:tentative="1">
+      <w:start w:val="1"/>
+      <w:numFmt w:val="bullet"/>
+      <w:lvlText w:val=""/>
+      <w:lvlJc w:val="left"/>
+      <w:pPr>
+        <w:tabs>
+          <w:tab w:val="num" w:pos="5760"/>
+        </w:tabs>
+        <w:ind w:left="5760" w:hanging="360"/>
+      </w:pPr>
+      <w:rPr>
+        <w:rFonts w:ascii="Wingdings" w:hAnsi="Wingdings" w:hint="default"/>
+        <w:sz w:val="20"/>
+      </w:rPr>
+    </w:lvl>
+    <w:lvl w:ilvl="8" w:tentative="1">
+      <w:start w:val="1"/>
+      <w:numFmt w:val="bullet"/>
+      <w:lvlText w:val=""/>
+      <w:lvlJc w:val="left"/>
+      <w:pPr>
+        <w:tabs>
+          <w:tab w:val="num" w:pos="6480"/>
+        </w:tabs>
+        <w:ind w:left="6480" w:hanging="360"/>
+      </w:pPr>
+      <w:rPr>
+        <w:rFonts w:ascii="Wingdings" w:hAnsi="Wingdings" w:hint="default"/>
+        <w:sz w:val="20"/>
+      </w:rPr>
+    </w:lvl>
+  </w:abstractNum>
+  <w:abstractNum w:abstractNumId="9" w15:restartNumberingAfterBreak="0">
+    <w:nsid w:val="72D06894"/>
+    <w:multiLevelType w:val="multilevel"/>
+    <w:tmpl w:val="A7AE552E"/>
+    <w:lvl w:ilvl="0">
+      <w:start w:val="1"/>
+      <w:numFmt w:val="bullet"/>
+      <w:lvlText w:val=""/>
+      <w:lvlJc w:val="left"/>
+      <w:pPr>
+        <w:tabs>
+          <w:tab w:val="num" w:pos="720"/>
+        </w:tabs>
+        <w:ind w:left="720" w:hanging="360"/>
+      </w:pPr>
+      <w:rPr>
+        <w:rFonts w:ascii="Symbol" w:hAnsi="Symbol" w:hint="default"/>
+        <w:sz w:val="20"/>
+      </w:rPr>
+    </w:lvl>
+    <w:lvl w:ilvl="1" w:tentative="1">
+      <w:start w:val="1"/>
+      <w:numFmt w:val="bullet"/>
+      <w:lvlText w:val="o"/>
+      <w:lvlJc w:val="left"/>
+      <w:pPr>
+        <w:tabs>
+          <w:tab w:val="num" w:pos="1440"/>
+        </w:tabs>
+        <w:ind w:left="1440" w:hanging="360"/>
+      </w:pPr>
+      <w:rPr>
+        <w:rFonts w:ascii="Courier New" w:hAnsi="Courier New" w:hint="default"/>
+        <w:sz w:val="20"/>
+      </w:rPr>
+    </w:lvl>
+    <w:lvl w:ilvl="2" w:tentative="1">
+      <w:start w:val="1"/>
+      <w:numFmt w:val="bullet"/>
+      <w:lvlText w:val=""/>
+      <w:lvlJc w:val="left"/>
+      <w:pPr>
+        <w:tabs>
+          <w:tab w:val="num" w:pos="2160"/>
+        </w:tabs>
+        <w:ind w:left="2160" w:hanging="360"/>
+      </w:pPr>
+      <w:rPr>
+        <w:rFonts w:ascii="Wingdings" w:hAnsi="Wingdings" w:hint="default"/>
+        <w:sz w:val="20"/>
+      </w:rPr>
+    </w:lvl>
+    <w:lvl w:ilvl="3" w:tentative="1">
+      <w:start w:val="1"/>
+      <w:numFmt w:val="bullet"/>
+      <w:lvlText w:val=""/>
+      <w:lvlJc w:val="left"/>
+      <w:pPr>
+        <w:tabs>
+          <w:tab w:val="num" w:pos="2880"/>
+        </w:tabs>
+        <w:ind w:left="2880" w:hanging="360"/>
+      </w:pPr>
+      <w:rPr>
+        <w:rFonts w:ascii="Wingdings" w:hAnsi="Wingdings" w:hint="default"/>
+        <w:sz w:val="20"/>
+      </w:rPr>
+    </w:lvl>
+    <w:lvl w:ilvl="4" w:tentative="1">
+      <w:start w:val="1"/>
+      <w:numFmt w:val="bullet"/>
+      <w:lvlText w:val=""/>
+      <w:lvlJc w:val="left"/>
+      <w:pPr>
+        <w:tabs>
+          <w:tab w:val="num" w:pos="3600"/>
+        </w:tabs>
+        <w:ind w:left="3600" w:hanging="360"/>
+      </w:pPr>
+      <w:rPr>
+        <w:rFonts w:ascii="Wingdings" w:hAnsi="Wingdings" w:hint="default"/>
+        <w:sz w:val="20"/>
+      </w:rPr>
+    </w:lvl>
+    <w:lvl w:ilvl="5" w:tentative="1">
+      <w:start w:val="1"/>
+      <w:numFmt w:val="bullet"/>
+      <w:lvlText w:val=""/>
+      <w:lvlJc w:val="left"/>
+      <w:pPr>
+        <w:tabs>
+          <w:tab w:val="num" w:pos="4320"/>
+        </w:tabs>
+        <w:ind w:left="4320" w:hanging="360"/>
+      </w:pPr>
+      <w:rPr>
+        <w:rFonts w:ascii="Wingdings" w:hAnsi="Wingdings" w:hint="default"/>
+        <w:sz w:val="20"/>
+      </w:rPr>
+    </w:lvl>
+    <w:lvl w:ilvl="6" w:tentative="1">
+      <w:start w:val="1"/>
+      <w:numFmt w:val="bullet"/>
+      <w:lvlText w:val=""/>
+      <w:lvlJc w:val="left"/>
+      <w:pPr>
+        <w:tabs>
+          <w:tab w:val="num" w:pos="5040"/>
+        </w:tabs>
+        <w:ind w:left="5040" w:hanging="360"/>
+      </w:pPr>
+      <w:rPr>
+        <w:rFonts w:ascii="Wingdings" w:hAnsi="Wingdings" w:hint="default"/>
+        <w:sz w:val="20"/>
+      </w:rPr>
+    </w:lvl>
+    <w:lvl w:ilvl="7" w:tentative="1">
+      <w:start w:val="1"/>
+      <w:numFmt w:val="bullet"/>
+      <w:lvlText w:val=""/>
+      <w:lvlJc w:val="left"/>
+      <w:pPr>
+        <w:tabs>
+          <w:tab w:val="num" w:pos="5760"/>
+        </w:tabs>
+        <w:ind w:left="5760" w:hanging="360"/>
+      </w:pPr>
+      <w:rPr>
+        <w:rFonts w:ascii="Wingdings" w:hAnsi="Wingdings" w:hint="default"/>
+        <w:sz w:val="20"/>
+      </w:rPr>
+    </w:lvl>
+    <w:lvl w:ilvl="8" w:tentative="1">
+      <w:start w:val="1"/>
+      <w:numFmt w:val="bullet"/>
+      <w:lvlText w:val=""/>
+      <w:lvlJc w:val="left"/>
+      <w:pPr>
+        <w:tabs>
+          <w:tab w:val="num" w:pos="6480"/>
+        </w:tabs>
+        <w:ind w:left="6480" w:hanging="360"/>
+      </w:pPr>
+      <w:rPr>
+        <w:rFonts w:ascii="Wingdings" w:hAnsi="Wingdings" w:hint="default"/>
+        <w:sz w:val="20"/>
+      </w:rPr>
+    </w:lvl>
+  </w:abstractNum>
+  <w:num w:numId="1">
+    <w:abstractNumId w:val="5"/>
+  </w:num>
+  <w:num w:numId="2">
+    <w:abstractNumId w:val="6"/>
+  </w:num>
+  <w:num w:numId="3">
+    <w:abstractNumId w:val="7"/>
+  </w:num>
+  <w:num w:numId="4">
+    <w:abstractNumId w:val="3"/>
+  </w:num>
+  <w:num w:numId="5">
+    <w:abstractNumId w:val="0"/>
+  </w:num>
+  <w:num w:numId="6">
     <w:abstractNumId w:val="2"/>
   </w:num>
-  <w:num w:numId="2" w16cid:durableId="1994797870">
-    <w:abstractNumId w:val="3"/>
+  <w:num w:numId="7">
+    <w:abstractNumId w:val="1"/>
   </w:num>
-  <w:num w:numId="3" w16cid:durableId="822745909">
+  <w:num w:numId="8">
+    <w:abstractNumId w:val="8"/>
+  </w:num>
+  <w:num w:numId="9">
     <w:abstractNumId w:val="4"/>
   </w:num>
-  <w:num w:numId="4" w16cid:durableId="2000427254">
-    <w:abstractNumId w:val="1"/>
-  </w:num>
-  <w:num w:numId="5" w16cid:durableId="946080839">
-    <w:abstractNumId w:val="0"/>
+  <w:num w:numId="10">
+    <w:abstractNumId w:val="9"/>
   </w:num>
 </w:numbering>
 </file>
 
 <file path=word/styles.xml><?xml version="1.0" encoding="utf-8"?>
-<w:styles xmlns:mc="http://schemas.openxmlformats.org/markup-compatibility/2006" xmlns:r="http://schemas.openxmlformats.org/officeDocument/2006/relationships" xmlns:w="http://schemas.openxmlformats.org/wordprocessingml/2006/main" xmlns:w14="http://schemas.microsoft.com/office/word/2010/wordml" xmlns:w15="http://schemas.microsoft.com/office/word/2012/wordml" xmlns:w16cex="http://schemas.microsoft.com/office/word/2018/wordml/cex" xmlns:w16cid="http://schemas.microsoft.com/office/word/2016/wordml/cid" xmlns:w16="http://schemas.microsoft.com/office/word/2018/wordml" xmlns:w16sdtdh="http://schemas.microsoft.com/office/word/2020/wordml/sdtdatahash" xmlns:w16se="http://schemas.microsoft.com/office/word/2015/wordml/symex" mc:Ignorable="w14 w15 w16se w16cid w16 w16cex w16sdtdh">
+<w:styles xmlns:mc="http://schemas.openxmlformats.org/markup-compatibility/2006" xmlns:r="http://schemas.openxmlformats.org/officeDocument/2006/relationships" xmlns:w="http://schemas.openxmlformats.org/wordprocessingml/2006/main" xmlns:w14="http://schemas.microsoft.com/office/word/2010/wordml" xmlns:w15="http://schemas.microsoft.com/office/word/2012/wordml" xmlns:w16se="http://schemas.microsoft.com/office/word/2015/wordml/symex" mc:Ignorable="w14 w15 w16se">
   <w:docDefaults>
     <w:rPrDefault>
       <w:rPr>
@@ -11379,7 +12982,7 @@
     </w:rPrDefault>
     <w:pPrDefault/>
   </w:docDefaults>
-  <w:latentStyles w:defLockedState="0" w:defUIPriority="99" w:defSemiHidden="0" w:defUnhideWhenUsed="0" w:defQFormat="0" w:count="376">
+  <w:latentStyles w:defLockedState="0" w:defUIPriority="99" w:defSemiHidden="0" w:defUnhideWhenUsed="0" w:defQFormat="0" w:count="371">
     <w:lsdException w:name="Normal" w:uiPriority="0" w:qFormat="1"/>
     <w:lsdException w:name="heading 1" w:uiPriority="9" w:qFormat="1"/>
     <w:lsdException w:name="heading 2" w:semiHidden="1" w:uiPriority="9" w:unhideWhenUsed="1" w:qFormat="1"/>
@@ -11485,6 +13088,7 @@
     <w:lsdException w:name="HTML Sample" w:semiHidden="1" w:unhideWhenUsed="1"/>
     <w:lsdException w:name="HTML Typewriter" w:semiHidden="1" w:unhideWhenUsed="1"/>
     <w:lsdException w:name="HTML Variable" w:semiHidden="1" w:unhideWhenUsed="1"/>
+    <w:lsdException w:name="Normal Table" w:semiHidden="1" w:unhideWhenUsed="1"/>
     <w:lsdException w:name="annotation subject" w:semiHidden="1" w:unhideWhenUsed="1"/>
     <w:lsdException w:name="No List" w:semiHidden="1" w:unhideWhenUsed="1"/>
     <w:lsdException w:name="Outline List 1" w:semiHidden="1" w:unhideWhenUsed="1"/>
@@ -11527,8 +13131,11 @@
     <w:lsdException w:name="Table Contemporary" w:semiHidden="1" w:unhideWhenUsed="1"/>
     <w:lsdException w:name="Table Elegant" w:semiHidden="1" w:unhideWhenUsed="1"/>
     <w:lsdException w:name="Table Professional" w:semiHidden="1" w:unhideWhenUsed="1"/>
+    <w:lsdException w:name="Table Subtle 1" w:semiHidden="1" w:unhideWhenUsed="1"/>
     <w:lsdException w:name="Table Subtle 2" w:semiHidden="1" w:unhideWhenUsed="1"/>
     <w:lsdException w:name="Table Web 1" w:semiHidden="1" w:unhideWhenUsed="1"/>
+    <w:lsdException w:name="Table Web 2" w:semiHidden="1" w:unhideWhenUsed="1"/>
+    <w:lsdException w:name="Table Web 3" w:semiHidden="1" w:unhideWhenUsed="1"/>
     <w:lsdException w:name="Balloon Text" w:semiHidden="1" w:unhideWhenUsed="1"/>
     <w:lsdException w:name="Table Grid" w:uiPriority="39"/>
     <w:lsdException w:name="Table Theme" w:semiHidden="1" w:unhideWhenUsed="1"/>
@@ -11747,11 +13354,6 @@
     <w:lsdException w:name="List Table 5 Dark Accent 6" w:uiPriority="50"/>
     <w:lsdException w:name="List Table 6 Colorful Accent 6" w:uiPriority="51"/>
     <w:lsdException w:name="List Table 7 Colorful Accent 6" w:uiPriority="52"/>
-    <w:lsdException w:name="Mention" w:semiHidden="1" w:unhideWhenUsed="1"/>
-    <w:lsdException w:name="Smart Hyperlink" w:semiHidden="1" w:unhideWhenUsed="1"/>
-    <w:lsdException w:name="Hashtag" w:semiHidden="1" w:unhideWhenUsed="1"/>
-    <w:lsdException w:name="Unresolved Mention" w:semiHidden="1" w:unhideWhenUsed="1"/>
-    <w:lsdException w:name="Smart Link" w:semiHidden="1" w:unhideWhenUsed="1"/>
   </w:latentStyles>
   <w:style w:type="paragraph" w:default="1" w:styleId="Normal">
     <w:name w:val="Normal"/>
@@ -12466,7 +14068,7 @@
 </file>
 
 <file path=customXml/itemProps1.xml><?xml version="1.0" encoding="utf-8"?>
-<ds:datastoreItem xmlns:ds="http://schemas.openxmlformats.org/officeDocument/2006/customXml" ds:itemID="{E6CF96A7-E835-4966-9137-F61FF621DC5A}">
+<ds:datastoreItem xmlns:ds="http://schemas.openxmlformats.org/officeDocument/2006/customXml" ds:itemID="{F79E21C6-48B4-4217-BBA1-8AE92F9A8B0D}">
   <ds:schemaRefs>
     <ds:schemaRef ds:uri="http://schemas.openxmlformats.org/officeDocument/2006/bibliography"/>
   </ds:schemaRefs>

</xml_diff>